<commit_message>
ispravak koordinata kod detektiranja klika na soundOn gumb
</commit_message>
<xml_diff>
--- a/Dnevnik_rada.docx
+++ b/Dnevnik_rada.docx
@@ -38,6 +38,7 @@
           <w:lang w:eastAsia="hr-HR"/>
         </w:rPr>
       </w:pPr>
+      <w:proofErr w:type="spellStart"/>
       <w:r>
         <w:rPr>
           <w:rFonts w:ascii="Arial" w:eastAsia="Times New Roman" w:hAnsi="Arial" w:cs="Arial"/>
@@ -46,8 +47,31 @@
           <w:szCs w:val="32"/>
           <w:lang w:eastAsia="hr-HR"/>
         </w:rPr>
-        <w:t>Bubble Trouble</w:t>
-      </w:r>
+        <w:t>Bubble</w:t>
+      </w:r>
+      <w:proofErr w:type="spellEnd"/>
+      <w:r>
+        <w:rPr>
+          <w:rFonts w:ascii="Arial" w:eastAsia="Times New Roman" w:hAnsi="Arial" w:cs="Arial"/>
+          <w:color w:val="000000"/>
+          <w:sz w:val="32"/>
+          <w:szCs w:val="32"/>
+          <w:lang w:eastAsia="hr-HR"/>
+        </w:rPr>
+        <w:t xml:space="preserve"> </w:t>
+      </w:r>
+      <w:proofErr w:type="spellStart"/>
+      <w:r>
+        <w:rPr>
+          <w:rFonts w:ascii="Arial" w:eastAsia="Times New Roman" w:hAnsi="Arial" w:cs="Arial"/>
+          <w:color w:val="000000"/>
+          <w:sz w:val="32"/>
+          <w:szCs w:val="32"/>
+          <w:lang w:eastAsia="hr-HR"/>
+        </w:rPr>
+        <w:t>Trouble</w:t>
+      </w:r>
+      <w:proofErr w:type="spellEnd"/>
     </w:p>
     <w:p>
       <w:pPr>
@@ -64,7 +88,61 @@
           <w:color w:val="000000"/>
           <w:lang w:eastAsia="hr-HR"/>
         </w:rPr>
-        <w:t>Dominik Mikulčić, Lorena Novak, Petra Škrabo, Tihana Štifanić, Katarina Šupe</w:t>
+        <w:t xml:space="preserve">Dominik </w:t>
+      </w:r>
+      <w:proofErr w:type="spellStart"/>
+      <w:r>
+        <w:rPr>
+          <w:rFonts w:ascii="Arial" w:eastAsia="Times New Roman" w:hAnsi="Arial" w:cs="Arial"/>
+          <w:color w:val="000000"/>
+          <w:lang w:eastAsia="hr-HR"/>
+        </w:rPr>
+        <w:t>Mikulčić</w:t>
+      </w:r>
+      <w:proofErr w:type="spellEnd"/>
+      <w:r>
+        <w:rPr>
+          <w:rFonts w:ascii="Arial" w:eastAsia="Times New Roman" w:hAnsi="Arial" w:cs="Arial"/>
+          <w:color w:val="000000"/>
+          <w:lang w:eastAsia="hr-HR"/>
+        </w:rPr>
+        <w:t xml:space="preserve">, Lorena Novak, Petra </w:t>
+      </w:r>
+      <w:proofErr w:type="spellStart"/>
+      <w:r>
+        <w:rPr>
+          <w:rFonts w:ascii="Arial" w:eastAsia="Times New Roman" w:hAnsi="Arial" w:cs="Arial"/>
+          <w:color w:val="000000"/>
+          <w:lang w:eastAsia="hr-HR"/>
+        </w:rPr>
+        <w:t>Škrabo</w:t>
+      </w:r>
+      <w:proofErr w:type="spellEnd"/>
+      <w:r>
+        <w:rPr>
+          <w:rFonts w:ascii="Arial" w:eastAsia="Times New Roman" w:hAnsi="Arial" w:cs="Arial"/>
+          <w:color w:val="000000"/>
+          <w:lang w:eastAsia="hr-HR"/>
+        </w:rPr>
+        <w:t xml:space="preserve">, Tihana </w:t>
+      </w:r>
+      <w:proofErr w:type="spellStart"/>
+      <w:r>
+        <w:rPr>
+          <w:rFonts w:ascii="Arial" w:eastAsia="Times New Roman" w:hAnsi="Arial" w:cs="Arial"/>
+          <w:color w:val="000000"/>
+          <w:lang w:eastAsia="hr-HR"/>
+        </w:rPr>
+        <w:t>Štifanić</w:t>
+      </w:r>
+      <w:proofErr w:type="spellEnd"/>
+      <w:r>
+        <w:rPr>
+          <w:rFonts w:ascii="Arial" w:eastAsia="Times New Roman" w:hAnsi="Arial" w:cs="Arial"/>
+          <w:color w:val="000000"/>
+          <w:lang w:eastAsia="hr-HR"/>
+        </w:rPr>
+        <w:t>, Katarina Šupe</w:t>
       </w:r>
     </w:p>
     <w:p>
@@ -93,7 +171,25 @@
           <w:color w:val="000000"/>
           <w:lang w:eastAsia="hr-HR"/>
         </w:rPr>
-        <w:t>Retro igra izrađena u Processingu napravljena po uzoru na igru hrvatskog kreatora Krešimira Cvitanovića.</w:t>
+        <w:t xml:space="preserve">Retro igra izrađena u </w:t>
+      </w:r>
+      <w:proofErr w:type="spellStart"/>
+      <w:r>
+        <w:rPr>
+          <w:rFonts w:ascii="Arial" w:eastAsia="Times New Roman" w:hAnsi="Arial" w:cs="Arial"/>
+          <w:color w:val="000000"/>
+          <w:lang w:eastAsia="hr-HR"/>
+        </w:rPr>
+        <w:t>Processingu</w:t>
+      </w:r>
+      <w:proofErr w:type="spellEnd"/>
+      <w:r>
+        <w:rPr>
+          <w:rFonts w:ascii="Arial" w:eastAsia="Times New Roman" w:hAnsi="Arial" w:cs="Arial"/>
+          <w:color w:val="000000"/>
+          <w:lang w:eastAsia="hr-HR"/>
+        </w:rPr>
+        <w:t xml:space="preserve"> napravljena po uzoru na igru hrvatskog kreatora Krešimira Cvitanovića.</w:t>
       </w:r>
       <w:r>
         <w:rPr>
@@ -117,7 +213,25 @@
           <w:color w:val="000000"/>
           <w:lang w:eastAsia="hr-HR"/>
         </w:rPr>
-        <w:t xml:space="preserve"> i postaju manji ukoliko ih igrač pogodi. Svaki put kada igrač pogodi mjehurić, on se razdvoji u nekoliko manjih, a na igraču je da pripazi da ga ti manji mjehurići također ne pogode. Svaki level ima vremenski limit u kojem igrač mora pokušati uništiti sve mjehuriće što brže. </w:t>
+        <w:t xml:space="preserve"> i postaju manji ukoliko ih igrač pogodi. Svaki put kada igrač pogodi mjehurić, on se razdvoji u nekoliko manjih, a na igraču je da pripazi da ga ti manji mjehurići također ne pogode. Svaki </w:t>
+      </w:r>
+      <w:proofErr w:type="spellStart"/>
+      <w:r>
+        <w:rPr>
+          <w:rFonts w:ascii="Arial" w:eastAsia="Times New Roman" w:hAnsi="Arial" w:cs="Arial"/>
+          <w:color w:val="000000"/>
+          <w:lang w:eastAsia="hr-HR"/>
+        </w:rPr>
+        <w:t>level</w:t>
+      </w:r>
+      <w:proofErr w:type="spellEnd"/>
+      <w:r>
+        <w:rPr>
+          <w:rFonts w:ascii="Arial" w:eastAsia="Times New Roman" w:hAnsi="Arial" w:cs="Arial"/>
+          <w:color w:val="000000"/>
+          <w:lang w:eastAsia="hr-HR"/>
+        </w:rPr>
+        <w:t xml:space="preserve"> ima vremenski limit u kojem igrač mora pokušati uništiti sve mjehuriće što brže. </w:t>
       </w:r>
     </w:p>
     <w:p>
@@ -180,7 +294,25 @@
           <w:color w:val="000000"/>
           <w:lang w:eastAsia="hr-HR"/>
         </w:rPr>
-        <w:t xml:space="preserve">Poveznica na projekt na Githubu: </w:t>
+        <w:t xml:space="preserve">Poveznica na projekt na </w:t>
+      </w:r>
+      <w:proofErr w:type="spellStart"/>
+      <w:r>
+        <w:rPr>
+          <w:rFonts w:ascii="Arial" w:eastAsia="Times New Roman" w:hAnsi="Arial" w:cs="Arial"/>
+          <w:color w:val="000000"/>
+          <w:lang w:eastAsia="hr-HR"/>
+        </w:rPr>
+        <w:t>Githubu</w:t>
+      </w:r>
+      <w:proofErr w:type="spellEnd"/>
+      <w:r>
+        <w:rPr>
+          <w:rFonts w:ascii="Arial" w:eastAsia="Times New Roman" w:hAnsi="Arial" w:cs="Arial"/>
+          <w:color w:val="000000"/>
+          <w:lang w:eastAsia="hr-HR"/>
+        </w:rPr>
+        <w:t xml:space="preserve">: </w:t>
       </w:r>
       <w:hyperlink r:id="rId5" w:history="1">
         <w:r>
@@ -240,7 +372,25 @@
           <w:color w:val="000000"/>
           <w:lang w:eastAsia="hr-HR"/>
         </w:rPr>
-        <w:t>7. ožujka 2021. (Tihana Štifanić):</w:t>
+        <w:t xml:space="preserve">7. ožujka 2021. (Tihana </w:t>
+      </w:r>
+      <w:proofErr w:type="spellStart"/>
+      <w:r>
+        <w:rPr>
+          <w:rFonts w:ascii="Arial" w:eastAsia="Times New Roman" w:hAnsi="Arial" w:cs="Arial"/>
+          <w:color w:val="000000"/>
+          <w:lang w:eastAsia="hr-HR"/>
+        </w:rPr>
+        <w:t>Štifanić</w:t>
+      </w:r>
+      <w:proofErr w:type="spellEnd"/>
+      <w:r>
+        <w:rPr>
+          <w:rFonts w:ascii="Arial" w:eastAsia="Times New Roman" w:hAnsi="Arial" w:cs="Arial"/>
+          <w:color w:val="000000"/>
+          <w:lang w:eastAsia="hr-HR"/>
+        </w:rPr>
+        <w:t>):</w:t>
       </w:r>
       <w:r>
         <w:rPr>
@@ -290,6 +440,7 @@
         </w:rPr>
         <w:t xml:space="preserve"> koja predstavlja igrača. Igrač je određen svojom pozicijom </w:t>
       </w:r>
+      <w:proofErr w:type="spellStart"/>
       <w:r>
         <w:rPr>
           <w:rFonts w:ascii="Arial" w:eastAsia="Times New Roman" w:hAnsi="Arial" w:cs="Arial"/>
@@ -300,6 +451,7 @@
         </w:rPr>
         <w:t>position</w:t>
       </w:r>
+      <w:proofErr w:type="spellEnd"/>
       <w:r>
         <w:rPr>
           <w:rFonts w:ascii="Arial" w:eastAsia="Times New Roman" w:hAnsi="Arial" w:cs="Arial"/>
@@ -326,6 +478,7 @@
         </w:rPr>
         <w:t xml:space="preserve">-koordinati, kako je pomicanje moguće samo u tom smjeru) i brojem preostalih života </w:t>
       </w:r>
+      <w:proofErr w:type="spellStart"/>
       <w:r>
         <w:rPr>
           <w:rFonts w:ascii="Arial" w:eastAsia="Times New Roman" w:hAnsi="Arial" w:cs="Arial"/>
@@ -336,6 +489,7 @@
         </w:rPr>
         <w:t>lives</w:t>
       </w:r>
+      <w:proofErr w:type="spellEnd"/>
       <w:r>
         <w:rPr>
           <w:rFonts w:ascii="Arial" w:eastAsia="Times New Roman" w:hAnsi="Arial" w:cs="Arial"/>
@@ -344,15 +498,27 @@
         </w:rPr>
         <w:t xml:space="preserve">. U klasi se također pamte podaci o igračevom koplju (trenutna pozicija glave koplja određena s </w:t>
       </w:r>
-      <w:r>
-        <w:rPr>
-          <w:rFonts w:ascii="Arial" w:eastAsia="Times New Roman" w:hAnsi="Arial" w:cs="Arial"/>
-          <w:i/>
-          <w:iCs/>
-          <w:color w:val="000000"/>
-          <w:lang w:eastAsia="hr-HR"/>
-        </w:rPr>
-        <w:t xml:space="preserve">xSpear </w:t>
+      <w:proofErr w:type="spellStart"/>
+      <w:r>
+        <w:rPr>
+          <w:rFonts w:ascii="Arial" w:eastAsia="Times New Roman" w:hAnsi="Arial" w:cs="Arial"/>
+          <w:i/>
+          <w:iCs/>
+          <w:color w:val="000000"/>
+          <w:lang w:eastAsia="hr-HR"/>
+        </w:rPr>
+        <w:t>xSpear</w:t>
+      </w:r>
+      <w:proofErr w:type="spellEnd"/>
+      <w:r>
+        <w:rPr>
+          <w:rFonts w:ascii="Arial" w:eastAsia="Times New Roman" w:hAnsi="Arial" w:cs="Arial"/>
+          <w:i/>
+          <w:iCs/>
+          <w:color w:val="000000"/>
+          <w:lang w:eastAsia="hr-HR"/>
+        </w:rPr>
+        <w:t xml:space="preserve"> </w:t>
       </w:r>
       <w:r>
         <w:rPr>
@@ -362,6 +528,7 @@
         </w:rPr>
         <w:t xml:space="preserve">i </w:t>
       </w:r>
+      <w:proofErr w:type="spellStart"/>
       <w:r>
         <w:rPr>
           <w:rFonts w:ascii="Arial" w:eastAsia="Times New Roman" w:hAnsi="Arial" w:cs="Arial"/>
@@ -372,23 +539,54 @@
         </w:rPr>
         <w:t>ySpear</w:t>
       </w:r>
-      <w:r>
-        <w:rPr>
-          <w:rFonts w:ascii="Arial" w:eastAsia="Times New Roman" w:hAnsi="Arial" w:cs="Arial"/>
-          <w:color w:val="000000"/>
-          <w:lang w:eastAsia="hr-HR"/>
-        </w:rPr>
-        <w:t xml:space="preserve"> te neke pomoćne varijable koje označavaju je li koplje trenutno aktivno i u kojem smjeru se trenutno pomiče). Koplje igrača se aktivira spacebarom, a igrač njime može „razbijati“ loptice koje su trenutno na ekranu. Također su implementirane metode za iscrtavanje igrača i koplja </w:t>
-      </w:r>
-      <w:r>
-        <w:rPr>
-          <w:rFonts w:ascii="Arial" w:eastAsia="Times New Roman" w:hAnsi="Arial" w:cs="Arial"/>
-          <w:i/>
-          <w:iCs/>
-          <w:color w:val="000000"/>
-          <w:lang w:eastAsia="hr-HR"/>
-        </w:rPr>
-        <w:t>draw()</w:t>
+      <w:proofErr w:type="spellEnd"/>
+      <w:r>
+        <w:rPr>
+          <w:rFonts w:ascii="Arial" w:eastAsia="Times New Roman" w:hAnsi="Arial" w:cs="Arial"/>
+          <w:color w:val="000000"/>
+          <w:lang w:eastAsia="hr-HR"/>
+        </w:rPr>
+        <w:t xml:space="preserve"> te neke pomoćne varijable koje označavaju je li koplje trenutno aktivno i u kojem smjeru se trenutno pomiče). Koplje igrača se aktivira </w:t>
+      </w:r>
+      <w:proofErr w:type="spellStart"/>
+      <w:r>
+        <w:rPr>
+          <w:rFonts w:ascii="Arial" w:eastAsia="Times New Roman" w:hAnsi="Arial" w:cs="Arial"/>
+          <w:color w:val="000000"/>
+          <w:lang w:eastAsia="hr-HR"/>
+        </w:rPr>
+        <w:t>spacebarom</w:t>
+      </w:r>
+      <w:proofErr w:type="spellEnd"/>
+      <w:r>
+        <w:rPr>
+          <w:rFonts w:ascii="Arial" w:eastAsia="Times New Roman" w:hAnsi="Arial" w:cs="Arial"/>
+          <w:color w:val="000000"/>
+          <w:lang w:eastAsia="hr-HR"/>
+        </w:rPr>
+        <w:t xml:space="preserve">, a igrač njime može „razbijati“ loptice koje su trenutno na ekranu. Također su implementirane metode za iscrtavanje igrača i koplja </w:t>
+      </w:r>
+      <w:proofErr w:type="spellStart"/>
+      <w:r>
+        <w:rPr>
+          <w:rFonts w:ascii="Arial" w:eastAsia="Times New Roman" w:hAnsi="Arial" w:cs="Arial"/>
+          <w:i/>
+          <w:iCs/>
+          <w:color w:val="000000"/>
+          <w:lang w:eastAsia="hr-HR"/>
+        </w:rPr>
+        <w:t>draw</w:t>
+      </w:r>
+      <w:proofErr w:type="spellEnd"/>
+      <w:r>
+        <w:rPr>
+          <w:rFonts w:ascii="Arial" w:eastAsia="Times New Roman" w:hAnsi="Arial" w:cs="Arial"/>
+          <w:i/>
+          <w:iCs/>
+          <w:color w:val="000000"/>
+          <w:lang w:eastAsia="hr-HR"/>
+        </w:rPr>
+        <w:t>()</w:t>
       </w:r>
       <w:r>
         <w:rPr>
@@ -416,15 +614,27 @@
         </w:rPr>
         <w:t xml:space="preserve"> piksela </w:t>
       </w:r>
-      <w:r>
-        <w:rPr>
-          <w:rFonts w:ascii="Arial" w:eastAsia="Times New Roman" w:hAnsi="Arial" w:cs="Arial"/>
-          <w:i/>
-          <w:iCs/>
-          <w:color w:val="000000"/>
-          <w:lang w:eastAsia="hr-HR"/>
-        </w:rPr>
-        <w:t xml:space="preserve">move() </w:t>
+      <w:proofErr w:type="spellStart"/>
+      <w:r>
+        <w:rPr>
+          <w:rFonts w:ascii="Arial" w:eastAsia="Times New Roman" w:hAnsi="Arial" w:cs="Arial"/>
+          <w:i/>
+          <w:iCs/>
+          <w:color w:val="000000"/>
+          <w:lang w:eastAsia="hr-HR"/>
+        </w:rPr>
+        <w:t>move</w:t>
+      </w:r>
+      <w:proofErr w:type="spellEnd"/>
+      <w:r>
+        <w:rPr>
+          <w:rFonts w:ascii="Arial" w:eastAsia="Times New Roman" w:hAnsi="Arial" w:cs="Arial"/>
+          <w:i/>
+          <w:iCs/>
+          <w:color w:val="000000"/>
+          <w:lang w:eastAsia="hr-HR"/>
+        </w:rPr>
+        <w:t xml:space="preserve">() </w:t>
       </w:r>
       <w:r>
         <w:rPr>
@@ -434,15 +644,27 @@
         </w:rPr>
         <w:t xml:space="preserve">te metoda za ažuriranje </w:t>
       </w:r>
-      <w:r>
-        <w:rPr>
-          <w:rFonts w:ascii="Arial" w:eastAsia="Times New Roman" w:hAnsi="Arial" w:cs="Arial"/>
-          <w:i/>
-          <w:iCs/>
-          <w:color w:val="000000"/>
-          <w:lang w:eastAsia="hr-HR"/>
-        </w:rPr>
-        <w:t>update()</w:t>
+      <w:proofErr w:type="spellStart"/>
+      <w:r>
+        <w:rPr>
+          <w:rFonts w:ascii="Arial" w:eastAsia="Times New Roman" w:hAnsi="Arial" w:cs="Arial"/>
+          <w:i/>
+          <w:iCs/>
+          <w:color w:val="000000"/>
+          <w:lang w:eastAsia="hr-HR"/>
+        </w:rPr>
+        <w:t>update</w:t>
+      </w:r>
+      <w:proofErr w:type="spellEnd"/>
+      <w:r>
+        <w:rPr>
+          <w:rFonts w:ascii="Arial" w:eastAsia="Times New Roman" w:hAnsi="Arial" w:cs="Arial"/>
+          <w:i/>
+          <w:iCs/>
+          <w:color w:val="000000"/>
+          <w:lang w:eastAsia="hr-HR"/>
+        </w:rPr>
+        <w:t>()</w:t>
       </w:r>
       <w:r>
         <w:rPr>
@@ -452,15 +674,27 @@
         </w:rPr>
         <w:t xml:space="preserve"> u kojoj se trenutno samo ažurira pozicija glave koplja (kada je koplje aktivno, glava se prvo pomiče prema gore dok ne udari u gornji rub prozora, a tada prema dolje dok ne udari u donji rub, kad postaje neaktivno). Implementirane su i metode za resetiranje pozicije igrača </w:t>
       </w:r>
-      <w:r>
-        <w:rPr>
-          <w:rFonts w:ascii="Arial" w:eastAsia="Times New Roman" w:hAnsi="Arial" w:cs="Arial"/>
-          <w:i/>
-          <w:iCs/>
-          <w:color w:val="000000"/>
-          <w:lang w:eastAsia="hr-HR"/>
-        </w:rPr>
-        <w:t>resetPosition()</w:t>
+      <w:proofErr w:type="spellStart"/>
+      <w:r>
+        <w:rPr>
+          <w:rFonts w:ascii="Arial" w:eastAsia="Times New Roman" w:hAnsi="Arial" w:cs="Arial"/>
+          <w:i/>
+          <w:iCs/>
+          <w:color w:val="000000"/>
+          <w:lang w:eastAsia="hr-HR"/>
+        </w:rPr>
+        <w:t>resetPosition</w:t>
+      </w:r>
+      <w:proofErr w:type="spellEnd"/>
+      <w:r>
+        <w:rPr>
+          <w:rFonts w:ascii="Arial" w:eastAsia="Times New Roman" w:hAnsi="Arial" w:cs="Arial"/>
+          <w:i/>
+          <w:iCs/>
+          <w:color w:val="000000"/>
+          <w:lang w:eastAsia="hr-HR"/>
+        </w:rPr>
+        <w:t>()</w:t>
       </w:r>
       <w:r>
         <w:rPr>
@@ -470,15 +704,27 @@
         </w:rPr>
         <w:t xml:space="preserve"> te resetiranje koplja </w:t>
       </w:r>
-      <w:r>
-        <w:rPr>
-          <w:rFonts w:ascii="Arial" w:eastAsia="Times New Roman" w:hAnsi="Arial" w:cs="Arial"/>
-          <w:i/>
-          <w:iCs/>
-          <w:color w:val="000000"/>
-          <w:lang w:eastAsia="hr-HR"/>
-        </w:rPr>
-        <w:t>resetSpear()</w:t>
+      <w:proofErr w:type="spellStart"/>
+      <w:r>
+        <w:rPr>
+          <w:rFonts w:ascii="Arial" w:eastAsia="Times New Roman" w:hAnsi="Arial" w:cs="Arial"/>
+          <w:i/>
+          <w:iCs/>
+          <w:color w:val="000000"/>
+          <w:lang w:eastAsia="hr-HR"/>
+        </w:rPr>
+        <w:t>resetSpear</w:t>
+      </w:r>
+      <w:proofErr w:type="spellEnd"/>
+      <w:r>
+        <w:rPr>
+          <w:rFonts w:ascii="Arial" w:eastAsia="Times New Roman" w:hAnsi="Arial" w:cs="Arial"/>
+          <w:i/>
+          <w:iCs/>
+          <w:color w:val="000000"/>
+          <w:lang w:eastAsia="hr-HR"/>
+        </w:rPr>
+        <w:t>()</w:t>
       </w:r>
       <w:r>
         <w:rPr>
@@ -516,7 +762,25 @@
           <w:color w:val="000000"/>
           <w:lang w:eastAsia="hr-HR"/>
         </w:rPr>
-        <w:t xml:space="preserve">8. ožujka 2021. (Tihana Štifanić): </w:t>
+        <w:t xml:space="preserve">8. ožujka 2021. (Tihana </w:t>
+      </w:r>
+      <w:proofErr w:type="spellStart"/>
+      <w:r>
+        <w:rPr>
+          <w:rFonts w:ascii="Arial" w:eastAsia="Times New Roman" w:hAnsi="Arial" w:cs="Arial"/>
+          <w:color w:val="000000"/>
+          <w:lang w:eastAsia="hr-HR"/>
+        </w:rPr>
+        <w:t>Štifanić</w:t>
+      </w:r>
+      <w:proofErr w:type="spellEnd"/>
+      <w:r>
+        <w:rPr>
+          <w:rFonts w:ascii="Arial" w:eastAsia="Times New Roman" w:hAnsi="Arial" w:cs="Arial"/>
+          <w:color w:val="000000"/>
+          <w:lang w:eastAsia="hr-HR"/>
+        </w:rPr>
+        <w:t xml:space="preserve">): </w:t>
       </w:r>
     </w:p>
     <w:p>
@@ -540,6 +804,7 @@
         </w:rPr>
         <w:t xml:space="preserve">Stvaranje klase </w:t>
       </w:r>
+      <w:proofErr w:type="spellStart"/>
       <w:r>
         <w:rPr>
           <w:rFonts w:ascii="Arial" w:eastAsia="Times New Roman" w:hAnsi="Arial" w:cs="Arial"/>
@@ -550,6 +815,7 @@
         </w:rPr>
         <w:t>Ball</w:t>
       </w:r>
+      <w:proofErr w:type="spellEnd"/>
       <w:r>
         <w:rPr>
           <w:rFonts w:ascii="Arial" w:eastAsia="Times New Roman" w:hAnsi="Arial" w:cs="Arial"/>
@@ -566,6 +832,7 @@
         </w:rPr>
         <w:t>Loptica je određena svojim središtem (</w:t>
       </w:r>
+      <w:proofErr w:type="spellStart"/>
       <w:r>
         <w:rPr>
           <w:rFonts w:ascii="Arial" w:eastAsia="Times New Roman" w:hAnsi="Arial" w:cs="Arial"/>
@@ -576,6 +843,7 @@
         </w:rPr>
         <w:t>xCenter</w:t>
       </w:r>
+      <w:proofErr w:type="spellEnd"/>
       <w:r>
         <w:rPr>
           <w:rFonts w:ascii="Arial" w:eastAsia="Times New Roman" w:hAnsi="Arial" w:cs="Arial"/>
@@ -584,6 +852,7 @@
         </w:rPr>
         <w:t xml:space="preserve">, </w:t>
       </w:r>
+      <w:proofErr w:type="spellStart"/>
       <w:r>
         <w:rPr>
           <w:rFonts w:ascii="Arial" w:eastAsia="Times New Roman" w:hAnsi="Arial" w:cs="Arial"/>
@@ -594,6 +863,7 @@
         </w:rPr>
         <w:t>yCenter</w:t>
       </w:r>
+      <w:proofErr w:type="spellEnd"/>
       <w:r>
         <w:rPr>
           <w:rFonts w:ascii="Arial" w:eastAsia="Times New Roman" w:hAnsi="Arial" w:cs="Arial"/>
@@ -602,6 +872,7 @@
         </w:rPr>
         <w:t xml:space="preserve">) i radijusom </w:t>
       </w:r>
+      <w:proofErr w:type="spellStart"/>
       <w:r>
         <w:rPr>
           <w:rFonts w:ascii="Arial" w:eastAsia="Times New Roman" w:hAnsi="Arial" w:cs="Arial"/>
@@ -612,6 +883,7 @@
         </w:rPr>
         <w:t>radius</w:t>
       </w:r>
+      <w:proofErr w:type="spellEnd"/>
       <w:r>
         <w:rPr>
           <w:rFonts w:ascii="Arial" w:eastAsia="Times New Roman" w:hAnsi="Arial" w:cs="Arial"/>
@@ -620,6 +892,7 @@
         </w:rPr>
         <w:t xml:space="preserve">. U igri postoji samo nekoliko mogućih veličina loptice pa je uveden atribut </w:t>
       </w:r>
+      <w:proofErr w:type="spellStart"/>
       <w:r>
         <w:rPr>
           <w:rFonts w:ascii="Arial" w:eastAsia="Times New Roman" w:hAnsi="Arial" w:cs="Arial"/>
@@ -630,6 +903,7 @@
         </w:rPr>
         <w:t>sizeLevel</w:t>
       </w:r>
+      <w:proofErr w:type="spellEnd"/>
       <w:r>
         <w:rPr>
           <w:rFonts w:ascii="Arial" w:eastAsia="Times New Roman" w:hAnsi="Arial" w:cs="Arial"/>
@@ -638,15 +912,27 @@
         </w:rPr>
         <w:t xml:space="preserve">, o kojem ovisi radijus loptice. Najmanje loptice koje se pojavljuju u igri su one kod kojih je </w:t>
       </w:r>
-      <w:r>
-        <w:rPr>
-          <w:rFonts w:ascii="Arial" w:eastAsia="Times New Roman" w:hAnsi="Arial" w:cs="Arial"/>
-          <w:i/>
-          <w:iCs/>
-          <w:color w:val="000000"/>
-          <w:lang w:eastAsia="hr-HR"/>
-        </w:rPr>
-        <w:t>sizeLevel = 1</w:t>
+      <w:proofErr w:type="spellStart"/>
+      <w:r>
+        <w:rPr>
+          <w:rFonts w:ascii="Arial" w:eastAsia="Times New Roman" w:hAnsi="Arial" w:cs="Arial"/>
+          <w:i/>
+          <w:iCs/>
+          <w:color w:val="000000"/>
+          <w:lang w:eastAsia="hr-HR"/>
+        </w:rPr>
+        <w:t>sizeLevel</w:t>
+      </w:r>
+      <w:proofErr w:type="spellEnd"/>
+      <w:r>
+        <w:rPr>
+          <w:rFonts w:ascii="Arial" w:eastAsia="Times New Roman" w:hAnsi="Arial" w:cs="Arial"/>
+          <w:i/>
+          <w:iCs/>
+          <w:color w:val="000000"/>
+          <w:lang w:eastAsia="hr-HR"/>
+        </w:rPr>
+        <w:t xml:space="preserve"> = 1</w:t>
       </w:r>
       <w:r>
         <w:rPr>
@@ -656,15 +942,27 @@
         </w:rPr>
         <w:t xml:space="preserve">, a predviđeno je da su najveće loptice koje se pojavljuju one kod kojih je </w:t>
       </w:r>
-      <w:r>
-        <w:rPr>
-          <w:rFonts w:ascii="Arial" w:eastAsia="Times New Roman" w:hAnsi="Arial" w:cs="Arial"/>
-          <w:i/>
-          <w:iCs/>
-          <w:color w:val="000000"/>
-          <w:lang w:eastAsia="hr-HR"/>
-        </w:rPr>
-        <w:t>sizeLevel = 6</w:t>
+      <w:proofErr w:type="spellStart"/>
+      <w:r>
+        <w:rPr>
+          <w:rFonts w:ascii="Arial" w:eastAsia="Times New Roman" w:hAnsi="Arial" w:cs="Arial"/>
+          <w:i/>
+          <w:iCs/>
+          <w:color w:val="000000"/>
+          <w:lang w:eastAsia="hr-HR"/>
+        </w:rPr>
+        <w:t>sizeLevel</w:t>
+      </w:r>
+      <w:proofErr w:type="spellEnd"/>
+      <w:r>
+        <w:rPr>
+          <w:rFonts w:ascii="Arial" w:eastAsia="Times New Roman" w:hAnsi="Arial" w:cs="Arial"/>
+          <w:i/>
+          <w:iCs/>
+          <w:color w:val="000000"/>
+          <w:lang w:eastAsia="hr-HR"/>
+        </w:rPr>
+        <w:t xml:space="preserve"> = 6</w:t>
       </w:r>
       <w:r>
         <w:rPr>
@@ -674,6 +972,7 @@
         </w:rPr>
         <w:t xml:space="preserve">. Kad god igrač pogodi neku lopticu svojim kopljem, ona se razdvaja u dvije loptice čiji je </w:t>
       </w:r>
+      <w:proofErr w:type="spellStart"/>
       <w:r>
         <w:rPr>
           <w:rFonts w:ascii="Arial" w:eastAsia="Times New Roman" w:hAnsi="Arial" w:cs="Arial"/>
@@ -684,6 +983,7 @@
         </w:rPr>
         <w:t>sizeLevel</w:t>
       </w:r>
+      <w:proofErr w:type="spellEnd"/>
       <w:r>
         <w:rPr>
           <w:rFonts w:ascii="Arial" w:eastAsia="Times New Roman" w:hAnsi="Arial" w:cs="Arial"/>
@@ -708,15 +1008,27 @@
         </w:rPr>
         <w:t xml:space="preserve">je </w:t>
       </w:r>
-      <w:r>
-        <w:rPr>
-          <w:rFonts w:ascii="Arial" w:eastAsia="Times New Roman" w:hAnsi="Arial" w:cs="Arial"/>
-          <w:i/>
-          <w:iCs/>
-          <w:color w:val="000000"/>
-          <w:lang w:eastAsia="hr-HR"/>
-        </w:rPr>
-        <w:t>sizeLevel = 1</w:t>
+      <w:proofErr w:type="spellStart"/>
+      <w:r>
+        <w:rPr>
+          <w:rFonts w:ascii="Arial" w:eastAsia="Times New Roman" w:hAnsi="Arial" w:cs="Arial"/>
+          <w:i/>
+          <w:iCs/>
+          <w:color w:val="000000"/>
+          <w:lang w:eastAsia="hr-HR"/>
+        </w:rPr>
+        <w:t>sizeLevel</w:t>
+      </w:r>
+      <w:proofErr w:type="spellEnd"/>
+      <w:r>
+        <w:rPr>
+          <w:rFonts w:ascii="Arial" w:eastAsia="Times New Roman" w:hAnsi="Arial" w:cs="Arial"/>
+          <w:i/>
+          <w:iCs/>
+          <w:color w:val="000000"/>
+          <w:lang w:eastAsia="hr-HR"/>
+        </w:rPr>
+        <w:t xml:space="preserve"> = 1</w:t>
       </w:r>
       <w:r>
         <w:rPr>
@@ -726,6 +1038,7 @@
         </w:rPr>
         <w:t xml:space="preserve">, ona nestaje. Trenutno su </w:t>
       </w:r>
+      <w:proofErr w:type="spellStart"/>
       <w:r>
         <w:rPr>
           <w:rFonts w:ascii="Arial" w:eastAsia="Times New Roman" w:hAnsi="Arial" w:cs="Arial"/>
@@ -736,6 +1049,7 @@
         </w:rPr>
         <w:t>radius</w:t>
       </w:r>
+      <w:proofErr w:type="spellEnd"/>
       <w:r>
         <w:rPr>
           <w:rFonts w:ascii="Arial" w:eastAsia="Times New Roman" w:hAnsi="Arial" w:cs="Arial"/>
@@ -744,6 +1058,7 @@
         </w:rPr>
         <w:t xml:space="preserve"> i </w:t>
       </w:r>
+      <w:proofErr w:type="spellStart"/>
       <w:r>
         <w:rPr>
           <w:rFonts w:ascii="Arial" w:eastAsia="Times New Roman" w:hAnsi="Arial" w:cs="Arial"/>
@@ -754,6 +1069,7 @@
         </w:rPr>
         <w:t>sizeLevel</w:t>
       </w:r>
+      <w:proofErr w:type="spellEnd"/>
       <w:r>
         <w:rPr>
           <w:rFonts w:ascii="Arial" w:eastAsia="Times New Roman" w:hAnsi="Arial" w:cs="Arial"/>
@@ -762,15 +1078,49 @@
         </w:rPr>
         <w:t xml:space="preserve"> povezani tako da je </w:t>
       </w:r>
-      <w:r>
-        <w:rPr>
-          <w:rFonts w:ascii="Arial" w:eastAsia="Times New Roman" w:hAnsi="Arial" w:cs="Arial"/>
-          <w:i/>
-          <w:iCs/>
-          <w:color w:val="000000"/>
-          <w:lang w:eastAsia="hr-HR"/>
-        </w:rPr>
-        <w:t>radius = sizeLevel * 10</w:t>
+      <w:proofErr w:type="spellStart"/>
+      <w:r>
+        <w:rPr>
+          <w:rFonts w:ascii="Arial" w:eastAsia="Times New Roman" w:hAnsi="Arial" w:cs="Arial"/>
+          <w:i/>
+          <w:iCs/>
+          <w:color w:val="000000"/>
+          <w:lang w:eastAsia="hr-HR"/>
+        </w:rPr>
+        <w:t>radius</w:t>
+      </w:r>
+      <w:proofErr w:type="spellEnd"/>
+      <w:r>
+        <w:rPr>
+          <w:rFonts w:ascii="Arial" w:eastAsia="Times New Roman" w:hAnsi="Arial" w:cs="Arial"/>
+          <w:i/>
+          <w:iCs/>
+          <w:color w:val="000000"/>
+          <w:lang w:eastAsia="hr-HR"/>
+        </w:rPr>
+        <w:t xml:space="preserve"> = </w:t>
+      </w:r>
+      <w:proofErr w:type="spellStart"/>
+      <w:r>
+        <w:rPr>
+          <w:rFonts w:ascii="Arial" w:eastAsia="Times New Roman" w:hAnsi="Arial" w:cs="Arial"/>
+          <w:i/>
+          <w:iCs/>
+          <w:color w:val="000000"/>
+          <w:lang w:eastAsia="hr-HR"/>
+        </w:rPr>
+        <w:t>sizeLevel</w:t>
+      </w:r>
+      <w:proofErr w:type="spellEnd"/>
+      <w:r>
+        <w:rPr>
+          <w:rFonts w:ascii="Arial" w:eastAsia="Times New Roman" w:hAnsi="Arial" w:cs="Arial"/>
+          <w:i/>
+          <w:iCs/>
+          <w:color w:val="000000"/>
+          <w:lang w:eastAsia="hr-HR"/>
+        </w:rPr>
+        <w:t xml:space="preserve"> * 10</w:t>
       </w:r>
       <w:r>
         <w:rPr>
@@ -780,16 +1130,40 @@
         </w:rPr>
         <w:t>. Loptice također imaju brzinu i smjer kretanja određen s (</w:t>
       </w:r>
-      <w:r>
-        <w:rPr>
-          <w:rFonts w:ascii="Arial" w:eastAsia="Times New Roman" w:hAnsi="Arial" w:cs="Arial"/>
-          <w:i/>
-          <w:iCs/>
-          <w:color w:val="000000"/>
-          <w:lang w:eastAsia="hr-HR"/>
-        </w:rPr>
-        <w:t>xVelocity, yVelocity</w:t>
-      </w:r>
+      <w:proofErr w:type="spellStart"/>
+      <w:r>
+        <w:rPr>
+          <w:rFonts w:ascii="Arial" w:eastAsia="Times New Roman" w:hAnsi="Arial" w:cs="Arial"/>
+          <w:i/>
+          <w:iCs/>
+          <w:color w:val="000000"/>
+          <w:lang w:eastAsia="hr-HR"/>
+        </w:rPr>
+        <w:t>xVelocity</w:t>
+      </w:r>
+      <w:proofErr w:type="spellEnd"/>
+      <w:r>
+        <w:rPr>
+          <w:rFonts w:ascii="Arial" w:eastAsia="Times New Roman" w:hAnsi="Arial" w:cs="Arial"/>
+          <w:i/>
+          <w:iCs/>
+          <w:color w:val="000000"/>
+          <w:lang w:eastAsia="hr-HR"/>
+        </w:rPr>
+        <w:t xml:space="preserve">, </w:t>
+      </w:r>
+      <w:proofErr w:type="spellStart"/>
+      <w:r>
+        <w:rPr>
+          <w:rFonts w:ascii="Arial" w:eastAsia="Times New Roman" w:hAnsi="Arial" w:cs="Arial"/>
+          <w:i/>
+          <w:iCs/>
+          <w:color w:val="000000"/>
+          <w:lang w:eastAsia="hr-HR"/>
+        </w:rPr>
+        <w:t>yVelocity</w:t>
+      </w:r>
+      <w:proofErr w:type="spellEnd"/>
       <w:r>
         <w:rPr>
           <w:rFonts w:ascii="Arial" w:eastAsia="Times New Roman" w:hAnsi="Arial" w:cs="Arial"/>
@@ -798,15 +1172,27 @@
         </w:rPr>
         <w:t xml:space="preserve">) koji se zbraja sa središtem loptice prilikom svakog pomaka u metodi </w:t>
       </w:r>
-      <w:r>
-        <w:rPr>
-          <w:rFonts w:ascii="Arial" w:eastAsia="Times New Roman" w:hAnsi="Arial" w:cs="Arial"/>
-          <w:i/>
-          <w:iCs/>
-          <w:color w:val="000000"/>
-          <w:lang w:eastAsia="hr-HR"/>
-        </w:rPr>
-        <w:t>update()</w:t>
+      <w:proofErr w:type="spellStart"/>
+      <w:r>
+        <w:rPr>
+          <w:rFonts w:ascii="Arial" w:eastAsia="Times New Roman" w:hAnsi="Arial" w:cs="Arial"/>
+          <w:i/>
+          <w:iCs/>
+          <w:color w:val="000000"/>
+          <w:lang w:eastAsia="hr-HR"/>
+        </w:rPr>
+        <w:t>update</w:t>
+      </w:r>
+      <w:proofErr w:type="spellEnd"/>
+      <w:r>
+        <w:rPr>
+          <w:rFonts w:ascii="Arial" w:eastAsia="Times New Roman" w:hAnsi="Arial" w:cs="Arial"/>
+          <w:i/>
+          <w:iCs/>
+          <w:color w:val="000000"/>
+          <w:lang w:eastAsia="hr-HR"/>
+        </w:rPr>
+        <w:t>()</w:t>
       </w:r>
       <w:r>
         <w:rPr>
@@ -816,15 +1202,27 @@
         </w:rPr>
         <w:t xml:space="preserve">. U metodi </w:t>
       </w:r>
-      <w:r>
-        <w:rPr>
-          <w:rFonts w:ascii="Arial" w:eastAsia="Times New Roman" w:hAnsi="Arial" w:cs="Arial"/>
-          <w:i/>
-          <w:iCs/>
-          <w:color w:val="000000"/>
-          <w:lang w:eastAsia="hr-HR"/>
-        </w:rPr>
-        <w:t>update()</w:t>
+      <w:proofErr w:type="spellStart"/>
+      <w:r>
+        <w:rPr>
+          <w:rFonts w:ascii="Arial" w:eastAsia="Times New Roman" w:hAnsi="Arial" w:cs="Arial"/>
+          <w:i/>
+          <w:iCs/>
+          <w:color w:val="000000"/>
+          <w:lang w:eastAsia="hr-HR"/>
+        </w:rPr>
+        <w:t>update</w:t>
+      </w:r>
+      <w:proofErr w:type="spellEnd"/>
+      <w:r>
+        <w:rPr>
+          <w:rFonts w:ascii="Arial" w:eastAsia="Times New Roman" w:hAnsi="Arial" w:cs="Arial"/>
+          <w:i/>
+          <w:iCs/>
+          <w:color w:val="000000"/>
+          <w:lang w:eastAsia="hr-HR"/>
+        </w:rPr>
+        <w:t>()</w:t>
       </w:r>
       <w:r>
         <w:rPr>
@@ -834,15 +1232,27 @@
         </w:rPr>
         <w:t xml:space="preserve"> se također provjerava je li loptica udarila u neki od rubova ekrana, čime se njena brzina mijenja na odgovarajući način. Osim toga, implementirane su metode </w:t>
       </w:r>
-      <w:r>
-        <w:rPr>
-          <w:rFonts w:ascii="Arial" w:eastAsia="Times New Roman" w:hAnsi="Arial" w:cs="Arial"/>
-          <w:i/>
-          <w:iCs/>
-          <w:color w:val="000000"/>
-          <w:lang w:eastAsia="hr-HR"/>
-        </w:rPr>
-        <w:t>draw()</w:t>
+      <w:proofErr w:type="spellStart"/>
+      <w:r>
+        <w:rPr>
+          <w:rFonts w:ascii="Arial" w:eastAsia="Times New Roman" w:hAnsi="Arial" w:cs="Arial"/>
+          <w:i/>
+          <w:iCs/>
+          <w:color w:val="000000"/>
+          <w:lang w:eastAsia="hr-HR"/>
+        </w:rPr>
+        <w:t>draw</w:t>
+      </w:r>
+      <w:proofErr w:type="spellEnd"/>
+      <w:r>
+        <w:rPr>
+          <w:rFonts w:ascii="Arial" w:eastAsia="Times New Roman" w:hAnsi="Arial" w:cs="Arial"/>
+          <w:i/>
+          <w:iCs/>
+          <w:color w:val="000000"/>
+          <w:lang w:eastAsia="hr-HR"/>
+        </w:rPr>
+        <w:t>()</w:t>
       </w:r>
       <w:r>
         <w:rPr>
@@ -852,15 +1262,27 @@
         </w:rPr>
         <w:t xml:space="preserve"> za iscrtavanje loptice te </w:t>
       </w:r>
-      <w:r>
-        <w:rPr>
-          <w:rFonts w:ascii="Arial" w:eastAsia="Times New Roman" w:hAnsi="Arial" w:cs="Arial"/>
-          <w:i/>
-          <w:iCs/>
-          <w:color w:val="000000"/>
-          <w:lang w:eastAsia="hr-HR"/>
-        </w:rPr>
-        <w:t>checkSpearCollision()</w:t>
+      <w:proofErr w:type="spellStart"/>
+      <w:r>
+        <w:rPr>
+          <w:rFonts w:ascii="Arial" w:eastAsia="Times New Roman" w:hAnsi="Arial" w:cs="Arial"/>
+          <w:i/>
+          <w:iCs/>
+          <w:color w:val="000000"/>
+          <w:lang w:eastAsia="hr-HR"/>
+        </w:rPr>
+        <w:t>checkSpearCollision</w:t>
+      </w:r>
+      <w:proofErr w:type="spellEnd"/>
+      <w:r>
+        <w:rPr>
+          <w:rFonts w:ascii="Arial" w:eastAsia="Times New Roman" w:hAnsi="Arial" w:cs="Arial"/>
+          <w:i/>
+          <w:iCs/>
+          <w:color w:val="000000"/>
+          <w:lang w:eastAsia="hr-HR"/>
+        </w:rPr>
+        <w:t>()</w:t>
       </w:r>
       <w:r>
         <w:rPr>
@@ -870,15 +1292,27 @@
         </w:rPr>
         <w:t xml:space="preserve"> i </w:t>
       </w:r>
-      <w:r>
-        <w:rPr>
-          <w:rFonts w:ascii="Arial" w:eastAsia="Times New Roman" w:hAnsi="Arial" w:cs="Arial"/>
-          <w:i/>
-          <w:iCs/>
-          <w:color w:val="000000"/>
-          <w:lang w:eastAsia="hr-HR"/>
-        </w:rPr>
-        <w:t>checkPlayerCollision()</w:t>
+      <w:proofErr w:type="spellStart"/>
+      <w:r>
+        <w:rPr>
+          <w:rFonts w:ascii="Arial" w:eastAsia="Times New Roman" w:hAnsi="Arial" w:cs="Arial"/>
+          <w:i/>
+          <w:iCs/>
+          <w:color w:val="000000"/>
+          <w:lang w:eastAsia="hr-HR"/>
+        </w:rPr>
+        <w:t>checkPlayerCollision</w:t>
+      </w:r>
+      <w:proofErr w:type="spellEnd"/>
+      <w:r>
+        <w:rPr>
+          <w:rFonts w:ascii="Arial" w:eastAsia="Times New Roman" w:hAnsi="Arial" w:cs="Arial"/>
+          <w:i/>
+          <w:iCs/>
+          <w:color w:val="000000"/>
+          <w:lang w:eastAsia="hr-HR"/>
+        </w:rPr>
+        <w:t>()</w:t>
       </w:r>
       <w:r>
         <w:rPr>
@@ -927,15 +1361,27 @@
         </w:rPr>
         <w:t xml:space="preserve">U glavnom programu su napisane metode koje se brinu za pomicanje igrača, </w:t>
       </w:r>
-      <w:r>
-        <w:rPr>
-          <w:rFonts w:ascii="Arial" w:eastAsia="Times New Roman" w:hAnsi="Arial" w:cs="Arial"/>
-          <w:i/>
-          <w:iCs/>
-          <w:color w:val="000000"/>
-          <w:lang w:eastAsia="hr-HR"/>
-        </w:rPr>
-        <w:t>keyPressed()</w:t>
+      <w:proofErr w:type="spellStart"/>
+      <w:r>
+        <w:rPr>
+          <w:rFonts w:ascii="Arial" w:eastAsia="Times New Roman" w:hAnsi="Arial" w:cs="Arial"/>
+          <w:i/>
+          <w:iCs/>
+          <w:color w:val="000000"/>
+          <w:lang w:eastAsia="hr-HR"/>
+        </w:rPr>
+        <w:t>keyPressed</w:t>
+      </w:r>
+      <w:proofErr w:type="spellEnd"/>
+      <w:r>
+        <w:rPr>
+          <w:rFonts w:ascii="Arial" w:eastAsia="Times New Roman" w:hAnsi="Arial" w:cs="Arial"/>
+          <w:i/>
+          <w:iCs/>
+          <w:color w:val="000000"/>
+          <w:lang w:eastAsia="hr-HR"/>
+        </w:rPr>
+        <w:t>()</w:t>
       </w:r>
       <w:r>
         <w:rPr>
@@ -945,15 +1391,27 @@
         </w:rPr>
         <w:t xml:space="preserve"> i </w:t>
       </w:r>
-      <w:r>
-        <w:rPr>
-          <w:rFonts w:ascii="Arial" w:eastAsia="Times New Roman" w:hAnsi="Arial" w:cs="Arial"/>
-          <w:i/>
-          <w:iCs/>
-          <w:color w:val="000000"/>
-          <w:lang w:eastAsia="hr-HR"/>
-        </w:rPr>
-        <w:t>keyReleased()</w:t>
+      <w:proofErr w:type="spellStart"/>
+      <w:r>
+        <w:rPr>
+          <w:rFonts w:ascii="Arial" w:eastAsia="Times New Roman" w:hAnsi="Arial" w:cs="Arial"/>
+          <w:i/>
+          <w:iCs/>
+          <w:color w:val="000000"/>
+          <w:lang w:eastAsia="hr-HR"/>
+        </w:rPr>
+        <w:t>keyReleased</w:t>
+      </w:r>
+      <w:proofErr w:type="spellEnd"/>
+      <w:r>
+        <w:rPr>
+          <w:rFonts w:ascii="Arial" w:eastAsia="Times New Roman" w:hAnsi="Arial" w:cs="Arial"/>
+          <w:i/>
+          <w:iCs/>
+          <w:color w:val="000000"/>
+          <w:lang w:eastAsia="hr-HR"/>
+        </w:rPr>
+        <w:t>()</w:t>
       </w:r>
       <w:r>
         <w:rPr>
@@ -963,15 +1421,27 @@
         </w:rPr>
         <w:t xml:space="preserve"> te dvije pomoćne preopterećene metode </w:t>
       </w:r>
-      <w:r>
-        <w:rPr>
-          <w:rFonts w:ascii="Arial" w:eastAsia="Times New Roman" w:hAnsi="Arial" w:cs="Arial"/>
-          <w:i/>
-          <w:iCs/>
-          <w:color w:val="000000"/>
-          <w:lang w:eastAsia="hr-HR"/>
-        </w:rPr>
-        <w:t>setMove()</w:t>
+      <w:proofErr w:type="spellStart"/>
+      <w:r>
+        <w:rPr>
+          <w:rFonts w:ascii="Arial" w:eastAsia="Times New Roman" w:hAnsi="Arial" w:cs="Arial"/>
+          <w:i/>
+          <w:iCs/>
+          <w:color w:val="000000"/>
+          <w:lang w:eastAsia="hr-HR"/>
+        </w:rPr>
+        <w:t>setMove</w:t>
+      </w:r>
+      <w:proofErr w:type="spellEnd"/>
+      <w:r>
+        <w:rPr>
+          <w:rFonts w:ascii="Arial" w:eastAsia="Times New Roman" w:hAnsi="Arial" w:cs="Arial"/>
+          <w:i/>
+          <w:iCs/>
+          <w:color w:val="000000"/>
+          <w:lang w:eastAsia="hr-HR"/>
+        </w:rPr>
+        <w:t>()</w:t>
       </w:r>
       <w:r>
         <w:rPr>
@@ -989,6 +1459,7 @@
         </w:rPr>
         <w:t xml:space="preserve"> varijabla </w:t>
       </w:r>
+      <w:proofErr w:type="spellStart"/>
       <w:r>
         <w:rPr>
           <w:rFonts w:ascii="Arial" w:eastAsia="Times New Roman" w:hAnsi="Arial" w:cs="Arial"/>
@@ -999,6 +1470,7 @@
         </w:rPr>
         <w:t>state</w:t>
       </w:r>
+      <w:proofErr w:type="spellEnd"/>
       <w:r>
         <w:rPr>
           <w:rFonts w:ascii="Arial" w:eastAsia="Times New Roman" w:hAnsi="Arial" w:cs="Arial"/>
@@ -1095,15 +1567,27 @@
         </w:rPr>
         <w:t xml:space="preserve">. U glavnoj </w:t>
       </w:r>
-      <w:r>
-        <w:rPr>
-          <w:rFonts w:ascii="Arial" w:eastAsia="Times New Roman" w:hAnsi="Arial" w:cs="Arial"/>
-          <w:i/>
-          <w:iCs/>
-          <w:color w:val="000000"/>
-          <w:lang w:eastAsia="hr-HR"/>
-        </w:rPr>
-        <w:t>draw()</w:t>
+      <w:proofErr w:type="spellStart"/>
+      <w:r>
+        <w:rPr>
+          <w:rFonts w:ascii="Arial" w:eastAsia="Times New Roman" w:hAnsi="Arial" w:cs="Arial"/>
+          <w:i/>
+          <w:iCs/>
+          <w:color w:val="000000"/>
+          <w:lang w:eastAsia="hr-HR"/>
+        </w:rPr>
+        <w:t>draw</w:t>
+      </w:r>
+      <w:proofErr w:type="spellEnd"/>
+      <w:r>
+        <w:rPr>
+          <w:rFonts w:ascii="Arial" w:eastAsia="Times New Roman" w:hAnsi="Arial" w:cs="Arial"/>
+          <w:i/>
+          <w:iCs/>
+          <w:color w:val="000000"/>
+          <w:lang w:eastAsia="hr-HR"/>
+        </w:rPr>
+        <w:t>()</w:t>
       </w:r>
       <w:r>
         <w:rPr>
@@ -1131,15 +1615,27 @@
         </w:rPr>
         <w:t xml:space="preserve">). Tako se u glavnoj </w:t>
       </w:r>
-      <w:r>
-        <w:rPr>
-          <w:rFonts w:ascii="Arial" w:eastAsia="Times New Roman" w:hAnsi="Arial" w:cs="Arial"/>
-          <w:i/>
-          <w:iCs/>
-          <w:color w:val="000000"/>
-          <w:lang w:eastAsia="hr-HR"/>
-        </w:rPr>
-        <w:t>draw()</w:t>
+      <w:proofErr w:type="spellStart"/>
+      <w:r>
+        <w:rPr>
+          <w:rFonts w:ascii="Arial" w:eastAsia="Times New Roman" w:hAnsi="Arial" w:cs="Arial"/>
+          <w:i/>
+          <w:iCs/>
+          <w:color w:val="000000"/>
+          <w:lang w:eastAsia="hr-HR"/>
+        </w:rPr>
+        <w:t>draw</w:t>
+      </w:r>
+      <w:proofErr w:type="spellEnd"/>
+      <w:r>
+        <w:rPr>
+          <w:rFonts w:ascii="Arial" w:eastAsia="Times New Roman" w:hAnsi="Arial" w:cs="Arial"/>
+          <w:i/>
+          <w:iCs/>
+          <w:color w:val="000000"/>
+          <w:lang w:eastAsia="hr-HR"/>
+        </w:rPr>
+        <w:t>()</w:t>
       </w:r>
       <w:r>
         <w:rPr>
@@ -1167,15 +1663,27 @@
         </w:rPr>
         <w:t xml:space="preserve"> iscrtavaju loptice, igrač te se provjerava postoje li kolizije. U svrhu provjera kolizija, implementirane su metode </w:t>
       </w:r>
-      <w:r>
-        <w:rPr>
-          <w:rFonts w:ascii="Arial" w:eastAsia="Times New Roman" w:hAnsi="Arial" w:cs="Arial"/>
-          <w:i/>
-          <w:iCs/>
-          <w:color w:val="000000"/>
-          <w:lang w:eastAsia="hr-HR"/>
-        </w:rPr>
-        <w:t>ballSpearCollision()</w:t>
+      <w:proofErr w:type="spellStart"/>
+      <w:r>
+        <w:rPr>
+          <w:rFonts w:ascii="Arial" w:eastAsia="Times New Roman" w:hAnsi="Arial" w:cs="Arial"/>
+          <w:i/>
+          <w:iCs/>
+          <w:color w:val="000000"/>
+          <w:lang w:eastAsia="hr-HR"/>
+        </w:rPr>
+        <w:t>ballSpearCollision</w:t>
+      </w:r>
+      <w:proofErr w:type="spellEnd"/>
+      <w:r>
+        <w:rPr>
+          <w:rFonts w:ascii="Arial" w:eastAsia="Times New Roman" w:hAnsi="Arial" w:cs="Arial"/>
+          <w:i/>
+          <w:iCs/>
+          <w:color w:val="000000"/>
+          <w:lang w:eastAsia="hr-HR"/>
+        </w:rPr>
+        <w:t>()</w:t>
       </w:r>
       <w:r>
         <w:rPr>
@@ -1185,15 +1693,27 @@
         </w:rPr>
         <w:t xml:space="preserve"> te </w:t>
       </w:r>
-      <w:r>
-        <w:rPr>
-          <w:rFonts w:ascii="Arial" w:eastAsia="Times New Roman" w:hAnsi="Arial" w:cs="Arial"/>
-          <w:i/>
-          <w:iCs/>
-          <w:color w:val="000000"/>
-          <w:lang w:eastAsia="hr-HR"/>
-        </w:rPr>
-        <w:t>ballPlayerCollision()</w:t>
+      <w:proofErr w:type="spellStart"/>
+      <w:r>
+        <w:rPr>
+          <w:rFonts w:ascii="Arial" w:eastAsia="Times New Roman" w:hAnsi="Arial" w:cs="Arial"/>
+          <w:i/>
+          <w:iCs/>
+          <w:color w:val="000000"/>
+          <w:lang w:eastAsia="hr-HR"/>
+        </w:rPr>
+        <w:t>ballPlayerCollision</w:t>
+      </w:r>
+      <w:proofErr w:type="spellEnd"/>
+      <w:r>
+        <w:rPr>
+          <w:rFonts w:ascii="Arial" w:eastAsia="Times New Roman" w:hAnsi="Arial" w:cs="Arial"/>
+          <w:i/>
+          <w:iCs/>
+          <w:color w:val="000000"/>
+          <w:lang w:eastAsia="hr-HR"/>
+        </w:rPr>
+        <w:t>()</w:t>
       </w:r>
       <w:r>
         <w:rPr>
@@ -1213,15 +1733,27 @@
         </w:rPr>
         <w:t xml:space="preserve">koje prvo za sve postojeće loptice pozivaju ranije spomenute metode </w:t>
       </w:r>
-      <w:r>
-        <w:rPr>
-          <w:rFonts w:ascii="Arial" w:eastAsia="Times New Roman" w:hAnsi="Arial" w:cs="Arial"/>
-          <w:i/>
-          <w:iCs/>
-          <w:color w:val="000000"/>
-          <w:lang w:eastAsia="hr-HR"/>
-        </w:rPr>
-        <w:t>Ball.checkSpearCollision()</w:t>
+      <w:proofErr w:type="spellStart"/>
+      <w:r>
+        <w:rPr>
+          <w:rFonts w:ascii="Arial" w:eastAsia="Times New Roman" w:hAnsi="Arial" w:cs="Arial"/>
+          <w:i/>
+          <w:iCs/>
+          <w:color w:val="000000"/>
+          <w:lang w:eastAsia="hr-HR"/>
+        </w:rPr>
+        <w:t>Ball.checkSpearCollision</w:t>
+      </w:r>
+      <w:proofErr w:type="spellEnd"/>
+      <w:r>
+        <w:rPr>
+          <w:rFonts w:ascii="Arial" w:eastAsia="Times New Roman" w:hAnsi="Arial" w:cs="Arial"/>
+          <w:i/>
+          <w:iCs/>
+          <w:color w:val="000000"/>
+          <w:lang w:eastAsia="hr-HR"/>
+        </w:rPr>
+        <w:t>()</w:t>
       </w:r>
       <w:r>
         <w:rPr>
@@ -1231,15 +1763,27 @@
         </w:rPr>
         <w:t xml:space="preserve"> i </w:t>
       </w:r>
-      <w:r>
-        <w:rPr>
-          <w:rFonts w:ascii="Arial" w:eastAsia="Times New Roman" w:hAnsi="Arial" w:cs="Arial"/>
-          <w:i/>
-          <w:iCs/>
-          <w:color w:val="000000"/>
-          <w:lang w:eastAsia="hr-HR"/>
-        </w:rPr>
-        <w:t xml:space="preserve">Ball.checkPlayerCollision() </w:t>
+      <w:proofErr w:type="spellStart"/>
+      <w:r>
+        <w:rPr>
+          <w:rFonts w:ascii="Arial" w:eastAsia="Times New Roman" w:hAnsi="Arial" w:cs="Arial"/>
+          <w:i/>
+          <w:iCs/>
+          <w:color w:val="000000"/>
+          <w:lang w:eastAsia="hr-HR"/>
+        </w:rPr>
+        <w:t>Ball.checkPlayerCollision</w:t>
+      </w:r>
+      <w:proofErr w:type="spellEnd"/>
+      <w:r>
+        <w:rPr>
+          <w:rFonts w:ascii="Arial" w:eastAsia="Times New Roman" w:hAnsi="Arial" w:cs="Arial"/>
+          <w:i/>
+          <w:iCs/>
+          <w:color w:val="000000"/>
+          <w:lang w:eastAsia="hr-HR"/>
+        </w:rPr>
+        <w:t xml:space="preserve">() </w:t>
       </w:r>
       <w:r>
         <w:rPr>
@@ -1257,8 +1801,20 @@
           <w:color w:val="000000"/>
           <w:lang w:eastAsia="hr-HR"/>
         </w:rPr>
-        <w:t>Game over</w:t>
-      </w:r>
+        <w:t xml:space="preserve">Game </w:t>
+      </w:r>
+      <w:proofErr w:type="spellStart"/>
+      <w:r>
+        <w:rPr>
+          <w:rFonts w:ascii="Arial" w:eastAsia="Times New Roman" w:hAnsi="Arial" w:cs="Arial"/>
+          <w:i/>
+          <w:iCs/>
+          <w:color w:val="000000"/>
+          <w:lang w:eastAsia="hr-HR"/>
+        </w:rPr>
+        <w:t>over</w:t>
+      </w:r>
+      <w:proofErr w:type="spellEnd"/>
       <w:r>
         <w:rPr>
           <w:rFonts w:ascii="Arial" w:eastAsia="Times New Roman" w:hAnsi="Arial" w:cs="Arial"/>
@@ -1295,7 +1851,25 @@
           <w:color w:val="000000"/>
           <w:lang w:eastAsia="hr-HR"/>
         </w:rPr>
-        <w:t xml:space="preserve">10. ožujka 2021. (Dominik Mikulčić): </w:t>
+        <w:t xml:space="preserve">10. ožujka 2021. (Dominik </w:t>
+      </w:r>
+      <w:proofErr w:type="spellStart"/>
+      <w:r>
+        <w:rPr>
+          <w:rFonts w:ascii="Arial" w:eastAsia="Times New Roman" w:hAnsi="Arial" w:cs="Arial"/>
+          <w:color w:val="000000"/>
+          <w:lang w:eastAsia="hr-HR"/>
+        </w:rPr>
+        <w:t>Mikulčić</w:t>
+      </w:r>
+      <w:proofErr w:type="spellEnd"/>
+      <w:r>
+        <w:rPr>
+          <w:rFonts w:ascii="Arial" w:eastAsia="Times New Roman" w:hAnsi="Arial" w:cs="Arial"/>
+          <w:color w:val="000000"/>
+          <w:lang w:eastAsia="hr-HR"/>
+        </w:rPr>
+        <w:t xml:space="preserve">): </w:t>
       </w:r>
     </w:p>
     <w:p>
@@ -1327,6 +1901,7 @@
         </w:rPr>
         <w:t xml:space="preserve">mplementirano dijeljenje lopte kad ona udari koplje bilo gdje ispod vrha (riječ je o malim promjenama u funkciji </w:t>
       </w:r>
+      <w:proofErr w:type="spellStart"/>
       <w:r>
         <w:rPr>
           <w:rFonts w:ascii="Arial" w:eastAsia="Times New Roman" w:hAnsi="Arial" w:cs="Arial"/>
@@ -1336,14 +1911,34 @@
         </w:rPr>
         <w:t>Ball.CheckSpearCollision</w:t>
       </w:r>
-      <w:r>
-        <w:rPr>
-          <w:rFonts w:ascii="Arial" w:eastAsia="Times New Roman" w:hAnsi="Arial" w:cs="Arial"/>
-          <w:color w:val="000000"/>
-          <w:lang w:eastAsia="hr-HR"/>
-        </w:rPr>
-        <w:t xml:space="preserve">), potom je prilagođeno oduzimanje života (dodavanjem atrubuta </w:t>
-      </w:r>
+      <w:proofErr w:type="spellEnd"/>
+      <w:r>
+        <w:rPr>
+          <w:rFonts w:ascii="Arial" w:eastAsia="Times New Roman" w:hAnsi="Arial" w:cs="Arial"/>
+          <w:color w:val="000000"/>
+          <w:lang w:eastAsia="hr-HR"/>
+        </w:rPr>
+        <w:t xml:space="preserve">), potom je prilagođeno oduzimanje života (dodavanjem </w:t>
+      </w:r>
+      <w:proofErr w:type="spellStart"/>
+      <w:r>
+        <w:rPr>
+          <w:rFonts w:ascii="Arial" w:eastAsia="Times New Roman" w:hAnsi="Arial" w:cs="Arial"/>
+          <w:color w:val="000000"/>
+          <w:lang w:eastAsia="hr-HR"/>
+        </w:rPr>
+        <w:t>atrubuta</w:t>
+      </w:r>
+      <w:proofErr w:type="spellEnd"/>
+      <w:r>
+        <w:rPr>
+          <w:rFonts w:ascii="Arial" w:eastAsia="Times New Roman" w:hAnsi="Arial" w:cs="Arial"/>
+          <w:color w:val="000000"/>
+          <w:lang w:eastAsia="hr-HR"/>
+        </w:rPr>
+        <w:t xml:space="preserve"> </w:t>
+      </w:r>
+      <w:proofErr w:type="spellStart"/>
       <w:r>
         <w:rPr>
           <w:rFonts w:ascii="Arial" w:eastAsia="Times New Roman" w:hAnsi="Arial" w:cs="Arial"/>
@@ -1353,6 +1948,7 @@
         </w:rPr>
         <w:t>is_being_hit</w:t>
       </w:r>
+      <w:proofErr w:type="spellEnd"/>
       <w:r>
         <w:rPr>
           <w:rFonts w:ascii="Arial" w:eastAsia="Times New Roman" w:hAnsi="Arial" w:cs="Arial"/>
@@ -1361,6 +1957,7 @@
         </w:rPr>
         <w:t xml:space="preserve"> klasi </w:t>
       </w:r>
+      <w:proofErr w:type="spellStart"/>
       <w:r>
         <w:rPr>
           <w:rFonts w:ascii="Arial" w:eastAsia="Times New Roman" w:hAnsi="Arial" w:cs="Arial"/>
@@ -1370,6 +1967,7 @@
         </w:rPr>
         <w:t>Ball</w:t>
       </w:r>
+      <w:proofErr w:type="spellEnd"/>
       <w:r>
         <w:rPr>
           <w:rFonts w:ascii="Arial" w:eastAsia="Times New Roman" w:hAnsi="Arial" w:cs="Arial"/>
@@ -1378,6 +1976,7 @@
         </w:rPr>
         <w:t xml:space="preserve"> koji pamti udara li lopta igrača) te su zatim funkcionalnosti igre prilagođene za dva igrača (dodavanjem liste </w:t>
       </w:r>
+      <w:proofErr w:type="spellStart"/>
       <w:r>
         <w:rPr>
           <w:rFonts w:ascii="Arial" w:eastAsia="Times New Roman" w:hAnsi="Arial" w:cs="Arial"/>
@@ -1387,6 +1986,7 @@
         </w:rPr>
         <w:t>players</w:t>
       </w:r>
+      <w:proofErr w:type="spellEnd"/>
       <w:r>
         <w:rPr>
           <w:rFonts w:ascii="Arial" w:eastAsia="Times New Roman" w:hAnsi="Arial" w:cs="Arial"/>
@@ -1395,6 +1995,7 @@
         </w:rPr>
         <w:t xml:space="preserve"> koja sadrži sve igrače pa se funkcionalnosti implementiraju na sličan način kao kod liste </w:t>
       </w:r>
+      <w:proofErr w:type="spellStart"/>
       <w:r>
         <w:rPr>
           <w:rFonts w:ascii="Arial" w:eastAsia="Times New Roman" w:hAnsi="Arial" w:cs="Arial"/>
@@ -1404,6 +2005,7 @@
         </w:rPr>
         <w:t>balls</w:t>
       </w:r>
+      <w:proofErr w:type="spellEnd"/>
       <w:r>
         <w:rPr>
           <w:rFonts w:ascii="Arial" w:eastAsia="Times New Roman" w:hAnsi="Arial" w:cs="Arial"/>
@@ -1428,6 +2030,7 @@
         </w:rPr>
         <w:t xml:space="preserve">pomoćne varijable </w:t>
       </w:r>
+      <w:proofErr w:type="spellStart"/>
       <w:r>
         <w:rPr>
           <w:rFonts w:ascii="Arial" w:eastAsia="Times New Roman" w:hAnsi="Arial" w:cs="Arial"/>
@@ -1437,6 +2040,7 @@
         </w:rPr>
         <w:t>quantity</w:t>
       </w:r>
+      <w:proofErr w:type="spellEnd"/>
       <w:r>
         <w:rPr>
           <w:rFonts w:ascii="Arial" w:eastAsia="Times New Roman" w:hAnsi="Arial" w:cs="Arial"/>
@@ -1514,6 +2118,7 @@
         </w:rPr>
         <w:t xml:space="preserve">. Kreiranje glavnog izbornika. U glavnom izborniku trenutno je nacrtana pozadina kao niz horizontalnih i okomitih linija te je dodan glavni lik igrice, loptica i naziv igre. U izborniku se nalazi i pravokutnik na kojem se nalaze 4 odabira. Taj pravokutnik je pozicioniran u prozoru s obzirom na fiksne veličine </w:t>
       </w:r>
+      <w:proofErr w:type="spellStart"/>
       <w:r>
         <w:rPr>
           <w:rFonts w:ascii="Arial" w:eastAsia="Times New Roman" w:hAnsi="Arial" w:cs="Arial"/>
@@ -1523,6 +2128,7 @@
         </w:rPr>
         <w:t>windowWidth</w:t>
       </w:r>
+      <w:proofErr w:type="spellEnd"/>
       <w:r>
         <w:rPr>
           <w:rFonts w:ascii="Arial" w:eastAsia="Times New Roman" w:hAnsi="Arial" w:cs="Arial"/>
@@ -1531,6 +2137,7 @@
         </w:rPr>
         <w:t xml:space="preserve"> i </w:t>
       </w:r>
+      <w:proofErr w:type="spellStart"/>
       <w:r>
         <w:rPr>
           <w:rFonts w:ascii="Arial" w:eastAsia="Times New Roman" w:hAnsi="Arial" w:cs="Arial"/>
@@ -1540,6 +2147,7 @@
         </w:rPr>
         <w:t>windowHeight</w:t>
       </w:r>
+      <w:proofErr w:type="spellEnd"/>
       <w:r>
         <w:rPr>
           <w:rFonts w:ascii="Arial" w:eastAsia="Times New Roman" w:hAnsi="Arial" w:cs="Arial"/>
@@ -1548,6 +2156,7 @@
         </w:rPr>
         <w:t xml:space="preserve"> te je visine </w:t>
       </w:r>
+      <w:proofErr w:type="spellStart"/>
       <w:r>
         <w:rPr>
           <w:rFonts w:ascii="Arial" w:eastAsia="Times New Roman" w:hAnsi="Arial" w:cs="Arial"/>
@@ -1557,6 +2166,7 @@
         </w:rPr>
         <w:t>totalHeight</w:t>
       </w:r>
+      <w:proofErr w:type="spellEnd"/>
       <w:r>
         <w:rPr>
           <w:rFonts w:ascii="Arial" w:eastAsia="Times New Roman" w:hAnsi="Arial" w:cs="Arial"/>
@@ -1565,6 +2175,7 @@
         </w:rPr>
         <w:t xml:space="preserve">. Nakon toga je podijeljen na 4 polja visine </w:t>
       </w:r>
+      <w:proofErr w:type="spellStart"/>
       <w:r>
         <w:rPr>
           <w:rFonts w:ascii="Arial" w:eastAsia="Times New Roman" w:hAnsi="Arial" w:cs="Arial"/>
@@ -1574,6 +2185,7 @@
         </w:rPr>
         <w:t>fieldHeight</w:t>
       </w:r>
+      <w:proofErr w:type="spellEnd"/>
       <w:r>
         <w:rPr>
           <w:rFonts w:ascii="Arial" w:eastAsia="Times New Roman" w:hAnsi="Arial" w:cs="Arial"/>
@@ -1727,6 +2339,7 @@
         </w:rPr>
         <w:t xml:space="preserve"> pokreće igra s brojem igrača određenim varijablom </w:t>
       </w:r>
+      <w:proofErr w:type="spellStart"/>
       <w:r>
         <w:rPr>
           <w:rFonts w:ascii="Arial" w:eastAsia="Times New Roman" w:hAnsi="Arial" w:cs="Arial"/>
@@ -1736,6 +2349,7 @@
         </w:rPr>
         <w:t>quantity</w:t>
       </w:r>
+      <w:proofErr w:type="spellEnd"/>
       <w:r>
         <w:rPr>
           <w:rFonts w:ascii="Arial" w:eastAsia="Times New Roman" w:hAnsi="Arial" w:cs="Arial"/>
@@ -1744,14 +2358,25 @@
         </w:rPr>
         <w:t xml:space="preserve">. U kod je dodan novi font, odabran da nalikuje fontu u originalnoj igri. Stil koji se primjenjivao na sadržaje unutar glavnog izbornika je 'zapakiran' u </w:t>
       </w:r>
-      <w:r>
-        <w:rPr>
-          <w:rFonts w:ascii="Arial" w:eastAsia="Times New Roman" w:hAnsi="Arial" w:cs="Arial"/>
-          <w:i/>
-          <w:color w:val="000000"/>
-          <w:lang w:eastAsia="hr-HR"/>
-        </w:rPr>
-        <w:t>pushStyle()</w:t>
+      <w:proofErr w:type="spellStart"/>
+      <w:r>
+        <w:rPr>
+          <w:rFonts w:ascii="Arial" w:eastAsia="Times New Roman" w:hAnsi="Arial" w:cs="Arial"/>
+          <w:i/>
+          <w:color w:val="000000"/>
+          <w:lang w:eastAsia="hr-HR"/>
+        </w:rPr>
+        <w:t>pushStyle</w:t>
+      </w:r>
+      <w:proofErr w:type="spellEnd"/>
+      <w:r>
+        <w:rPr>
+          <w:rFonts w:ascii="Arial" w:eastAsia="Times New Roman" w:hAnsi="Arial" w:cs="Arial"/>
+          <w:i/>
+          <w:color w:val="000000"/>
+          <w:lang w:eastAsia="hr-HR"/>
+        </w:rPr>
+        <w:t>()</w:t>
       </w:r>
       <w:r>
         <w:rPr>
@@ -1761,14 +2386,25 @@
         </w:rPr>
         <w:t xml:space="preserve"> i </w:t>
       </w:r>
-      <w:r>
-        <w:rPr>
-          <w:rFonts w:ascii="Arial" w:eastAsia="Times New Roman" w:hAnsi="Arial" w:cs="Arial"/>
-          <w:i/>
-          <w:color w:val="000000"/>
-          <w:lang w:eastAsia="hr-HR"/>
-        </w:rPr>
-        <w:t>popStyle()</w:t>
+      <w:proofErr w:type="spellStart"/>
+      <w:r>
+        <w:rPr>
+          <w:rFonts w:ascii="Arial" w:eastAsia="Times New Roman" w:hAnsi="Arial" w:cs="Arial"/>
+          <w:i/>
+          <w:color w:val="000000"/>
+          <w:lang w:eastAsia="hr-HR"/>
+        </w:rPr>
+        <w:t>popStyle</w:t>
+      </w:r>
+      <w:proofErr w:type="spellEnd"/>
+      <w:r>
+        <w:rPr>
+          <w:rFonts w:ascii="Arial" w:eastAsia="Times New Roman" w:hAnsi="Arial" w:cs="Arial"/>
+          <w:i/>
+          <w:color w:val="000000"/>
+          <w:lang w:eastAsia="hr-HR"/>
+        </w:rPr>
+        <w:t>()</w:t>
       </w:r>
       <w:r>
         <w:rPr>
@@ -1778,6 +2414,7 @@
         </w:rPr>
         <w:t xml:space="preserve">, a rotacija slike </w:t>
       </w:r>
+      <w:proofErr w:type="spellStart"/>
       <w:r>
         <w:rPr>
           <w:rFonts w:ascii="Arial" w:eastAsia="Times New Roman" w:hAnsi="Arial" w:cs="Arial"/>
@@ -1787,6 +2424,7 @@
         </w:rPr>
         <w:t>bubbleTrouble</w:t>
       </w:r>
+      <w:proofErr w:type="spellEnd"/>
       <w:r>
         <w:rPr>
           <w:rFonts w:ascii="Arial" w:eastAsia="Times New Roman" w:hAnsi="Arial" w:cs="Arial"/>
@@ -1795,14 +2433,25 @@
         </w:rPr>
         <w:t xml:space="preserve"> je obavljena pomoću </w:t>
       </w:r>
-      <w:r>
-        <w:rPr>
-          <w:rFonts w:ascii="Arial" w:eastAsia="Times New Roman" w:hAnsi="Arial" w:cs="Arial"/>
-          <w:i/>
-          <w:color w:val="000000"/>
-          <w:lang w:eastAsia="hr-HR"/>
-        </w:rPr>
-        <w:t xml:space="preserve">pushMatrix() </w:t>
+      <w:proofErr w:type="spellStart"/>
+      <w:r>
+        <w:rPr>
+          <w:rFonts w:ascii="Arial" w:eastAsia="Times New Roman" w:hAnsi="Arial" w:cs="Arial"/>
+          <w:i/>
+          <w:color w:val="000000"/>
+          <w:lang w:eastAsia="hr-HR"/>
+        </w:rPr>
+        <w:t>pushMatrix</w:t>
+      </w:r>
+      <w:proofErr w:type="spellEnd"/>
+      <w:r>
+        <w:rPr>
+          <w:rFonts w:ascii="Arial" w:eastAsia="Times New Roman" w:hAnsi="Arial" w:cs="Arial"/>
+          <w:i/>
+          <w:color w:val="000000"/>
+          <w:lang w:eastAsia="hr-HR"/>
+        </w:rPr>
+        <w:t xml:space="preserve">() </w:t>
       </w:r>
       <w:r>
         <w:rPr>
@@ -1812,22 +2461,69 @@
         </w:rPr>
         <w:t xml:space="preserve">i </w:t>
       </w:r>
-      <w:r>
-        <w:rPr>
-          <w:rFonts w:ascii="Arial" w:eastAsia="Times New Roman" w:hAnsi="Arial" w:cs="Arial"/>
-          <w:i/>
-          <w:color w:val="000000"/>
-          <w:lang w:eastAsia="hr-HR"/>
-        </w:rPr>
-        <w:t>popMatrix()</w:t>
-      </w:r>
-      <w:r>
-        <w:rPr>
-          <w:rFonts w:ascii="Arial" w:eastAsia="Times New Roman" w:hAnsi="Arial" w:cs="Arial"/>
-          <w:color w:val="000000"/>
-          <w:lang w:eastAsia="hr-HR"/>
-        </w:rPr>
-        <w:t xml:space="preserve">. Kreirana je enum klasa MenuPick koja sadrži moguće odabire u izborniku, koji će se mijenjati pritiskom na gumbe </w:t>
+      <w:proofErr w:type="spellStart"/>
+      <w:r>
+        <w:rPr>
+          <w:rFonts w:ascii="Arial" w:eastAsia="Times New Roman" w:hAnsi="Arial" w:cs="Arial"/>
+          <w:i/>
+          <w:color w:val="000000"/>
+          <w:lang w:eastAsia="hr-HR"/>
+        </w:rPr>
+        <w:t>popMatrix</w:t>
+      </w:r>
+      <w:proofErr w:type="spellEnd"/>
+      <w:r>
+        <w:rPr>
+          <w:rFonts w:ascii="Arial" w:eastAsia="Times New Roman" w:hAnsi="Arial" w:cs="Arial"/>
+          <w:i/>
+          <w:color w:val="000000"/>
+          <w:lang w:eastAsia="hr-HR"/>
+        </w:rPr>
+        <w:t>()</w:t>
+      </w:r>
+      <w:r>
+        <w:rPr>
+          <w:rFonts w:ascii="Arial" w:eastAsia="Times New Roman" w:hAnsi="Arial" w:cs="Arial"/>
+          <w:color w:val="000000"/>
+          <w:lang w:eastAsia="hr-HR"/>
+        </w:rPr>
+        <w:t xml:space="preserve">. Kreirana je </w:t>
+      </w:r>
+      <w:proofErr w:type="spellStart"/>
+      <w:r>
+        <w:rPr>
+          <w:rFonts w:ascii="Arial" w:eastAsia="Times New Roman" w:hAnsi="Arial" w:cs="Arial"/>
+          <w:color w:val="000000"/>
+          <w:lang w:eastAsia="hr-HR"/>
+        </w:rPr>
+        <w:t>enum</w:t>
+      </w:r>
+      <w:proofErr w:type="spellEnd"/>
+      <w:r>
+        <w:rPr>
+          <w:rFonts w:ascii="Arial" w:eastAsia="Times New Roman" w:hAnsi="Arial" w:cs="Arial"/>
+          <w:color w:val="000000"/>
+          <w:lang w:eastAsia="hr-HR"/>
+        </w:rPr>
+        <w:t xml:space="preserve"> klasa </w:t>
+      </w:r>
+      <w:proofErr w:type="spellStart"/>
+      <w:r>
+        <w:rPr>
+          <w:rFonts w:ascii="Arial" w:eastAsia="Times New Roman" w:hAnsi="Arial" w:cs="Arial"/>
+          <w:color w:val="000000"/>
+          <w:lang w:eastAsia="hr-HR"/>
+        </w:rPr>
+        <w:t>MenuPick</w:t>
+      </w:r>
+      <w:proofErr w:type="spellEnd"/>
+      <w:r>
+        <w:rPr>
+          <w:rFonts w:ascii="Arial" w:eastAsia="Times New Roman" w:hAnsi="Arial" w:cs="Arial"/>
+          <w:color w:val="000000"/>
+          <w:lang w:eastAsia="hr-HR"/>
+        </w:rPr>
+        <w:t xml:space="preserve"> koja sadrži moguće odabire u izborniku, koji će se mijenjati pritiskom na gumbe </w:t>
       </w:r>
       <w:r>
         <w:rPr>
@@ -1894,7 +2590,25 @@
           <w:color w:val="000000"/>
           <w:lang w:eastAsia="hr-HR"/>
         </w:rPr>
-        <w:t xml:space="preserve">U enum klasi </w:t>
+        <w:t xml:space="preserve">U </w:t>
+      </w:r>
+      <w:proofErr w:type="spellStart"/>
+      <w:r>
+        <w:rPr>
+          <w:rFonts w:ascii="Arial" w:eastAsia="Times New Roman" w:hAnsi="Arial" w:cs="Arial"/>
+          <w:color w:val="000000"/>
+          <w:lang w:eastAsia="hr-HR"/>
+        </w:rPr>
+        <w:t>enum</w:t>
+      </w:r>
+      <w:proofErr w:type="spellEnd"/>
+      <w:r>
+        <w:rPr>
+          <w:rFonts w:ascii="Arial" w:eastAsia="Times New Roman" w:hAnsi="Arial" w:cs="Arial"/>
+          <w:color w:val="000000"/>
+          <w:lang w:eastAsia="hr-HR"/>
+        </w:rPr>
+        <w:t xml:space="preserve"> klasi </w:t>
       </w:r>
       <w:r>
         <w:rPr>
@@ -1971,6 +2685,7 @@
         </w:rPr>
         <w:t xml:space="preserve"> (npr. boju pravokutnika ili pomicanje baklji - </w:t>
       </w:r>
+      <w:proofErr w:type="spellStart"/>
       <w:r>
         <w:rPr>
           <w:rFonts w:ascii="Arial" w:eastAsia="Times New Roman" w:hAnsi="Arial" w:cs="Arial"/>
@@ -1980,6 +2695,7 @@
         </w:rPr>
         <w:t>torch</w:t>
       </w:r>
+      <w:proofErr w:type="spellEnd"/>
       <w:r>
         <w:rPr>
           <w:rFonts w:ascii="Arial" w:eastAsia="Times New Roman" w:hAnsi="Arial" w:cs="Arial"/>
@@ -2021,14 +2737,25 @@
         </w:rPr>
         <w:t xml:space="preserve"> Zbog logike implementacije glavnog izbornika, kreirana je metoda </w:t>
       </w:r>
-      <w:r>
-        <w:rPr>
-          <w:rFonts w:ascii="Arial" w:eastAsia="Times New Roman" w:hAnsi="Arial" w:cs="Arial"/>
-          <w:i/>
-          <w:color w:val="000000"/>
-          <w:lang w:eastAsia="hr-HR"/>
-        </w:rPr>
-        <w:t xml:space="preserve">createPlayers() </w:t>
+      <w:proofErr w:type="spellStart"/>
+      <w:r>
+        <w:rPr>
+          <w:rFonts w:ascii="Arial" w:eastAsia="Times New Roman" w:hAnsi="Arial" w:cs="Arial"/>
+          <w:i/>
+          <w:color w:val="000000"/>
+          <w:lang w:eastAsia="hr-HR"/>
+        </w:rPr>
+        <w:t>createPlayers</w:t>
+      </w:r>
+      <w:proofErr w:type="spellEnd"/>
+      <w:r>
+        <w:rPr>
+          <w:rFonts w:ascii="Arial" w:eastAsia="Times New Roman" w:hAnsi="Arial" w:cs="Arial"/>
+          <w:i/>
+          <w:color w:val="000000"/>
+          <w:lang w:eastAsia="hr-HR"/>
+        </w:rPr>
+        <w:t xml:space="preserve">() </w:t>
       </w:r>
       <w:r>
         <w:rPr>
@@ -2038,6 +2765,7 @@
         </w:rPr>
         <w:t xml:space="preserve">koja kreira listu igrača s obzirom na </w:t>
       </w:r>
+      <w:proofErr w:type="spellStart"/>
       <w:r>
         <w:rPr>
           <w:rFonts w:ascii="Arial" w:eastAsia="Times New Roman" w:hAnsi="Arial" w:cs="Arial"/>
@@ -2047,6 +2775,7 @@
         </w:rPr>
         <w:t>quantity</w:t>
       </w:r>
+      <w:proofErr w:type="spellEnd"/>
       <w:r>
         <w:rPr>
           <w:rFonts w:ascii="Arial" w:eastAsia="Times New Roman" w:hAnsi="Arial" w:cs="Arial"/>
@@ -2156,8 +2885,27 @@
           <w:color w:val="000000"/>
           <w:lang w:eastAsia="hr-HR"/>
         </w:rPr>
-        <w:t xml:space="preserve">. Većina implementacije se odnosila na promjenu enuma </w:t>
-      </w:r>
+        <w:t xml:space="preserve">. Većina implementacije se odnosila na promjenu </w:t>
+      </w:r>
+      <w:proofErr w:type="spellStart"/>
+      <w:r>
+        <w:rPr>
+          <w:rFonts w:ascii="Arial" w:eastAsia="Times New Roman" w:hAnsi="Arial" w:cs="Arial"/>
+          <w:color w:val="000000"/>
+          <w:lang w:eastAsia="hr-HR"/>
+        </w:rPr>
+        <w:t>enuma</w:t>
+      </w:r>
+      <w:proofErr w:type="spellEnd"/>
+      <w:r>
+        <w:rPr>
+          <w:rFonts w:ascii="Arial" w:eastAsia="Times New Roman" w:hAnsi="Arial" w:cs="Arial"/>
+          <w:color w:val="000000"/>
+          <w:lang w:eastAsia="hr-HR"/>
+        </w:rPr>
+        <w:t xml:space="preserve"> </w:t>
+      </w:r>
+      <w:proofErr w:type="spellStart"/>
       <w:r>
         <w:rPr>
           <w:rFonts w:ascii="Arial" w:eastAsia="Times New Roman" w:hAnsi="Arial" w:cs="Arial"/>
@@ -2167,6 +2915,7 @@
         </w:rPr>
         <w:t>menuPick</w:t>
       </w:r>
+      <w:proofErr w:type="spellEnd"/>
       <w:r>
         <w:rPr>
           <w:rFonts w:ascii="Arial" w:eastAsia="Times New Roman" w:hAnsi="Arial" w:cs="Arial"/>
@@ -2226,7 +2975,25 @@
           <w:color w:val="000000"/>
           <w:lang w:eastAsia="hr-HR"/>
         </w:rPr>
-        <w:t>Dodani su zvukovi na igricu – intro zvuk (</w:t>
+        <w:t xml:space="preserve">Dodani su zvukovi na igricu – </w:t>
+      </w:r>
+      <w:proofErr w:type="spellStart"/>
+      <w:r>
+        <w:rPr>
+          <w:rFonts w:ascii="Arial" w:eastAsia="Times New Roman" w:hAnsi="Arial" w:cs="Arial"/>
+          <w:color w:val="000000"/>
+          <w:lang w:eastAsia="hr-HR"/>
+        </w:rPr>
+        <w:t>intro</w:t>
+      </w:r>
+      <w:proofErr w:type="spellEnd"/>
+      <w:r>
+        <w:rPr>
+          <w:rFonts w:ascii="Arial" w:eastAsia="Times New Roman" w:hAnsi="Arial" w:cs="Arial"/>
+          <w:color w:val="000000"/>
+          <w:lang w:eastAsia="hr-HR"/>
+        </w:rPr>
+        <w:t xml:space="preserve"> zvuk (</w:t>
       </w:r>
       <w:r>
         <w:rPr>
@@ -2330,6 +3097,7 @@
         </w:rPr>
         <w:t xml:space="preserve">Dodan </w:t>
       </w:r>
+      <w:proofErr w:type="spellStart"/>
       <w:r>
         <w:rPr>
           <w:rFonts w:ascii="Arial" w:eastAsia="Times New Roman" w:hAnsi="Arial" w:cs="Arial"/>
@@ -2340,6 +3108,7 @@
         </w:rPr>
         <w:t>soundOn</w:t>
       </w:r>
+      <w:proofErr w:type="spellEnd"/>
       <w:r>
         <w:rPr>
           <w:rFonts w:ascii="Arial" w:eastAsia="Times New Roman" w:hAnsi="Arial" w:cs="Arial"/>
@@ -2348,6 +3117,7 @@
         </w:rPr>
         <w:t xml:space="preserve"> / </w:t>
       </w:r>
+      <w:proofErr w:type="spellStart"/>
       <w:r>
         <w:rPr>
           <w:rFonts w:ascii="Arial" w:eastAsia="Times New Roman" w:hAnsi="Arial" w:cs="Arial"/>
@@ -2358,14 +3128,34 @@
         </w:rPr>
         <w:t>soundOff</w:t>
       </w:r>
-      <w:r>
-        <w:rPr>
-          <w:rFonts w:ascii="Arial" w:eastAsia="Times New Roman" w:hAnsi="Arial" w:cs="Arial"/>
-          <w:color w:val="000000"/>
-          <w:lang w:eastAsia="hr-HR"/>
-        </w:rPr>
-        <w:t xml:space="preserve"> gumb. Svi zvukovi se reproduciraju jedino ako je boolean </w:t>
-      </w:r>
+      <w:proofErr w:type="spellEnd"/>
+      <w:r>
+        <w:rPr>
+          <w:rFonts w:ascii="Arial" w:eastAsia="Times New Roman" w:hAnsi="Arial" w:cs="Arial"/>
+          <w:color w:val="000000"/>
+          <w:lang w:eastAsia="hr-HR"/>
+        </w:rPr>
+        <w:t xml:space="preserve"> gumb. Svi zvukovi se reproduciraju jedino ako je </w:t>
+      </w:r>
+      <w:proofErr w:type="spellStart"/>
+      <w:r>
+        <w:rPr>
+          <w:rFonts w:ascii="Arial" w:eastAsia="Times New Roman" w:hAnsi="Arial" w:cs="Arial"/>
+          <w:color w:val="000000"/>
+          <w:lang w:eastAsia="hr-HR"/>
+        </w:rPr>
+        <w:t>boolean</w:t>
+      </w:r>
+      <w:proofErr w:type="spellEnd"/>
+      <w:r>
+        <w:rPr>
+          <w:rFonts w:ascii="Arial" w:eastAsia="Times New Roman" w:hAnsi="Arial" w:cs="Arial"/>
+          <w:color w:val="000000"/>
+          <w:lang w:eastAsia="hr-HR"/>
+        </w:rPr>
+        <w:t xml:space="preserve"> </w:t>
+      </w:r>
+      <w:proofErr w:type="spellStart"/>
       <w:r>
         <w:rPr>
           <w:rFonts w:ascii="Arial" w:eastAsia="Times New Roman" w:hAnsi="Arial" w:cs="Arial"/>
@@ -2376,6 +3166,7 @@
         </w:rPr>
         <w:t>soundOn</w:t>
       </w:r>
+      <w:proofErr w:type="spellEnd"/>
       <w:r>
         <w:rPr>
           <w:rFonts w:ascii="Arial" w:eastAsia="Times New Roman" w:hAnsi="Arial" w:cs="Arial"/>
@@ -2384,6 +3175,7 @@
         </w:rPr>
         <w:t xml:space="preserve"> postavljen na </w:t>
       </w:r>
+      <w:proofErr w:type="spellStart"/>
       <w:r>
         <w:rPr>
           <w:rFonts w:ascii="Arial" w:eastAsia="Times New Roman" w:hAnsi="Arial" w:cs="Arial"/>
@@ -2394,6 +3186,7 @@
         </w:rPr>
         <w:t>true</w:t>
       </w:r>
+      <w:proofErr w:type="spellEnd"/>
       <w:r>
         <w:rPr>
           <w:rFonts w:ascii="Arial" w:eastAsia="Times New Roman" w:hAnsi="Arial" w:cs="Arial"/>
@@ -2422,33 +3215,25 @@
           <w:color w:val="000000"/>
           <w:lang w:eastAsia="hr-HR"/>
         </w:rPr>
-        <w:t>TODO: pogledati reproduciraju li se zvukovi u skladu s igricom, srediti intro i dodati ostale zvukove.</w:t>
-      </w:r>
-      <w:r>
-        <w:rPr>
-          <w:rFonts w:ascii="Arial" w:eastAsia="Times New Roman" w:hAnsi="Arial" w:cs="Arial"/>
-          <w:color w:val="000000"/>
-          <w:lang w:eastAsia="hr-HR"/>
-        </w:rPr>
-        <w:t xml:space="preserve"> Potrebno je srediti i klik na </w:t>
-      </w:r>
-      <w:r>
-        <w:rPr>
-          <w:rFonts w:ascii="Arial" w:eastAsia="Times New Roman" w:hAnsi="Arial" w:cs="Arial"/>
-          <w:i/>
-          <w:iCs/>
-          <w:color w:val="000000"/>
-          <w:lang w:eastAsia="hr-HR"/>
-        </w:rPr>
-        <w:t>soundOn</w:t>
-      </w:r>
-      <w:r>
-        <w:rPr>
-          <w:rFonts w:ascii="Arial" w:eastAsia="Times New Roman" w:hAnsi="Arial" w:cs="Arial"/>
-          <w:color w:val="000000"/>
-          <w:lang w:eastAsia="hr-HR"/>
-        </w:rPr>
-        <w:t xml:space="preserve"> gumb jer koordinate nisu točno namještene. </w:t>
+        <w:t xml:space="preserve">TODO: pogledati reproduciraju li se zvukovi u skladu s igricom, srediti </w:t>
+      </w:r>
+      <w:proofErr w:type="spellStart"/>
+      <w:r>
+        <w:rPr>
+          <w:rFonts w:ascii="Arial" w:eastAsia="Times New Roman" w:hAnsi="Arial" w:cs="Arial"/>
+          <w:color w:val="000000"/>
+          <w:lang w:eastAsia="hr-HR"/>
+        </w:rPr>
+        <w:t>intro</w:t>
+      </w:r>
+      <w:proofErr w:type="spellEnd"/>
+      <w:r>
+        <w:rPr>
+          <w:rFonts w:ascii="Arial" w:eastAsia="Times New Roman" w:hAnsi="Arial" w:cs="Arial"/>
+          <w:color w:val="000000"/>
+          <w:lang w:eastAsia="hr-HR"/>
+        </w:rPr>
+        <w:t xml:space="preserve"> i dodati ostale zvukove. </w:t>
       </w:r>
     </w:p>
     <w:p>
@@ -3420,6 +4205,7 @@
     <w:lsdException w:name="HTML Sample" w:semiHidden="1" w:unhideWhenUsed="1"/>
     <w:lsdException w:name="HTML Typewriter" w:semiHidden="1" w:unhideWhenUsed="1"/>
     <w:lsdException w:name="HTML Variable" w:semiHidden="1" w:unhideWhenUsed="1"/>
+    <w:lsdException w:name="Normal Table" w:semiHidden="1" w:unhideWhenUsed="1"/>
     <w:lsdException w:name="annotation subject" w:semiHidden="1" w:unhideWhenUsed="1"/>
     <w:lsdException w:name="No List" w:semiHidden="1" w:unhideWhenUsed="1"/>
     <w:lsdException w:name="Outline List 1" w:semiHidden="1" w:unhideWhenUsed="1"/>
@@ -3462,8 +4248,11 @@
     <w:lsdException w:name="Table Contemporary" w:semiHidden="1" w:unhideWhenUsed="1"/>
     <w:lsdException w:name="Table Elegant" w:semiHidden="1" w:unhideWhenUsed="1"/>
     <w:lsdException w:name="Table Professional" w:semiHidden="1" w:unhideWhenUsed="1"/>
+    <w:lsdException w:name="Table Subtle 1" w:semiHidden="1" w:unhideWhenUsed="1"/>
     <w:lsdException w:name="Table Subtle 2" w:semiHidden="1" w:unhideWhenUsed="1"/>
     <w:lsdException w:name="Table Web 1" w:semiHidden="1" w:unhideWhenUsed="1"/>
+    <w:lsdException w:name="Table Web 2" w:semiHidden="1" w:unhideWhenUsed="1"/>
+    <w:lsdException w:name="Table Web 3" w:semiHidden="1" w:unhideWhenUsed="1"/>
     <w:lsdException w:name="Balloon Text" w:semiHidden="1" w:unhideWhenUsed="1"/>
     <w:lsdException w:name="Table Grid" w:uiPriority="39"/>
     <w:lsdException w:name="Table Theme" w:semiHidden="1" w:unhideWhenUsed="1"/>

</xml_diff>

<commit_message>
Omogućen odabir MENU opcija klikom miša, ažuriran dnevnik rada
</commit_message>
<xml_diff>
--- a/Dnevnik_rada.docx
+++ b/Dnevnik_rada.docx
@@ -1,6 +1,6 @@
 
 <file path=word/document.xml><?xml version="1.0" encoding="utf-8"?>
-<w:document xmlns:wpc="http://schemas.microsoft.com/office/word/2010/wordprocessingCanvas" xmlns:cx="http://schemas.microsoft.com/office/drawing/2014/chartex" xmlns:mc="http://schemas.openxmlformats.org/markup-compatibility/2006" xmlns:o="urn:schemas-microsoft-com:office:office" xmlns:r="http://schemas.openxmlformats.org/officeDocument/2006/relationships" xmlns:m="http://schemas.openxmlformats.org/officeDocument/2006/math" xmlns:v="urn:schemas-microsoft-com:vml" xmlns:wp14="http://schemas.microsoft.com/office/word/2010/wordprocessingDrawing" xmlns:wp="http://schemas.openxmlformats.org/drawingml/2006/wordprocessingDrawing" xmlns:w10="urn:schemas-microsoft-com:office:word" xmlns:w="http://schemas.openxmlformats.org/wordprocessingml/2006/main" xmlns:w14="http://schemas.microsoft.com/office/word/2010/wordml" xmlns:w15="http://schemas.microsoft.com/office/word/2012/wordml" xmlns:w16se="http://schemas.microsoft.com/office/word/2015/wordml/symex" xmlns:wpg="http://schemas.microsoft.com/office/word/2010/wordprocessingGroup" xmlns:wpi="http://schemas.microsoft.com/office/word/2010/wordprocessingInk" xmlns:wne="http://schemas.microsoft.com/office/word/2006/wordml" xmlns:wps="http://schemas.microsoft.com/office/word/2010/wordprocessingShape" mc:Ignorable="w14 w15 w16se wp14">
+<w:document xmlns:wpc="http://schemas.microsoft.com/office/word/2010/wordprocessingCanvas" xmlns:cx="http://schemas.microsoft.com/office/drawing/2014/chartex" xmlns:cx1="http://schemas.microsoft.com/office/drawing/2015/9/8/chartex" xmlns:cx2="http://schemas.microsoft.com/office/drawing/2015/10/21/chartex" xmlns:cx3="http://schemas.microsoft.com/office/drawing/2016/5/9/chartex" xmlns:cx4="http://schemas.microsoft.com/office/drawing/2016/5/10/chartex" xmlns:cx5="http://schemas.microsoft.com/office/drawing/2016/5/11/chartex" xmlns:cx6="http://schemas.microsoft.com/office/drawing/2016/5/12/chartex" xmlns:cx7="http://schemas.microsoft.com/office/drawing/2016/5/13/chartex" xmlns:cx8="http://schemas.microsoft.com/office/drawing/2016/5/14/chartex" xmlns:mc="http://schemas.openxmlformats.org/markup-compatibility/2006" xmlns:aink="http://schemas.microsoft.com/office/drawing/2016/ink" xmlns:am3d="http://schemas.microsoft.com/office/drawing/2017/model3d" xmlns:o="urn:schemas-microsoft-com:office:office" xmlns:r="http://schemas.openxmlformats.org/officeDocument/2006/relationships" xmlns:m="http://schemas.openxmlformats.org/officeDocument/2006/math" xmlns:v="urn:schemas-microsoft-com:vml" xmlns:wp14="http://schemas.microsoft.com/office/word/2010/wordprocessingDrawing" xmlns:wp="http://schemas.openxmlformats.org/drawingml/2006/wordprocessingDrawing" xmlns:w10="urn:schemas-microsoft-com:office:word" xmlns:w="http://schemas.openxmlformats.org/wordprocessingml/2006/main" xmlns:w14="http://schemas.microsoft.com/office/word/2010/wordml" xmlns:w15="http://schemas.microsoft.com/office/word/2012/wordml" xmlns:w16cex="http://schemas.microsoft.com/office/word/2018/wordml/cex" xmlns:w16cid="http://schemas.microsoft.com/office/word/2016/wordml/cid" xmlns:w16="http://schemas.microsoft.com/office/word/2018/wordml" xmlns:w16se="http://schemas.microsoft.com/office/word/2015/wordml/symex" xmlns:wpg="http://schemas.microsoft.com/office/word/2010/wordprocessingGroup" xmlns:wpi="http://schemas.microsoft.com/office/word/2010/wordprocessingInk" xmlns:wne="http://schemas.microsoft.com/office/word/2006/wordml" xmlns:wps="http://schemas.microsoft.com/office/word/2010/wordprocessingShape" mc:Ignorable="w14 w15 w16se w16cid w16 w16cex wp14">
   <w:body>
     <w:p>
       <w:pPr>
@@ -185,7 +185,7 @@
       <w:hyperlink r:id="rId7" w:history="1">
         <w:r>
           <w:rPr>
-            <w:rStyle w:val="Hyperlink"/>
+            <w:rStyle w:val="Hiperveza"/>
             <w:rFonts w:ascii="Arial" w:eastAsia="Times New Roman" w:hAnsi="Arial" w:cs="Arial"/>
             <w:lang w:eastAsia="hr-HR"/>
           </w:rPr>
@@ -220,12 +220,10 @@
         </w:rPr>
         <w:t xml:space="preserve">Dnevnik rada </w:t>
       </w:r>
-      <w:bookmarkStart w:id="0" w:name="_GoBack"/>
-      <w:bookmarkEnd w:id="0"/>
-    </w:p>
-    <w:p>
-      <w:pPr>
-        <w:pStyle w:val="ListParagraph"/>
+    </w:p>
+    <w:p>
+      <w:pPr>
+        <w:pStyle w:val="Odlomakpopisa"/>
         <w:numPr>
           <w:ilvl w:val="0"/>
           <w:numId w:val="1"/>
@@ -255,7 +253,7 @@
     </w:p>
     <w:p>
       <w:pPr>
-        <w:pStyle w:val="ListParagraph"/>
+        <w:pStyle w:val="Odlomakpopisa"/>
         <w:numPr>
           <w:ilvl w:val="0"/>
           <w:numId w:val="2"/>
@@ -501,7 +499,7 @@
     </w:p>
     <w:p>
       <w:pPr>
-        <w:pStyle w:val="ListParagraph"/>
+        <w:pStyle w:val="Odlomakpopisa"/>
         <w:numPr>
           <w:ilvl w:val="0"/>
           <w:numId w:val="1"/>
@@ -523,7 +521,7 @@
     </w:p>
     <w:p>
       <w:pPr>
-        <w:pStyle w:val="ListParagraph"/>
+        <w:pStyle w:val="Odlomakpopisa"/>
         <w:numPr>
           <w:ilvl w:val="1"/>
           <w:numId w:val="1"/>
@@ -910,7 +908,7 @@
     </w:p>
     <w:p>
       <w:pPr>
-        <w:pStyle w:val="ListParagraph"/>
+        <w:pStyle w:val="Odlomakpopisa"/>
         <w:numPr>
           <w:ilvl w:val="1"/>
           <w:numId w:val="1"/>
@@ -1280,7 +1278,7 @@
     </w:p>
     <w:p>
       <w:pPr>
-        <w:pStyle w:val="ListParagraph"/>
+        <w:pStyle w:val="Odlomakpopisa"/>
         <w:numPr>
           <w:ilvl w:val="0"/>
           <w:numId w:val="1"/>
@@ -1302,7 +1300,7 @@
     </w:p>
     <w:p>
       <w:pPr>
-        <w:pStyle w:val="ListParagraph"/>
+        <w:pStyle w:val="Odlomakpopisa"/>
         <w:numPr>
           <w:ilvl w:val="1"/>
           <w:numId w:val="1"/>
@@ -1458,7 +1456,7 @@
     </w:p>
     <w:p>
       <w:pPr>
-        <w:pStyle w:val="ListParagraph"/>
+        <w:pStyle w:val="Odlomakpopisa"/>
         <w:numPr>
           <w:ilvl w:val="0"/>
           <w:numId w:val="17"/>
@@ -1480,7 +1478,7 @@
     </w:p>
     <w:p>
       <w:pPr>
-        <w:pStyle w:val="ListParagraph"/>
+        <w:pStyle w:val="Odlomakpopisa"/>
         <w:numPr>
           <w:ilvl w:val="0"/>
           <w:numId w:val="18"/>
@@ -1502,7 +1500,7 @@
     </w:p>
     <w:p>
       <w:pPr>
-        <w:pStyle w:val="ListParagraph"/>
+        <w:pStyle w:val="Odlomakpopisa"/>
         <w:numPr>
           <w:ilvl w:val="0"/>
           <w:numId w:val="3"/>
@@ -1524,7 +1522,7 @@
     </w:p>
     <w:p>
       <w:pPr>
-        <w:pStyle w:val="ListParagraph"/>
+        <w:pStyle w:val="Odlomakpopisa"/>
         <w:numPr>
           <w:ilvl w:val="1"/>
           <w:numId w:val="3"/>
@@ -2137,7 +2135,7 @@
     </w:p>
     <w:p>
       <w:pPr>
-        <w:pStyle w:val="ListParagraph"/>
+        <w:pStyle w:val="Odlomakpopisa"/>
         <w:numPr>
           <w:ilvl w:val="0"/>
           <w:numId w:val="3"/>
@@ -2159,7 +2157,7 @@
     </w:p>
     <w:p>
       <w:pPr>
-        <w:pStyle w:val="ListParagraph"/>
+        <w:pStyle w:val="Odlomakpopisa"/>
         <w:numPr>
           <w:ilvl w:val="0"/>
           <w:numId w:val="5"/>
@@ -2232,7 +2230,7 @@
     </w:p>
     <w:p>
       <w:pPr>
-        <w:pStyle w:val="ListParagraph"/>
+        <w:pStyle w:val="Odlomakpopisa"/>
         <w:numPr>
           <w:ilvl w:val="0"/>
           <w:numId w:val="6"/>
@@ -2262,7 +2260,7 @@
     </w:p>
     <w:p>
       <w:pPr>
-        <w:pStyle w:val="ListParagraph"/>
+        <w:pStyle w:val="Odlomakpopisa"/>
         <w:numPr>
           <w:ilvl w:val="0"/>
           <w:numId w:val="5"/>
@@ -2364,7 +2362,7 @@
     </w:p>
     <w:p>
       <w:pPr>
-        <w:pStyle w:val="ListParagraph"/>
+        <w:pStyle w:val="Odlomakpopisa"/>
         <w:numPr>
           <w:ilvl w:val="0"/>
           <w:numId w:val="5"/>
@@ -2458,7 +2456,7 @@
     </w:p>
     <w:p>
       <w:pPr>
-        <w:pStyle w:val="ListParagraph"/>
+        <w:pStyle w:val="Odlomakpopisa"/>
         <w:numPr>
           <w:ilvl w:val="0"/>
           <w:numId w:val="5"/>
@@ -2480,7 +2478,7 @@
     </w:p>
     <w:p>
       <w:pPr>
-        <w:pStyle w:val="ListParagraph"/>
+        <w:pStyle w:val="Odlomakpopisa"/>
         <w:numPr>
           <w:ilvl w:val="0"/>
           <w:numId w:val="9"/>
@@ -2497,6 +2495,50 @@
           <w:color w:val="000000"/>
           <w:lang w:eastAsia="hr-HR"/>
         </w:rPr>
+        <w:t>17. i 18. ožujka 2021. (Petra Škrabo):</w:t>
+      </w:r>
+    </w:p>
+    <w:p>
+      <w:pPr>
+        <w:pStyle w:val="Odlomakpopisa"/>
+        <w:numPr>
+          <w:ilvl w:val="1"/>
+          <w:numId w:val="9"/>
+        </w:numPr>
+        <w:rPr>
+          <w:rFonts w:ascii="Arial" w:eastAsia="Times New Roman" w:hAnsi="Arial" w:cs="Arial"/>
+          <w:color w:val="000000"/>
+          <w:lang w:eastAsia="hr-HR"/>
+        </w:rPr>
+      </w:pPr>
+      <w:r>
+        <w:rPr>
+          <w:rFonts w:ascii="Arial" w:eastAsia="Times New Roman" w:hAnsi="Arial" w:cs="Arial"/>
+          <w:color w:val="000000"/>
+          <w:lang w:eastAsia="hr-HR"/>
+        </w:rPr>
+        <w:t>Dodane slike i svg datoteke, te ubačene slike igrača u igru. – 6 sati.</w:t>
+      </w:r>
+    </w:p>
+    <w:p>
+      <w:pPr>
+        <w:pStyle w:val="Odlomakpopisa"/>
+        <w:numPr>
+          <w:ilvl w:val="0"/>
+          <w:numId w:val="9"/>
+        </w:numPr>
+        <w:rPr>
+          <w:rFonts w:ascii="Arial" w:eastAsia="Times New Roman" w:hAnsi="Arial" w:cs="Arial"/>
+          <w:color w:val="000000"/>
+          <w:lang w:eastAsia="hr-HR"/>
+        </w:rPr>
+      </w:pPr>
+      <w:r>
+        <w:rPr>
+          <w:rFonts w:ascii="Arial" w:eastAsia="Times New Roman" w:hAnsi="Arial" w:cs="Arial"/>
+          <w:color w:val="000000"/>
+          <w:lang w:eastAsia="hr-HR"/>
+        </w:rPr>
         <w:t>18</w:t>
       </w:r>
       <w:r>
@@ -2510,7 +2552,7 @@
     </w:p>
     <w:p>
       <w:pPr>
-        <w:pStyle w:val="ListParagraph"/>
+        <w:pStyle w:val="Odlomakpopisa"/>
         <w:numPr>
           <w:ilvl w:val="0"/>
           <w:numId w:val="10"/>
@@ -2532,7 +2574,7 @@
     </w:p>
     <w:p>
       <w:pPr>
-        <w:pStyle w:val="ListParagraph"/>
+        <w:pStyle w:val="Odlomakpopisa"/>
         <w:numPr>
           <w:ilvl w:val="0"/>
           <w:numId w:val="10"/>
@@ -2572,7 +2614,7 @@
     </w:p>
     <w:p>
       <w:pPr>
-        <w:pStyle w:val="ListParagraph"/>
+        <w:pStyle w:val="Odlomakpopisa"/>
         <w:numPr>
           <w:ilvl w:val="0"/>
           <w:numId w:val="10"/>
@@ -2712,7 +2754,7 @@
     </w:p>
     <w:p>
       <w:pPr>
-        <w:pStyle w:val="ListParagraph"/>
+        <w:pStyle w:val="Odlomakpopisa"/>
         <w:numPr>
           <w:ilvl w:val="0"/>
           <w:numId w:val="10"/>
@@ -2752,7 +2794,7 @@
     </w:p>
     <w:p>
       <w:pPr>
-        <w:pStyle w:val="ListParagraph"/>
+        <w:pStyle w:val="Odlomakpopisa"/>
         <w:ind w:left="1440"/>
         <w:rPr>
           <w:rFonts w:ascii="Arial" w:eastAsia="Times New Roman" w:hAnsi="Arial" w:cs="Arial"/>
@@ -2771,7 +2813,7 @@
     </w:p>
     <w:p>
       <w:pPr>
-        <w:pStyle w:val="ListParagraph"/>
+        <w:pStyle w:val="Odlomakpopisa"/>
         <w:numPr>
           <w:ilvl w:val="0"/>
           <w:numId w:val="9"/>
@@ -2793,7 +2835,7 @@
     </w:p>
     <w:p>
       <w:pPr>
-        <w:pStyle w:val="ListParagraph"/>
+        <w:pStyle w:val="Odlomakpopisa"/>
         <w:numPr>
           <w:ilvl w:val="1"/>
           <w:numId w:val="9"/>
@@ -2951,7 +2993,7 @@
     </w:p>
     <w:p>
       <w:pPr>
-        <w:pStyle w:val="ListParagraph"/>
+        <w:pStyle w:val="Odlomakpopisa"/>
         <w:numPr>
           <w:ilvl w:val="1"/>
           <w:numId w:val="9"/>
@@ -3019,7 +3061,16 @@
           <w:color w:val="000000"/>
           <w:lang w:eastAsia="hr-HR"/>
         </w:rPr>
-        <w:t xml:space="preserve"> ispisuje prigodna poruka i čeka pola sekunde. Tada se ponovno postavljaju potrebne varijable za igru i poziva se funkcija </w:t>
+        <w:t xml:space="preserve"> ispisuje prigodna poruka i čeka pola </w:t>
+      </w:r>
+      <w:r>
+        <w:rPr>
+          <w:rFonts w:ascii="Arial" w:eastAsia="Times New Roman" w:hAnsi="Arial" w:cs="Arial"/>
+          <w:color w:val="000000"/>
+          <w:lang w:eastAsia="hr-HR"/>
+        </w:rPr>
+        <w:lastRenderedPageBreak/>
+        <w:t xml:space="preserve">sekunde. Tada se ponovno postavljaju potrebne varijable za igru i poziva se funkcija </w:t>
       </w:r>
       <w:r>
         <w:rPr>
@@ -3041,7 +3092,7 @@
     </w:p>
     <w:p>
       <w:pPr>
-        <w:pStyle w:val="ListParagraph"/>
+        <w:pStyle w:val="Odlomakpopisa"/>
         <w:numPr>
           <w:ilvl w:val="1"/>
           <w:numId w:val="9"/>
@@ -3058,7 +3109,6 @@
           <w:color w:val="000000"/>
           <w:lang w:eastAsia="hr-HR"/>
         </w:rPr>
-        <w:lastRenderedPageBreak/>
         <w:t xml:space="preserve">Ukoliko igrač izgubi sve živote, njega prestajemo crtati u funkciji </w:t>
       </w:r>
       <w:r>
@@ -3183,7 +3233,7 @@
     </w:p>
     <w:p>
       <w:pPr>
-        <w:pStyle w:val="ListParagraph"/>
+        <w:pStyle w:val="Odlomakpopisa"/>
         <w:numPr>
           <w:ilvl w:val="1"/>
           <w:numId w:val="9"/>
@@ -3273,7 +3323,7 @@
     </w:p>
     <w:p>
       <w:pPr>
-        <w:pStyle w:val="ListParagraph"/>
+        <w:pStyle w:val="Odlomakpopisa"/>
         <w:numPr>
           <w:ilvl w:val="1"/>
           <w:numId w:val="9"/>
@@ -3380,7 +3430,7 @@
     </w:p>
     <w:p>
       <w:pPr>
-        <w:pStyle w:val="ListParagraph"/>
+        <w:pStyle w:val="Odlomakpopisa"/>
         <w:numPr>
           <w:ilvl w:val="1"/>
           <w:numId w:val="9"/>
@@ -3402,7 +3452,7 @@
     </w:p>
     <w:p>
       <w:pPr>
-        <w:pStyle w:val="ListParagraph"/>
+        <w:pStyle w:val="Odlomakpopisa"/>
         <w:numPr>
           <w:ilvl w:val="0"/>
           <w:numId w:val="9"/>
@@ -3424,7 +3474,7 @@
     </w:p>
     <w:p>
       <w:pPr>
-        <w:pStyle w:val="ListParagraph"/>
+        <w:pStyle w:val="Odlomakpopisa"/>
         <w:numPr>
           <w:ilvl w:val="0"/>
           <w:numId w:val="12"/>
@@ -3479,7 +3529,7 @@
     </w:p>
     <w:p>
       <w:pPr>
-        <w:pStyle w:val="ListParagraph"/>
+        <w:pStyle w:val="Odlomakpopisa"/>
         <w:numPr>
           <w:ilvl w:val="0"/>
           <w:numId w:val="9"/>
@@ -3501,7 +3551,7 @@
     </w:p>
     <w:p>
       <w:pPr>
-        <w:pStyle w:val="ListParagraph"/>
+        <w:pStyle w:val="Odlomakpopisa"/>
         <w:numPr>
           <w:ilvl w:val="1"/>
           <w:numId w:val="9"/>
@@ -3541,7 +3591,7 @@
     </w:p>
     <w:p>
       <w:pPr>
-        <w:pStyle w:val="ListParagraph"/>
+        <w:pStyle w:val="Odlomakpopisa"/>
         <w:numPr>
           <w:ilvl w:val="1"/>
           <w:numId w:val="9"/>
@@ -3581,7 +3631,7 @@
     </w:p>
     <w:p>
       <w:pPr>
-        <w:pStyle w:val="ListParagraph"/>
+        <w:pStyle w:val="Odlomakpopisa"/>
         <w:numPr>
           <w:ilvl w:val="1"/>
           <w:numId w:val="9"/>
@@ -3621,7 +3671,7 @@
     </w:p>
     <w:p>
       <w:pPr>
-        <w:pStyle w:val="ListParagraph"/>
+        <w:pStyle w:val="Odlomakpopisa"/>
         <w:numPr>
           <w:ilvl w:val="1"/>
           <w:numId w:val="9"/>
@@ -3643,7 +3693,7 @@
     </w:p>
     <w:p>
       <w:pPr>
-        <w:pStyle w:val="ListParagraph"/>
+        <w:pStyle w:val="Odlomakpopisa"/>
         <w:numPr>
           <w:ilvl w:val="1"/>
           <w:numId w:val="9"/>
@@ -3692,7 +3742,7 @@
     </w:p>
     <w:p>
       <w:pPr>
-        <w:pStyle w:val="ListParagraph"/>
+        <w:pStyle w:val="Odlomakpopisa"/>
         <w:numPr>
           <w:ilvl w:val="0"/>
           <w:numId w:val="9"/>
@@ -3714,7 +3764,7 @@
     </w:p>
     <w:p>
       <w:pPr>
-        <w:pStyle w:val="ListParagraph"/>
+        <w:pStyle w:val="Odlomakpopisa"/>
         <w:numPr>
           <w:ilvl w:val="1"/>
           <w:numId w:val="9"/>
@@ -3753,7 +3803,7 @@
     </w:p>
     <w:p>
       <w:pPr>
-        <w:pStyle w:val="ListParagraph"/>
+        <w:pStyle w:val="Odlomakpopisa"/>
         <w:numPr>
           <w:ilvl w:val="1"/>
           <w:numId w:val="9"/>
@@ -3860,7 +3910,7 @@
     </w:p>
     <w:p>
       <w:pPr>
-        <w:pStyle w:val="ListParagraph"/>
+        <w:pStyle w:val="Odlomakpopisa"/>
         <w:numPr>
           <w:ilvl w:val="1"/>
           <w:numId w:val="9"/>
@@ -3899,7 +3949,7 @@
     </w:p>
     <w:p>
       <w:pPr>
-        <w:pStyle w:val="ListParagraph"/>
+        <w:pStyle w:val="Odlomakpopisa"/>
         <w:numPr>
           <w:ilvl w:val="1"/>
           <w:numId w:val="9"/>
@@ -3921,7 +3971,7 @@
     </w:p>
     <w:p>
       <w:pPr>
-        <w:pStyle w:val="ListParagraph"/>
+        <w:pStyle w:val="Odlomakpopisa"/>
         <w:numPr>
           <w:ilvl w:val="0"/>
           <w:numId w:val="9"/>
@@ -3943,7 +3993,7 @@
     </w:p>
     <w:p>
       <w:pPr>
-        <w:pStyle w:val="ListParagraph"/>
+        <w:pStyle w:val="Odlomakpopisa"/>
         <w:numPr>
           <w:ilvl w:val="1"/>
           <w:numId w:val="9"/>
@@ -4203,7 +4253,7 @@
     </w:p>
     <w:p>
       <w:pPr>
-        <w:pStyle w:val="ListParagraph"/>
+        <w:pStyle w:val="Odlomakpopisa"/>
         <w:numPr>
           <w:ilvl w:val="1"/>
           <w:numId w:val="9"/>
@@ -4315,7 +4365,7 @@
     </w:p>
     <w:p>
       <w:pPr>
-        <w:pStyle w:val="ListParagraph"/>
+        <w:pStyle w:val="Odlomakpopisa"/>
         <w:numPr>
           <w:ilvl w:val="1"/>
           <w:numId w:val="9"/>
@@ -4389,7 +4439,7 @@
     </w:p>
     <w:p>
       <w:pPr>
-        <w:pStyle w:val="ListParagraph"/>
+        <w:pStyle w:val="Odlomakpopisa"/>
         <w:numPr>
           <w:ilvl w:val="1"/>
           <w:numId w:val="9"/>
@@ -4437,7 +4487,7 @@
     </w:p>
     <w:p>
       <w:pPr>
-        <w:pStyle w:val="ListParagraph"/>
+        <w:pStyle w:val="Odlomakpopisa"/>
         <w:numPr>
           <w:ilvl w:val="1"/>
           <w:numId w:val="9"/>
@@ -4459,7 +4509,7 @@
     </w:p>
     <w:p>
       <w:pPr>
-        <w:pStyle w:val="ListParagraph"/>
+        <w:pStyle w:val="Odlomakpopisa"/>
         <w:numPr>
           <w:ilvl w:val="0"/>
           <w:numId w:val="13"/>
@@ -4481,7 +4531,7 @@
     </w:p>
     <w:p>
       <w:pPr>
-        <w:pStyle w:val="ListParagraph"/>
+        <w:pStyle w:val="Odlomakpopisa"/>
         <w:numPr>
           <w:ilvl w:val="0"/>
           <w:numId w:val="14"/>
@@ -4605,7 +4655,7 @@
     </w:p>
     <w:p>
       <w:pPr>
-        <w:pStyle w:val="ListParagraph"/>
+        <w:pStyle w:val="Odlomakpopisa"/>
         <w:numPr>
           <w:ilvl w:val="0"/>
           <w:numId w:val="14"/>
@@ -4622,6 +4672,7 @@
           <w:color w:val="000000"/>
           <w:lang w:eastAsia="hr-HR"/>
         </w:rPr>
+        <w:lastRenderedPageBreak/>
         <w:t xml:space="preserve">Zvukovi su prebačeni u folder </w:t>
       </w:r>
       <w:r>
@@ -4645,7 +4696,7 @@
     </w:p>
     <w:p>
       <w:pPr>
-        <w:pStyle w:val="ListParagraph"/>
+        <w:pStyle w:val="Odlomakpopisa"/>
         <w:numPr>
           <w:ilvl w:val="0"/>
           <w:numId w:val="14"/>
@@ -4662,13 +4713,12 @@
           <w:color w:val="000000"/>
           <w:lang w:eastAsia="hr-HR"/>
         </w:rPr>
-        <w:lastRenderedPageBreak/>
         <w:t xml:space="preserve">Dodan je zvuk koji označava kraj levela te se reproducira ako igrač uspije završiti level. </w:t>
       </w:r>
     </w:p>
     <w:p>
       <w:pPr>
-        <w:pStyle w:val="ListParagraph"/>
+        <w:pStyle w:val="Odlomakpopisa"/>
         <w:numPr>
           <w:ilvl w:val="0"/>
           <w:numId w:val="14"/>
@@ -4726,7 +4776,7 @@
     </w:p>
     <w:p>
       <w:pPr>
-        <w:pStyle w:val="ListParagraph"/>
+        <w:pStyle w:val="Odlomakpopisa"/>
         <w:numPr>
           <w:ilvl w:val="0"/>
           <w:numId w:val="14"/>
@@ -4748,7 +4798,7 @@
     </w:p>
     <w:p>
       <w:pPr>
-        <w:pStyle w:val="ListParagraph"/>
+        <w:pStyle w:val="Odlomakpopisa"/>
         <w:numPr>
           <w:ilvl w:val="0"/>
           <w:numId w:val="9"/>
@@ -4770,7 +4820,7 @@
     </w:p>
     <w:p>
       <w:pPr>
-        <w:pStyle w:val="ListParagraph"/>
+        <w:pStyle w:val="Odlomakpopisa"/>
         <w:numPr>
           <w:ilvl w:val="1"/>
           <w:numId w:val="9"/>
@@ -4860,7 +4910,7 @@
     </w:p>
     <w:p>
       <w:pPr>
-        <w:pStyle w:val="ListParagraph"/>
+        <w:pStyle w:val="Odlomakpopisa"/>
         <w:numPr>
           <w:ilvl w:val="1"/>
           <w:numId w:val="9"/>
@@ -5026,7 +5076,7 @@
     </w:p>
     <w:p>
       <w:pPr>
-        <w:pStyle w:val="ListParagraph"/>
+        <w:pStyle w:val="Odlomakpopisa"/>
         <w:numPr>
           <w:ilvl w:val="1"/>
           <w:numId w:val="9"/>
@@ -5048,7 +5098,7 @@
     </w:p>
     <w:p>
       <w:pPr>
-        <w:pStyle w:val="ListParagraph"/>
+        <w:pStyle w:val="Odlomakpopisa"/>
         <w:numPr>
           <w:ilvl w:val="1"/>
           <w:numId w:val="9"/>
@@ -5087,7 +5137,7 @@
     </w:p>
     <w:p>
       <w:pPr>
-        <w:pStyle w:val="ListParagraph"/>
+        <w:pStyle w:val="Odlomakpopisa"/>
         <w:numPr>
           <w:ilvl w:val="1"/>
           <w:numId w:val="9"/>
@@ -5160,7 +5210,7 @@
     </w:p>
     <w:p>
       <w:pPr>
-        <w:pStyle w:val="ListParagraph"/>
+        <w:pStyle w:val="Odlomakpopisa"/>
         <w:numPr>
           <w:ilvl w:val="1"/>
           <w:numId w:val="9"/>
@@ -5199,7 +5249,7 @@
     </w:p>
     <w:p>
       <w:pPr>
-        <w:pStyle w:val="ListParagraph"/>
+        <w:pStyle w:val="Odlomakpopisa"/>
         <w:numPr>
           <w:ilvl w:val="1"/>
           <w:numId w:val="9"/>
@@ -5221,7 +5271,7 @@
     </w:p>
     <w:p>
       <w:pPr>
-        <w:pStyle w:val="ListParagraph"/>
+        <w:pStyle w:val="Odlomakpopisa"/>
         <w:numPr>
           <w:ilvl w:val="0"/>
           <w:numId w:val="15"/>
@@ -5243,7 +5293,7 @@
     </w:p>
     <w:p>
       <w:pPr>
-        <w:pStyle w:val="ListParagraph"/>
+        <w:pStyle w:val="Odlomakpopisa"/>
         <w:numPr>
           <w:ilvl w:val="0"/>
           <w:numId w:val="16"/>
@@ -5265,7 +5315,7 @@
     </w:p>
     <w:p>
       <w:pPr>
-        <w:pStyle w:val="ListParagraph"/>
+        <w:pStyle w:val="Odlomakpopisa"/>
         <w:numPr>
           <w:ilvl w:val="0"/>
           <w:numId w:val="16"/>
@@ -5295,7 +5345,7 @@
     </w:p>
     <w:p>
       <w:pPr>
-        <w:pStyle w:val="ListParagraph"/>
+        <w:pStyle w:val="Odlomakpopisa"/>
         <w:numPr>
           <w:ilvl w:val="0"/>
           <w:numId w:val="16"/>
@@ -5393,7 +5443,7 @@
     </w:p>
     <w:p>
       <w:pPr>
-        <w:pStyle w:val="ListParagraph"/>
+        <w:pStyle w:val="Odlomakpopisa"/>
         <w:ind w:left="1440"/>
         <w:rPr>
           <w:rFonts w:ascii="Arial" w:eastAsia="Times New Roman" w:hAnsi="Arial" w:cs="Arial"/>
@@ -5440,7 +5490,7 @@
     </w:p>
     <w:p>
       <w:pPr>
-        <w:pStyle w:val="ListParagraph"/>
+        <w:pStyle w:val="Odlomakpopisa"/>
         <w:numPr>
           <w:ilvl w:val="0"/>
           <w:numId w:val="16"/>
@@ -5498,7 +5548,7 @@
     </w:p>
     <w:p>
       <w:pPr>
-        <w:pStyle w:val="ListParagraph"/>
+        <w:pStyle w:val="Odlomakpopisa"/>
         <w:numPr>
           <w:ilvl w:val="0"/>
           <w:numId w:val="16"/>
@@ -5520,7 +5570,7 @@
     </w:p>
     <w:p>
       <w:pPr>
-        <w:pStyle w:val="ListParagraph"/>
+        <w:pStyle w:val="Odlomakpopisa"/>
         <w:numPr>
           <w:ilvl w:val="0"/>
           <w:numId w:val="16"/>
@@ -5542,6 +5592,759 @@
     </w:p>
     <w:p>
       <w:pPr>
+        <w:pStyle w:val="Odlomakpopisa"/>
+        <w:numPr>
+          <w:ilvl w:val="0"/>
+          <w:numId w:val="20"/>
+        </w:numPr>
+        <w:rPr>
+          <w:rFonts w:ascii="Arial" w:eastAsia="Times New Roman" w:hAnsi="Arial" w:cs="Arial"/>
+          <w:color w:val="000000"/>
+          <w:lang w:eastAsia="hr-HR"/>
+        </w:rPr>
+      </w:pPr>
+      <w:r>
+        <w:rPr>
+          <w:rFonts w:ascii="Arial" w:eastAsia="Times New Roman" w:hAnsi="Arial" w:cs="Arial"/>
+          <w:color w:val="000000"/>
+          <w:lang w:eastAsia="hr-HR"/>
+        </w:rPr>
+        <w:t>22. ožujka 2021. (Petra Škrabo):</w:t>
+      </w:r>
+    </w:p>
+    <w:p>
+      <w:pPr>
+        <w:pStyle w:val="Odlomakpopisa"/>
+        <w:numPr>
+          <w:ilvl w:val="1"/>
+          <w:numId w:val="20"/>
+        </w:numPr>
+        <w:rPr>
+          <w:rFonts w:ascii="Arial" w:eastAsia="Times New Roman" w:hAnsi="Arial" w:cs="Arial"/>
+          <w:color w:val="000000"/>
+          <w:lang w:eastAsia="hr-HR"/>
+        </w:rPr>
+      </w:pPr>
+      <w:r>
+        <w:rPr>
+          <w:rFonts w:ascii="Arial" w:eastAsia="Times New Roman" w:hAnsi="Arial" w:cs="Arial"/>
+          <w:color w:val="000000"/>
+          <w:lang w:eastAsia="hr-HR"/>
+        </w:rPr>
+        <w:t>D</w:t>
+      </w:r>
+      <w:r>
+        <w:rPr>
+          <w:rFonts w:ascii="Arial" w:eastAsia="Times New Roman" w:hAnsi="Arial" w:cs="Arial"/>
+          <w:color w:val="000000"/>
+          <w:lang w:eastAsia="hr-HR"/>
+        </w:rPr>
+        <w:t xml:space="preserve">odan konstruktor u </w:t>
+      </w:r>
+      <w:r>
+        <w:rPr>
+          <w:rFonts w:ascii="Arial" w:eastAsia="Times New Roman" w:hAnsi="Arial" w:cs="Arial"/>
+          <w:i/>
+          <w:iCs/>
+          <w:color w:val="000000"/>
+          <w:lang w:eastAsia="hr-HR"/>
+        </w:rPr>
+        <w:t>Ball</w:t>
+      </w:r>
+      <w:r>
+        <w:rPr>
+          <w:rFonts w:ascii="Arial" w:eastAsia="Times New Roman" w:hAnsi="Arial" w:cs="Arial"/>
+          <w:color w:val="000000"/>
+          <w:lang w:eastAsia="hr-HR"/>
+        </w:rPr>
+        <w:t xml:space="preserve"> koji postavlja i brzine loptica za određen</w:t>
+      </w:r>
+      <w:r>
+        <w:rPr>
+          <w:rFonts w:ascii="Arial" w:eastAsia="Times New Roman" w:hAnsi="Arial" w:cs="Arial"/>
+          <w:color w:val="000000"/>
+          <w:lang w:eastAsia="hr-HR"/>
+        </w:rPr>
+        <w:t>u razinu igre</w:t>
+      </w:r>
+      <w:r>
+        <w:rPr>
+          <w:rFonts w:ascii="Arial" w:eastAsia="Times New Roman" w:hAnsi="Arial" w:cs="Arial"/>
+          <w:color w:val="000000"/>
+          <w:lang w:eastAsia="hr-HR"/>
+        </w:rPr>
+        <w:t>.</w:t>
+      </w:r>
+    </w:p>
+    <w:p>
+      <w:pPr>
+        <w:pStyle w:val="Odlomakpopisa"/>
+        <w:numPr>
+          <w:ilvl w:val="1"/>
+          <w:numId w:val="20"/>
+        </w:numPr>
+        <w:rPr>
+          <w:rFonts w:ascii="Arial" w:eastAsia="Times New Roman" w:hAnsi="Arial" w:cs="Arial"/>
+          <w:color w:val="000000"/>
+          <w:lang w:eastAsia="hr-HR"/>
+        </w:rPr>
+      </w:pPr>
+      <w:r>
+        <w:rPr>
+          <w:rFonts w:ascii="Arial" w:eastAsia="Times New Roman" w:hAnsi="Arial" w:cs="Arial"/>
+          <w:color w:val="000000"/>
+          <w:lang w:eastAsia="hr-HR"/>
+        </w:rPr>
+        <w:t>D</w:t>
+      </w:r>
+      <w:r>
+        <w:rPr>
+          <w:rFonts w:ascii="Arial" w:eastAsia="Times New Roman" w:hAnsi="Arial" w:cs="Arial"/>
+          <w:color w:val="000000"/>
+          <w:lang w:eastAsia="hr-HR"/>
+        </w:rPr>
+        <w:t>odane slike za pojedine levele, te slika za pauzu</w:t>
+      </w:r>
+      <w:r>
+        <w:rPr>
+          <w:rFonts w:ascii="Arial" w:eastAsia="Times New Roman" w:hAnsi="Arial" w:cs="Arial"/>
+          <w:color w:val="000000"/>
+          <w:lang w:eastAsia="hr-HR"/>
+        </w:rPr>
+        <w:t>.</w:t>
+      </w:r>
+    </w:p>
+    <w:p>
+      <w:pPr>
+        <w:pStyle w:val="Odlomakpopisa"/>
+        <w:numPr>
+          <w:ilvl w:val="1"/>
+          <w:numId w:val="20"/>
+        </w:numPr>
+        <w:rPr>
+          <w:rFonts w:ascii="Arial" w:eastAsia="Times New Roman" w:hAnsi="Arial" w:cs="Arial"/>
+          <w:color w:val="000000"/>
+          <w:lang w:eastAsia="hr-HR"/>
+        </w:rPr>
+      </w:pPr>
+      <w:r>
+        <w:rPr>
+          <w:rFonts w:ascii="Arial" w:eastAsia="Times New Roman" w:hAnsi="Arial" w:cs="Arial"/>
+          <w:color w:val="000000"/>
+          <w:lang w:eastAsia="hr-HR"/>
+        </w:rPr>
+        <w:lastRenderedPageBreak/>
+        <w:t>Uvedena pauza kao novo stanje igre</w:t>
+      </w:r>
+      <w:r>
+        <w:rPr>
+          <w:rFonts w:ascii="Arial" w:eastAsia="Times New Roman" w:hAnsi="Arial" w:cs="Arial"/>
+          <w:color w:val="000000"/>
+          <w:lang w:eastAsia="hr-HR"/>
+        </w:rPr>
+        <w:t>.</w:t>
+      </w:r>
+      <w:r>
+        <w:rPr>
+          <w:rFonts w:ascii="Arial" w:eastAsia="Times New Roman" w:hAnsi="Arial" w:cs="Arial"/>
+          <w:color w:val="000000"/>
+          <w:lang w:eastAsia="hr-HR"/>
+        </w:rPr>
+        <w:t xml:space="preserve"> </w:t>
+      </w:r>
+      <w:r>
+        <w:rPr>
+          <w:rFonts w:ascii="Arial" w:eastAsia="Times New Roman" w:hAnsi="Arial" w:cs="Arial"/>
+          <w:color w:val="000000"/>
+          <w:lang w:eastAsia="hr-HR"/>
+        </w:rPr>
+        <w:t>N</w:t>
+      </w:r>
+      <w:r>
+        <w:rPr>
+          <w:rFonts w:ascii="Arial" w:eastAsia="Times New Roman" w:hAnsi="Arial" w:cs="Arial"/>
+          <w:color w:val="000000"/>
+          <w:lang w:eastAsia="hr-HR"/>
+        </w:rPr>
+        <w:t xml:space="preserve">akon </w:t>
+      </w:r>
+      <w:r>
+        <w:rPr>
+          <w:rFonts w:ascii="Arial" w:eastAsia="Times New Roman" w:hAnsi="Arial" w:cs="Arial"/>
+          <w:color w:val="000000"/>
+          <w:lang w:eastAsia="hr-HR"/>
+        </w:rPr>
+        <w:t xml:space="preserve">pritiska na gumb za pauzu u </w:t>
+      </w:r>
+      <w:r>
+        <w:rPr>
+          <w:rFonts w:ascii="Arial" w:eastAsia="Times New Roman" w:hAnsi="Arial" w:cs="Arial"/>
+          <w:i/>
+          <w:iCs/>
+          <w:color w:val="000000"/>
+          <w:lang w:eastAsia="hr-HR"/>
+        </w:rPr>
+        <w:t>GAME</w:t>
+      </w:r>
+      <w:r>
+        <w:rPr>
+          <w:rFonts w:ascii="Arial" w:eastAsia="Times New Roman" w:hAnsi="Arial" w:cs="Arial"/>
+          <w:color w:val="000000"/>
+          <w:lang w:eastAsia="hr-HR"/>
+        </w:rPr>
+        <w:t xml:space="preserve"> stanju</w:t>
+      </w:r>
+      <w:r>
+        <w:rPr>
+          <w:rFonts w:ascii="Arial" w:eastAsia="Times New Roman" w:hAnsi="Arial" w:cs="Arial"/>
+          <w:color w:val="000000"/>
+          <w:lang w:eastAsia="hr-HR"/>
+        </w:rPr>
+        <w:t xml:space="preserve"> igrač može nastaviti igru</w:t>
+      </w:r>
+      <w:r>
+        <w:rPr>
+          <w:rFonts w:ascii="Arial" w:eastAsia="Times New Roman" w:hAnsi="Arial" w:cs="Arial"/>
+          <w:color w:val="000000"/>
+          <w:lang w:eastAsia="hr-HR"/>
+        </w:rPr>
+        <w:t xml:space="preserve"> (opcija </w:t>
+      </w:r>
+      <w:r>
+        <w:rPr>
+          <w:rFonts w:ascii="Arial" w:eastAsia="Times New Roman" w:hAnsi="Arial" w:cs="Arial"/>
+          <w:i/>
+          <w:iCs/>
+          <w:color w:val="000000"/>
+          <w:lang w:eastAsia="hr-HR"/>
+        </w:rPr>
+        <w:t>RESUME</w:t>
+      </w:r>
+      <w:r>
+        <w:rPr>
+          <w:rFonts w:ascii="Arial" w:eastAsia="Times New Roman" w:hAnsi="Arial" w:cs="Arial"/>
+          <w:color w:val="000000"/>
+          <w:lang w:eastAsia="hr-HR"/>
+        </w:rPr>
+        <w:t>)</w:t>
+      </w:r>
+      <w:r>
+        <w:rPr>
+          <w:rFonts w:ascii="Arial" w:eastAsia="Times New Roman" w:hAnsi="Arial" w:cs="Arial"/>
+          <w:color w:val="000000"/>
+          <w:lang w:eastAsia="hr-HR"/>
+        </w:rPr>
+        <w:t xml:space="preserve"> ili se vratiti na početni menu</w:t>
+      </w:r>
+      <w:r>
+        <w:rPr>
+          <w:rFonts w:ascii="Arial" w:eastAsia="Times New Roman" w:hAnsi="Arial" w:cs="Arial"/>
+          <w:color w:val="000000"/>
+          <w:lang w:eastAsia="hr-HR"/>
+        </w:rPr>
+        <w:t xml:space="preserve"> (opcija </w:t>
+      </w:r>
+      <w:r>
+        <w:rPr>
+          <w:rFonts w:ascii="Arial" w:eastAsia="Times New Roman" w:hAnsi="Arial" w:cs="Arial"/>
+          <w:i/>
+          <w:iCs/>
+          <w:color w:val="000000"/>
+          <w:lang w:eastAsia="hr-HR"/>
+        </w:rPr>
+        <w:t>MAIN MENU</w:t>
+      </w:r>
+      <w:r>
+        <w:rPr>
+          <w:rFonts w:ascii="Arial" w:eastAsia="Times New Roman" w:hAnsi="Arial" w:cs="Arial"/>
+          <w:color w:val="000000"/>
+          <w:lang w:eastAsia="hr-HR"/>
+        </w:rPr>
+        <w:t>)</w:t>
+      </w:r>
+      <w:r>
+        <w:rPr>
+          <w:rFonts w:ascii="Arial" w:eastAsia="Times New Roman" w:hAnsi="Arial" w:cs="Arial"/>
+          <w:color w:val="000000"/>
+          <w:lang w:eastAsia="hr-HR"/>
+        </w:rPr>
+        <w:t>.</w:t>
+      </w:r>
+    </w:p>
+    <w:p>
+      <w:pPr>
+        <w:pStyle w:val="Odlomakpopisa"/>
+        <w:numPr>
+          <w:ilvl w:val="1"/>
+          <w:numId w:val="20"/>
+        </w:numPr>
+        <w:rPr>
+          <w:rFonts w:ascii="Arial" w:eastAsia="Times New Roman" w:hAnsi="Arial" w:cs="Arial"/>
+          <w:color w:val="000000"/>
+          <w:lang w:eastAsia="hr-HR"/>
+        </w:rPr>
+      </w:pPr>
+      <w:r>
+        <w:rPr>
+          <w:rFonts w:ascii="Arial" w:eastAsia="Times New Roman" w:hAnsi="Arial" w:cs="Arial"/>
+          <w:color w:val="000000"/>
+          <w:lang w:eastAsia="hr-HR"/>
+        </w:rPr>
+        <w:t xml:space="preserve">Dodana je nova klasa </w:t>
+      </w:r>
+      <w:r>
+        <w:rPr>
+          <w:rFonts w:ascii="Arial" w:eastAsia="Times New Roman" w:hAnsi="Arial" w:cs="Arial"/>
+          <w:i/>
+          <w:iCs/>
+          <w:color w:val="000000"/>
+          <w:lang w:eastAsia="hr-HR"/>
+        </w:rPr>
+        <w:t>Level</w:t>
+      </w:r>
+      <w:r>
+        <w:rPr>
+          <w:rFonts w:ascii="Arial" w:eastAsia="Times New Roman" w:hAnsi="Arial" w:cs="Arial"/>
+          <w:i/>
+          <w:iCs/>
+          <w:color w:val="000000"/>
+          <w:lang w:eastAsia="hr-HR"/>
+        </w:rPr>
+        <w:t xml:space="preserve"> </w:t>
+      </w:r>
+      <w:r>
+        <w:rPr>
+          <w:rFonts w:ascii="Arial" w:eastAsia="Times New Roman" w:hAnsi="Arial" w:cs="Arial"/>
+          <w:color w:val="000000"/>
+          <w:lang w:eastAsia="hr-HR"/>
+        </w:rPr>
+        <w:t xml:space="preserve">koja predstavlja razine igre. Uvedeno je 5 razina igre različite težine, te je omogućen prelazak istih. </w:t>
+      </w:r>
+    </w:p>
+    <w:p>
+      <w:pPr>
+        <w:pStyle w:val="Odlomakpopisa"/>
+        <w:numPr>
+          <w:ilvl w:val="1"/>
+          <w:numId w:val="20"/>
+        </w:numPr>
+        <w:rPr>
+          <w:rFonts w:ascii="Arial" w:eastAsia="Times New Roman" w:hAnsi="Arial" w:cs="Arial"/>
+          <w:color w:val="000000"/>
+          <w:lang w:eastAsia="hr-HR"/>
+        </w:rPr>
+      </w:pPr>
+      <w:r>
+        <w:rPr>
+          <w:rFonts w:ascii="Arial" w:eastAsia="Times New Roman" w:hAnsi="Arial" w:cs="Arial"/>
+          <w:color w:val="000000"/>
+          <w:lang w:eastAsia="hr-HR"/>
+        </w:rPr>
+        <w:t>Ukupno rada: 8h</w:t>
+      </w:r>
+    </w:p>
+    <w:p>
+      <w:pPr>
+        <w:pStyle w:val="Odlomakpopisa"/>
+        <w:numPr>
+          <w:ilvl w:val="0"/>
+          <w:numId w:val="20"/>
+        </w:numPr>
+        <w:rPr>
+          <w:rFonts w:ascii="Arial" w:eastAsia="Times New Roman" w:hAnsi="Arial" w:cs="Arial"/>
+          <w:color w:val="000000"/>
+          <w:lang w:eastAsia="hr-HR"/>
+        </w:rPr>
+      </w:pPr>
+      <w:r>
+        <w:rPr>
+          <w:rFonts w:ascii="Arial" w:eastAsia="Times New Roman" w:hAnsi="Arial" w:cs="Arial"/>
+          <w:color w:val="000000"/>
+          <w:lang w:eastAsia="hr-HR"/>
+        </w:rPr>
+        <w:t>23. ožujka 2021. (Petra Škrabo):</w:t>
+      </w:r>
+    </w:p>
+    <w:p>
+      <w:pPr>
+        <w:pStyle w:val="Odlomakpopisa"/>
+        <w:numPr>
+          <w:ilvl w:val="1"/>
+          <w:numId w:val="20"/>
+        </w:numPr>
+        <w:rPr>
+          <w:rFonts w:ascii="Arial" w:eastAsia="Times New Roman" w:hAnsi="Arial" w:cs="Arial"/>
+          <w:color w:val="000000"/>
+          <w:lang w:eastAsia="hr-HR"/>
+        </w:rPr>
+      </w:pPr>
+      <w:r>
+        <w:rPr>
+          <w:rFonts w:ascii="Arial" w:eastAsia="Times New Roman" w:hAnsi="Arial" w:cs="Arial"/>
+          <w:color w:val="000000"/>
+          <w:lang w:eastAsia="hr-HR"/>
+        </w:rPr>
+        <w:t xml:space="preserve">Uvedena nova funkcija </w:t>
+      </w:r>
+      <w:r>
+        <w:rPr>
+          <w:rFonts w:ascii="Arial" w:eastAsia="Times New Roman" w:hAnsi="Arial" w:cs="Arial"/>
+          <w:i/>
+          <w:iCs/>
+          <w:color w:val="000000"/>
+          <w:lang w:eastAsia="hr-HR"/>
+        </w:rPr>
+        <w:t>play_game</w:t>
+      </w:r>
+      <w:r>
+        <w:rPr>
+          <w:rFonts w:ascii="Arial" w:eastAsia="Times New Roman" w:hAnsi="Arial" w:cs="Arial"/>
+          <w:i/>
+          <w:iCs/>
+          <w:color w:val="000000"/>
+          <w:lang w:eastAsia="hr-HR"/>
+        </w:rPr>
+        <w:t>()</w:t>
+      </w:r>
+      <w:r>
+        <w:rPr>
+          <w:rFonts w:ascii="Arial" w:eastAsia="Times New Roman" w:hAnsi="Arial" w:cs="Arial"/>
+          <w:i/>
+          <w:iCs/>
+          <w:color w:val="000000"/>
+          <w:lang w:eastAsia="hr-HR"/>
+        </w:rPr>
+        <w:t xml:space="preserve"> </w:t>
+      </w:r>
+      <w:r>
+        <w:rPr>
+          <w:rFonts w:ascii="Arial" w:eastAsia="Times New Roman" w:hAnsi="Arial" w:cs="Arial"/>
+          <w:color w:val="000000"/>
+          <w:lang w:eastAsia="hr-HR"/>
+        </w:rPr>
+        <w:t>za pokretanje nove igre ovisno o odabranom broju igrača.</w:t>
+      </w:r>
+    </w:p>
+    <w:p>
+      <w:pPr>
+        <w:pStyle w:val="Odlomakpopisa"/>
+        <w:numPr>
+          <w:ilvl w:val="1"/>
+          <w:numId w:val="20"/>
+        </w:numPr>
+        <w:rPr>
+          <w:rFonts w:ascii="Arial" w:eastAsia="Times New Roman" w:hAnsi="Arial" w:cs="Arial"/>
+          <w:color w:val="000000"/>
+          <w:lang w:eastAsia="hr-HR"/>
+        </w:rPr>
+      </w:pPr>
+      <w:r>
+        <w:rPr>
+          <w:rFonts w:ascii="Arial" w:eastAsia="Times New Roman" w:hAnsi="Arial" w:cs="Arial"/>
+          <w:color w:val="000000"/>
+          <w:lang w:eastAsia="hr-HR"/>
+        </w:rPr>
+        <w:t>Dodane p</w:t>
+      </w:r>
+      <w:r>
+        <w:rPr>
+          <w:rFonts w:ascii="Arial" w:eastAsia="Times New Roman" w:hAnsi="Arial" w:cs="Arial"/>
+          <w:color w:val="000000"/>
+          <w:lang w:eastAsia="hr-HR"/>
+        </w:rPr>
+        <w:t>omoćn</w:t>
+      </w:r>
+      <w:r>
+        <w:rPr>
+          <w:rFonts w:ascii="Arial" w:eastAsia="Times New Roman" w:hAnsi="Arial" w:cs="Arial"/>
+          <w:color w:val="000000"/>
+          <w:lang w:eastAsia="hr-HR"/>
+        </w:rPr>
+        <w:t xml:space="preserve">e </w:t>
+      </w:r>
+      <w:r>
+        <w:rPr>
+          <w:rFonts w:ascii="Arial" w:eastAsia="Times New Roman" w:hAnsi="Arial" w:cs="Arial"/>
+          <w:color w:val="000000"/>
+          <w:lang w:eastAsia="hr-HR"/>
+        </w:rPr>
+        <w:t>funkcij</w:t>
+      </w:r>
+      <w:r>
+        <w:rPr>
+          <w:rFonts w:ascii="Arial" w:eastAsia="Times New Roman" w:hAnsi="Arial" w:cs="Arial"/>
+          <w:color w:val="000000"/>
+          <w:lang w:eastAsia="hr-HR"/>
+        </w:rPr>
+        <w:t xml:space="preserve">e </w:t>
+      </w:r>
+      <w:r>
+        <w:rPr>
+          <w:rFonts w:ascii="Arial" w:eastAsia="Times New Roman" w:hAnsi="Arial" w:cs="Arial"/>
+          <w:color w:val="000000"/>
+          <w:lang w:eastAsia="hr-HR"/>
+        </w:rPr>
+        <w:t>koj</w:t>
+      </w:r>
+      <w:r>
+        <w:rPr>
+          <w:rFonts w:ascii="Arial" w:eastAsia="Times New Roman" w:hAnsi="Arial" w:cs="Arial"/>
+          <w:color w:val="000000"/>
+          <w:lang w:eastAsia="hr-HR"/>
+        </w:rPr>
+        <w:t>e</w:t>
+      </w:r>
+      <w:r>
+        <w:rPr>
+          <w:rFonts w:ascii="Arial" w:eastAsia="Times New Roman" w:hAnsi="Arial" w:cs="Arial"/>
+          <w:color w:val="000000"/>
+          <w:lang w:eastAsia="hr-HR"/>
+        </w:rPr>
+        <w:t xml:space="preserve"> provjerav</w:t>
+      </w:r>
+      <w:r>
+        <w:rPr>
+          <w:rFonts w:ascii="Arial" w:eastAsia="Times New Roman" w:hAnsi="Arial" w:cs="Arial"/>
+          <w:color w:val="000000"/>
+          <w:lang w:eastAsia="hr-HR"/>
+        </w:rPr>
+        <w:t xml:space="preserve">aju </w:t>
+      </w:r>
+      <w:r>
+        <w:rPr>
+          <w:rFonts w:ascii="Arial" w:eastAsia="Times New Roman" w:hAnsi="Arial" w:cs="Arial"/>
+          <w:color w:val="000000"/>
+          <w:lang w:eastAsia="hr-HR"/>
+        </w:rPr>
+        <w:t xml:space="preserve">nalazi li se miš na </w:t>
+      </w:r>
+      <w:r>
+        <w:rPr>
+          <w:rFonts w:ascii="Arial" w:eastAsia="Times New Roman" w:hAnsi="Arial" w:cs="Arial"/>
+          <w:color w:val="000000"/>
+          <w:lang w:eastAsia="hr-HR"/>
+        </w:rPr>
+        <w:t xml:space="preserve">jednom od 4 </w:t>
+      </w:r>
+      <w:r>
+        <w:rPr>
+          <w:rFonts w:ascii="Arial" w:eastAsia="Times New Roman" w:hAnsi="Arial" w:cs="Arial"/>
+          <w:i/>
+          <w:iCs/>
+          <w:color w:val="000000"/>
+          <w:lang w:eastAsia="hr-HR"/>
+        </w:rPr>
+        <w:t>MENU</w:t>
+      </w:r>
+      <w:r>
+        <w:rPr>
+          <w:rFonts w:ascii="Arial" w:eastAsia="Times New Roman" w:hAnsi="Arial" w:cs="Arial"/>
+          <w:color w:val="000000"/>
+          <w:lang w:eastAsia="hr-HR"/>
+        </w:rPr>
+        <w:t xml:space="preserve"> izbor</w:t>
+      </w:r>
+      <w:r>
+        <w:rPr>
+          <w:rFonts w:ascii="Arial" w:eastAsia="Times New Roman" w:hAnsi="Arial" w:cs="Arial"/>
+          <w:color w:val="000000"/>
+          <w:lang w:eastAsia="hr-HR"/>
+        </w:rPr>
+        <w:t>a</w:t>
+      </w:r>
+      <w:r>
+        <w:rPr>
+          <w:rFonts w:ascii="Arial" w:eastAsia="Times New Roman" w:hAnsi="Arial" w:cs="Arial"/>
+          <w:color w:val="000000"/>
+          <w:lang w:eastAsia="hr-HR"/>
+        </w:rPr>
+        <w:t>.</w:t>
+      </w:r>
+    </w:p>
+    <w:p>
+      <w:pPr>
+        <w:pStyle w:val="Odlomakpopisa"/>
+        <w:numPr>
+          <w:ilvl w:val="1"/>
+          <w:numId w:val="20"/>
+        </w:numPr>
+        <w:rPr>
+          <w:rFonts w:ascii="Arial" w:eastAsia="Times New Roman" w:hAnsi="Arial" w:cs="Arial"/>
+          <w:color w:val="000000"/>
+          <w:lang w:eastAsia="hr-HR"/>
+        </w:rPr>
+      </w:pPr>
+      <w:r>
+        <w:rPr>
+          <w:rFonts w:ascii="Arial" w:eastAsia="Times New Roman" w:hAnsi="Arial" w:cs="Arial"/>
+          <w:color w:val="000000"/>
+          <w:lang w:eastAsia="hr-HR"/>
+        </w:rPr>
+        <w:t>Dodana f</w:t>
+      </w:r>
+      <w:r>
+        <w:rPr>
+          <w:rFonts w:ascii="Arial" w:eastAsia="Times New Roman" w:hAnsi="Arial" w:cs="Arial"/>
+          <w:color w:val="000000"/>
+          <w:lang w:eastAsia="hr-HR"/>
+        </w:rPr>
+        <w:t xml:space="preserve">unkcija </w:t>
+      </w:r>
+      <w:r>
+        <w:rPr>
+          <w:rFonts w:ascii="Arial" w:eastAsia="Times New Roman" w:hAnsi="Arial" w:cs="Arial"/>
+          <w:i/>
+          <w:iCs/>
+          <w:color w:val="000000"/>
+          <w:lang w:eastAsia="hr-HR"/>
+        </w:rPr>
+        <w:t>update()</w:t>
+      </w:r>
+      <w:r>
+        <w:rPr>
+          <w:rFonts w:ascii="Arial" w:eastAsia="Times New Roman" w:hAnsi="Arial" w:cs="Arial"/>
+          <w:color w:val="000000"/>
+          <w:lang w:eastAsia="hr-HR"/>
+        </w:rPr>
+        <w:t xml:space="preserve"> koja </w:t>
+      </w:r>
+      <w:r>
+        <w:rPr>
+          <w:rFonts w:ascii="Arial" w:eastAsia="Times New Roman" w:hAnsi="Arial" w:cs="Arial"/>
+          <w:color w:val="000000"/>
+          <w:lang w:eastAsia="hr-HR"/>
+        </w:rPr>
+        <w:t xml:space="preserve">ažurira na kojem </w:t>
+      </w:r>
+      <w:r>
+        <w:rPr>
+          <w:rFonts w:ascii="Arial" w:eastAsia="Times New Roman" w:hAnsi="Arial" w:cs="Arial"/>
+          <w:color w:val="000000"/>
+          <w:lang w:eastAsia="hr-HR"/>
+        </w:rPr>
+        <w:t>se</w:t>
+      </w:r>
+      <w:r>
+        <w:rPr>
+          <w:rFonts w:ascii="Arial" w:eastAsia="Times New Roman" w:hAnsi="Arial" w:cs="Arial"/>
+          <w:color w:val="000000"/>
+          <w:lang w:eastAsia="hr-HR"/>
+        </w:rPr>
+        <w:t xml:space="preserve"> od </w:t>
+      </w:r>
+      <w:r>
+        <w:rPr>
+          <w:rFonts w:ascii="Arial" w:eastAsia="Times New Roman" w:hAnsi="Arial" w:cs="Arial"/>
+          <w:i/>
+          <w:iCs/>
+          <w:color w:val="000000"/>
+          <w:lang w:eastAsia="hr-HR"/>
+        </w:rPr>
+        <w:t>MENU</w:t>
+      </w:r>
+      <w:r>
+        <w:rPr>
+          <w:rFonts w:ascii="Arial" w:eastAsia="Times New Roman" w:hAnsi="Arial" w:cs="Arial"/>
+          <w:color w:val="000000"/>
+          <w:lang w:eastAsia="hr-HR"/>
+        </w:rPr>
+        <w:t xml:space="preserve"> izbor</w:t>
+      </w:r>
+      <w:r>
+        <w:rPr>
+          <w:rFonts w:ascii="Arial" w:eastAsia="Times New Roman" w:hAnsi="Arial" w:cs="Arial"/>
+          <w:color w:val="000000"/>
+          <w:lang w:eastAsia="hr-HR"/>
+        </w:rPr>
+        <w:t>u</w:t>
+      </w:r>
+      <w:r>
+        <w:rPr>
+          <w:rFonts w:ascii="Arial" w:eastAsia="Times New Roman" w:hAnsi="Arial" w:cs="Arial"/>
+          <w:color w:val="000000"/>
+          <w:lang w:eastAsia="hr-HR"/>
+        </w:rPr>
+        <w:t xml:space="preserve"> miš trenutno</w:t>
+      </w:r>
+      <w:r>
+        <w:rPr>
+          <w:rFonts w:ascii="Arial" w:eastAsia="Times New Roman" w:hAnsi="Arial" w:cs="Arial"/>
+          <w:color w:val="000000"/>
+          <w:lang w:eastAsia="hr-HR"/>
+        </w:rPr>
+        <w:t xml:space="preserve"> nalazi</w:t>
+      </w:r>
+      <w:r>
+        <w:rPr>
+          <w:rFonts w:ascii="Arial" w:eastAsia="Times New Roman" w:hAnsi="Arial" w:cs="Arial"/>
+          <w:color w:val="000000"/>
+          <w:lang w:eastAsia="hr-HR"/>
+        </w:rPr>
+        <w:t>.</w:t>
+      </w:r>
+    </w:p>
+    <w:p>
+      <w:pPr>
+        <w:pStyle w:val="Odlomakpopisa"/>
+        <w:numPr>
+          <w:ilvl w:val="1"/>
+          <w:numId w:val="20"/>
+        </w:numPr>
+        <w:rPr>
+          <w:rFonts w:ascii="Arial" w:eastAsia="Times New Roman" w:hAnsi="Arial" w:cs="Arial"/>
+          <w:color w:val="000000"/>
+          <w:lang w:eastAsia="hr-HR"/>
+        </w:rPr>
+      </w:pPr>
+      <w:r>
+        <w:rPr>
+          <w:rFonts w:ascii="Arial" w:eastAsia="Times New Roman" w:hAnsi="Arial" w:cs="Arial"/>
+          <w:color w:val="000000"/>
+          <w:lang w:eastAsia="hr-HR"/>
+        </w:rPr>
+        <w:t>Omogućen odabir MENU opcija mišem</w:t>
+      </w:r>
+      <w:r>
+        <w:rPr>
+          <w:rFonts w:ascii="Arial" w:eastAsia="Times New Roman" w:hAnsi="Arial" w:cs="Arial"/>
+          <w:color w:val="000000"/>
+          <w:lang w:eastAsia="hr-HR"/>
+        </w:rPr>
+        <w:t xml:space="preserve"> (ukoliko se miš ne nalazi na niti jednoj opciji moguće je gibanje strelicama, inače je odabrana opcija na kojoj je miš trenutno)</w:t>
+      </w:r>
+      <w:r>
+        <w:rPr>
+          <w:rFonts w:ascii="Arial" w:eastAsia="Times New Roman" w:hAnsi="Arial" w:cs="Arial"/>
+          <w:color w:val="000000"/>
+          <w:lang w:eastAsia="hr-HR"/>
+        </w:rPr>
+        <w:t>.</w:t>
+      </w:r>
+    </w:p>
+    <w:p>
+      <w:pPr>
+        <w:pStyle w:val="Odlomakpopisa"/>
+        <w:numPr>
+          <w:ilvl w:val="1"/>
+          <w:numId w:val="20"/>
+        </w:numPr>
+        <w:rPr>
+          <w:rFonts w:ascii="Arial" w:eastAsia="Times New Roman" w:hAnsi="Arial" w:cs="Arial"/>
+          <w:color w:val="000000"/>
+          <w:lang w:eastAsia="hr-HR"/>
+        </w:rPr>
+      </w:pPr>
+      <w:r>
+        <w:rPr>
+          <w:rFonts w:ascii="Arial" w:eastAsia="Times New Roman" w:hAnsi="Arial" w:cs="Arial"/>
+          <w:color w:val="000000"/>
+          <w:lang w:eastAsia="hr-HR"/>
+        </w:rPr>
+        <w:t>Ukupno rada: 3h</w:t>
+      </w:r>
+    </w:p>
+    <w:p>
+      <w:pPr>
         <w:rPr>
           <w:rFonts w:ascii="Arial" w:eastAsia="Times New Roman" w:hAnsi="Arial" w:cs="Arial"/>
           <w:color w:val="000000"/>
@@ -5572,16 +6375,7 @@
           <w:color w:val="000000"/>
           <w:lang w:eastAsia="hr-HR"/>
         </w:rPr>
-        <w:t xml:space="preserve"> Svakodnevna komunikacija tima odvijala se preko Facebook Messengera, gdje su svi članovi tima bili dostupni cijeli dan. Preko poruka su se donosile važne odluke o promjenama u igri (prelazak iz levela u level, način odskakanja loptice, princip bodovanja, </w:t>
-      </w:r>
-      <w:r>
-        <w:rPr>
-          <w:rFonts w:ascii="Arial" w:eastAsia="Times New Roman" w:hAnsi="Arial" w:cs="Arial"/>
-          <w:color w:val="000000"/>
-          <w:lang w:eastAsia="hr-HR"/>
-        </w:rPr>
-        <w:lastRenderedPageBreak/>
-        <w:t xml:space="preserve">izgled same igrice, pomak lika u igri, završetak igre, zvukovi,…). Prilikom </w:t>
+        <w:t xml:space="preserve"> Svakodnevna komunikacija tima odvijala se preko Facebook Messengera, gdje su svi članovi tima bili dostupni cijeli dan. Preko poruka su se donosile važne odluke o promjenama u igri (prelazak iz levela u level, način odskakanja loptice, princip bodovanja, izgled same igrice, pomak lika u igri, završetak igre, zvukovi,…). Prilikom </w:t>
       </w:r>
       <w:r>
         <w:rPr>
@@ -5658,7 +6452,7 @@
 </file>
 
 <file path=word/endnotes.xml><?xml version="1.0" encoding="utf-8"?>
-<w:endnotes xmlns:wpc="http://schemas.microsoft.com/office/word/2010/wordprocessingCanvas" xmlns:cx="http://schemas.microsoft.com/office/drawing/2014/chartex" xmlns:mc="http://schemas.openxmlformats.org/markup-compatibility/2006" xmlns:o="urn:schemas-microsoft-com:office:office" xmlns:r="http://schemas.openxmlformats.org/officeDocument/2006/relationships" xmlns:m="http://schemas.openxmlformats.org/officeDocument/2006/math" xmlns:v="urn:schemas-microsoft-com:vml" xmlns:wp14="http://schemas.microsoft.com/office/word/2010/wordprocessingDrawing" xmlns:wp="http://schemas.openxmlformats.org/drawingml/2006/wordprocessingDrawing" xmlns:w10="urn:schemas-microsoft-com:office:word" xmlns:w="http://schemas.openxmlformats.org/wordprocessingml/2006/main" xmlns:w14="http://schemas.microsoft.com/office/word/2010/wordml" xmlns:w15="http://schemas.microsoft.com/office/word/2012/wordml" xmlns:w16se="http://schemas.microsoft.com/office/word/2015/wordml/symex" xmlns:wpg="http://schemas.microsoft.com/office/word/2010/wordprocessingGroup" xmlns:wpi="http://schemas.microsoft.com/office/word/2010/wordprocessingInk" xmlns:wne="http://schemas.microsoft.com/office/word/2006/wordml" xmlns:wps="http://schemas.microsoft.com/office/word/2010/wordprocessingShape" mc:Ignorable="w14 w15 w16se wp14">
+<w:endnotes xmlns:wpc="http://schemas.microsoft.com/office/word/2010/wordprocessingCanvas" xmlns:cx="http://schemas.microsoft.com/office/drawing/2014/chartex" xmlns:cx1="http://schemas.microsoft.com/office/drawing/2015/9/8/chartex" xmlns:cx2="http://schemas.microsoft.com/office/drawing/2015/10/21/chartex" xmlns:cx3="http://schemas.microsoft.com/office/drawing/2016/5/9/chartex" xmlns:cx4="http://schemas.microsoft.com/office/drawing/2016/5/10/chartex" xmlns:cx5="http://schemas.microsoft.com/office/drawing/2016/5/11/chartex" xmlns:cx6="http://schemas.microsoft.com/office/drawing/2016/5/12/chartex" xmlns:cx7="http://schemas.microsoft.com/office/drawing/2016/5/13/chartex" xmlns:cx8="http://schemas.microsoft.com/office/drawing/2016/5/14/chartex" xmlns:mc="http://schemas.openxmlformats.org/markup-compatibility/2006" xmlns:aink="http://schemas.microsoft.com/office/drawing/2016/ink" xmlns:am3d="http://schemas.microsoft.com/office/drawing/2017/model3d" xmlns:o="urn:schemas-microsoft-com:office:office" xmlns:r="http://schemas.openxmlformats.org/officeDocument/2006/relationships" xmlns:m="http://schemas.openxmlformats.org/officeDocument/2006/math" xmlns:v="urn:schemas-microsoft-com:vml" xmlns:wp14="http://schemas.microsoft.com/office/word/2010/wordprocessingDrawing" xmlns:wp="http://schemas.openxmlformats.org/drawingml/2006/wordprocessingDrawing" xmlns:w10="urn:schemas-microsoft-com:office:word" xmlns:w="http://schemas.openxmlformats.org/wordprocessingml/2006/main" xmlns:w14="http://schemas.microsoft.com/office/word/2010/wordml" xmlns:w15="http://schemas.microsoft.com/office/word/2012/wordml" xmlns:w16cex="http://schemas.microsoft.com/office/word/2018/wordml/cex" xmlns:w16cid="http://schemas.microsoft.com/office/word/2016/wordml/cid" xmlns:w16="http://schemas.microsoft.com/office/word/2018/wordml" xmlns:w16se="http://schemas.microsoft.com/office/word/2015/wordml/symex" xmlns:wpg="http://schemas.microsoft.com/office/word/2010/wordprocessingGroup" xmlns:wpi="http://schemas.microsoft.com/office/word/2010/wordprocessingInk" xmlns:wne="http://schemas.microsoft.com/office/word/2006/wordml" xmlns:wps="http://schemas.microsoft.com/office/word/2010/wordprocessingShape" mc:Ignorable="w14 w15 w16se w16cid w16 w16cex wp14">
   <w:endnote w:type="separator" w:id="-1">
     <w:p>
       <w:pPr>
@@ -5683,7 +6477,7 @@
 </file>
 
 <file path=word/footnotes.xml><?xml version="1.0" encoding="utf-8"?>
-<w:footnotes xmlns:wpc="http://schemas.microsoft.com/office/word/2010/wordprocessingCanvas" xmlns:cx="http://schemas.microsoft.com/office/drawing/2014/chartex" xmlns:mc="http://schemas.openxmlformats.org/markup-compatibility/2006" xmlns:o="urn:schemas-microsoft-com:office:office" xmlns:r="http://schemas.openxmlformats.org/officeDocument/2006/relationships" xmlns:m="http://schemas.openxmlformats.org/officeDocument/2006/math" xmlns:v="urn:schemas-microsoft-com:vml" xmlns:wp14="http://schemas.microsoft.com/office/word/2010/wordprocessingDrawing" xmlns:wp="http://schemas.openxmlformats.org/drawingml/2006/wordprocessingDrawing" xmlns:w10="urn:schemas-microsoft-com:office:word" xmlns:w="http://schemas.openxmlformats.org/wordprocessingml/2006/main" xmlns:w14="http://schemas.microsoft.com/office/word/2010/wordml" xmlns:w15="http://schemas.microsoft.com/office/word/2012/wordml" xmlns:w16se="http://schemas.microsoft.com/office/word/2015/wordml/symex" xmlns:wpg="http://schemas.microsoft.com/office/word/2010/wordprocessingGroup" xmlns:wpi="http://schemas.microsoft.com/office/word/2010/wordprocessingInk" xmlns:wne="http://schemas.microsoft.com/office/word/2006/wordml" xmlns:wps="http://schemas.microsoft.com/office/word/2010/wordprocessingShape" mc:Ignorable="w14 w15 w16se wp14">
+<w:footnotes xmlns:wpc="http://schemas.microsoft.com/office/word/2010/wordprocessingCanvas" xmlns:cx="http://schemas.microsoft.com/office/drawing/2014/chartex" xmlns:cx1="http://schemas.microsoft.com/office/drawing/2015/9/8/chartex" xmlns:cx2="http://schemas.microsoft.com/office/drawing/2015/10/21/chartex" xmlns:cx3="http://schemas.microsoft.com/office/drawing/2016/5/9/chartex" xmlns:cx4="http://schemas.microsoft.com/office/drawing/2016/5/10/chartex" xmlns:cx5="http://schemas.microsoft.com/office/drawing/2016/5/11/chartex" xmlns:cx6="http://schemas.microsoft.com/office/drawing/2016/5/12/chartex" xmlns:cx7="http://schemas.microsoft.com/office/drawing/2016/5/13/chartex" xmlns:cx8="http://schemas.microsoft.com/office/drawing/2016/5/14/chartex" xmlns:mc="http://schemas.openxmlformats.org/markup-compatibility/2006" xmlns:aink="http://schemas.microsoft.com/office/drawing/2016/ink" xmlns:am3d="http://schemas.microsoft.com/office/drawing/2017/model3d" xmlns:o="urn:schemas-microsoft-com:office:office" xmlns:r="http://schemas.openxmlformats.org/officeDocument/2006/relationships" xmlns:m="http://schemas.openxmlformats.org/officeDocument/2006/math" xmlns:v="urn:schemas-microsoft-com:vml" xmlns:wp14="http://schemas.microsoft.com/office/word/2010/wordprocessingDrawing" xmlns:wp="http://schemas.openxmlformats.org/drawingml/2006/wordprocessingDrawing" xmlns:w10="urn:schemas-microsoft-com:office:word" xmlns:w="http://schemas.openxmlformats.org/wordprocessingml/2006/main" xmlns:w14="http://schemas.microsoft.com/office/word/2010/wordml" xmlns:w15="http://schemas.microsoft.com/office/word/2012/wordml" xmlns:w16cex="http://schemas.microsoft.com/office/word/2018/wordml/cex" xmlns:w16cid="http://schemas.microsoft.com/office/word/2016/wordml/cid" xmlns:w16="http://schemas.microsoft.com/office/word/2018/wordml" xmlns:w16se="http://schemas.microsoft.com/office/word/2015/wordml/symex" xmlns:wpg="http://schemas.microsoft.com/office/word/2010/wordprocessingGroup" xmlns:wpi="http://schemas.microsoft.com/office/word/2010/wordprocessingInk" xmlns:wne="http://schemas.microsoft.com/office/word/2006/wordml" xmlns:wps="http://schemas.microsoft.com/office/word/2010/wordprocessingShape" mc:Ignorable="w14 w15 w16se w16cid w16 w16cex wp14">
   <w:footnote w:type="separator" w:id="-1">
     <w:p>
       <w:pPr>
@@ -5708,7 +6502,7 @@
 </file>
 
 <file path=word/numbering.xml><?xml version="1.0" encoding="utf-8"?>
-<w:numbering xmlns:wpc="http://schemas.microsoft.com/office/word/2010/wordprocessingCanvas" xmlns:cx="http://schemas.microsoft.com/office/drawing/2014/chartex" xmlns:mc="http://schemas.openxmlformats.org/markup-compatibility/2006" xmlns:o="urn:schemas-microsoft-com:office:office" xmlns:r="http://schemas.openxmlformats.org/officeDocument/2006/relationships" xmlns:m="http://schemas.openxmlformats.org/officeDocument/2006/math" xmlns:v="urn:schemas-microsoft-com:vml" xmlns:wp14="http://schemas.microsoft.com/office/word/2010/wordprocessingDrawing" xmlns:wp="http://schemas.openxmlformats.org/drawingml/2006/wordprocessingDrawing" xmlns:w10="urn:schemas-microsoft-com:office:word" xmlns:w="http://schemas.openxmlformats.org/wordprocessingml/2006/main" xmlns:w14="http://schemas.microsoft.com/office/word/2010/wordml" xmlns:w15="http://schemas.microsoft.com/office/word/2012/wordml" xmlns:w16se="http://schemas.microsoft.com/office/word/2015/wordml/symex" xmlns:wpg="http://schemas.microsoft.com/office/word/2010/wordprocessingGroup" xmlns:wpi="http://schemas.microsoft.com/office/word/2010/wordprocessingInk" xmlns:wne="http://schemas.microsoft.com/office/word/2006/wordml" xmlns:wps="http://schemas.microsoft.com/office/word/2010/wordprocessingShape" mc:Ignorable="w14 w15 w16se wp14">
+<w:numbering xmlns:wpc="http://schemas.microsoft.com/office/word/2010/wordprocessingCanvas" xmlns:cx="http://schemas.microsoft.com/office/drawing/2014/chartex" xmlns:cx1="http://schemas.microsoft.com/office/drawing/2015/9/8/chartex" xmlns:cx2="http://schemas.microsoft.com/office/drawing/2015/10/21/chartex" xmlns:cx3="http://schemas.microsoft.com/office/drawing/2016/5/9/chartex" xmlns:cx4="http://schemas.microsoft.com/office/drawing/2016/5/10/chartex" xmlns:cx5="http://schemas.microsoft.com/office/drawing/2016/5/11/chartex" xmlns:cx6="http://schemas.microsoft.com/office/drawing/2016/5/12/chartex" xmlns:cx7="http://schemas.microsoft.com/office/drawing/2016/5/13/chartex" xmlns:cx8="http://schemas.microsoft.com/office/drawing/2016/5/14/chartex" xmlns:mc="http://schemas.openxmlformats.org/markup-compatibility/2006" xmlns:aink="http://schemas.microsoft.com/office/drawing/2016/ink" xmlns:am3d="http://schemas.microsoft.com/office/drawing/2017/model3d" xmlns:o="urn:schemas-microsoft-com:office:office" xmlns:r="http://schemas.openxmlformats.org/officeDocument/2006/relationships" xmlns:m="http://schemas.openxmlformats.org/officeDocument/2006/math" xmlns:v="urn:schemas-microsoft-com:vml" xmlns:wp14="http://schemas.microsoft.com/office/word/2010/wordprocessingDrawing" xmlns:wp="http://schemas.openxmlformats.org/drawingml/2006/wordprocessingDrawing" xmlns:w10="urn:schemas-microsoft-com:office:word" xmlns:w="http://schemas.openxmlformats.org/wordprocessingml/2006/main" xmlns:w14="http://schemas.microsoft.com/office/word/2010/wordml" xmlns:w15="http://schemas.microsoft.com/office/word/2012/wordml" xmlns:w16cex="http://schemas.microsoft.com/office/word/2018/wordml/cex" xmlns:w16cid="http://schemas.microsoft.com/office/word/2016/wordml/cid" xmlns:w16="http://schemas.microsoft.com/office/word/2018/wordml" xmlns:w16se="http://schemas.microsoft.com/office/word/2015/wordml/symex" xmlns:wpg="http://schemas.microsoft.com/office/word/2010/wordprocessingGroup" xmlns:wpi="http://schemas.microsoft.com/office/word/2010/wordprocessingInk" xmlns:wne="http://schemas.microsoft.com/office/word/2006/wordml" xmlns:wps="http://schemas.microsoft.com/office/word/2010/wordprocessingShape" mc:Ignorable="w14 w15 w16se w16cid w16 w16cex wp14">
   <w:abstractNum w:abstractNumId="0" w15:restartNumberingAfterBreak="0">
     <w:nsid w:val="0A550C0C"/>
     <w:multiLevelType w:val="hybridMultilevel"/>
@@ -5936,6 +6730,119 @@
     </w:lvl>
   </w:abstractNum>
   <w:abstractNum w:abstractNumId="2" w15:restartNumberingAfterBreak="0">
+    <w:nsid w:val="180C46DE"/>
+    <w:multiLevelType w:val="hybridMultilevel"/>
+    <w:tmpl w:val="01184290"/>
+    <w:lvl w:ilvl="0" w:tplc="04090001">
+      <w:start w:val="1"/>
+      <w:numFmt w:val="bullet"/>
+      <w:lvlText w:val=""/>
+      <w:lvlJc w:val="left"/>
+      <w:pPr>
+        <w:ind w:left="720" w:hanging="360"/>
+      </w:pPr>
+      <w:rPr>
+        <w:rFonts w:ascii="Symbol" w:hAnsi="Symbol" w:hint="default"/>
+      </w:rPr>
+    </w:lvl>
+    <w:lvl w:ilvl="1" w:tplc="04090003" w:tentative="1">
+      <w:start w:val="1"/>
+      <w:numFmt w:val="bullet"/>
+      <w:lvlText w:val="o"/>
+      <w:lvlJc w:val="left"/>
+      <w:pPr>
+        <w:ind w:left="1440" w:hanging="360"/>
+      </w:pPr>
+      <w:rPr>
+        <w:rFonts w:ascii="Courier New" w:hAnsi="Courier New" w:cs="Courier New" w:hint="default"/>
+      </w:rPr>
+    </w:lvl>
+    <w:lvl w:ilvl="2" w:tplc="04090005" w:tentative="1">
+      <w:start w:val="1"/>
+      <w:numFmt w:val="bullet"/>
+      <w:lvlText w:val=""/>
+      <w:lvlJc w:val="left"/>
+      <w:pPr>
+        <w:ind w:left="2160" w:hanging="360"/>
+      </w:pPr>
+      <w:rPr>
+        <w:rFonts w:ascii="Wingdings" w:hAnsi="Wingdings" w:hint="default"/>
+      </w:rPr>
+    </w:lvl>
+    <w:lvl w:ilvl="3" w:tplc="04090001" w:tentative="1">
+      <w:start w:val="1"/>
+      <w:numFmt w:val="bullet"/>
+      <w:lvlText w:val=""/>
+      <w:lvlJc w:val="left"/>
+      <w:pPr>
+        <w:ind w:left="2880" w:hanging="360"/>
+      </w:pPr>
+      <w:rPr>
+        <w:rFonts w:ascii="Symbol" w:hAnsi="Symbol" w:hint="default"/>
+      </w:rPr>
+    </w:lvl>
+    <w:lvl w:ilvl="4" w:tplc="04090003" w:tentative="1">
+      <w:start w:val="1"/>
+      <w:numFmt w:val="bullet"/>
+      <w:lvlText w:val="o"/>
+      <w:lvlJc w:val="left"/>
+      <w:pPr>
+        <w:ind w:left="3600" w:hanging="360"/>
+      </w:pPr>
+      <w:rPr>
+        <w:rFonts w:ascii="Courier New" w:hAnsi="Courier New" w:cs="Courier New" w:hint="default"/>
+      </w:rPr>
+    </w:lvl>
+    <w:lvl w:ilvl="5" w:tplc="04090005" w:tentative="1">
+      <w:start w:val="1"/>
+      <w:numFmt w:val="bullet"/>
+      <w:lvlText w:val=""/>
+      <w:lvlJc w:val="left"/>
+      <w:pPr>
+        <w:ind w:left="4320" w:hanging="360"/>
+      </w:pPr>
+      <w:rPr>
+        <w:rFonts w:ascii="Wingdings" w:hAnsi="Wingdings" w:hint="default"/>
+      </w:rPr>
+    </w:lvl>
+    <w:lvl w:ilvl="6" w:tplc="04090001" w:tentative="1">
+      <w:start w:val="1"/>
+      <w:numFmt w:val="bullet"/>
+      <w:lvlText w:val=""/>
+      <w:lvlJc w:val="left"/>
+      <w:pPr>
+        <w:ind w:left="5040" w:hanging="360"/>
+      </w:pPr>
+      <w:rPr>
+        <w:rFonts w:ascii="Symbol" w:hAnsi="Symbol" w:hint="default"/>
+      </w:rPr>
+    </w:lvl>
+    <w:lvl w:ilvl="7" w:tplc="04090003" w:tentative="1">
+      <w:start w:val="1"/>
+      <w:numFmt w:val="bullet"/>
+      <w:lvlText w:val="o"/>
+      <w:lvlJc w:val="left"/>
+      <w:pPr>
+        <w:ind w:left="5760" w:hanging="360"/>
+      </w:pPr>
+      <w:rPr>
+        <w:rFonts w:ascii="Courier New" w:hAnsi="Courier New" w:cs="Courier New" w:hint="default"/>
+      </w:rPr>
+    </w:lvl>
+    <w:lvl w:ilvl="8" w:tplc="04090005" w:tentative="1">
+      <w:start w:val="1"/>
+      <w:numFmt w:val="bullet"/>
+      <w:lvlText w:val=""/>
+      <w:lvlJc w:val="left"/>
+      <w:pPr>
+        <w:ind w:left="6480" w:hanging="360"/>
+      </w:pPr>
+      <w:rPr>
+        <w:rFonts w:ascii="Wingdings" w:hAnsi="Wingdings" w:hint="default"/>
+      </w:rPr>
+    </w:lvl>
+  </w:abstractNum>
+  <w:abstractNum w:abstractNumId="3" w15:restartNumberingAfterBreak="0">
     <w:nsid w:val="18D02822"/>
     <w:multiLevelType w:val="hybridMultilevel"/>
     <w:tmpl w:val="D2EE95BA"/>
@@ -6048,10 +6955,10 @@
       </w:rPr>
     </w:lvl>
   </w:abstractNum>
-  <w:abstractNum w:abstractNumId="3" w15:restartNumberingAfterBreak="0">
+  <w:abstractNum w:abstractNumId="4" w15:restartNumberingAfterBreak="0">
     <w:nsid w:val="1A3D5AB1"/>
     <w:multiLevelType w:val="hybridMultilevel"/>
-    <w:tmpl w:val="F726F60C"/>
+    <w:tmpl w:val="D5443AC6"/>
     <w:lvl w:ilvl="0" w:tplc="041A0003">
       <w:start w:val="1"/>
       <w:numFmt w:val="bullet"/>
@@ -6161,7 +7068,7 @@
       </w:rPr>
     </w:lvl>
   </w:abstractNum>
-  <w:abstractNum w:abstractNumId="4" w15:restartNumberingAfterBreak="0">
+  <w:abstractNum w:abstractNumId="5" w15:restartNumberingAfterBreak="0">
     <w:nsid w:val="22846D3C"/>
     <w:multiLevelType w:val="hybridMultilevel"/>
     <w:tmpl w:val="C24C7DBE"/>
@@ -6274,7 +7181,7 @@
       </w:rPr>
     </w:lvl>
   </w:abstractNum>
-  <w:abstractNum w:abstractNumId="5" w15:restartNumberingAfterBreak="0">
+  <w:abstractNum w:abstractNumId="6" w15:restartNumberingAfterBreak="0">
     <w:nsid w:val="2A913095"/>
     <w:multiLevelType w:val="hybridMultilevel"/>
     <w:tmpl w:val="F27E5FF0"/>
@@ -6290,7 +7197,7 @@
         <w:rFonts w:ascii="Courier New" w:hAnsi="Courier New" w:cs="Courier New" w:hint="default"/>
       </w:rPr>
     </w:lvl>
-    <w:lvl w:ilvl="1" w:tplc="041A0003" w:tentative="1">
+    <w:lvl w:ilvl="1" w:tplc="041A0003">
       <w:start w:val="1"/>
       <w:numFmt w:val="bullet"/>
       <w:lvlText w:val="o"/>
@@ -6387,7 +7294,7 @@
       </w:rPr>
     </w:lvl>
   </w:abstractNum>
-  <w:abstractNum w:abstractNumId="6" w15:restartNumberingAfterBreak="0">
+  <w:abstractNum w:abstractNumId="7" w15:restartNumberingAfterBreak="0">
     <w:nsid w:val="42E227A3"/>
     <w:multiLevelType w:val="hybridMultilevel"/>
     <w:tmpl w:val="A5E258CA"/>
@@ -6500,7 +7407,7 @@
       </w:rPr>
     </w:lvl>
   </w:abstractNum>
-  <w:abstractNum w:abstractNumId="7" w15:restartNumberingAfterBreak="0">
+  <w:abstractNum w:abstractNumId="8" w15:restartNumberingAfterBreak="0">
     <w:nsid w:val="4369432B"/>
     <w:multiLevelType w:val="hybridMultilevel"/>
     <w:tmpl w:val="39DE8694"/>
@@ -6613,7 +7520,7 @@
       </w:rPr>
     </w:lvl>
   </w:abstractNum>
-  <w:abstractNum w:abstractNumId="8" w15:restartNumberingAfterBreak="0">
+  <w:abstractNum w:abstractNumId="9" w15:restartNumberingAfterBreak="0">
     <w:nsid w:val="4DEE7281"/>
     <w:multiLevelType w:val="hybridMultilevel"/>
     <w:tmpl w:val="451E1A24"/>
@@ -6699,7 +7606,7 @@
       </w:pPr>
     </w:lvl>
   </w:abstractNum>
-  <w:abstractNum w:abstractNumId="9" w15:restartNumberingAfterBreak="0">
+  <w:abstractNum w:abstractNumId="10" w15:restartNumberingAfterBreak="0">
     <w:nsid w:val="503C571E"/>
     <w:multiLevelType w:val="hybridMultilevel"/>
     <w:tmpl w:val="E79E1AD8"/>
@@ -6812,7 +7719,7 @@
       </w:rPr>
     </w:lvl>
   </w:abstractNum>
-  <w:abstractNum w:abstractNumId="10" w15:restartNumberingAfterBreak="0">
+  <w:abstractNum w:abstractNumId="11" w15:restartNumberingAfterBreak="0">
     <w:nsid w:val="53CC0F53"/>
     <w:multiLevelType w:val="hybridMultilevel"/>
     <w:tmpl w:val="129E8714"/>
@@ -6924,7 +7831,7 @@
       </w:rPr>
     </w:lvl>
   </w:abstractNum>
-  <w:abstractNum w:abstractNumId="11" w15:restartNumberingAfterBreak="0">
+  <w:abstractNum w:abstractNumId="12" w15:restartNumberingAfterBreak="0">
     <w:nsid w:val="574F40DB"/>
     <w:multiLevelType w:val="hybridMultilevel"/>
     <w:tmpl w:val="C6F8BEC4"/>
@@ -7037,7 +7944,7 @@
       </w:rPr>
     </w:lvl>
   </w:abstractNum>
-  <w:abstractNum w:abstractNumId="12" w15:restartNumberingAfterBreak="0">
+  <w:abstractNum w:abstractNumId="13" w15:restartNumberingAfterBreak="0">
     <w:nsid w:val="5CA85033"/>
     <w:multiLevelType w:val="hybridMultilevel"/>
     <w:tmpl w:val="B9407322"/>
@@ -7150,7 +8057,7 @@
       </w:rPr>
     </w:lvl>
   </w:abstractNum>
-  <w:abstractNum w:abstractNumId="13" w15:restartNumberingAfterBreak="0">
+  <w:abstractNum w:abstractNumId="14" w15:restartNumberingAfterBreak="0">
     <w:nsid w:val="5D641E4B"/>
     <w:multiLevelType w:val="hybridMultilevel"/>
     <w:tmpl w:val="987EB4CA"/>
@@ -7263,7 +8170,120 @@
       </w:rPr>
     </w:lvl>
   </w:abstractNum>
-  <w:abstractNum w:abstractNumId="14" w15:restartNumberingAfterBreak="0">
+  <w:abstractNum w:abstractNumId="15" w15:restartNumberingAfterBreak="0">
+    <w:nsid w:val="65443576"/>
+    <w:multiLevelType w:val="hybridMultilevel"/>
+    <w:tmpl w:val="39863C14"/>
+    <w:lvl w:ilvl="0" w:tplc="04090001">
+      <w:start w:val="1"/>
+      <w:numFmt w:val="bullet"/>
+      <w:lvlText w:val=""/>
+      <w:lvlJc w:val="left"/>
+      <w:pPr>
+        <w:ind w:left="720" w:hanging="360"/>
+      </w:pPr>
+      <w:rPr>
+        <w:rFonts w:ascii="Symbol" w:hAnsi="Symbol" w:hint="default"/>
+      </w:rPr>
+    </w:lvl>
+    <w:lvl w:ilvl="1" w:tplc="04090003">
+      <w:start w:val="1"/>
+      <w:numFmt w:val="bullet"/>
+      <w:lvlText w:val="o"/>
+      <w:lvlJc w:val="left"/>
+      <w:pPr>
+        <w:ind w:left="1440" w:hanging="360"/>
+      </w:pPr>
+      <w:rPr>
+        <w:rFonts w:ascii="Courier New" w:hAnsi="Courier New" w:cs="Courier New" w:hint="default"/>
+      </w:rPr>
+    </w:lvl>
+    <w:lvl w:ilvl="2" w:tplc="04090005" w:tentative="1">
+      <w:start w:val="1"/>
+      <w:numFmt w:val="bullet"/>
+      <w:lvlText w:val=""/>
+      <w:lvlJc w:val="left"/>
+      <w:pPr>
+        <w:ind w:left="2160" w:hanging="360"/>
+      </w:pPr>
+      <w:rPr>
+        <w:rFonts w:ascii="Wingdings" w:hAnsi="Wingdings" w:hint="default"/>
+      </w:rPr>
+    </w:lvl>
+    <w:lvl w:ilvl="3" w:tplc="04090001" w:tentative="1">
+      <w:start w:val="1"/>
+      <w:numFmt w:val="bullet"/>
+      <w:lvlText w:val=""/>
+      <w:lvlJc w:val="left"/>
+      <w:pPr>
+        <w:ind w:left="2880" w:hanging="360"/>
+      </w:pPr>
+      <w:rPr>
+        <w:rFonts w:ascii="Symbol" w:hAnsi="Symbol" w:hint="default"/>
+      </w:rPr>
+    </w:lvl>
+    <w:lvl w:ilvl="4" w:tplc="04090003" w:tentative="1">
+      <w:start w:val="1"/>
+      <w:numFmt w:val="bullet"/>
+      <w:lvlText w:val="o"/>
+      <w:lvlJc w:val="left"/>
+      <w:pPr>
+        <w:ind w:left="3600" w:hanging="360"/>
+      </w:pPr>
+      <w:rPr>
+        <w:rFonts w:ascii="Courier New" w:hAnsi="Courier New" w:cs="Courier New" w:hint="default"/>
+      </w:rPr>
+    </w:lvl>
+    <w:lvl w:ilvl="5" w:tplc="04090005" w:tentative="1">
+      <w:start w:val="1"/>
+      <w:numFmt w:val="bullet"/>
+      <w:lvlText w:val=""/>
+      <w:lvlJc w:val="left"/>
+      <w:pPr>
+        <w:ind w:left="4320" w:hanging="360"/>
+      </w:pPr>
+      <w:rPr>
+        <w:rFonts w:ascii="Wingdings" w:hAnsi="Wingdings" w:hint="default"/>
+      </w:rPr>
+    </w:lvl>
+    <w:lvl w:ilvl="6" w:tplc="04090001" w:tentative="1">
+      <w:start w:val="1"/>
+      <w:numFmt w:val="bullet"/>
+      <w:lvlText w:val=""/>
+      <w:lvlJc w:val="left"/>
+      <w:pPr>
+        <w:ind w:left="5040" w:hanging="360"/>
+      </w:pPr>
+      <w:rPr>
+        <w:rFonts w:ascii="Symbol" w:hAnsi="Symbol" w:hint="default"/>
+      </w:rPr>
+    </w:lvl>
+    <w:lvl w:ilvl="7" w:tplc="04090003" w:tentative="1">
+      <w:start w:val="1"/>
+      <w:numFmt w:val="bullet"/>
+      <w:lvlText w:val="o"/>
+      <w:lvlJc w:val="left"/>
+      <w:pPr>
+        <w:ind w:left="5760" w:hanging="360"/>
+      </w:pPr>
+      <w:rPr>
+        <w:rFonts w:ascii="Courier New" w:hAnsi="Courier New" w:cs="Courier New" w:hint="default"/>
+      </w:rPr>
+    </w:lvl>
+    <w:lvl w:ilvl="8" w:tplc="04090005" w:tentative="1">
+      <w:start w:val="1"/>
+      <w:numFmt w:val="bullet"/>
+      <w:lvlText w:val=""/>
+      <w:lvlJc w:val="left"/>
+      <w:pPr>
+        <w:ind w:left="6480" w:hanging="360"/>
+      </w:pPr>
+      <w:rPr>
+        <w:rFonts w:ascii="Wingdings" w:hAnsi="Wingdings" w:hint="default"/>
+      </w:rPr>
+    </w:lvl>
+  </w:abstractNum>
+  <w:abstractNum w:abstractNumId="16" w15:restartNumberingAfterBreak="0">
     <w:nsid w:val="6AF33C7A"/>
     <w:multiLevelType w:val="hybridMultilevel"/>
     <w:tmpl w:val="A730663E"/>
@@ -7376,7 +8396,7 @@
       </w:rPr>
     </w:lvl>
   </w:abstractNum>
-  <w:abstractNum w:abstractNumId="15" w15:restartNumberingAfterBreak="0">
+  <w:abstractNum w:abstractNumId="17" w15:restartNumberingAfterBreak="0">
     <w:nsid w:val="72B313BE"/>
     <w:multiLevelType w:val="hybridMultilevel"/>
     <w:tmpl w:val="34EE0F42"/>
@@ -7489,7 +8509,7 @@
       </w:rPr>
     </w:lvl>
   </w:abstractNum>
-  <w:abstractNum w:abstractNumId="16" w15:restartNumberingAfterBreak="0">
+  <w:abstractNum w:abstractNumId="18" w15:restartNumberingAfterBreak="0">
     <w:nsid w:val="74C56C63"/>
     <w:multiLevelType w:val="hybridMultilevel"/>
     <w:tmpl w:val="D598A5B2"/>
@@ -7602,7 +8622,7 @@
       </w:rPr>
     </w:lvl>
   </w:abstractNum>
-  <w:abstractNum w:abstractNumId="17" w15:restartNumberingAfterBreak="0">
+  <w:abstractNum w:abstractNumId="19" w15:restartNumberingAfterBreak="0">
     <w:nsid w:val="7D88194E"/>
     <w:multiLevelType w:val="hybridMultilevel"/>
     <w:tmpl w:val="A940AE70"/>
@@ -7716,64 +8736,70 @@
     </w:lvl>
   </w:abstractNum>
   <w:num w:numId="1">
-    <w:abstractNumId w:val="4"/>
+    <w:abstractNumId w:val="5"/>
   </w:num>
   <w:num w:numId="2">
-    <w:abstractNumId w:val="15"/>
+    <w:abstractNumId w:val="17"/>
   </w:num>
   <w:num w:numId="3">
-    <w:abstractNumId w:val="12"/>
+    <w:abstractNumId w:val="13"/>
   </w:num>
   <w:num w:numId="4">
     <w:abstractNumId w:val="0"/>
   </w:num>
   <w:num w:numId="5">
-    <w:abstractNumId w:val="5"/>
+    <w:abstractNumId w:val="6"/>
   </w:num>
   <w:num w:numId="6">
-    <w:abstractNumId w:val="17"/>
+    <w:abstractNumId w:val="19"/>
   </w:num>
   <w:num w:numId="7">
-    <w:abstractNumId w:val="13"/>
+    <w:abstractNumId w:val="14"/>
   </w:num>
   <w:num w:numId="8">
-    <w:abstractNumId w:val="10"/>
+    <w:abstractNumId w:val="11"/>
   </w:num>
   <w:num w:numId="9">
-    <w:abstractNumId w:val="2"/>
+    <w:abstractNumId w:val="3"/>
   </w:num>
   <w:num w:numId="10">
-    <w:abstractNumId w:val="6"/>
+    <w:abstractNumId w:val="7"/>
   </w:num>
   <w:num w:numId="11">
-    <w:abstractNumId w:val="8"/>
+    <w:abstractNumId w:val="9"/>
   </w:num>
   <w:num w:numId="12">
-    <w:abstractNumId w:val="7"/>
+    <w:abstractNumId w:val="8"/>
   </w:num>
   <w:num w:numId="13">
     <w:abstractNumId w:val="1"/>
   </w:num>
   <w:num w:numId="14">
-    <w:abstractNumId w:val="11"/>
+    <w:abstractNumId w:val="12"/>
   </w:num>
   <w:num w:numId="15">
+    <w:abstractNumId w:val="18"/>
+  </w:num>
+  <w:num w:numId="16">
+    <w:abstractNumId w:val="4"/>
+  </w:num>
+  <w:num w:numId="17">
     <w:abstractNumId w:val="16"/>
   </w:num>
-  <w:num w:numId="16">
-    <w:abstractNumId w:val="3"/>
+  <w:num w:numId="18">
+    <w:abstractNumId w:val="10"/>
   </w:num>
-  <w:num w:numId="17">
-    <w:abstractNumId w:val="14"/>
+  <w:num w:numId="19">
+    <w:abstractNumId w:val="2"/>
   </w:num>
-  <w:num w:numId="18">
-    <w:abstractNumId w:val="9"/>
+  <w:num w:numId="20">
+    <w:abstractNumId w:val="15"/>
   </w:num>
 </w:numbering>
 </file>
 
 <file path=word/styles.xml><?xml version="1.0" encoding="utf-8"?>
-<w:styles xmlns:mc="http://schemas.openxmlformats.org/markup-compatibility/2006" xmlns:r="http://schemas.openxmlformats.org/officeDocument/2006/relationships" xmlns:w="http://schemas.openxmlformats.org/wordprocessingml/2006/main" xmlns:w14="http://schemas.microsoft.com/office/word/2010/wordml" xmlns:w15="http://schemas.microsoft.com/office/word/2012/wordml" xmlns:w16se="http://schemas.microsoft.com/office/word/2015/wordml/symex" mc:Ignorable="w14 w15 w16se">
+<w:styles xmlns:mc="http://schemas.openxmlformats.org/markup-compatibility/2006" xmlns:r="http://schemas.openxmlformats.org/officeDocument/2006/relationships" xmlns:w="http://schemas.openxmlformats.org/wordprocessingml/2006/main" xmlns:w14="http://schemas.microsoft.com/office/word/2010/wordml" xmlns:w15="http://schemas.microsoft.com/office/word/2012/wordml" xmlns:w16cex="http://schemas.microsoft.com/office/word/2018/wordml/cex" xmlns:w16cid="http://schemas.microsoft.com/office/word/2016/wordml/cid" xmlns:w16="http://schemas.microsoft.com/office/word/2018/wordml" xmlns:w16se="http://schemas.microsoft.com/office/word/2015/wordml/symex" mc:Ignorable="w14 w15 w16se w16cid w16 w16cex">
   <w:docDefaults>
     <w:rPrDefault>
       <w:rPr>
@@ -7789,7 +8815,7 @@
       </w:pPr>
     </w:pPrDefault>
   </w:docDefaults>
-  <w:latentStyles w:defLockedState="0" w:defUIPriority="99" w:defSemiHidden="0" w:defUnhideWhenUsed="0" w:defQFormat="0" w:count="371">
+  <w:latentStyles w:defLockedState="0" w:defUIPriority="99" w:defSemiHidden="0" w:defUnhideWhenUsed="0" w:defQFormat="0" w:count="376">
     <w:lsdException w:name="Normal" w:uiPriority="0" w:qFormat="1"/>
     <w:lsdException w:name="heading 1" w:uiPriority="9" w:qFormat="1"/>
     <w:lsdException w:name="heading 2" w:semiHidden="1" w:uiPriority="9" w:unhideWhenUsed="1" w:qFormat="1"/>
@@ -8161,15 +9187,20 @@
     <w:lsdException w:name="List Table 5 Dark Accent 6" w:uiPriority="50"/>
     <w:lsdException w:name="List Table 6 Colorful Accent 6" w:uiPriority="51"/>
     <w:lsdException w:name="List Table 7 Colorful Accent 6" w:uiPriority="52"/>
+    <w:lsdException w:name="Mention" w:semiHidden="1" w:unhideWhenUsed="1"/>
+    <w:lsdException w:name="Smart Hyperlink" w:semiHidden="1" w:unhideWhenUsed="1"/>
+    <w:lsdException w:name="Hashtag" w:semiHidden="1" w:unhideWhenUsed="1"/>
+    <w:lsdException w:name="Unresolved Mention" w:semiHidden="1" w:unhideWhenUsed="1"/>
+    <w:lsdException w:name="Smart Link" w:semiHidden="1" w:unhideWhenUsed="1"/>
   </w:latentStyles>
   <w:style w:type="paragraph" w:default="1" w:styleId="Normal">
     <w:name w:val="Normal"/>
     <w:qFormat/>
   </w:style>
-  <w:style w:type="paragraph" w:styleId="Heading2">
+  <w:style w:type="paragraph" w:styleId="Naslov2">
     <w:name w:val="heading 2"/>
     <w:basedOn w:val="Normal"/>
-    <w:link w:val="Heading2Char"/>
+    <w:link w:val="Naslov2Char"/>
     <w:uiPriority w:val="9"/>
     <w:qFormat/>
     <w:rsid w:val="009D18D1"/>
@@ -8186,13 +9217,13 @@
       <w:lang w:eastAsia="hr-HR"/>
     </w:rPr>
   </w:style>
-  <w:style w:type="character" w:default="1" w:styleId="DefaultParagraphFont">
+  <w:style w:type="character" w:default="1" w:styleId="Zadanifontodlomka">
     <w:name w:val="Default Paragraph Font"/>
     <w:uiPriority w:val="1"/>
     <w:semiHidden/>
     <w:unhideWhenUsed/>
   </w:style>
-  <w:style w:type="table" w:default="1" w:styleId="TableNormal">
+  <w:style w:type="table" w:default="1" w:styleId="Obinatablica">
     <w:name w:val="Normal Table"/>
     <w:uiPriority w:val="99"/>
     <w:semiHidden/>
@@ -8207,16 +9238,16 @@
       </w:tblCellMar>
     </w:tblPr>
   </w:style>
-  <w:style w:type="numbering" w:default="1" w:styleId="NoList">
+  <w:style w:type="numbering" w:default="1" w:styleId="Bezpopisa">
     <w:name w:val="No List"/>
     <w:uiPriority w:val="99"/>
     <w:semiHidden/>
     <w:unhideWhenUsed/>
   </w:style>
-  <w:style w:type="character" w:customStyle="1" w:styleId="Heading2Char">
-    <w:name w:val="Heading 2 Char"/>
-    <w:basedOn w:val="DefaultParagraphFont"/>
-    <w:link w:val="Heading2"/>
+  <w:style w:type="character" w:customStyle="1" w:styleId="Naslov2Char">
+    <w:name w:val="Naslov 2 Char"/>
+    <w:basedOn w:val="Zadanifontodlomka"/>
+    <w:link w:val="Naslov2"/>
     <w:uiPriority w:val="9"/>
     <w:rsid w:val="009D18D1"/>
     <w:rPr>
@@ -8228,7 +9259,7 @@
       <w:lang w:eastAsia="hr-HR"/>
     </w:rPr>
   </w:style>
-  <w:style w:type="paragraph" w:styleId="NormalWeb">
+  <w:style w:type="paragraph" w:styleId="StandardWeb">
     <w:name w:val="Normal (Web)"/>
     <w:basedOn w:val="Normal"/>
     <w:uiPriority w:val="99"/>
@@ -8245,9 +9276,9 @@
       <w:lang w:eastAsia="hr-HR"/>
     </w:rPr>
   </w:style>
-  <w:style w:type="character" w:styleId="Hyperlink">
+  <w:style w:type="character" w:styleId="Hiperveza">
     <w:name w:val="Hyperlink"/>
-    <w:basedOn w:val="DefaultParagraphFont"/>
+    <w:basedOn w:val="Zadanifontodlomka"/>
     <w:uiPriority w:val="99"/>
     <w:unhideWhenUsed/>
     <w:rsid w:val="009D18D1"/>
@@ -8256,7 +9287,7 @@
       <w:u w:val="single"/>
     </w:rPr>
   </w:style>
-  <w:style w:type="paragraph" w:styleId="ListParagraph">
+  <w:style w:type="paragraph" w:styleId="Odlomakpopisa">
     <w:name w:val="List Paragraph"/>
     <w:basedOn w:val="Normal"/>
     <w:uiPriority w:val="34"/>
@@ -8267,10 +9298,10 @@
       <w:contextualSpacing/>
     </w:pPr>
   </w:style>
-  <w:style w:type="paragraph" w:styleId="Header">
+  <w:style w:type="paragraph" w:styleId="Zaglavlje">
     <w:name w:val="header"/>
     <w:basedOn w:val="Normal"/>
-    <w:link w:val="HeaderChar"/>
+    <w:link w:val="ZaglavljeChar"/>
     <w:uiPriority w:val="99"/>
     <w:unhideWhenUsed/>
     <w:rsid w:val="0015471B"/>
@@ -8282,17 +9313,17 @@
       <w:spacing w:after="0" w:line="240" w:lineRule="auto"/>
     </w:pPr>
   </w:style>
-  <w:style w:type="character" w:customStyle="1" w:styleId="HeaderChar">
-    <w:name w:val="Header Char"/>
-    <w:basedOn w:val="DefaultParagraphFont"/>
-    <w:link w:val="Header"/>
+  <w:style w:type="character" w:customStyle="1" w:styleId="ZaglavljeChar">
+    <w:name w:val="Zaglavlje Char"/>
+    <w:basedOn w:val="Zadanifontodlomka"/>
+    <w:link w:val="Zaglavlje"/>
     <w:uiPriority w:val="99"/>
     <w:rsid w:val="0015471B"/>
   </w:style>
-  <w:style w:type="paragraph" w:styleId="Footer">
+  <w:style w:type="paragraph" w:styleId="Podnoje">
     <w:name w:val="footer"/>
     <w:basedOn w:val="Normal"/>
-    <w:link w:val="FooterChar"/>
+    <w:link w:val="PodnojeChar"/>
     <w:uiPriority w:val="99"/>
     <w:unhideWhenUsed/>
     <w:rsid w:val="0015471B"/>
@@ -8304,10 +9335,10 @@
       <w:spacing w:after="0" w:line="240" w:lineRule="auto"/>
     </w:pPr>
   </w:style>
-  <w:style w:type="character" w:customStyle="1" w:styleId="FooterChar">
-    <w:name w:val="Footer Char"/>
-    <w:basedOn w:val="DefaultParagraphFont"/>
-    <w:link w:val="Footer"/>
+  <w:style w:type="character" w:customStyle="1" w:styleId="PodnojeChar">
+    <w:name w:val="Podnožje Char"/>
+    <w:basedOn w:val="Zadanifontodlomka"/>
+    <w:link w:val="Podnoje"/>
     <w:uiPriority w:val="99"/>
     <w:rsid w:val="0015471B"/>
   </w:style>

</xml_diff>

<commit_message>
slicice i dnevnik rada
</commit_message>
<xml_diff>
--- a/Dnevnik_rada.docx
+++ b/Dnevnik_rada.docx
@@ -1,6 +1,6 @@
 
 <file path=word/document.xml><?xml version="1.0" encoding="utf-8"?>
-<w:document xmlns:wpc="http://schemas.microsoft.com/office/word/2010/wordprocessingCanvas" xmlns:cx="http://schemas.microsoft.com/office/drawing/2014/chartex" xmlns:cx1="http://schemas.microsoft.com/office/drawing/2015/9/8/chartex" xmlns:cx2="http://schemas.microsoft.com/office/drawing/2015/10/21/chartex" xmlns:cx3="http://schemas.microsoft.com/office/drawing/2016/5/9/chartex" xmlns:cx4="http://schemas.microsoft.com/office/drawing/2016/5/10/chartex" xmlns:cx5="http://schemas.microsoft.com/office/drawing/2016/5/11/chartex" xmlns:cx6="http://schemas.microsoft.com/office/drawing/2016/5/12/chartex" xmlns:cx7="http://schemas.microsoft.com/office/drawing/2016/5/13/chartex" xmlns:cx8="http://schemas.microsoft.com/office/drawing/2016/5/14/chartex" xmlns:mc="http://schemas.openxmlformats.org/markup-compatibility/2006" xmlns:aink="http://schemas.microsoft.com/office/drawing/2016/ink" xmlns:am3d="http://schemas.microsoft.com/office/drawing/2017/model3d" xmlns:o="urn:schemas-microsoft-com:office:office" xmlns:r="http://schemas.openxmlformats.org/officeDocument/2006/relationships" xmlns:m="http://schemas.openxmlformats.org/officeDocument/2006/math" xmlns:v="urn:schemas-microsoft-com:vml" xmlns:wp14="http://schemas.microsoft.com/office/word/2010/wordprocessingDrawing" xmlns:wp="http://schemas.openxmlformats.org/drawingml/2006/wordprocessingDrawing" xmlns:w10="urn:schemas-microsoft-com:office:word" xmlns:w="http://schemas.openxmlformats.org/wordprocessingml/2006/main" xmlns:w14="http://schemas.microsoft.com/office/word/2010/wordml" xmlns:w15="http://schemas.microsoft.com/office/word/2012/wordml" xmlns:w16cex="http://schemas.microsoft.com/office/word/2018/wordml/cex" xmlns:w16cid="http://schemas.microsoft.com/office/word/2016/wordml/cid" xmlns:w16="http://schemas.microsoft.com/office/word/2018/wordml" xmlns:w16se="http://schemas.microsoft.com/office/word/2015/wordml/symex" xmlns:wpg="http://schemas.microsoft.com/office/word/2010/wordprocessingGroup" xmlns:wpi="http://schemas.microsoft.com/office/word/2010/wordprocessingInk" xmlns:wne="http://schemas.microsoft.com/office/word/2006/wordml" xmlns:wps="http://schemas.microsoft.com/office/word/2010/wordprocessingShape" mc:Ignorable="w14 w15 w16se w16cid w16 w16cex wp14">
+<w:document xmlns:wpc="http://schemas.microsoft.com/office/word/2010/wordprocessingCanvas" xmlns:cx="http://schemas.microsoft.com/office/drawing/2014/chartex" xmlns:mc="http://schemas.openxmlformats.org/markup-compatibility/2006" xmlns:o="urn:schemas-microsoft-com:office:office" xmlns:r="http://schemas.openxmlformats.org/officeDocument/2006/relationships" xmlns:m="http://schemas.openxmlformats.org/officeDocument/2006/math" xmlns:v="urn:schemas-microsoft-com:vml" xmlns:wp14="http://schemas.microsoft.com/office/word/2010/wordprocessingDrawing" xmlns:wp="http://schemas.openxmlformats.org/drawingml/2006/wordprocessingDrawing" xmlns:w10="urn:schemas-microsoft-com:office:word" xmlns:w="http://schemas.openxmlformats.org/wordprocessingml/2006/main" xmlns:w14="http://schemas.microsoft.com/office/word/2010/wordml" xmlns:w15="http://schemas.microsoft.com/office/word/2012/wordml" xmlns:w16se="http://schemas.microsoft.com/office/word/2015/wordml/symex" xmlns:wpg="http://schemas.microsoft.com/office/word/2010/wordprocessingGroup" xmlns:wpi="http://schemas.microsoft.com/office/word/2010/wordprocessingInk" xmlns:wne="http://schemas.microsoft.com/office/word/2006/wordml" xmlns:wps="http://schemas.microsoft.com/office/word/2010/wordprocessingShape" mc:Ignorable="w14 w15 w16se wp14">
   <w:body>
     <w:p>
       <w:pPr>
@@ -185,7 +185,7 @@
       <w:hyperlink r:id="rId7" w:history="1">
         <w:r>
           <w:rPr>
-            <w:rStyle w:val="Hiperveza"/>
+            <w:rStyle w:val="Hyperlink"/>
             <w:rFonts w:ascii="Arial" w:eastAsia="Times New Roman" w:hAnsi="Arial" w:cs="Arial"/>
             <w:lang w:eastAsia="hr-HR"/>
           </w:rPr>
@@ -223,7 +223,7 @@
     </w:p>
     <w:p>
       <w:pPr>
-        <w:pStyle w:val="Odlomakpopisa"/>
+        <w:pStyle w:val="ListParagraph"/>
         <w:numPr>
           <w:ilvl w:val="0"/>
           <w:numId w:val="1"/>
@@ -253,7 +253,7 @@
     </w:p>
     <w:p>
       <w:pPr>
-        <w:pStyle w:val="Odlomakpopisa"/>
+        <w:pStyle w:val="ListParagraph"/>
         <w:numPr>
           <w:ilvl w:val="0"/>
           <w:numId w:val="2"/>
@@ -499,7 +499,7 @@
     </w:p>
     <w:p>
       <w:pPr>
-        <w:pStyle w:val="Odlomakpopisa"/>
+        <w:pStyle w:val="ListParagraph"/>
         <w:numPr>
           <w:ilvl w:val="0"/>
           <w:numId w:val="1"/>
@@ -521,7 +521,7 @@
     </w:p>
     <w:p>
       <w:pPr>
-        <w:pStyle w:val="Odlomakpopisa"/>
+        <w:pStyle w:val="ListParagraph"/>
         <w:numPr>
           <w:ilvl w:val="1"/>
           <w:numId w:val="1"/>
@@ -908,7 +908,7 @@
     </w:p>
     <w:p>
       <w:pPr>
-        <w:pStyle w:val="Odlomakpopisa"/>
+        <w:pStyle w:val="ListParagraph"/>
         <w:numPr>
           <w:ilvl w:val="1"/>
           <w:numId w:val="1"/>
@@ -1278,7 +1278,7 @@
     </w:p>
     <w:p>
       <w:pPr>
-        <w:pStyle w:val="Odlomakpopisa"/>
+        <w:pStyle w:val="ListParagraph"/>
         <w:numPr>
           <w:ilvl w:val="0"/>
           <w:numId w:val="1"/>
@@ -1300,7 +1300,7 @@
     </w:p>
     <w:p>
       <w:pPr>
-        <w:pStyle w:val="Odlomakpopisa"/>
+        <w:pStyle w:val="ListParagraph"/>
         <w:numPr>
           <w:ilvl w:val="1"/>
           <w:numId w:val="1"/>
@@ -1456,7 +1456,7 @@
     </w:p>
     <w:p>
       <w:pPr>
-        <w:pStyle w:val="Odlomakpopisa"/>
+        <w:pStyle w:val="ListParagraph"/>
         <w:numPr>
           <w:ilvl w:val="0"/>
           <w:numId w:val="17"/>
@@ -1478,7 +1478,7 @@
     </w:p>
     <w:p>
       <w:pPr>
-        <w:pStyle w:val="Odlomakpopisa"/>
+        <w:pStyle w:val="ListParagraph"/>
         <w:numPr>
           <w:ilvl w:val="0"/>
           <w:numId w:val="18"/>
@@ -1500,7 +1500,7 @@
     </w:p>
     <w:p>
       <w:pPr>
-        <w:pStyle w:val="Odlomakpopisa"/>
+        <w:pStyle w:val="ListParagraph"/>
         <w:numPr>
           <w:ilvl w:val="0"/>
           <w:numId w:val="3"/>
@@ -1522,7 +1522,7 @@
     </w:p>
     <w:p>
       <w:pPr>
-        <w:pStyle w:val="Odlomakpopisa"/>
+        <w:pStyle w:val="ListParagraph"/>
         <w:numPr>
           <w:ilvl w:val="1"/>
           <w:numId w:val="3"/>
@@ -2135,7 +2135,7 @@
     </w:p>
     <w:p>
       <w:pPr>
-        <w:pStyle w:val="Odlomakpopisa"/>
+        <w:pStyle w:val="ListParagraph"/>
         <w:numPr>
           <w:ilvl w:val="0"/>
           <w:numId w:val="3"/>
@@ -2157,7 +2157,7 @@
     </w:p>
     <w:p>
       <w:pPr>
-        <w:pStyle w:val="Odlomakpopisa"/>
+        <w:pStyle w:val="ListParagraph"/>
         <w:numPr>
           <w:ilvl w:val="0"/>
           <w:numId w:val="5"/>
@@ -2230,7 +2230,7 @@
     </w:p>
     <w:p>
       <w:pPr>
-        <w:pStyle w:val="Odlomakpopisa"/>
+        <w:pStyle w:val="ListParagraph"/>
         <w:numPr>
           <w:ilvl w:val="0"/>
           <w:numId w:val="6"/>
@@ -2260,7 +2260,7 @@
     </w:p>
     <w:p>
       <w:pPr>
-        <w:pStyle w:val="Odlomakpopisa"/>
+        <w:pStyle w:val="ListParagraph"/>
         <w:numPr>
           <w:ilvl w:val="0"/>
           <w:numId w:val="5"/>
@@ -2362,7 +2362,7 @@
     </w:p>
     <w:p>
       <w:pPr>
-        <w:pStyle w:val="Odlomakpopisa"/>
+        <w:pStyle w:val="ListParagraph"/>
         <w:numPr>
           <w:ilvl w:val="0"/>
           <w:numId w:val="5"/>
@@ -2456,7 +2456,7 @@
     </w:p>
     <w:p>
       <w:pPr>
-        <w:pStyle w:val="Odlomakpopisa"/>
+        <w:pStyle w:val="ListParagraph"/>
         <w:numPr>
           <w:ilvl w:val="0"/>
           <w:numId w:val="5"/>
@@ -2478,7 +2478,7 @@
     </w:p>
     <w:p>
       <w:pPr>
-        <w:pStyle w:val="Odlomakpopisa"/>
+        <w:pStyle w:val="ListParagraph"/>
         <w:numPr>
           <w:ilvl w:val="0"/>
           <w:numId w:val="9"/>
@@ -2500,7 +2500,7 @@
     </w:p>
     <w:p>
       <w:pPr>
-        <w:pStyle w:val="Odlomakpopisa"/>
+        <w:pStyle w:val="ListParagraph"/>
         <w:numPr>
           <w:ilvl w:val="1"/>
           <w:numId w:val="9"/>
@@ -2522,7 +2522,7 @@
     </w:p>
     <w:p>
       <w:pPr>
-        <w:pStyle w:val="Odlomakpopisa"/>
+        <w:pStyle w:val="ListParagraph"/>
         <w:numPr>
           <w:ilvl w:val="0"/>
           <w:numId w:val="9"/>
@@ -2552,7 +2552,7 @@
     </w:p>
     <w:p>
       <w:pPr>
-        <w:pStyle w:val="Odlomakpopisa"/>
+        <w:pStyle w:val="ListParagraph"/>
         <w:numPr>
           <w:ilvl w:val="0"/>
           <w:numId w:val="10"/>
@@ -2574,7 +2574,7 @@
     </w:p>
     <w:p>
       <w:pPr>
-        <w:pStyle w:val="Odlomakpopisa"/>
+        <w:pStyle w:val="ListParagraph"/>
         <w:numPr>
           <w:ilvl w:val="0"/>
           <w:numId w:val="10"/>
@@ -2614,7 +2614,7 @@
     </w:p>
     <w:p>
       <w:pPr>
-        <w:pStyle w:val="Odlomakpopisa"/>
+        <w:pStyle w:val="ListParagraph"/>
         <w:numPr>
           <w:ilvl w:val="0"/>
           <w:numId w:val="10"/>
@@ -2754,7 +2754,7 @@
     </w:p>
     <w:p>
       <w:pPr>
-        <w:pStyle w:val="Odlomakpopisa"/>
+        <w:pStyle w:val="ListParagraph"/>
         <w:numPr>
           <w:ilvl w:val="0"/>
           <w:numId w:val="10"/>
@@ -2794,7 +2794,7 @@
     </w:p>
     <w:p>
       <w:pPr>
-        <w:pStyle w:val="Odlomakpopisa"/>
+        <w:pStyle w:val="ListParagraph"/>
         <w:ind w:left="1440"/>
         <w:rPr>
           <w:rFonts w:ascii="Arial" w:eastAsia="Times New Roman" w:hAnsi="Arial" w:cs="Arial"/>
@@ -2813,7 +2813,7 @@
     </w:p>
     <w:p>
       <w:pPr>
-        <w:pStyle w:val="Odlomakpopisa"/>
+        <w:pStyle w:val="ListParagraph"/>
         <w:numPr>
           <w:ilvl w:val="0"/>
           <w:numId w:val="9"/>
@@ -2835,7 +2835,7 @@
     </w:p>
     <w:p>
       <w:pPr>
-        <w:pStyle w:val="Odlomakpopisa"/>
+        <w:pStyle w:val="ListParagraph"/>
         <w:numPr>
           <w:ilvl w:val="1"/>
           <w:numId w:val="9"/>
@@ -2993,7 +2993,7 @@
     </w:p>
     <w:p>
       <w:pPr>
-        <w:pStyle w:val="Odlomakpopisa"/>
+        <w:pStyle w:val="ListParagraph"/>
         <w:numPr>
           <w:ilvl w:val="1"/>
           <w:numId w:val="9"/>
@@ -3092,7 +3092,7 @@
     </w:p>
     <w:p>
       <w:pPr>
-        <w:pStyle w:val="Odlomakpopisa"/>
+        <w:pStyle w:val="ListParagraph"/>
         <w:numPr>
           <w:ilvl w:val="1"/>
           <w:numId w:val="9"/>
@@ -3233,7 +3233,7 @@
     </w:p>
     <w:p>
       <w:pPr>
-        <w:pStyle w:val="Odlomakpopisa"/>
+        <w:pStyle w:val="ListParagraph"/>
         <w:numPr>
           <w:ilvl w:val="1"/>
           <w:numId w:val="9"/>
@@ -3323,7 +3323,7 @@
     </w:p>
     <w:p>
       <w:pPr>
-        <w:pStyle w:val="Odlomakpopisa"/>
+        <w:pStyle w:val="ListParagraph"/>
         <w:numPr>
           <w:ilvl w:val="1"/>
           <w:numId w:val="9"/>
@@ -3430,7 +3430,7 @@
     </w:p>
     <w:p>
       <w:pPr>
-        <w:pStyle w:val="Odlomakpopisa"/>
+        <w:pStyle w:val="ListParagraph"/>
         <w:numPr>
           <w:ilvl w:val="1"/>
           <w:numId w:val="9"/>
@@ -3452,7 +3452,7 @@
     </w:p>
     <w:p>
       <w:pPr>
-        <w:pStyle w:val="Odlomakpopisa"/>
+        <w:pStyle w:val="ListParagraph"/>
         <w:numPr>
           <w:ilvl w:val="0"/>
           <w:numId w:val="9"/>
@@ -3474,7 +3474,7 @@
     </w:p>
     <w:p>
       <w:pPr>
-        <w:pStyle w:val="Odlomakpopisa"/>
+        <w:pStyle w:val="ListParagraph"/>
         <w:numPr>
           <w:ilvl w:val="0"/>
           <w:numId w:val="12"/>
@@ -3529,7 +3529,7 @@
     </w:p>
     <w:p>
       <w:pPr>
-        <w:pStyle w:val="Odlomakpopisa"/>
+        <w:pStyle w:val="ListParagraph"/>
         <w:numPr>
           <w:ilvl w:val="0"/>
           <w:numId w:val="9"/>
@@ -3551,7 +3551,7 @@
     </w:p>
     <w:p>
       <w:pPr>
-        <w:pStyle w:val="Odlomakpopisa"/>
+        <w:pStyle w:val="ListParagraph"/>
         <w:numPr>
           <w:ilvl w:val="1"/>
           <w:numId w:val="9"/>
@@ -3591,7 +3591,7 @@
     </w:p>
     <w:p>
       <w:pPr>
-        <w:pStyle w:val="Odlomakpopisa"/>
+        <w:pStyle w:val="ListParagraph"/>
         <w:numPr>
           <w:ilvl w:val="1"/>
           <w:numId w:val="9"/>
@@ -3631,7 +3631,7 @@
     </w:p>
     <w:p>
       <w:pPr>
-        <w:pStyle w:val="Odlomakpopisa"/>
+        <w:pStyle w:val="ListParagraph"/>
         <w:numPr>
           <w:ilvl w:val="1"/>
           <w:numId w:val="9"/>
@@ -3671,7 +3671,7 @@
     </w:p>
     <w:p>
       <w:pPr>
-        <w:pStyle w:val="Odlomakpopisa"/>
+        <w:pStyle w:val="ListParagraph"/>
         <w:numPr>
           <w:ilvl w:val="1"/>
           <w:numId w:val="9"/>
@@ -3693,7 +3693,7 @@
     </w:p>
     <w:p>
       <w:pPr>
-        <w:pStyle w:val="Odlomakpopisa"/>
+        <w:pStyle w:val="ListParagraph"/>
         <w:numPr>
           <w:ilvl w:val="1"/>
           <w:numId w:val="9"/>
@@ -3742,7 +3742,7 @@
     </w:p>
     <w:p>
       <w:pPr>
-        <w:pStyle w:val="Odlomakpopisa"/>
+        <w:pStyle w:val="ListParagraph"/>
         <w:numPr>
           <w:ilvl w:val="0"/>
           <w:numId w:val="9"/>
@@ -3764,7 +3764,7 @@
     </w:p>
     <w:p>
       <w:pPr>
-        <w:pStyle w:val="Odlomakpopisa"/>
+        <w:pStyle w:val="ListParagraph"/>
         <w:numPr>
           <w:ilvl w:val="1"/>
           <w:numId w:val="9"/>
@@ -3803,7 +3803,7 @@
     </w:p>
     <w:p>
       <w:pPr>
-        <w:pStyle w:val="Odlomakpopisa"/>
+        <w:pStyle w:val="ListParagraph"/>
         <w:numPr>
           <w:ilvl w:val="1"/>
           <w:numId w:val="9"/>
@@ -3910,7 +3910,7 @@
     </w:p>
     <w:p>
       <w:pPr>
-        <w:pStyle w:val="Odlomakpopisa"/>
+        <w:pStyle w:val="ListParagraph"/>
         <w:numPr>
           <w:ilvl w:val="1"/>
           <w:numId w:val="9"/>
@@ -3949,7 +3949,7 @@
     </w:p>
     <w:p>
       <w:pPr>
-        <w:pStyle w:val="Odlomakpopisa"/>
+        <w:pStyle w:val="ListParagraph"/>
         <w:numPr>
           <w:ilvl w:val="1"/>
           <w:numId w:val="9"/>
@@ -3971,7 +3971,7 @@
     </w:p>
     <w:p>
       <w:pPr>
-        <w:pStyle w:val="Odlomakpopisa"/>
+        <w:pStyle w:val="ListParagraph"/>
         <w:numPr>
           <w:ilvl w:val="0"/>
           <w:numId w:val="9"/>
@@ -3993,7 +3993,7 @@
     </w:p>
     <w:p>
       <w:pPr>
-        <w:pStyle w:val="Odlomakpopisa"/>
+        <w:pStyle w:val="ListParagraph"/>
         <w:numPr>
           <w:ilvl w:val="1"/>
           <w:numId w:val="9"/>
@@ -4253,7 +4253,7 @@
     </w:p>
     <w:p>
       <w:pPr>
-        <w:pStyle w:val="Odlomakpopisa"/>
+        <w:pStyle w:val="ListParagraph"/>
         <w:numPr>
           <w:ilvl w:val="1"/>
           <w:numId w:val="9"/>
@@ -4365,7 +4365,7 @@
     </w:p>
     <w:p>
       <w:pPr>
-        <w:pStyle w:val="Odlomakpopisa"/>
+        <w:pStyle w:val="ListParagraph"/>
         <w:numPr>
           <w:ilvl w:val="1"/>
           <w:numId w:val="9"/>
@@ -4439,7 +4439,7 @@
     </w:p>
     <w:p>
       <w:pPr>
-        <w:pStyle w:val="Odlomakpopisa"/>
+        <w:pStyle w:val="ListParagraph"/>
         <w:numPr>
           <w:ilvl w:val="1"/>
           <w:numId w:val="9"/>
@@ -4487,7 +4487,7 @@
     </w:p>
     <w:p>
       <w:pPr>
-        <w:pStyle w:val="Odlomakpopisa"/>
+        <w:pStyle w:val="ListParagraph"/>
         <w:numPr>
           <w:ilvl w:val="1"/>
           <w:numId w:val="9"/>
@@ -4509,7 +4509,7 @@
     </w:p>
     <w:p>
       <w:pPr>
-        <w:pStyle w:val="Odlomakpopisa"/>
+        <w:pStyle w:val="ListParagraph"/>
         <w:numPr>
           <w:ilvl w:val="0"/>
           <w:numId w:val="13"/>
@@ -4531,7 +4531,7 @@
     </w:p>
     <w:p>
       <w:pPr>
-        <w:pStyle w:val="Odlomakpopisa"/>
+        <w:pStyle w:val="ListParagraph"/>
         <w:numPr>
           <w:ilvl w:val="0"/>
           <w:numId w:val="14"/>
@@ -4655,7 +4655,7 @@
     </w:p>
     <w:p>
       <w:pPr>
-        <w:pStyle w:val="Odlomakpopisa"/>
+        <w:pStyle w:val="ListParagraph"/>
         <w:numPr>
           <w:ilvl w:val="0"/>
           <w:numId w:val="14"/>
@@ -4696,7 +4696,7 @@
     </w:p>
     <w:p>
       <w:pPr>
-        <w:pStyle w:val="Odlomakpopisa"/>
+        <w:pStyle w:val="ListParagraph"/>
         <w:numPr>
           <w:ilvl w:val="0"/>
           <w:numId w:val="14"/>
@@ -4718,7 +4718,7 @@
     </w:p>
     <w:p>
       <w:pPr>
-        <w:pStyle w:val="Odlomakpopisa"/>
+        <w:pStyle w:val="ListParagraph"/>
         <w:numPr>
           <w:ilvl w:val="0"/>
           <w:numId w:val="14"/>
@@ -4776,7 +4776,7 @@
     </w:p>
     <w:p>
       <w:pPr>
-        <w:pStyle w:val="Odlomakpopisa"/>
+        <w:pStyle w:val="ListParagraph"/>
         <w:numPr>
           <w:ilvl w:val="0"/>
           <w:numId w:val="14"/>
@@ -4798,7 +4798,7 @@
     </w:p>
     <w:p>
       <w:pPr>
-        <w:pStyle w:val="Odlomakpopisa"/>
+        <w:pStyle w:val="ListParagraph"/>
         <w:numPr>
           <w:ilvl w:val="0"/>
           <w:numId w:val="9"/>
@@ -4820,7 +4820,7 @@
     </w:p>
     <w:p>
       <w:pPr>
-        <w:pStyle w:val="Odlomakpopisa"/>
+        <w:pStyle w:val="ListParagraph"/>
         <w:numPr>
           <w:ilvl w:val="1"/>
           <w:numId w:val="9"/>
@@ -4910,7 +4910,7 @@
     </w:p>
     <w:p>
       <w:pPr>
-        <w:pStyle w:val="Odlomakpopisa"/>
+        <w:pStyle w:val="ListParagraph"/>
         <w:numPr>
           <w:ilvl w:val="1"/>
           <w:numId w:val="9"/>
@@ -5076,7 +5076,7 @@
     </w:p>
     <w:p>
       <w:pPr>
-        <w:pStyle w:val="Odlomakpopisa"/>
+        <w:pStyle w:val="ListParagraph"/>
         <w:numPr>
           <w:ilvl w:val="1"/>
           <w:numId w:val="9"/>
@@ -5098,7 +5098,7 @@
     </w:p>
     <w:p>
       <w:pPr>
-        <w:pStyle w:val="Odlomakpopisa"/>
+        <w:pStyle w:val="ListParagraph"/>
         <w:numPr>
           <w:ilvl w:val="1"/>
           <w:numId w:val="9"/>
@@ -5137,7 +5137,7 @@
     </w:p>
     <w:p>
       <w:pPr>
-        <w:pStyle w:val="Odlomakpopisa"/>
+        <w:pStyle w:val="ListParagraph"/>
         <w:numPr>
           <w:ilvl w:val="1"/>
           <w:numId w:val="9"/>
@@ -5210,7 +5210,7 @@
     </w:p>
     <w:p>
       <w:pPr>
-        <w:pStyle w:val="Odlomakpopisa"/>
+        <w:pStyle w:val="ListParagraph"/>
         <w:numPr>
           <w:ilvl w:val="1"/>
           <w:numId w:val="9"/>
@@ -5249,7 +5249,7 @@
     </w:p>
     <w:p>
       <w:pPr>
-        <w:pStyle w:val="Odlomakpopisa"/>
+        <w:pStyle w:val="ListParagraph"/>
         <w:numPr>
           <w:ilvl w:val="1"/>
           <w:numId w:val="9"/>
@@ -5271,7 +5271,7 @@
     </w:p>
     <w:p>
       <w:pPr>
-        <w:pStyle w:val="Odlomakpopisa"/>
+        <w:pStyle w:val="ListParagraph"/>
         <w:numPr>
           <w:ilvl w:val="0"/>
           <w:numId w:val="15"/>
@@ -5293,7 +5293,7 @@
     </w:p>
     <w:p>
       <w:pPr>
-        <w:pStyle w:val="Odlomakpopisa"/>
+        <w:pStyle w:val="ListParagraph"/>
         <w:numPr>
           <w:ilvl w:val="0"/>
           <w:numId w:val="16"/>
@@ -5315,7 +5315,7 @@
     </w:p>
     <w:p>
       <w:pPr>
-        <w:pStyle w:val="Odlomakpopisa"/>
+        <w:pStyle w:val="ListParagraph"/>
         <w:numPr>
           <w:ilvl w:val="0"/>
           <w:numId w:val="16"/>
@@ -5345,7 +5345,7 @@
     </w:p>
     <w:p>
       <w:pPr>
-        <w:pStyle w:val="Odlomakpopisa"/>
+        <w:pStyle w:val="ListParagraph"/>
         <w:numPr>
           <w:ilvl w:val="0"/>
           <w:numId w:val="16"/>
@@ -5443,7 +5443,7 @@
     </w:p>
     <w:p>
       <w:pPr>
-        <w:pStyle w:val="Odlomakpopisa"/>
+        <w:pStyle w:val="ListParagraph"/>
         <w:ind w:left="1440"/>
         <w:rPr>
           <w:rFonts w:ascii="Arial" w:eastAsia="Times New Roman" w:hAnsi="Arial" w:cs="Arial"/>
@@ -5490,7 +5490,7 @@
     </w:p>
     <w:p>
       <w:pPr>
-        <w:pStyle w:val="Odlomakpopisa"/>
+        <w:pStyle w:val="ListParagraph"/>
         <w:numPr>
           <w:ilvl w:val="0"/>
           <w:numId w:val="16"/>
@@ -5548,7 +5548,7 @@
     </w:p>
     <w:p>
       <w:pPr>
-        <w:pStyle w:val="Odlomakpopisa"/>
+        <w:pStyle w:val="ListParagraph"/>
         <w:numPr>
           <w:ilvl w:val="0"/>
           <w:numId w:val="16"/>
@@ -5570,7 +5570,7 @@
     </w:p>
     <w:p>
       <w:pPr>
-        <w:pStyle w:val="Odlomakpopisa"/>
+        <w:pStyle w:val="ListParagraph"/>
         <w:numPr>
           <w:ilvl w:val="0"/>
           <w:numId w:val="16"/>
@@ -5592,7 +5592,7 @@
     </w:p>
     <w:p>
       <w:pPr>
-        <w:pStyle w:val="Odlomakpopisa"/>
+        <w:pStyle w:val="ListParagraph"/>
         <w:numPr>
           <w:ilvl w:val="0"/>
           <w:numId w:val="20"/>
@@ -5614,7 +5614,7 @@
     </w:p>
     <w:p>
       <w:pPr>
-        <w:pStyle w:val="Odlomakpopisa"/>
+        <w:pStyle w:val="ListParagraph"/>
         <w:numPr>
           <w:ilvl w:val="1"/>
           <w:numId w:val="20"/>
@@ -5678,7 +5678,7 @@
     </w:p>
     <w:p>
       <w:pPr>
-        <w:pStyle w:val="Odlomakpopisa"/>
+        <w:pStyle w:val="ListParagraph"/>
         <w:numPr>
           <w:ilvl w:val="1"/>
           <w:numId w:val="20"/>
@@ -5716,7 +5716,7 @@
     </w:p>
     <w:p>
       <w:pPr>
-        <w:pStyle w:val="Odlomakpopisa"/>
+        <w:pStyle w:val="ListParagraph"/>
         <w:numPr>
           <w:ilvl w:val="1"/>
           <w:numId w:val="20"/>
@@ -5873,7 +5873,7 @@
     </w:p>
     <w:p>
       <w:pPr>
-        <w:pStyle w:val="Odlomakpopisa"/>
+        <w:pStyle w:val="ListParagraph"/>
         <w:numPr>
           <w:ilvl w:val="1"/>
           <w:numId w:val="20"/>
@@ -5923,7 +5923,7 @@
     </w:p>
     <w:p>
       <w:pPr>
-        <w:pStyle w:val="Odlomakpopisa"/>
+        <w:pStyle w:val="ListParagraph"/>
         <w:numPr>
           <w:ilvl w:val="1"/>
           <w:numId w:val="20"/>
@@ -5945,7 +5945,7 @@
     </w:p>
     <w:p>
       <w:pPr>
-        <w:pStyle w:val="Odlomakpopisa"/>
+        <w:pStyle w:val="ListParagraph"/>
         <w:numPr>
           <w:ilvl w:val="0"/>
           <w:numId w:val="20"/>
@@ -5967,7 +5967,7 @@
     </w:p>
     <w:p>
       <w:pPr>
-        <w:pStyle w:val="Odlomakpopisa"/>
+        <w:pStyle w:val="ListParagraph"/>
         <w:numPr>
           <w:ilvl w:val="1"/>
           <w:numId w:val="20"/>
@@ -6027,7 +6027,7 @@
     </w:p>
     <w:p>
       <w:pPr>
-        <w:pStyle w:val="Odlomakpopisa"/>
+        <w:pStyle w:val="ListParagraph"/>
         <w:numPr>
           <w:ilvl w:val="1"/>
           <w:numId w:val="20"/>
@@ -6163,7 +6163,7 @@
     </w:p>
     <w:p>
       <w:pPr>
-        <w:pStyle w:val="Odlomakpopisa"/>
+        <w:pStyle w:val="ListParagraph"/>
         <w:numPr>
           <w:ilvl w:val="1"/>
           <w:numId w:val="20"/>
@@ -6285,7 +6285,7 @@
     </w:p>
     <w:p>
       <w:pPr>
-        <w:pStyle w:val="Odlomakpopisa"/>
+        <w:pStyle w:val="ListParagraph"/>
         <w:numPr>
           <w:ilvl w:val="1"/>
           <w:numId w:val="20"/>
@@ -6323,7 +6323,7 @@
     </w:p>
     <w:p>
       <w:pPr>
-        <w:pStyle w:val="Odlomakpopisa"/>
+        <w:pStyle w:val="ListParagraph"/>
         <w:numPr>
           <w:ilvl w:val="1"/>
           <w:numId w:val="20"/>
@@ -6341,6 +6341,192 @@
           <w:lang w:eastAsia="hr-HR"/>
         </w:rPr>
         <w:t>Ukupno rada: 3h</w:t>
+      </w:r>
+    </w:p>
+    <w:p>
+      <w:pPr>
+        <w:pStyle w:val="ListParagraph"/>
+        <w:numPr>
+          <w:ilvl w:val="0"/>
+          <w:numId w:val="20"/>
+        </w:numPr>
+        <w:rPr>
+          <w:rFonts w:ascii="Arial" w:eastAsia="Times New Roman" w:hAnsi="Arial" w:cs="Arial"/>
+          <w:color w:val="000000"/>
+          <w:lang w:eastAsia="hr-HR"/>
+        </w:rPr>
+      </w:pPr>
+      <w:r>
+        <w:rPr>
+          <w:rFonts w:ascii="Arial" w:eastAsia="Times New Roman" w:hAnsi="Arial" w:cs="Arial"/>
+          <w:color w:val="000000"/>
+          <w:lang w:eastAsia="hr-HR"/>
+        </w:rPr>
+        <w:t>23. ožujka 2021. (Katarina Šupe):</w:t>
+      </w:r>
+    </w:p>
+    <w:p>
+      <w:pPr>
+        <w:pStyle w:val="ListParagraph"/>
+        <w:numPr>
+          <w:ilvl w:val="0"/>
+          <w:numId w:val="21"/>
+        </w:numPr>
+        <w:rPr>
+          <w:rFonts w:ascii="Arial" w:eastAsia="Times New Roman" w:hAnsi="Arial" w:cs="Arial"/>
+          <w:color w:val="000000"/>
+          <w:lang w:eastAsia="hr-HR"/>
+        </w:rPr>
+      </w:pPr>
+      <w:r>
+        <w:rPr>
+          <w:rFonts w:ascii="Arial" w:eastAsia="Times New Roman" w:hAnsi="Arial" w:cs="Arial"/>
+          <w:color w:val="000000"/>
+          <w:lang w:eastAsia="hr-HR"/>
+        </w:rPr>
+        <w:t>Promijenjene su slike igrača (lika) za svaki odabir menija (4 nove slike).</w:t>
+      </w:r>
+    </w:p>
+    <w:p>
+      <w:pPr>
+        <w:pStyle w:val="ListParagraph"/>
+        <w:numPr>
+          <w:ilvl w:val="0"/>
+          <w:numId w:val="21"/>
+        </w:numPr>
+        <w:rPr>
+          <w:rFonts w:ascii="Arial" w:eastAsia="Times New Roman" w:hAnsi="Arial" w:cs="Arial"/>
+          <w:color w:val="000000"/>
+          <w:lang w:eastAsia="hr-HR"/>
+        </w:rPr>
+      </w:pPr>
+      <w:r>
+        <w:rPr>
+          <w:rFonts w:ascii="Arial" w:eastAsia="Times New Roman" w:hAnsi="Arial" w:cs="Arial"/>
+          <w:color w:val="000000"/>
+          <w:lang w:eastAsia="hr-HR"/>
+        </w:rPr>
+        <w:t xml:space="preserve">Dodan je zvuk prijelaza između različitih odabira u meniju. </w:t>
+      </w:r>
+    </w:p>
+    <w:p>
+      <w:pPr>
+        <w:pStyle w:val="ListParagraph"/>
+        <w:numPr>
+          <w:ilvl w:val="0"/>
+          <w:numId w:val="21"/>
+        </w:numPr>
+        <w:rPr>
+          <w:rFonts w:ascii="Arial" w:eastAsia="Times New Roman" w:hAnsi="Arial" w:cs="Arial"/>
+          <w:color w:val="000000"/>
+          <w:lang w:eastAsia="hr-HR"/>
+        </w:rPr>
+      </w:pPr>
+      <w:r>
+        <w:rPr>
+          <w:rFonts w:ascii="Arial" w:eastAsia="Times New Roman" w:hAnsi="Arial" w:cs="Arial"/>
+          <w:color w:val="000000"/>
+          <w:lang w:eastAsia="hr-HR"/>
+        </w:rPr>
+        <w:t>Ukupno rada: 2h</w:t>
+      </w:r>
+    </w:p>
+    <w:p>
+      <w:pPr>
+        <w:pStyle w:val="ListParagraph"/>
+        <w:numPr>
+          <w:ilvl w:val="0"/>
+          <w:numId w:val="15"/>
+        </w:numPr>
+        <w:rPr>
+          <w:rFonts w:ascii="Arial" w:eastAsia="Times New Roman" w:hAnsi="Arial" w:cs="Arial"/>
+          <w:color w:val="000000"/>
+          <w:lang w:eastAsia="hr-HR"/>
+        </w:rPr>
+      </w:pPr>
+      <w:r>
+        <w:rPr>
+          <w:rFonts w:ascii="Arial" w:eastAsia="Times New Roman" w:hAnsi="Arial" w:cs="Arial"/>
+          <w:color w:val="000000"/>
+          <w:lang w:eastAsia="hr-HR"/>
+        </w:rPr>
+        <w:t>24. ožujka 2021. (Katarina Šupe):</w:t>
+      </w:r>
+    </w:p>
+    <w:p>
+      <w:pPr>
+        <w:pStyle w:val="ListParagraph"/>
+        <w:numPr>
+          <w:ilvl w:val="1"/>
+          <w:numId w:val="15"/>
+        </w:numPr>
+        <w:rPr>
+          <w:rFonts w:ascii="Arial" w:eastAsia="Times New Roman" w:hAnsi="Arial" w:cs="Arial"/>
+          <w:color w:val="000000"/>
+          <w:lang w:eastAsia="hr-HR"/>
+        </w:rPr>
+      </w:pPr>
+      <w:r>
+        <w:rPr>
+          <w:rFonts w:ascii="Arial" w:eastAsia="Times New Roman" w:hAnsi="Arial" w:cs="Arial"/>
+          <w:color w:val="000000"/>
+          <w:lang w:eastAsia="hr-HR"/>
+        </w:rPr>
+        <w:t xml:space="preserve">Slike u glavnom izborniku su prepravljene tako da bolje odgovaraju meniju. </w:t>
+      </w:r>
+    </w:p>
+    <w:p>
+      <w:pPr>
+        <w:pStyle w:val="ListParagraph"/>
+        <w:numPr>
+          <w:ilvl w:val="1"/>
+          <w:numId w:val="15"/>
+        </w:numPr>
+        <w:rPr>
+          <w:rFonts w:ascii="Arial" w:eastAsia="Times New Roman" w:hAnsi="Arial" w:cs="Arial"/>
+          <w:color w:val="000000"/>
+          <w:lang w:eastAsia="hr-HR"/>
+        </w:rPr>
+      </w:pPr>
+      <w:r>
+        <w:rPr>
+          <w:rFonts w:ascii="Arial" w:eastAsia="Times New Roman" w:hAnsi="Arial" w:cs="Arial"/>
+          <w:color w:val="000000"/>
+          <w:lang w:eastAsia="hr-HR"/>
+        </w:rPr>
+        <w:t>Funkcija draw_transition() je prepravljena ta</w:t>
+      </w:r>
+      <w:r>
+        <w:rPr>
+          <w:rFonts w:ascii="Arial" w:eastAsia="Times New Roman" w:hAnsi="Arial" w:cs="Arial"/>
+          <w:color w:val="000000"/>
+          <w:lang w:eastAsia="hr-HR"/>
+        </w:rPr>
+        <w:t>ko da ne prima nijedan argument pa je stoga i uklonjena varijabla openWall koja više nije potrebna.</w:t>
+      </w:r>
+      <w:bookmarkStart w:id="0" w:name="_GoBack"/>
+      <w:bookmarkEnd w:id="0"/>
+    </w:p>
+    <w:p>
+      <w:pPr>
+        <w:pStyle w:val="ListParagraph"/>
+        <w:numPr>
+          <w:ilvl w:val="1"/>
+          <w:numId w:val="15"/>
+        </w:numPr>
+        <w:rPr>
+          <w:rFonts w:ascii="Arial" w:eastAsia="Times New Roman" w:hAnsi="Arial" w:cs="Arial"/>
+          <w:color w:val="000000"/>
+          <w:lang w:eastAsia="hr-HR"/>
+        </w:rPr>
+      </w:pPr>
+      <w:r>
+        <w:rPr>
+          <w:rFonts w:ascii="Arial" w:eastAsia="Times New Roman" w:hAnsi="Arial" w:cs="Arial"/>
+          <w:color w:val="000000"/>
+          <w:lang w:eastAsia="hr-HR"/>
+        </w:rPr>
+        <w:t>Ukupno rada: 1h</w:t>
       </w:r>
     </w:p>
     <w:p>
@@ -6452,7 +6638,7 @@
 </file>
 
 <file path=word/endnotes.xml><?xml version="1.0" encoding="utf-8"?>
-<w:endnotes xmlns:wpc="http://schemas.microsoft.com/office/word/2010/wordprocessingCanvas" xmlns:cx="http://schemas.microsoft.com/office/drawing/2014/chartex" xmlns:cx1="http://schemas.microsoft.com/office/drawing/2015/9/8/chartex" xmlns:cx2="http://schemas.microsoft.com/office/drawing/2015/10/21/chartex" xmlns:cx3="http://schemas.microsoft.com/office/drawing/2016/5/9/chartex" xmlns:cx4="http://schemas.microsoft.com/office/drawing/2016/5/10/chartex" xmlns:cx5="http://schemas.microsoft.com/office/drawing/2016/5/11/chartex" xmlns:cx6="http://schemas.microsoft.com/office/drawing/2016/5/12/chartex" xmlns:cx7="http://schemas.microsoft.com/office/drawing/2016/5/13/chartex" xmlns:cx8="http://schemas.microsoft.com/office/drawing/2016/5/14/chartex" xmlns:mc="http://schemas.openxmlformats.org/markup-compatibility/2006" xmlns:aink="http://schemas.microsoft.com/office/drawing/2016/ink" xmlns:am3d="http://schemas.microsoft.com/office/drawing/2017/model3d" xmlns:o="urn:schemas-microsoft-com:office:office" xmlns:r="http://schemas.openxmlformats.org/officeDocument/2006/relationships" xmlns:m="http://schemas.openxmlformats.org/officeDocument/2006/math" xmlns:v="urn:schemas-microsoft-com:vml" xmlns:wp14="http://schemas.microsoft.com/office/word/2010/wordprocessingDrawing" xmlns:wp="http://schemas.openxmlformats.org/drawingml/2006/wordprocessingDrawing" xmlns:w10="urn:schemas-microsoft-com:office:word" xmlns:w="http://schemas.openxmlformats.org/wordprocessingml/2006/main" xmlns:w14="http://schemas.microsoft.com/office/word/2010/wordml" xmlns:w15="http://schemas.microsoft.com/office/word/2012/wordml" xmlns:w16cex="http://schemas.microsoft.com/office/word/2018/wordml/cex" xmlns:w16cid="http://schemas.microsoft.com/office/word/2016/wordml/cid" xmlns:w16="http://schemas.microsoft.com/office/word/2018/wordml" xmlns:w16se="http://schemas.microsoft.com/office/word/2015/wordml/symex" xmlns:wpg="http://schemas.microsoft.com/office/word/2010/wordprocessingGroup" xmlns:wpi="http://schemas.microsoft.com/office/word/2010/wordprocessingInk" xmlns:wne="http://schemas.microsoft.com/office/word/2006/wordml" xmlns:wps="http://schemas.microsoft.com/office/word/2010/wordprocessingShape" mc:Ignorable="w14 w15 w16se w16cid w16 w16cex wp14">
+<w:endnotes xmlns:wpc="http://schemas.microsoft.com/office/word/2010/wordprocessingCanvas" xmlns:cx="http://schemas.microsoft.com/office/drawing/2014/chartex" xmlns:mc="http://schemas.openxmlformats.org/markup-compatibility/2006" xmlns:o="urn:schemas-microsoft-com:office:office" xmlns:r="http://schemas.openxmlformats.org/officeDocument/2006/relationships" xmlns:m="http://schemas.openxmlformats.org/officeDocument/2006/math" xmlns:v="urn:schemas-microsoft-com:vml" xmlns:wp14="http://schemas.microsoft.com/office/word/2010/wordprocessingDrawing" xmlns:wp="http://schemas.openxmlformats.org/drawingml/2006/wordprocessingDrawing" xmlns:w10="urn:schemas-microsoft-com:office:word" xmlns:w="http://schemas.openxmlformats.org/wordprocessingml/2006/main" xmlns:w14="http://schemas.microsoft.com/office/word/2010/wordml" xmlns:w15="http://schemas.microsoft.com/office/word/2012/wordml" xmlns:w16se="http://schemas.microsoft.com/office/word/2015/wordml/symex" xmlns:wpg="http://schemas.microsoft.com/office/word/2010/wordprocessingGroup" xmlns:wpi="http://schemas.microsoft.com/office/word/2010/wordprocessingInk" xmlns:wne="http://schemas.microsoft.com/office/word/2006/wordml" xmlns:wps="http://schemas.microsoft.com/office/word/2010/wordprocessingShape" mc:Ignorable="w14 w15 w16se wp14">
   <w:endnote w:type="separator" w:id="-1">
     <w:p>
       <w:pPr>
@@ -6477,7 +6663,7 @@
 </file>
 
 <file path=word/footnotes.xml><?xml version="1.0" encoding="utf-8"?>
-<w:footnotes xmlns:wpc="http://schemas.microsoft.com/office/word/2010/wordprocessingCanvas" xmlns:cx="http://schemas.microsoft.com/office/drawing/2014/chartex" xmlns:cx1="http://schemas.microsoft.com/office/drawing/2015/9/8/chartex" xmlns:cx2="http://schemas.microsoft.com/office/drawing/2015/10/21/chartex" xmlns:cx3="http://schemas.microsoft.com/office/drawing/2016/5/9/chartex" xmlns:cx4="http://schemas.microsoft.com/office/drawing/2016/5/10/chartex" xmlns:cx5="http://schemas.microsoft.com/office/drawing/2016/5/11/chartex" xmlns:cx6="http://schemas.microsoft.com/office/drawing/2016/5/12/chartex" xmlns:cx7="http://schemas.microsoft.com/office/drawing/2016/5/13/chartex" xmlns:cx8="http://schemas.microsoft.com/office/drawing/2016/5/14/chartex" xmlns:mc="http://schemas.openxmlformats.org/markup-compatibility/2006" xmlns:aink="http://schemas.microsoft.com/office/drawing/2016/ink" xmlns:am3d="http://schemas.microsoft.com/office/drawing/2017/model3d" xmlns:o="urn:schemas-microsoft-com:office:office" xmlns:r="http://schemas.openxmlformats.org/officeDocument/2006/relationships" xmlns:m="http://schemas.openxmlformats.org/officeDocument/2006/math" xmlns:v="urn:schemas-microsoft-com:vml" xmlns:wp14="http://schemas.microsoft.com/office/word/2010/wordprocessingDrawing" xmlns:wp="http://schemas.openxmlformats.org/drawingml/2006/wordprocessingDrawing" xmlns:w10="urn:schemas-microsoft-com:office:word" xmlns:w="http://schemas.openxmlformats.org/wordprocessingml/2006/main" xmlns:w14="http://schemas.microsoft.com/office/word/2010/wordml" xmlns:w15="http://schemas.microsoft.com/office/word/2012/wordml" xmlns:w16cex="http://schemas.microsoft.com/office/word/2018/wordml/cex" xmlns:w16cid="http://schemas.microsoft.com/office/word/2016/wordml/cid" xmlns:w16="http://schemas.microsoft.com/office/word/2018/wordml" xmlns:w16se="http://schemas.microsoft.com/office/word/2015/wordml/symex" xmlns:wpg="http://schemas.microsoft.com/office/word/2010/wordprocessingGroup" xmlns:wpi="http://schemas.microsoft.com/office/word/2010/wordprocessingInk" xmlns:wne="http://schemas.microsoft.com/office/word/2006/wordml" xmlns:wps="http://schemas.microsoft.com/office/word/2010/wordprocessingShape" mc:Ignorable="w14 w15 w16se w16cid w16 w16cex wp14">
+<w:footnotes xmlns:wpc="http://schemas.microsoft.com/office/word/2010/wordprocessingCanvas" xmlns:cx="http://schemas.microsoft.com/office/drawing/2014/chartex" xmlns:mc="http://schemas.openxmlformats.org/markup-compatibility/2006" xmlns:o="urn:schemas-microsoft-com:office:office" xmlns:r="http://schemas.openxmlformats.org/officeDocument/2006/relationships" xmlns:m="http://schemas.openxmlformats.org/officeDocument/2006/math" xmlns:v="urn:schemas-microsoft-com:vml" xmlns:wp14="http://schemas.microsoft.com/office/word/2010/wordprocessingDrawing" xmlns:wp="http://schemas.openxmlformats.org/drawingml/2006/wordprocessingDrawing" xmlns:w10="urn:schemas-microsoft-com:office:word" xmlns:w="http://schemas.openxmlformats.org/wordprocessingml/2006/main" xmlns:w14="http://schemas.microsoft.com/office/word/2010/wordml" xmlns:w15="http://schemas.microsoft.com/office/word/2012/wordml" xmlns:w16se="http://schemas.microsoft.com/office/word/2015/wordml/symex" xmlns:wpg="http://schemas.microsoft.com/office/word/2010/wordprocessingGroup" xmlns:wpi="http://schemas.microsoft.com/office/word/2010/wordprocessingInk" xmlns:wne="http://schemas.microsoft.com/office/word/2006/wordml" xmlns:wps="http://schemas.microsoft.com/office/word/2010/wordprocessingShape" mc:Ignorable="w14 w15 w16se wp14">
   <w:footnote w:type="separator" w:id="-1">
     <w:p>
       <w:pPr>
@@ -6502,7 +6688,7 @@
 </file>
 
 <file path=word/numbering.xml><?xml version="1.0" encoding="utf-8"?>
-<w:numbering xmlns:wpc="http://schemas.microsoft.com/office/word/2010/wordprocessingCanvas" xmlns:cx="http://schemas.microsoft.com/office/drawing/2014/chartex" xmlns:cx1="http://schemas.microsoft.com/office/drawing/2015/9/8/chartex" xmlns:cx2="http://schemas.microsoft.com/office/drawing/2015/10/21/chartex" xmlns:cx3="http://schemas.microsoft.com/office/drawing/2016/5/9/chartex" xmlns:cx4="http://schemas.microsoft.com/office/drawing/2016/5/10/chartex" xmlns:cx5="http://schemas.microsoft.com/office/drawing/2016/5/11/chartex" xmlns:cx6="http://schemas.microsoft.com/office/drawing/2016/5/12/chartex" xmlns:cx7="http://schemas.microsoft.com/office/drawing/2016/5/13/chartex" xmlns:cx8="http://schemas.microsoft.com/office/drawing/2016/5/14/chartex" xmlns:mc="http://schemas.openxmlformats.org/markup-compatibility/2006" xmlns:aink="http://schemas.microsoft.com/office/drawing/2016/ink" xmlns:am3d="http://schemas.microsoft.com/office/drawing/2017/model3d" xmlns:o="urn:schemas-microsoft-com:office:office" xmlns:r="http://schemas.openxmlformats.org/officeDocument/2006/relationships" xmlns:m="http://schemas.openxmlformats.org/officeDocument/2006/math" xmlns:v="urn:schemas-microsoft-com:vml" xmlns:wp14="http://schemas.microsoft.com/office/word/2010/wordprocessingDrawing" xmlns:wp="http://schemas.openxmlformats.org/drawingml/2006/wordprocessingDrawing" xmlns:w10="urn:schemas-microsoft-com:office:word" xmlns:w="http://schemas.openxmlformats.org/wordprocessingml/2006/main" xmlns:w14="http://schemas.microsoft.com/office/word/2010/wordml" xmlns:w15="http://schemas.microsoft.com/office/word/2012/wordml" xmlns:w16cex="http://schemas.microsoft.com/office/word/2018/wordml/cex" xmlns:w16cid="http://schemas.microsoft.com/office/word/2016/wordml/cid" xmlns:w16="http://schemas.microsoft.com/office/word/2018/wordml" xmlns:w16se="http://schemas.microsoft.com/office/word/2015/wordml/symex" xmlns:wpg="http://schemas.microsoft.com/office/word/2010/wordprocessingGroup" xmlns:wpi="http://schemas.microsoft.com/office/word/2010/wordprocessingInk" xmlns:wne="http://schemas.microsoft.com/office/word/2006/wordml" xmlns:wps="http://schemas.microsoft.com/office/word/2010/wordprocessingShape" mc:Ignorable="w14 w15 w16se w16cid w16 w16cex wp14">
+<w:numbering xmlns:wpc="http://schemas.microsoft.com/office/word/2010/wordprocessingCanvas" xmlns:cx="http://schemas.microsoft.com/office/drawing/2014/chartex" xmlns:mc="http://schemas.openxmlformats.org/markup-compatibility/2006" xmlns:o="urn:schemas-microsoft-com:office:office" xmlns:r="http://schemas.openxmlformats.org/officeDocument/2006/relationships" xmlns:m="http://schemas.openxmlformats.org/officeDocument/2006/math" xmlns:v="urn:schemas-microsoft-com:vml" xmlns:wp14="http://schemas.microsoft.com/office/word/2010/wordprocessingDrawing" xmlns:wp="http://schemas.openxmlformats.org/drawingml/2006/wordprocessingDrawing" xmlns:w10="urn:schemas-microsoft-com:office:word" xmlns:w="http://schemas.openxmlformats.org/wordprocessingml/2006/main" xmlns:w14="http://schemas.microsoft.com/office/word/2010/wordml" xmlns:w15="http://schemas.microsoft.com/office/word/2012/wordml" xmlns:w16se="http://schemas.microsoft.com/office/word/2015/wordml/symex" xmlns:wpg="http://schemas.microsoft.com/office/word/2010/wordprocessingGroup" xmlns:wpi="http://schemas.microsoft.com/office/word/2010/wordprocessingInk" xmlns:wne="http://schemas.microsoft.com/office/word/2006/wordml" xmlns:wps="http://schemas.microsoft.com/office/word/2010/wordprocessingShape" mc:Ignorable="w14 w15 w16se wp14">
   <w:abstractNum w:abstractNumId="0" w15:restartNumberingAfterBreak="0">
     <w:nsid w:val="0A550C0C"/>
     <w:multiLevelType w:val="hybridMultilevel"/>
@@ -7295,6 +7481,119 @@
     </w:lvl>
   </w:abstractNum>
   <w:abstractNum w:abstractNumId="7" w15:restartNumberingAfterBreak="0">
+    <w:nsid w:val="3A9943AB"/>
+    <w:multiLevelType w:val="hybridMultilevel"/>
+    <w:tmpl w:val="60A2AD90"/>
+    <w:lvl w:ilvl="0" w:tplc="041A0003">
+      <w:start w:val="1"/>
+      <w:numFmt w:val="bullet"/>
+      <w:lvlText w:val="o"/>
+      <w:lvlJc w:val="left"/>
+      <w:pPr>
+        <w:ind w:left="1440" w:hanging="360"/>
+      </w:pPr>
+      <w:rPr>
+        <w:rFonts w:ascii="Courier New" w:hAnsi="Courier New" w:cs="Courier New" w:hint="default"/>
+      </w:rPr>
+    </w:lvl>
+    <w:lvl w:ilvl="1" w:tplc="041A0003" w:tentative="1">
+      <w:start w:val="1"/>
+      <w:numFmt w:val="bullet"/>
+      <w:lvlText w:val="o"/>
+      <w:lvlJc w:val="left"/>
+      <w:pPr>
+        <w:ind w:left="2160" w:hanging="360"/>
+      </w:pPr>
+      <w:rPr>
+        <w:rFonts w:ascii="Courier New" w:hAnsi="Courier New" w:cs="Courier New" w:hint="default"/>
+      </w:rPr>
+    </w:lvl>
+    <w:lvl w:ilvl="2" w:tplc="041A0005" w:tentative="1">
+      <w:start w:val="1"/>
+      <w:numFmt w:val="bullet"/>
+      <w:lvlText w:val=""/>
+      <w:lvlJc w:val="left"/>
+      <w:pPr>
+        <w:ind w:left="2880" w:hanging="360"/>
+      </w:pPr>
+      <w:rPr>
+        <w:rFonts w:ascii="Wingdings" w:hAnsi="Wingdings" w:hint="default"/>
+      </w:rPr>
+    </w:lvl>
+    <w:lvl w:ilvl="3" w:tplc="041A0001" w:tentative="1">
+      <w:start w:val="1"/>
+      <w:numFmt w:val="bullet"/>
+      <w:lvlText w:val=""/>
+      <w:lvlJc w:val="left"/>
+      <w:pPr>
+        <w:ind w:left="3600" w:hanging="360"/>
+      </w:pPr>
+      <w:rPr>
+        <w:rFonts w:ascii="Symbol" w:hAnsi="Symbol" w:hint="default"/>
+      </w:rPr>
+    </w:lvl>
+    <w:lvl w:ilvl="4" w:tplc="041A0003" w:tentative="1">
+      <w:start w:val="1"/>
+      <w:numFmt w:val="bullet"/>
+      <w:lvlText w:val="o"/>
+      <w:lvlJc w:val="left"/>
+      <w:pPr>
+        <w:ind w:left="4320" w:hanging="360"/>
+      </w:pPr>
+      <w:rPr>
+        <w:rFonts w:ascii="Courier New" w:hAnsi="Courier New" w:cs="Courier New" w:hint="default"/>
+      </w:rPr>
+    </w:lvl>
+    <w:lvl w:ilvl="5" w:tplc="041A0005" w:tentative="1">
+      <w:start w:val="1"/>
+      <w:numFmt w:val="bullet"/>
+      <w:lvlText w:val=""/>
+      <w:lvlJc w:val="left"/>
+      <w:pPr>
+        <w:ind w:left="5040" w:hanging="360"/>
+      </w:pPr>
+      <w:rPr>
+        <w:rFonts w:ascii="Wingdings" w:hAnsi="Wingdings" w:hint="default"/>
+      </w:rPr>
+    </w:lvl>
+    <w:lvl w:ilvl="6" w:tplc="041A0001" w:tentative="1">
+      <w:start w:val="1"/>
+      <w:numFmt w:val="bullet"/>
+      <w:lvlText w:val=""/>
+      <w:lvlJc w:val="left"/>
+      <w:pPr>
+        <w:ind w:left="5760" w:hanging="360"/>
+      </w:pPr>
+      <w:rPr>
+        <w:rFonts w:ascii="Symbol" w:hAnsi="Symbol" w:hint="default"/>
+      </w:rPr>
+    </w:lvl>
+    <w:lvl w:ilvl="7" w:tplc="041A0003" w:tentative="1">
+      <w:start w:val="1"/>
+      <w:numFmt w:val="bullet"/>
+      <w:lvlText w:val="o"/>
+      <w:lvlJc w:val="left"/>
+      <w:pPr>
+        <w:ind w:left="6480" w:hanging="360"/>
+      </w:pPr>
+      <w:rPr>
+        <w:rFonts w:ascii="Courier New" w:hAnsi="Courier New" w:cs="Courier New" w:hint="default"/>
+      </w:rPr>
+    </w:lvl>
+    <w:lvl w:ilvl="8" w:tplc="041A0005" w:tentative="1">
+      <w:start w:val="1"/>
+      <w:numFmt w:val="bullet"/>
+      <w:lvlText w:val=""/>
+      <w:lvlJc w:val="left"/>
+      <w:pPr>
+        <w:ind w:left="7200" w:hanging="360"/>
+      </w:pPr>
+      <w:rPr>
+        <w:rFonts w:ascii="Wingdings" w:hAnsi="Wingdings" w:hint="default"/>
+      </w:rPr>
+    </w:lvl>
+  </w:abstractNum>
+  <w:abstractNum w:abstractNumId="8" w15:restartNumberingAfterBreak="0">
     <w:nsid w:val="42E227A3"/>
     <w:multiLevelType w:val="hybridMultilevel"/>
     <w:tmpl w:val="A5E258CA"/>
@@ -7407,7 +7706,7 @@
       </w:rPr>
     </w:lvl>
   </w:abstractNum>
-  <w:abstractNum w:abstractNumId="8" w15:restartNumberingAfterBreak="0">
+  <w:abstractNum w:abstractNumId="9" w15:restartNumberingAfterBreak="0">
     <w:nsid w:val="4369432B"/>
     <w:multiLevelType w:val="hybridMultilevel"/>
     <w:tmpl w:val="39DE8694"/>
@@ -7520,7 +7819,7 @@
       </w:rPr>
     </w:lvl>
   </w:abstractNum>
-  <w:abstractNum w:abstractNumId="9" w15:restartNumberingAfterBreak="0">
+  <w:abstractNum w:abstractNumId="10" w15:restartNumberingAfterBreak="0">
     <w:nsid w:val="4DEE7281"/>
     <w:multiLevelType w:val="hybridMultilevel"/>
     <w:tmpl w:val="451E1A24"/>
@@ -7606,7 +7905,7 @@
       </w:pPr>
     </w:lvl>
   </w:abstractNum>
-  <w:abstractNum w:abstractNumId="10" w15:restartNumberingAfterBreak="0">
+  <w:abstractNum w:abstractNumId="11" w15:restartNumberingAfterBreak="0">
     <w:nsid w:val="503C571E"/>
     <w:multiLevelType w:val="hybridMultilevel"/>
     <w:tmpl w:val="E79E1AD8"/>
@@ -7719,7 +8018,7 @@
       </w:rPr>
     </w:lvl>
   </w:abstractNum>
-  <w:abstractNum w:abstractNumId="11" w15:restartNumberingAfterBreak="0">
+  <w:abstractNum w:abstractNumId="12" w15:restartNumberingAfterBreak="0">
     <w:nsid w:val="53CC0F53"/>
     <w:multiLevelType w:val="hybridMultilevel"/>
     <w:tmpl w:val="129E8714"/>
@@ -7831,7 +8130,7 @@
       </w:rPr>
     </w:lvl>
   </w:abstractNum>
-  <w:abstractNum w:abstractNumId="12" w15:restartNumberingAfterBreak="0">
+  <w:abstractNum w:abstractNumId="13" w15:restartNumberingAfterBreak="0">
     <w:nsid w:val="574F40DB"/>
     <w:multiLevelType w:val="hybridMultilevel"/>
     <w:tmpl w:val="C6F8BEC4"/>
@@ -7944,7 +8243,7 @@
       </w:rPr>
     </w:lvl>
   </w:abstractNum>
-  <w:abstractNum w:abstractNumId="13" w15:restartNumberingAfterBreak="0">
+  <w:abstractNum w:abstractNumId="14" w15:restartNumberingAfterBreak="0">
     <w:nsid w:val="5CA85033"/>
     <w:multiLevelType w:val="hybridMultilevel"/>
     <w:tmpl w:val="B9407322"/>
@@ -8057,7 +8356,7 @@
       </w:rPr>
     </w:lvl>
   </w:abstractNum>
-  <w:abstractNum w:abstractNumId="14" w15:restartNumberingAfterBreak="0">
+  <w:abstractNum w:abstractNumId="15" w15:restartNumberingAfterBreak="0">
     <w:nsid w:val="5D641E4B"/>
     <w:multiLevelType w:val="hybridMultilevel"/>
     <w:tmpl w:val="987EB4CA"/>
@@ -8170,7 +8469,7 @@
       </w:rPr>
     </w:lvl>
   </w:abstractNum>
-  <w:abstractNum w:abstractNumId="15" w15:restartNumberingAfterBreak="0">
+  <w:abstractNum w:abstractNumId="16" w15:restartNumberingAfterBreak="0">
     <w:nsid w:val="65443576"/>
     <w:multiLevelType w:val="hybridMultilevel"/>
     <w:tmpl w:val="39863C14"/>
@@ -8283,7 +8582,7 @@
       </w:rPr>
     </w:lvl>
   </w:abstractNum>
-  <w:abstractNum w:abstractNumId="16" w15:restartNumberingAfterBreak="0">
+  <w:abstractNum w:abstractNumId="17" w15:restartNumberingAfterBreak="0">
     <w:nsid w:val="6AF33C7A"/>
     <w:multiLevelType w:val="hybridMultilevel"/>
     <w:tmpl w:val="A730663E"/>
@@ -8396,7 +8695,7 @@
       </w:rPr>
     </w:lvl>
   </w:abstractNum>
-  <w:abstractNum w:abstractNumId="17" w15:restartNumberingAfterBreak="0">
+  <w:abstractNum w:abstractNumId="18" w15:restartNumberingAfterBreak="0">
     <w:nsid w:val="72B313BE"/>
     <w:multiLevelType w:val="hybridMultilevel"/>
     <w:tmpl w:val="34EE0F42"/>
@@ -8509,10 +8808,10 @@
       </w:rPr>
     </w:lvl>
   </w:abstractNum>
-  <w:abstractNum w:abstractNumId="18" w15:restartNumberingAfterBreak="0">
+  <w:abstractNum w:abstractNumId="19" w15:restartNumberingAfterBreak="0">
     <w:nsid w:val="74C56C63"/>
     <w:multiLevelType w:val="hybridMultilevel"/>
-    <w:tmpl w:val="D598A5B2"/>
+    <w:tmpl w:val="2E62CF88"/>
     <w:lvl w:ilvl="0" w:tplc="041A0001">
       <w:start w:val="1"/>
       <w:numFmt w:val="bullet"/>
@@ -8525,7 +8824,7 @@
         <w:rFonts w:ascii="Symbol" w:hAnsi="Symbol" w:hint="default"/>
       </w:rPr>
     </w:lvl>
-    <w:lvl w:ilvl="1" w:tplc="041A0003" w:tentative="1">
+    <w:lvl w:ilvl="1" w:tplc="041A0003">
       <w:start w:val="1"/>
       <w:numFmt w:val="bullet"/>
       <w:lvlText w:val="o"/>
@@ -8622,7 +8921,7 @@
       </w:rPr>
     </w:lvl>
   </w:abstractNum>
-  <w:abstractNum w:abstractNumId="19" w15:restartNumberingAfterBreak="0">
+  <w:abstractNum w:abstractNumId="20" w15:restartNumberingAfterBreak="0">
     <w:nsid w:val="7D88194E"/>
     <w:multiLevelType w:val="hybridMultilevel"/>
     <w:tmpl w:val="A940AE70"/>
@@ -8739,10 +9038,10 @@
     <w:abstractNumId w:val="5"/>
   </w:num>
   <w:num w:numId="2">
-    <w:abstractNumId w:val="17"/>
+    <w:abstractNumId w:val="18"/>
   </w:num>
   <w:num w:numId="3">
-    <w:abstractNumId w:val="13"/>
+    <w:abstractNumId w:val="14"/>
   </w:num>
   <w:num w:numId="4">
     <w:abstractNumId w:val="0"/>
@@ -8751,55 +9050,58 @@
     <w:abstractNumId w:val="6"/>
   </w:num>
   <w:num w:numId="6">
-    <w:abstractNumId w:val="19"/>
+    <w:abstractNumId w:val="20"/>
   </w:num>
   <w:num w:numId="7">
-    <w:abstractNumId w:val="14"/>
+    <w:abstractNumId w:val="15"/>
   </w:num>
   <w:num w:numId="8">
-    <w:abstractNumId w:val="11"/>
+    <w:abstractNumId w:val="12"/>
   </w:num>
   <w:num w:numId="9">
     <w:abstractNumId w:val="3"/>
   </w:num>
   <w:num w:numId="10">
-    <w:abstractNumId w:val="7"/>
+    <w:abstractNumId w:val="8"/>
   </w:num>
   <w:num w:numId="11">
-    <w:abstractNumId w:val="9"/>
+    <w:abstractNumId w:val="10"/>
   </w:num>
   <w:num w:numId="12">
-    <w:abstractNumId w:val="8"/>
+    <w:abstractNumId w:val="9"/>
   </w:num>
   <w:num w:numId="13">
     <w:abstractNumId w:val="1"/>
   </w:num>
   <w:num w:numId="14">
-    <w:abstractNumId w:val="12"/>
+    <w:abstractNumId w:val="13"/>
   </w:num>
   <w:num w:numId="15">
-    <w:abstractNumId w:val="18"/>
+    <w:abstractNumId w:val="19"/>
   </w:num>
   <w:num w:numId="16">
     <w:abstractNumId w:val="4"/>
   </w:num>
   <w:num w:numId="17">
-    <w:abstractNumId w:val="16"/>
+    <w:abstractNumId w:val="17"/>
   </w:num>
   <w:num w:numId="18">
-    <w:abstractNumId w:val="10"/>
+    <w:abstractNumId w:val="11"/>
   </w:num>
   <w:num w:numId="19">
     <w:abstractNumId w:val="2"/>
   </w:num>
   <w:num w:numId="20">
-    <w:abstractNumId w:val="15"/>
+    <w:abstractNumId w:val="16"/>
+  </w:num>
+  <w:num w:numId="21">
+    <w:abstractNumId w:val="7"/>
   </w:num>
 </w:numbering>
 </file>
 
 <file path=word/styles.xml><?xml version="1.0" encoding="utf-8"?>
-<w:styles xmlns:mc="http://schemas.openxmlformats.org/markup-compatibility/2006" xmlns:r="http://schemas.openxmlformats.org/officeDocument/2006/relationships" xmlns:w="http://schemas.openxmlformats.org/wordprocessingml/2006/main" xmlns:w14="http://schemas.microsoft.com/office/word/2010/wordml" xmlns:w15="http://schemas.microsoft.com/office/word/2012/wordml" xmlns:w16cex="http://schemas.microsoft.com/office/word/2018/wordml/cex" xmlns:w16cid="http://schemas.microsoft.com/office/word/2016/wordml/cid" xmlns:w16="http://schemas.microsoft.com/office/word/2018/wordml" xmlns:w16se="http://schemas.microsoft.com/office/word/2015/wordml/symex" mc:Ignorable="w14 w15 w16se w16cid w16 w16cex">
+<w:styles xmlns:mc="http://schemas.openxmlformats.org/markup-compatibility/2006" xmlns:r="http://schemas.openxmlformats.org/officeDocument/2006/relationships" xmlns:w="http://schemas.openxmlformats.org/wordprocessingml/2006/main" xmlns:w14="http://schemas.microsoft.com/office/word/2010/wordml" xmlns:w15="http://schemas.microsoft.com/office/word/2012/wordml" xmlns:w16se="http://schemas.microsoft.com/office/word/2015/wordml/symex" mc:Ignorable="w14 w15 w16se">
   <w:docDefaults>
     <w:rPrDefault>
       <w:rPr>
@@ -8815,7 +9117,7 @@
       </w:pPr>
     </w:pPrDefault>
   </w:docDefaults>
-  <w:latentStyles w:defLockedState="0" w:defUIPriority="99" w:defSemiHidden="0" w:defUnhideWhenUsed="0" w:defQFormat="0" w:count="376">
+  <w:latentStyles w:defLockedState="0" w:defUIPriority="99" w:defSemiHidden="0" w:defUnhideWhenUsed="0" w:defQFormat="0" w:count="371">
     <w:lsdException w:name="Normal" w:uiPriority="0" w:qFormat="1"/>
     <w:lsdException w:name="heading 1" w:uiPriority="9" w:qFormat="1"/>
     <w:lsdException w:name="heading 2" w:semiHidden="1" w:uiPriority="9" w:unhideWhenUsed="1" w:qFormat="1"/>
@@ -9187,20 +9489,15 @@
     <w:lsdException w:name="List Table 5 Dark Accent 6" w:uiPriority="50"/>
     <w:lsdException w:name="List Table 6 Colorful Accent 6" w:uiPriority="51"/>
     <w:lsdException w:name="List Table 7 Colorful Accent 6" w:uiPriority="52"/>
-    <w:lsdException w:name="Mention" w:semiHidden="1" w:unhideWhenUsed="1"/>
-    <w:lsdException w:name="Smart Hyperlink" w:semiHidden="1" w:unhideWhenUsed="1"/>
-    <w:lsdException w:name="Hashtag" w:semiHidden="1" w:unhideWhenUsed="1"/>
-    <w:lsdException w:name="Unresolved Mention" w:semiHidden="1" w:unhideWhenUsed="1"/>
-    <w:lsdException w:name="Smart Link" w:semiHidden="1" w:unhideWhenUsed="1"/>
   </w:latentStyles>
   <w:style w:type="paragraph" w:default="1" w:styleId="Normal">
     <w:name w:val="Normal"/>
     <w:qFormat/>
   </w:style>
-  <w:style w:type="paragraph" w:styleId="Naslov2">
+  <w:style w:type="paragraph" w:styleId="Heading2">
     <w:name w:val="heading 2"/>
     <w:basedOn w:val="Normal"/>
-    <w:link w:val="Naslov2Char"/>
+    <w:link w:val="Heading2Char"/>
     <w:uiPriority w:val="9"/>
     <w:qFormat/>
     <w:rsid w:val="009D18D1"/>
@@ -9217,13 +9514,13 @@
       <w:lang w:eastAsia="hr-HR"/>
     </w:rPr>
   </w:style>
-  <w:style w:type="character" w:default="1" w:styleId="Zadanifontodlomka">
+  <w:style w:type="character" w:default="1" w:styleId="DefaultParagraphFont">
     <w:name w:val="Default Paragraph Font"/>
     <w:uiPriority w:val="1"/>
     <w:semiHidden/>
     <w:unhideWhenUsed/>
   </w:style>
-  <w:style w:type="table" w:default="1" w:styleId="Obinatablica">
+  <w:style w:type="table" w:default="1" w:styleId="TableNormal">
     <w:name w:val="Normal Table"/>
     <w:uiPriority w:val="99"/>
     <w:semiHidden/>
@@ -9238,16 +9535,16 @@
       </w:tblCellMar>
     </w:tblPr>
   </w:style>
-  <w:style w:type="numbering" w:default="1" w:styleId="Bezpopisa">
+  <w:style w:type="numbering" w:default="1" w:styleId="NoList">
     <w:name w:val="No List"/>
     <w:uiPriority w:val="99"/>
     <w:semiHidden/>
     <w:unhideWhenUsed/>
   </w:style>
-  <w:style w:type="character" w:customStyle="1" w:styleId="Naslov2Char">
-    <w:name w:val="Naslov 2 Char"/>
-    <w:basedOn w:val="Zadanifontodlomka"/>
-    <w:link w:val="Naslov2"/>
+  <w:style w:type="character" w:customStyle="1" w:styleId="Heading2Char">
+    <w:name w:val="Heading 2 Char"/>
+    <w:basedOn w:val="DefaultParagraphFont"/>
+    <w:link w:val="Heading2"/>
     <w:uiPriority w:val="9"/>
     <w:rsid w:val="009D18D1"/>
     <w:rPr>
@@ -9259,7 +9556,7 @@
       <w:lang w:eastAsia="hr-HR"/>
     </w:rPr>
   </w:style>
-  <w:style w:type="paragraph" w:styleId="StandardWeb">
+  <w:style w:type="paragraph" w:styleId="NormalWeb">
     <w:name w:val="Normal (Web)"/>
     <w:basedOn w:val="Normal"/>
     <w:uiPriority w:val="99"/>
@@ -9276,9 +9573,9 @@
       <w:lang w:eastAsia="hr-HR"/>
     </w:rPr>
   </w:style>
-  <w:style w:type="character" w:styleId="Hiperveza">
+  <w:style w:type="character" w:styleId="Hyperlink">
     <w:name w:val="Hyperlink"/>
-    <w:basedOn w:val="Zadanifontodlomka"/>
+    <w:basedOn w:val="DefaultParagraphFont"/>
     <w:uiPriority w:val="99"/>
     <w:unhideWhenUsed/>
     <w:rsid w:val="009D18D1"/>
@@ -9287,7 +9584,7 @@
       <w:u w:val="single"/>
     </w:rPr>
   </w:style>
-  <w:style w:type="paragraph" w:styleId="Odlomakpopisa">
+  <w:style w:type="paragraph" w:styleId="ListParagraph">
     <w:name w:val="List Paragraph"/>
     <w:basedOn w:val="Normal"/>
     <w:uiPriority w:val="34"/>
@@ -9298,10 +9595,10 @@
       <w:contextualSpacing/>
     </w:pPr>
   </w:style>
-  <w:style w:type="paragraph" w:styleId="Zaglavlje">
+  <w:style w:type="paragraph" w:styleId="Header">
     <w:name w:val="header"/>
     <w:basedOn w:val="Normal"/>
-    <w:link w:val="ZaglavljeChar"/>
+    <w:link w:val="HeaderChar"/>
     <w:uiPriority w:val="99"/>
     <w:unhideWhenUsed/>
     <w:rsid w:val="0015471B"/>
@@ -9313,17 +9610,17 @@
       <w:spacing w:after="0" w:line="240" w:lineRule="auto"/>
     </w:pPr>
   </w:style>
-  <w:style w:type="character" w:customStyle="1" w:styleId="ZaglavljeChar">
-    <w:name w:val="Zaglavlje Char"/>
-    <w:basedOn w:val="Zadanifontodlomka"/>
-    <w:link w:val="Zaglavlje"/>
+  <w:style w:type="character" w:customStyle="1" w:styleId="HeaderChar">
+    <w:name w:val="Header Char"/>
+    <w:basedOn w:val="DefaultParagraphFont"/>
+    <w:link w:val="Header"/>
     <w:uiPriority w:val="99"/>
     <w:rsid w:val="0015471B"/>
   </w:style>
-  <w:style w:type="paragraph" w:styleId="Podnoje">
+  <w:style w:type="paragraph" w:styleId="Footer">
     <w:name w:val="footer"/>
     <w:basedOn w:val="Normal"/>
-    <w:link w:val="PodnojeChar"/>
+    <w:link w:val="FooterChar"/>
     <w:uiPriority w:val="99"/>
     <w:unhideWhenUsed/>
     <w:rsid w:val="0015471B"/>
@@ -9335,10 +9632,10 @@
       <w:spacing w:after="0" w:line="240" w:lineRule="auto"/>
     </w:pPr>
   </w:style>
-  <w:style w:type="character" w:customStyle="1" w:styleId="PodnojeChar">
-    <w:name w:val="Podnožje Char"/>
-    <w:basedOn w:val="Zadanifontodlomka"/>
-    <w:link w:val="Podnoje"/>
+  <w:style w:type="character" w:customStyle="1" w:styleId="FooterChar">
+    <w:name w:val="Footer Char"/>
+    <w:basedOn w:val="DefaultParagraphFont"/>
+    <w:link w:val="Footer"/>
     <w:uiPriority w:val="99"/>
     <w:rsid w:val="0015471B"/>
   </w:style>

</xml_diff>

<commit_message>
Mogućnost osvajanja bodova, skaliranje štita, modifikacija pauze
</commit_message>
<xml_diff>
--- a/Dnevnik_rada.docx
+++ b/Dnevnik_rada.docx
@@ -1,6 +1,6 @@
 
 <file path=word/document.xml><?xml version="1.0" encoding="utf-8"?>
-<w:document xmlns:wpc="http://schemas.microsoft.com/office/word/2010/wordprocessingCanvas" xmlns:cx="http://schemas.microsoft.com/office/drawing/2014/chartex" xmlns:mc="http://schemas.openxmlformats.org/markup-compatibility/2006" xmlns:o="urn:schemas-microsoft-com:office:office" xmlns:r="http://schemas.openxmlformats.org/officeDocument/2006/relationships" xmlns:m="http://schemas.openxmlformats.org/officeDocument/2006/math" xmlns:v="urn:schemas-microsoft-com:vml" xmlns:wp14="http://schemas.microsoft.com/office/word/2010/wordprocessingDrawing" xmlns:wp="http://schemas.openxmlformats.org/drawingml/2006/wordprocessingDrawing" xmlns:w10="urn:schemas-microsoft-com:office:word" xmlns:w="http://schemas.openxmlformats.org/wordprocessingml/2006/main" xmlns:w14="http://schemas.microsoft.com/office/word/2010/wordml" xmlns:w15="http://schemas.microsoft.com/office/word/2012/wordml" xmlns:w16se="http://schemas.microsoft.com/office/word/2015/wordml/symex" xmlns:wpg="http://schemas.microsoft.com/office/word/2010/wordprocessingGroup" xmlns:wpi="http://schemas.microsoft.com/office/word/2010/wordprocessingInk" xmlns:wne="http://schemas.microsoft.com/office/word/2006/wordml" xmlns:wps="http://schemas.microsoft.com/office/word/2010/wordprocessingShape" mc:Ignorable="w14 w15 w16se wp14">
+<w:document xmlns:wpc="http://schemas.microsoft.com/office/word/2010/wordprocessingCanvas" xmlns:cx="http://schemas.microsoft.com/office/drawing/2014/chartex" xmlns:cx1="http://schemas.microsoft.com/office/drawing/2015/9/8/chartex" xmlns:cx2="http://schemas.microsoft.com/office/drawing/2015/10/21/chartex" xmlns:cx3="http://schemas.microsoft.com/office/drawing/2016/5/9/chartex" xmlns:cx4="http://schemas.microsoft.com/office/drawing/2016/5/10/chartex" xmlns:cx5="http://schemas.microsoft.com/office/drawing/2016/5/11/chartex" xmlns:cx6="http://schemas.microsoft.com/office/drawing/2016/5/12/chartex" xmlns:cx7="http://schemas.microsoft.com/office/drawing/2016/5/13/chartex" xmlns:cx8="http://schemas.microsoft.com/office/drawing/2016/5/14/chartex" xmlns:mc="http://schemas.openxmlformats.org/markup-compatibility/2006" xmlns:aink="http://schemas.microsoft.com/office/drawing/2016/ink" xmlns:am3d="http://schemas.microsoft.com/office/drawing/2017/model3d" xmlns:o="urn:schemas-microsoft-com:office:office" xmlns:r="http://schemas.openxmlformats.org/officeDocument/2006/relationships" xmlns:m="http://schemas.openxmlformats.org/officeDocument/2006/math" xmlns:v="urn:schemas-microsoft-com:vml" xmlns:wp14="http://schemas.microsoft.com/office/word/2010/wordprocessingDrawing" xmlns:wp="http://schemas.openxmlformats.org/drawingml/2006/wordprocessingDrawing" xmlns:w10="urn:schemas-microsoft-com:office:word" xmlns:w="http://schemas.openxmlformats.org/wordprocessingml/2006/main" xmlns:w14="http://schemas.microsoft.com/office/word/2010/wordml" xmlns:w15="http://schemas.microsoft.com/office/word/2012/wordml" xmlns:w16cex="http://schemas.microsoft.com/office/word/2018/wordml/cex" xmlns:w16cid="http://schemas.microsoft.com/office/word/2016/wordml/cid" xmlns:w16="http://schemas.microsoft.com/office/word/2018/wordml" xmlns:w16se="http://schemas.microsoft.com/office/word/2015/wordml/symex" xmlns:wpg="http://schemas.microsoft.com/office/word/2010/wordprocessingGroup" xmlns:wpi="http://schemas.microsoft.com/office/word/2010/wordprocessingInk" xmlns:wne="http://schemas.microsoft.com/office/word/2006/wordml" xmlns:wps="http://schemas.microsoft.com/office/word/2010/wordprocessingShape" mc:Ignorable="w14 w15 w16se w16cid w16 w16cex wp14">
   <w:body>
     <w:p>
       <w:pPr>
@@ -185,7 +185,7 @@
       <w:hyperlink r:id="rId7" w:history="1">
         <w:r>
           <w:rPr>
-            <w:rStyle w:val="Hyperlink"/>
+            <w:rStyle w:val="Hiperveza"/>
             <w:rFonts w:ascii="Arial" w:eastAsia="Times New Roman" w:hAnsi="Arial" w:cs="Arial"/>
             <w:lang w:eastAsia="hr-HR"/>
           </w:rPr>
@@ -223,7 +223,7 @@
     </w:p>
     <w:p>
       <w:pPr>
-        <w:pStyle w:val="ListParagraph"/>
+        <w:pStyle w:val="Odlomakpopisa"/>
         <w:numPr>
           <w:ilvl w:val="0"/>
           <w:numId w:val="1"/>
@@ -253,7 +253,7 @@
     </w:p>
     <w:p>
       <w:pPr>
-        <w:pStyle w:val="ListParagraph"/>
+        <w:pStyle w:val="Odlomakpopisa"/>
         <w:numPr>
           <w:ilvl w:val="0"/>
           <w:numId w:val="2"/>
@@ -499,7 +499,7 @@
     </w:p>
     <w:p>
       <w:pPr>
-        <w:pStyle w:val="ListParagraph"/>
+        <w:pStyle w:val="Odlomakpopisa"/>
         <w:numPr>
           <w:ilvl w:val="0"/>
           <w:numId w:val="1"/>
@@ -521,7 +521,7 @@
     </w:p>
     <w:p>
       <w:pPr>
-        <w:pStyle w:val="ListParagraph"/>
+        <w:pStyle w:val="Odlomakpopisa"/>
         <w:numPr>
           <w:ilvl w:val="1"/>
           <w:numId w:val="1"/>
@@ -908,7 +908,7 @@
     </w:p>
     <w:p>
       <w:pPr>
-        <w:pStyle w:val="ListParagraph"/>
+        <w:pStyle w:val="Odlomakpopisa"/>
         <w:numPr>
           <w:ilvl w:val="1"/>
           <w:numId w:val="1"/>
@@ -1278,7 +1278,7 @@
     </w:p>
     <w:p>
       <w:pPr>
-        <w:pStyle w:val="ListParagraph"/>
+        <w:pStyle w:val="Odlomakpopisa"/>
         <w:numPr>
           <w:ilvl w:val="0"/>
           <w:numId w:val="1"/>
@@ -1300,7 +1300,7 @@
     </w:p>
     <w:p>
       <w:pPr>
-        <w:pStyle w:val="ListParagraph"/>
+        <w:pStyle w:val="Odlomakpopisa"/>
         <w:numPr>
           <w:ilvl w:val="1"/>
           <w:numId w:val="1"/>
@@ -1456,7 +1456,7 @@
     </w:p>
     <w:p>
       <w:pPr>
-        <w:pStyle w:val="ListParagraph"/>
+        <w:pStyle w:val="Odlomakpopisa"/>
         <w:numPr>
           <w:ilvl w:val="0"/>
           <w:numId w:val="17"/>
@@ -1478,7 +1478,7 @@
     </w:p>
     <w:p>
       <w:pPr>
-        <w:pStyle w:val="ListParagraph"/>
+        <w:pStyle w:val="Odlomakpopisa"/>
         <w:numPr>
           <w:ilvl w:val="0"/>
           <w:numId w:val="18"/>
@@ -1500,7 +1500,7 @@
     </w:p>
     <w:p>
       <w:pPr>
-        <w:pStyle w:val="ListParagraph"/>
+        <w:pStyle w:val="Odlomakpopisa"/>
         <w:numPr>
           <w:ilvl w:val="0"/>
           <w:numId w:val="3"/>
@@ -1522,7 +1522,7 @@
     </w:p>
     <w:p>
       <w:pPr>
-        <w:pStyle w:val="ListParagraph"/>
+        <w:pStyle w:val="Odlomakpopisa"/>
         <w:numPr>
           <w:ilvl w:val="1"/>
           <w:numId w:val="3"/>
@@ -2135,7 +2135,7 @@
     </w:p>
     <w:p>
       <w:pPr>
-        <w:pStyle w:val="ListParagraph"/>
+        <w:pStyle w:val="Odlomakpopisa"/>
         <w:numPr>
           <w:ilvl w:val="0"/>
           <w:numId w:val="3"/>
@@ -2157,7 +2157,7 @@
     </w:p>
     <w:p>
       <w:pPr>
-        <w:pStyle w:val="ListParagraph"/>
+        <w:pStyle w:val="Odlomakpopisa"/>
         <w:numPr>
           <w:ilvl w:val="0"/>
           <w:numId w:val="5"/>
@@ -2230,7 +2230,7 @@
     </w:p>
     <w:p>
       <w:pPr>
-        <w:pStyle w:val="ListParagraph"/>
+        <w:pStyle w:val="Odlomakpopisa"/>
         <w:numPr>
           <w:ilvl w:val="0"/>
           <w:numId w:val="6"/>
@@ -2260,7 +2260,7 @@
     </w:p>
     <w:p>
       <w:pPr>
-        <w:pStyle w:val="ListParagraph"/>
+        <w:pStyle w:val="Odlomakpopisa"/>
         <w:numPr>
           <w:ilvl w:val="0"/>
           <w:numId w:val="5"/>
@@ -2362,7 +2362,7 @@
     </w:p>
     <w:p>
       <w:pPr>
-        <w:pStyle w:val="ListParagraph"/>
+        <w:pStyle w:val="Odlomakpopisa"/>
         <w:numPr>
           <w:ilvl w:val="0"/>
           <w:numId w:val="5"/>
@@ -2472,7 +2472,7 @@
     </w:p>
     <w:p>
       <w:pPr>
-        <w:pStyle w:val="ListParagraph"/>
+        <w:pStyle w:val="Odlomakpopisa"/>
         <w:numPr>
           <w:ilvl w:val="0"/>
           <w:numId w:val="5"/>
@@ -2494,7 +2494,7 @@
     </w:p>
     <w:p>
       <w:pPr>
-        <w:pStyle w:val="ListParagraph"/>
+        <w:pStyle w:val="Odlomakpopisa"/>
         <w:numPr>
           <w:ilvl w:val="0"/>
           <w:numId w:val="9"/>
@@ -2516,7 +2516,7 @@
     </w:p>
     <w:p>
       <w:pPr>
-        <w:pStyle w:val="ListParagraph"/>
+        <w:pStyle w:val="Odlomakpopisa"/>
         <w:numPr>
           <w:ilvl w:val="1"/>
           <w:numId w:val="9"/>
@@ -2538,7 +2538,7 @@
     </w:p>
     <w:p>
       <w:pPr>
-        <w:pStyle w:val="ListParagraph"/>
+        <w:pStyle w:val="Odlomakpopisa"/>
         <w:numPr>
           <w:ilvl w:val="0"/>
           <w:numId w:val="9"/>
@@ -2560,7 +2560,7 @@
     </w:p>
     <w:p>
       <w:pPr>
-        <w:pStyle w:val="ListParagraph"/>
+        <w:pStyle w:val="Odlomakpopisa"/>
         <w:numPr>
           <w:ilvl w:val="1"/>
           <w:numId w:val="9"/>
@@ -2598,7 +2598,7 @@
     </w:p>
     <w:p>
       <w:pPr>
-        <w:pStyle w:val="ListParagraph"/>
+        <w:pStyle w:val="Odlomakpopisa"/>
         <w:numPr>
           <w:ilvl w:val="0"/>
           <w:numId w:val="9"/>
@@ -2628,7 +2628,7 @@
     </w:p>
     <w:p>
       <w:pPr>
-        <w:pStyle w:val="ListParagraph"/>
+        <w:pStyle w:val="Odlomakpopisa"/>
         <w:numPr>
           <w:ilvl w:val="0"/>
           <w:numId w:val="10"/>
@@ -2650,7 +2650,7 @@
     </w:p>
     <w:p>
       <w:pPr>
-        <w:pStyle w:val="ListParagraph"/>
+        <w:pStyle w:val="Odlomakpopisa"/>
         <w:numPr>
           <w:ilvl w:val="0"/>
           <w:numId w:val="10"/>
@@ -2690,7 +2690,7 @@
     </w:p>
     <w:p>
       <w:pPr>
-        <w:pStyle w:val="ListParagraph"/>
+        <w:pStyle w:val="Odlomakpopisa"/>
         <w:numPr>
           <w:ilvl w:val="0"/>
           <w:numId w:val="10"/>
@@ -2830,7 +2830,7 @@
     </w:p>
     <w:p>
       <w:pPr>
-        <w:pStyle w:val="ListParagraph"/>
+        <w:pStyle w:val="Odlomakpopisa"/>
         <w:numPr>
           <w:ilvl w:val="0"/>
           <w:numId w:val="10"/>
@@ -2870,7 +2870,7 @@
     </w:p>
     <w:p>
       <w:pPr>
-        <w:pStyle w:val="ListParagraph"/>
+        <w:pStyle w:val="Odlomakpopisa"/>
         <w:ind w:left="1440"/>
         <w:rPr>
           <w:rFonts w:ascii="Arial" w:eastAsia="Times New Roman" w:hAnsi="Arial" w:cs="Arial"/>
@@ -2889,7 +2889,7 @@
     </w:p>
     <w:p>
       <w:pPr>
-        <w:pStyle w:val="ListParagraph"/>
+        <w:pStyle w:val="Odlomakpopisa"/>
         <w:numPr>
           <w:ilvl w:val="0"/>
           <w:numId w:val="9"/>
@@ -2911,7 +2911,7 @@
     </w:p>
     <w:p>
       <w:pPr>
-        <w:pStyle w:val="ListParagraph"/>
+        <w:pStyle w:val="Odlomakpopisa"/>
         <w:numPr>
           <w:ilvl w:val="1"/>
           <w:numId w:val="9"/>
@@ -3069,7 +3069,7 @@
     </w:p>
     <w:p>
       <w:pPr>
-        <w:pStyle w:val="ListParagraph"/>
+        <w:pStyle w:val="Odlomakpopisa"/>
         <w:numPr>
           <w:ilvl w:val="1"/>
           <w:numId w:val="9"/>
@@ -3168,7 +3168,7 @@
     </w:p>
     <w:p>
       <w:pPr>
-        <w:pStyle w:val="ListParagraph"/>
+        <w:pStyle w:val="Odlomakpopisa"/>
         <w:numPr>
           <w:ilvl w:val="1"/>
           <w:numId w:val="9"/>
@@ -3309,7 +3309,7 @@
     </w:p>
     <w:p>
       <w:pPr>
-        <w:pStyle w:val="ListParagraph"/>
+        <w:pStyle w:val="Odlomakpopisa"/>
         <w:numPr>
           <w:ilvl w:val="1"/>
           <w:numId w:val="9"/>
@@ -3399,7 +3399,7 @@
     </w:p>
     <w:p>
       <w:pPr>
-        <w:pStyle w:val="ListParagraph"/>
+        <w:pStyle w:val="Odlomakpopisa"/>
         <w:numPr>
           <w:ilvl w:val="1"/>
           <w:numId w:val="9"/>
@@ -3506,7 +3506,7 @@
     </w:p>
     <w:p>
       <w:pPr>
-        <w:pStyle w:val="ListParagraph"/>
+        <w:pStyle w:val="Odlomakpopisa"/>
         <w:numPr>
           <w:ilvl w:val="1"/>
           <w:numId w:val="9"/>
@@ -3528,7 +3528,7 @@
     </w:p>
     <w:p>
       <w:pPr>
-        <w:pStyle w:val="ListParagraph"/>
+        <w:pStyle w:val="Odlomakpopisa"/>
         <w:numPr>
           <w:ilvl w:val="0"/>
           <w:numId w:val="9"/>
@@ -3550,7 +3550,7 @@
     </w:p>
     <w:p>
       <w:pPr>
-        <w:pStyle w:val="ListParagraph"/>
+        <w:pStyle w:val="Odlomakpopisa"/>
         <w:numPr>
           <w:ilvl w:val="0"/>
           <w:numId w:val="12"/>
@@ -3605,7 +3605,7 @@
     </w:p>
     <w:p>
       <w:pPr>
-        <w:pStyle w:val="ListParagraph"/>
+        <w:pStyle w:val="Odlomakpopisa"/>
         <w:numPr>
           <w:ilvl w:val="0"/>
           <w:numId w:val="9"/>
@@ -3627,7 +3627,7 @@
     </w:p>
     <w:p>
       <w:pPr>
-        <w:pStyle w:val="ListParagraph"/>
+        <w:pStyle w:val="Odlomakpopisa"/>
         <w:numPr>
           <w:ilvl w:val="1"/>
           <w:numId w:val="9"/>
@@ -3667,7 +3667,7 @@
     </w:p>
     <w:p>
       <w:pPr>
-        <w:pStyle w:val="ListParagraph"/>
+        <w:pStyle w:val="Odlomakpopisa"/>
         <w:numPr>
           <w:ilvl w:val="1"/>
           <w:numId w:val="9"/>
@@ -3707,7 +3707,7 @@
     </w:p>
     <w:p>
       <w:pPr>
-        <w:pStyle w:val="ListParagraph"/>
+        <w:pStyle w:val="Odlomakpopisa"/>
         <w:numPr>
           <w:ilvl w:val="1"/>
           <w:numId w:val="9"/>
@@ -3747,7 +3747,7 @@
     </w:p>
     <w:p>
       <w:pPr>
-        <w:pStyle w:val="ListParagraph"/>
+        <w:pStyle w:val="Odlomakpopisa"/>
         <w:numPr>
           <w:ilvl w:val="1"/>
           <w:numId w:val="9"/>
@@ -3769,7 +3769,7 @@
     </w:p>
     <w:p>
       <w:pPr>
-        <w:pStyle w:val="ListParagraph"/>
+        <w:pStyle w:val="Odlomakpopisa"/>
         <w:numPr>
           <w:ilvl w:val="1"/>
           <w:numId w:val="9"/>
@@ -3818,7 +3818,7 @@
     </w:p>
     <w:p>
       <w:pPr>
-        <w:pStyle w:val="ListParagraph"/>
+        <w:pStyle w:val="Odlomakpopisa"/>
         <w:numPr>
           <w:ilvl w:val="0"/>
           <w:numId w:val="9"/>
@@ -3840,7 +3840,7 @@
     </w:p>
     <w:p>
       <w:pPr>
-        <w:pStyle w:val="ListParagraph"/>
+        <w:pStyle w:val="Odlomakpopisa"/>
         <w:numPr>
           <w:ilvl w:val="1"/>
           <w:numId w:val="9"/>
@@ -3879,7 +3879,7 @@
     </w:p>
     <w:p>
       <w:pPr>
-        <w:pStyle w:val="ListParagraph"/>
+        <w:pStyle w:val="Odlomakpopisa"/>
         <w:numPr>
           <w:ilvl w:val="1"/>
           <w:numId w:val="9"/>
@@ -3986,7 +3986,7 @@
     </w:p>
     <w:p>
       <w:pPr>
-        <w:pStyle w:val="ListParagraph"/>
+        <w:pStyle w:val="Odlomakpopisa"/>
         <w:numPr>
           <w:ilvl w:val="1"/>
           <w:numId w:val="9"/>
@@ -4025,7 +4025,7 @@
     </w:p>
     <w:p>
       <w:pPr>
-        <w:pStyle w:val="ListParagraph"/>
+        <w:pStyle w:val="Odlomakpopisa"/>
         <w:numPr>
           <w:ilvl w:val="1"/>
           <w:numId w:val="9"/>
@@ -4047,7 +4047,7 @@
     </w:p>
     <w:p>
       <w:pPr>
-        <w:pStyle w:val="ListParagraph"/>
+        <w:pStyle w:val="Odlomakpopisa"/>
         <w:numPr>
           <w:ilvl w:val="0"/>
           <w:numId w:val="9"/>
@@ -4069,7 +4069,7 @@
     </w:p>
     <w:p>
       <w:pPr>
-        <w:pStyle w:val="ListParagraph"/>
+        <w:pStyle w:val="Odlomakpopisa"/>
         <w:numPr>
           <w:ilvl w:val="1"/>
           <w:numId w:val="9"/>
@@ -4329,7 +4329,7 @@
     </w:p>
     <w:p>
       <w:pPr>
-        <w:pStyle w:val="ListParagraph"/>
+        <w:pStyle w:val="Odlomakpopisa"/>
         <w:numPr>
           <w:ilvl w:val="1"/>
           <w:numId w:val="9"/>
@@ -4441,7 +4441,7 @@
     </w:p>
     <w:p>
       <w:pPr>
-        <w:pStyle w:val="ListParagraph"/>
+        <w:pStyle w:val="Odlomakpopisa"/>
         <w:numPr>
           <w:ilvl w:val="1"/>
           <w:numId w:val="9"/>
@@ -4515,7 +4515,7 @@
     </w:p>
     <w:p>
       <w:pPr>
-        <w:pStyle w:val="ListParagraph"/>
+        <w:pStyle w:val="Odlomakpopisa"/>
         <w:numPr>
           <w:ilvl w:val="1"/>
           <w:numId w:val="9"/>
@@ -4563,7 +4563,7 @@
     </w:p>
     <w:p>
       <w:pPr>
-        <w:pStyle w:val="ListParagraph"/>
+        <w:pStyle w:val="Odlomakpopisa"/>
         <w:numPr>
           <w:ilvl w:val="1"/>
           <w:numId w:val="9"/>
@@ -4585,7 +4585,7 @@
     </w:p>
     <w:p>
       <w:pPr>
-        <w:pStyle w:val="ListParagraph"/>
+        <w:pStyle w:val="Odlomakpopisa"/>
         <w:numPr>
           <w:ilvl w:val="0"/>
           <w:numId w:val="13"/>
@@ -4607,7 +4607,7 @@
     </w:p>
     <w:p>
       <w:pPr>
-        <w:pStyle w:val="ListParagraph"/>
+        <w:pStyle w:val="Odlomakpopisa"/>
         <w:numPr>
           <w:ilvl w:val="0"/>
           <w:numId w:val="14"/>
@@ -4740,7 +4740,7 @@
     </w:p>
     <w:p>
       <w:pPr>
-        <w:pStyle w:val="ListParagraph"/>
+        <w:pStyle w:val="Odlomakpopisa"/>
         <w:numPr>
           <w:ilvl w:val="0"/>
           <w:numId w:val="14"/>
@@ -4780,7 +4780,7 @@
     </w:p>
     <w:p>
       <w:pPr>
-        <w:pStyle w:val="ListParagraph"/>
+        <w:pStyle w:val="Odlomakpopisa"/>
         <w:numPr>
           <w:ilvl w:val="0"/>
           <w:numId w:val="14"/>
@@ -4802,7 +4802,7 @@
     </w:p>
     <w:p>
       <w:pPr>
-        <w:pStyle w:val="ListParagraph"/>
+        <w:pStyle w:val="Odlomakpopisa"/>
         <w:numPr>
           <w:ilvl w:val="0"/>
           <w:numId w:val="14"/>
@@ -4860,7 +4860,7 @@
     </w:p>
     <w:p>
       <w:pPr>
-        <w:pStyle w:val="ListParagraph"/>
+        <w:pStyle w:val="Odlomakpopisa"/>
         <w:numPr>
           <w:ilvl w:val="0"/>
           <w:numId w:val="14"/>
@@ -4882,7 +4882,7 @@
     </w:p>
     <w:p>
       <w:pPr>
-        <w:pStyle w:val="ListParagraph"/>
+        <w:pStyle w:val="Odlomakpopisa"/>
         <w:numPr>
           <w:ilvl w:val="0"/>
           <w:numId w:val="9"/>
@@ -4904,7 +4904,7 @@
     </w:p>
     <w:p>
       <w:pPr>
-        <w:pStyle w:val="ListParagraph"/>
+        <w:pStyle w:val="Odlomakpopisa"/>
         <w:numPr>
           <w:ilvl w:val="1"/>
           <w:numId w:val="9"/>
@@ -4994,7 +4994,7 @@
     </w:p>
     <w:p>
       <w:pPr>
-        <w:pStyle w:val="ListParagraph"/>
+        <w:pStyle w:val="Odlomakpopisa"/>
         <w:numPr>
           <w:ilvl w:val="1"/>
           <w:numId w:val="9"/>
@@ -5160,7 +5160,7 @@
     </w:p>
     <w:p>
       <w:pPr>
-        <w:pStyle w:val="ListParagraph"/>
+        <w:pStyle w:val="Odlomakpopisa"/>
         <w:numPr>
           <w:ilvl w:val="1"/>
           <w:numId w:val="9"/>
@@ -5182,7 +5182,7 @@
     </w:p>
     <w:p>
       <w:pPr>
-        <w:pStyle w:val="ListParagraph"/>
+        <w:pStyle w:val="Odlomakpopisa"/>
         <w:numPr>
           <w:ilvl w:val="1"/>
           <w:numId w:val="9"/>
@@ -5221,7 +5221,7 @@
     </w:p>
     <w:p>
       <w:pPr>
-        <w:pStyle w:val="ListParagraph"/>
+        <w:pStyle w:val="Odlomakpopisa"/>
         <w:numPr>
           <w:ilvl w:val="1"/>
           <w:numId w:val="9"/>
@@ -5294,7 +5294,7 @@
     </w:p>
     <w:p>
       <w:pPr>
-        <w:pStyle w:val="ListParagraph"/>
+        <w:pStyle w:val="Odlomakpopisa"/>
         <w:numPr>
           <w:ilvl w:val="1"/>
           <w:numId w:val="9"/>
@@ -5333,7 +5333,7 @@
     </w:p>
     <w:p>
       <w:pPr>
-        <w:pStyle w:val="ListParagraph"/>
+        <w:pStyle w:val="Odlomakpopisa"/>
         <w:numPr>
           <w:ilvl w:val="1"/>
           <w:numId w:val="9"/>
@@ -5355,7 +5355,7 @@
     </w:p>
     <w:p>
       <w:pPr>
-        <w:pStyle w:val="ListParagraph"/>
+        <w:pStyle w:val="Odlomakpopisa"/>
         <w:numPr>
           <w:ilvl w:val="0"/>
           <w:numId w:val="15"/>
@@ -5377,7 +5377,7 @@
     </w:p>
     <w:p>
       <w:pPr>
-        <w:pStyle w:val="ListParagraph"/>
+        <w:pStyle w:val="Odlomakpopisa"/>
         <w:numPr>
           <w:ilvl w:val="0"/>
           <w:numId w:val="16"/>
@@ -5399,7 +5399,7 @@
     </w:p>
     <w:p>
       <w:pPr>
-        <w:pStyle w:val="ListParagraph"/>
+        <w:pStyle w:val="Odlomakpopisa"/>
         <w:numPr>
           <w:ilvl w:val="0"/>
           <w:numId w:val="16"/>
@@ -5429,7 +5429,7 @@
     </w:p>
     <w:p>
       <w:pPr>
-        <w:pStyle w:val="ListParagraph"/>
+        <w:pStyle w:val="Odlomakpopisa"/>
         <w:numPr>
           <w:ilvl w:val="0"/>
           <w:numId w:val="16"/>
@@ -5527,7 +5527,7 @@
     </w:p>
     <w:p>
       <w:pPr>
-        <w:pStyle w:val="ListParagraph"/>
+        <w:pStyle w:val="Odlomakpopisa"/>
         <w:ind w:left="1440"/>
         <w:rPr>
           <w:rFonts w:ascii="Arial" w:eastAsia="Times New Roman" w:hAnsi="Arial" w:cs="Arial"/>
@@ -5574,7 +5574,7 @@
     </w:p>
     <w:p>
       <w:pPr>
-        <w:pStyle w:val="ListParagraph"/>
+        <w:pStyle w:val="Odlomakpopisa"/>
         <w:numPr>
           <w:ilvl w:val="0"/>
           <w:numId w:val="16"/>
@@ -5632,7 +5632,7 @@
     </w:p>
     <w:p>
       <w:pPr>
-        <w:pStyle w:val="ListParagraph"/>
+        <w:pStyle w:val="Odlomakpopisa"/>
         <w:numPr>
           <w:ilvl w:val="0"/>
           <w:numId w:val="16"/>
@@ -5654,7 +5654,7 @@
     </w:p>
     <w:p>
       <w:pPr>
-        <w:pStyle w:val="ListParagraph"/>
+        <w:pStyle w:val="Odlomakpopisa"/>
         <w:numPr>
           <w:ilvl w:val="0"/>
           <w:numId w:val="16"/>
@@ -5676,7 +5676,7 @@
     </w:p>
     <w:p>
       <w:pPr>
-        <w:pStyle w:val="ListParagraph"/>
+        <w:pStyle w:val="Odlomakpopisa"/>
         <w:numPr>
           <w:ilvl w:val="0"/>
           <w:numId w:val="20"/>
@@ -5698,7 +5698,7 @@
     </w:p>
     <w:p>
       <w:pPr>
-        <w:pStyle w:val="ListParagraph"/>
+        <w:pStyle w:val="Odlomakpopisa"/>
         <w:numPr>
           <w:ilvl w:val="1"/>
           <w:numId w:val="20"/>
@@ -5762,7 +5762,7 @@
     </w:p>
     <w:p>
       <w:pPr>
-        <w:pStyle w:val="ListParagraph"/>
+        <w:pStyle w:val="Odlomakpopisa"/>
         <w:numPr>
           <w:ilvl w:val="1"/>
           <w:numId w:val="20"/>
@@ -5801,7 +5801,7 @@
     </w:p>
     <w:p>
       <w:pPr>
-        <w:pStyle w:val="ListParagraph"/>
+        <w:pStyle w:val="Odlomakpopisa"/>
         <w:numPr>
           <w:ilvl w:val="1"/>
           <w:numId w:val="20"/>
@@ -5957,7 +5957,7 @@
     </w:p>
     <w:p>
       <w:pPr>
-        <w:pStyle w:val="ListParagraph"/>
+        <w:pStyle w:val="Odlomakpopisa"/>
         <w:numPr>
           <w:ilvl w:val="1"/>
           <w:numId w:val="20"/>
@@ -6007,7 +6007,7 @@
     </w:p>
     <w:p>
       <w:pPr>
-        <w:pStyle w:val="ListParagraph"/>
+        <w:pStyle w:val="Odlomakpopisa"/>
         <w:numPr>
           <w:ilvl w:val="1"/>
           <w:numId w:val="20"/>
@@ -6029,7 +6029,7 @@
     </w:p>
     <w:p>
       <w:pPr>
-        <w:pStyle w:val="ListParagraph"/>
+        <w:pStyle w:val="Odlomakpopisa"/>
         <w:numPr>
           <w:ilvl w:val="0"/>
           <w:numId w:val="20"/>
@@ -6051,7 +6051,7 @@
     </w:p>
     <w:p>
       <w:pPr>
-        <w:pStyle w:val="ListParagraph"/>
+        <w:pStyle w:val="Odlomakpopisa"/>
         <w:numPr>
           <w:ilvl w:val="1"/>
           <w:numId w:val="20"/>
@@ -6111,7 +6111,7 @@
     </w:p>
     <w:p>
       <w:pPr>
-        <w:pStyle w:val="ListParagraph"/>
+        <w:pStyle w:val="Odlomakpopisa"/>
         <w:numPr>
           <w:ilvl w:val="1"/>
           <w:numId w:val="20"/>
@@ -6247,7 +6247,7 @@
     </w:p>
     <w:p>
       <w:pPr>
-        <w:pStyle w:val="ListParagraph"/>
+        <w:pStyle w:val="Odlomakpopisa"/>
         <w:numPr>
           <w:ilvl w:val="1"/>
           <w:numId w:val="20"/>
@@ -6369,7 +6369,7 @@
     </w:p>
     <w:p>
       <w:pPr>
-        <w:pStyle w:val="ListParagraph"/>
+        <w:pStyle w:val="Odlomakpopisa"/>
         <w:numPr>
           <w:ilvl w:val="1"/>
           <w:numId w:val="20"/>
@@ -6407,7 +6407,7 @@
     </w:p>
     <w:p>
       <w:pPr>
-        <w:pStyle w:val="ListParagraph"/>
+        <w:pStyle w:val="Odlomakpopisa"/>
         <w:numPr>
           <w:ilvl w:val="1"/>
           <w:numId w:val="20"/>
@@ -6429,7 +6429,7 @@
     </w:p>
     <w:p>
       <w:pPr>
-        <w:pStyle w:val="ListParagraph"/>
+        <w:pStyle w:val="Odlomakpopisa"/>
         <w:numPr>
           <w:ilvl w:val="0"/>
           <w:numId w:val="20"/>
@@ -6451,7 +6451,7 @@
     </w:p>
     <w:p>
       <w:pPr>
-        <w:pStyle w:val="ListParagraph"/>
+        <w:pStyle w:val="Odlomakpopisa"/>
         <w:numPr>
           <w:ilvl w:val="0"/>
           <w:numId w:val="21"/>
@@ -6473,7 +6473,7 @@
     </w:p>
     <w:p>
       <w:pPr>
-        <w:pStyle w:val="ListParagraph"/>
+        <w:pStyle w:val="Odlomakpopisa"/>
         <w:numPr>
           <w:ilvl w:val="0"/>
           <w:numId w:val="21"/>
@@ -6495,7 +6495,7 @@
     </w:p>
     <w:p>
       <w:pPr>
-        <w:pStyle w:val="ListParagraph"/>
+        <w:pStyle w:val="Odlomakpopisa"/>
         <w:numPr>
           <w:ilvl w:val="0"/>
           <w:numId w:val="21"/>
@@ -6517,7 +6517,7 @@
     </w:p>
     <w:p>
       <w:pPr>
-        <w:pStyle w:val="ListParagraph"/>
+        <w:pStyle w:val="Odlomakpopisa"/>
         <w:numPr>
           <w:ilvl w:val="0"/>
           <w:numId w:val="20"/>
@@ -6539,7 +6539,7 @@
     </w:p>
     <w:p>
       <w:pPr>
-        <w:pStyle w:val="ListParagraph"/>
+        <w:pStyle w:val="Odlomakpopisa"/>
         <w:numPr>
           <w:ilvl w:val="0"/>
           <w:numId w:val="21"/>
@@ -6609,7 +6609,7 @@
     </w:p>
     <w:p>
       <w:pPr>
-        <w:pStyle w:val="ListParagraph"/>
+        <w:pStyle w:val="Odlomakpopisa"/>
         <w:numPr>
           <w:ilvl w:val="0"/>
           <w:numId w:val="21"/>
@@ -6631,7 +6631,7 @@
     </w:p>
     <w:p>
       <w:pPr>
-        <w:pStyle w:val="ListParagraph"/>
+        <w:pStyle w:val="Odlomakpopisa"/>
         <w:numPr>
           <w:ilvl w:val="0"/>
           <w:numId w:val="21"/>
@@ -6653,7 +6653,7 @@
     </w:p>
     <w:p>
       <w:pPr>
-        <w:pStyle w:val="ListParagraph"/>
+        <w:pStyle w:val="Odlomakpopisa"/>
         <w:numPr>
           <w:ilvl w:val="0"/>
           <w:numId w:val="15"/>
@@ -6675,7 +6675,7 @@
     </w:p>
     <w:p>
       <w:pPr>
-        <w:pStyle w:val="ListParagraph"/>
+        <w:pStyle w:val="Odlomakpopisa"/>
         <w:numPr>
           <w:ilvl w:val="1"/>
           <w:numId w:val="15"/>
@@ -6697,7 +6697,7 @@
     </w:p>
     <w:p>
       <w:pPr>
-        <w:pStyle w:val="ListParagraph"/>
+        <w:pStyle w:val="Odlomakpopisa"/>
         <w:numPr>
           <w:ilvl w:val="1"/>
           <w:numId w:val="15"/>
@@ -6727,7 +6727,7 @@
     </w:p>
     <w:p>
       <w:pPr>
-        <w:pStyle w:val="ListParagraph"/>
+        <w:pStyle w:val="Odlomakpopisa"/>
         <w:numPr>
           <w:ilvl w:val="1"/>
           <w:numId w:val="15"/>
@@ -6749,7 +6749,7 @@
     </w:p>
     <w:p>
       <w:pPr>
-        <w:pStyle w:val="ListParagraph"/>
+        <w:pStyle w:val="Odlomakpopisa"/>
         <w:numPr>
           <w:ilvl w:val="0"/>
           <w:numId w:val="15"/>
@@ -6779,7 +6779,7 @@
     </w:p>
     <w:p>
       <w:pPr>
-        <w:pStyle w:val="ListParagraph"/>
+        <w:pStyle w:val="Odlomakpopisa"/>
         <w:numPr>
           <w:ilvl w:val="1"/>
           <w:numId w:val="15"/>
@@ -6801,7 +6801,7 @@
     </w:p>
     <w:p>
       <w:pPr>
-        <w:pStyle w:val="ListParagraph"/>
+        <w:pStyle w:val="Odlomakpopisa"/>
         <w:numPr>
           <w:ilvl w:val="1"/>
           <w:numId w:val="15"/>
@@ -6919,7 +6919,7 @@
     </w:p>
     <w:p>
       <w:pPr>
-        <w:pStyle w:val="ListParagraph"/>
+        <w:pStyle w:val="Odlomakpopisa"/>
         <w:numPr>
           <w:ilvl w:val="1"/>
           <w:numId w:val="15"/>
@@ -6995,7 +6995,7 @@
     </w:p>
     <w:p>
       <w:pPr>
-        <w:pStyle w:val="ListParagraph"/>
+        <w:pStyle w:val="Odlomakpopisa"/>
         <w:numPr>
           <w:ilvl w:val="1"/>
           <w:numId w:val="15"/>
@@ -7017,7 +7017,7 @@
     </w:p>
     <w:p>
       <w:pPr>
-        <w:pStyle w:val="ListParagraph"/>
+        <w:pStyle w:val="Odlomakpopisa"/>
         <w:numPr>
           <w:ilvl w:val="1"/>
           <w:numId w:val="15"/>
@@ -7039,7 +7039,7 @@
     </w:p>
     <w:p>
       <w:pPr>
-        <w:pStyle w:val="ListParagraph"/>
+        <w:pStyle w:val="Odlomakpopisa"/>
         <w:numPr>
           <w:ilvl w:val="0"/>
           <w:numId w:val="15"/>
@@ -7061,7 +7061,7 @@
     </w:p>
     <w:p>
       <w:pPr>
-        <w:pStyle w:val="ListParagraph"/>
+        <w:pStyle w:val="Odlomakpopisa"/>
         <w:numPr>
           <w:ilvl w:val="1"/>
           <w:numId w:val="15"/>
@@ -7135,7 +7135,7 @@
     </w:p>
     <w:p>
       <w:pPr>
-        <w:pStyle w:val="ListParagraph"/>
+        <w:pStyle w:val="Odlomakpopisa"/>
         <w:numPr>
           <w:ilvl w:val="1"/>
           <w:numId w:val="15"/>
@@ -7198,7 +7198,7 @@
     </w:p>
     <w:p>
       <w:pPr>
-        <w:pStyle w:val="ListParagraph"/>
+        <w:pStyle w:val="Odlomakpopisa"/>
         <w:numPr>
           <w:ilvl w:val="1"/>
           <w:numId w:val="15"/>
@@ -7220,7 +7220,7 @@
     </w:p>
     <w:p>
       <w:pPr>
-        <w:pStyle w:val="ListParagraph"/>
+        <w:pStyle w:val="Odlomakpopisa"/>
         <w:numPr>
           <w:ilvl w:val="1"/>
           <w:numId w:val="15"/>
@@ -7310,7 +7310,7 @@
     </w:p>
     <w:p>
       <w:pPr>
-        <w:pStyle w:val="ListParagraph"/>
+        <w:pStyle w:val="Odlomakpopisa"/>
         <w:numPr>
           <w:ilvl w:val="1"/>
           <w:numId w:val="15"/>
@@ -7348,7 +7348,7 @@
     </w:p>
     <w:p>
       <w:pPr>
-        <w:pStyle w:val="ListParagraph"/>
+        <w:pStyle w:val="Odlomakpopisa"/>
         <w:numPr>
           <w:ilvl w:val="0"/>
           <w:numId w:val="22"/>
@@ -7378,7 +7378,7 @@
     </w:p>
     <w:p>
       <w:pPr>
-        <w:pStyle w:val="ListParagraph"/>
+        <w:pStyle w:val="Odlomakpopisa"/>
         <w:numPr>
           <w:ilvl w:val="0"/>
           <w:numId w:val="23"/>
@@ -7400,7 +7400,7 @@
     </w:p>
     <w:p>
       <w:pPr>
-        <w:pStyle w:val="ListParagraph"/>
+        <w:pStyle w:val="Odlomakpopisa"/>
         <w:numPr>
           <w:ilvl w:val="0"/>
           <w:numId w:val="23"/>
@@ -7422,7 +7422,7 @@
     </w:p>
     <w:p>
       <w:pPr>
-        <w:pStyle w:val="ListParagraph"/>
+        <w:pStyle w:val="Odlomakpopisa"/>
         <w:numPr>
           <w:ilvl w:val="0"/>
           <w:numId w:val="23"/>
@@ -7500,7 +7500,7 @@
     </w:p>
     <w:p>
       <w:pPr>
-        <w:pStyle w:val="ListParagraph"/>
+        <w:pStyle w:val="Odlomakpopisa"/>
         <w:numPr>
           <w:ilvl w:val="0"/>
           <w:numId w:val="23"/>
@@ -7522,7 +7522,7 @@
     </w:p>
     <w:p>
       <w:pPr>
-        <w:pStyle w:val="ListParagraph"/>
+        <w:pStyle w:val="Odlomakpopisa"/>
         <w:numPr>
           <w:ilvl w:val="0"/>
           <w:numId w:val="23"/>
@@ -7590,7 +7590,7 @@
     </w:p>
     <w:p>
       <w:pPr>
-        <w:pStyle w:val="ListParagraph"/>
+        <w:pStyle w:val="Odlomakpopisa"/>
         <w:numPr>
           <w:ilvl w:val="0"/>
           <w:numId w:val="23"/>
@@ -7630,7 +7630,7 @@
     </w:p>
     <w:p>
       <w:pPr>
-        <w:pStyle w:val="ListParagraph"/>
+        <w:pStyle w:val="Odlomakpopisa"/>
         <w:numPr>
           <w:ilvl w:val="0"/>
           <w:numId w:val="23"/>
@@ -7652,7 +7652,7 @@
     </w:p>
     <w:p>
       <w:pPr>
-        <w:pStyle w:val="ListParagraph"/>
+        <w:pStyle w:val="Odlomakpopisa"/>
         <w:numPr>
           <w:ilvl w:val="0"/>
           <w:numId w:val="23"/>
@@ -7674,7 +7674,7 @@
     </w:p>
     <w:p>
       <w:pPr>
-        <w:pStyle w:val="ListParagraph"/>
+        <w:pStyle w:val="Odlomakpopisa"/>
         <w:numPr>
           <w:ilvl w:val="0"/>
           <w:numId w:val="22"/>
@@ -7696,7 +7696,7 @@
     </w:p>
     <w:p>
       <w:pPr>
-        <w:pStyle w:val="ListParagraph"/>
+        <w:pStyle w:val="Odlomakpopisa"/>
         <w:numPr>
           <w:ilvl w:val="0"/>
           <w:numId w:val="23"/>
@@ -7718,7 +7718,7 @@
     </w:p>
     <w:p>
       <w:pPr>
-        <w:pStyle w:val="ListParagraph"/>
+        <w:pStyle w:val="Odlomakpopisa"/>
         <w:numPr>
           <w:ilvl w:val="0"/>
           <w:numId w:val="23"/>
@@ -7810,7 +7810,7 @@
     </w:p>
     <w:p>
       <w:pPr>
-        <w:pStyle w:val="ListParagraph"/>
+        <w:pStyle w:val="Odlomakpopisa"/>
         <w:numPr>
           <w:ilvl w:val="0"/>
           <w:numId w:val="23"/>
@@ -7832,6 +7832,140 @@
     </w:p>
     <w:p>
       <w:pPr>
+        <w:pStyle w:val="Odlomakpopisa"/>
+        <w:numPr>
+          <w:ilvl w:val="0"/>
+          <w:numId w:val="20"/>
+        </w:numPr>
+        <w:rPr>
+          <w:rFonts w:ascii="Arial" w:eastAsia="Times New Roman" w:hAnsi="Arial" w:cs="Arial"/>
+          <w:color w:val="000000"/>
+          <w:lang w:eastAsia="hr-HR"/>
+        </w:rPr>
+      </w:pPr>
+      <w:r>
+        <w:rPr>
+          <w:rFonts w:ascii="Arial" w:eastAsia="Times New Roman" w:hAnsi="Arial" w:cs="Arial"/>
+          <w:color w:val="000000"/>
+          <w:lang w:eastAsia="hr-HR"/>
+        </w:rPr>
+        <w:t>26. ožujka 2021. (Petra Škrabo)</w:t>
+      </w:r>
+    </w:p>
+    <w:p>
+      <w:pPr>
+        <w:pStyle w:val="Odlomakpopisa"/>
+        <w:numPr>
+          <w:ilvl w:val="1"/>
+          <w:numId w:val="20"/>
+        </w:numPr>
+        <w:rPr>
+          <w:rFonts w:ascii="Arial" w:eastAsia="Times New Roman" w:hAnsi="Arial" w:cs="Arial"/>
+          <w:color w:val="000000"/>
+          <w:lang w:eastAsia="hr-HR"/>
+        </w:rPr>
+      </w:pPr>
+      <w:r>
+        <w:rPr>
+          <w:rFonts w:ascii="Arial" w:eastAsia="Times New Roman" w:hAnsi="Arial" w:cs="Arial"/>
+          <w:color w:val="000000"/>
+          <w:lang w:eastAsia="hr-HR"/>
+        </w:rPr>
+        <w:t>Dodana je mogućnost osvajanja bodova kao „supermoći“ i ikona za iste. Što je igrač na višoj razini igre, vrijednost pokupljenih bodova je veća. Ova „supermoć“ dodana je na neke levele.</w:t>
+      </w:r>
+    </w:p>
+    <w:p>
+      <w:pPr>
+        <w:pStyle w:val="Odlomakpopisa"/>
+        <w:numPr>
+          <w:ilvl w:val="1"/>
+          <w:numId w:val="20"/>
+        </w:numPr>
+        <w:rPr>
+          <w:rFonts w:ascii="Arial" w:eastAsia="Times New Roman" w:hAnsi="Arial" w:cs="Arial"/>
+          <w:color w:val="000000"/>
+          <w:lang w:eastAsia="hr-HR"/>
+        </w:rPr>
+      </w:pPr>
+      <w:r>
+        <w:rPr>
+          <w:rFonts w:ascii="Arial" w:eastAsia="Times New Roman" w:hAnsi="Arial" w:cs="Arial"/>
+          <w:color w:val="000000"/>
+          <w:lang w:eastAsia="hr-HR"/>
+        </w:rPr>
+        <w:t>Poboljšano je skaliranje igrača kad pokupi štit.</w:t>
+      </w:r>
+    </w:p>
+    <w:p>
+      <w:pPr>
+        <w:pStyle w:val="Odlomakpopisa"/>
+        <w:numPr>
+          <w:ilvl w:val="1"/>
+          <w:numId w:val="20"/>
+        </w:numPr>
+        <w:rPr>
+          <w:rFonts w:ascii="Arial" w:eastAsia="Times New Roman" w:hAnsi="Arial" w:cs="Arial"/>
+          <w:i/>
+          <w:iCs/>
+          <w:color w:val="000000"/>
+          <w:lang w:eastAsia="hr-HR"/>
+        </w:rPr>
+      </w:pPr>
+      <w:r>
+        <w:rPr>
+          <w:rFonts w:ascii="Arial" w:eastAsia="Times New Roman" w:hAnsi="Arial" w:cs="Arial"/>
+          <w:i/>
+          <w:iCs/>
+          <w:color w:val="000000"/>
+          <w:lang w:eastAsia="hr-HR"/>
+        </w:rPr>
+        <w:t>State.PAUSE</w:t>
+      </w:r>
+      <w:r>
+        <w:rPr>
+          <w:rFonts w:ascii="Arial" w:eastAsia="Times New Roman" w:hAnsi="Arial" w:cs="Arial"/>
+          <w:i/>
+          <w:iCs/>
+          <w:color w:val="000000"/>
+          <w:lang w:eastAsia="hr-HR"/>
+        </w:rPr>
+        <w:t xml:space="preserve"> </w:t>
+      </w:r>
+      <w:r>
+        <w:rPr>
+          <w:rFonts w:ascii="Arial" w:eastAsia="Times New Roman" w:hAnsi="Arial" w:cs="Arial"/>
+          <w:color w:val="000000"/>
+          <w:lang w:eastAsia="hr-HR"/>
+        </w:rPr>
+        <w:t>je modificiran.</w:t>
+      </w:r>
+    </w:p>
+    <w:p>
+      <w:pPr>
+        <w:pStyle w:val="Odlomakpopisa"/>
+        <w:numPr>
+          <w:ilvl w:val="1"/>
+          <w:numId w:val="20"/>
+        </w:numPr>
+        <w:rPr>
+          <w:rFonts w:ascii="Arial" w:eastAsia="Times New Roman" w:hAnsi="Arial" w:cs="Arial"/>
+          <w:i/>
+          <w:iCs/>
+          <w:color w:val="000000"/>
+          <w:lang w:eastAsia="hr-HR"/>
+        </w:rPr>
+      </w:pPr>
+      <w:r>
+        <w:rPr>
+          <w:rFonts w:ascii="Arial" w:eastAsia="Times New Roman" w:hAnsi="Arial" w:cs="Arial"/>
+          <w:color w:val="000000"/>
+          <w:lang w:eastAsia="hr-HR"/>
+        </w:rPr>
+        <w:t>Ukupno rada: 3h</w:t>
+      </w:r>
+    </w:p>
+    <w:p>
+      <w:pPr>
         <w:ind w:left="1080"/>
         <w:rPr>
           <w:rFonts w:ascii="Arial" w:eastAsia="Times New Roman" w:hAnsi="Arial" w:cs="Arial"/>
@@ -7884,7 +8018,16 @@
           <w:color w:val="000000"/>
           <w:lang w:eastAsia="hr-HR"/>
         </w:rPr>
-        <w:t xml:space="preserve">Svakodnevna komunikacija tima odvijala se preko Facebook Messengera, gdje su svi članovi tima bili dostupni cijeli dan. Preko poruka su se donosile važne odluke o promjenama u igri (prelazak iz levela u level, način odskakanja loptice, princip bodovanja, izgled same igrice, pomak lika u igri, završetak igre, zvukovi,…). Prilikom </w:t>
+        <w:t xml:space="preserve">Svakodnevna komunikacija tima odvijala se preko Facebook Messengera, gdje su svi članovi tima bili dostupni cijeli dan. Preko poruka su se donosile važne odluke o promjenama </w:t>
+      </w:r>
+      <w:r>
+        <w:rPr>
+          <w:rFonts w:ascii="Arial" w:eastAsia="Times New Roman" w:hAnsi="Arial" w:cs="Arial"/>
+          <w:color w:val="000000"/>
+          <w:lang w:eastAsia="hr-HR"/>
+        </w:rPr>
+        <w:lastRenderedPageBreak/>
+        <w:t xml:space="preserve">u igri (prelazak iz levela u level, način odskakanja loptice, princip bodovanja, izgled same igrice, pomak lika u igri, završetak igre, zvukovi,…). Prilikom </w:t>
       </w:r>
       <w:r>
         <w:rPr>
@@ -7931,7 +8074,7 @@
     </w:p>
     <w:p>
       <w:pPr>
-        <w:pStyle w:val="ListParagraph"/>
+        <w:pStyle w:val="Odlomakpopisa"/>
         <w:numPr>
           <w:ilvl w:val="0"/>
           <w:numId w:val="22"/>
@@ -7969,7 +8112,7 @@
     </w:p>
     <w:p>
       <w:pPr>
-        <w:pStyle w:val="ListParagraph"/>
+        <w:pStyle w:val="Odlomakpopisa"/>
         <w:numPr>
           <w:ilvl w:val="0"/>
           <w:numId w:val="22"/>
@@ -7986,7 +8129,6 @@
           <w:color w:val="000000"/>
           <w:lang w:eastAsia="hr-HR"/>
         </w:rPr>
-        <w:lastRenderedPageBreak/>
         <w:t xml:space="preserve">10.3. – </w:t>
       </w:r>
       <w:r>
@@ -8016,7 +8158,7 @@
     </w:p>
     <w:p>
       <w:pPr>
-        <w:pStyle w:val="ListParagraph"/>
+        <w:pStyle w:val="Odlomakpopisa"/>
         <w:numPr>
           <w:ilvl w:val="0"/>
           <w:numId w:val="22"/>
@@ -8062,7 +8204,7 @@
     </w:p>
     <w:p>
       <w:pPr>
-        <w:pStyle w:val="ListParagraph"/>
+        <w:pStyle w:val="Odlomakpopisa"/>
         <w:numPr>
           <w:ilvl w:val="0"/>
           <w:numId w:val="22"/>
@@ -8125,7 +8267,7 @@
     </w:p>
     <w:p>
       <w:pPr>
-        <w:pStyle w:val="ListParagraph"/>
+        <w:pStyle w:val="Odlomakpopisa"/>
         <w:numPr>
           <w:ilvl w:val="0"/>
           <w:numId w:val="22"/>
@@ -8213,7 +8355,7 @@
     </w:p>
     <w:p>
       <w:pPr>
-        <w:pStyle w:val="ListParagraph"/>
+        <w:pStyle w:val="Odlomakpopisa"/>
         <w:numPr>
           <w:ilvl w:val="0"/>
           <w:numId w:val="22"/>
@@ -8269,7 +8411,7 @@
     </w:p>
     <w:p>
       <w:pPr>
-        <w:pStyle w:val="ListParagraph"/>
+        <w:pStyle w:val="Odlomakpopisa"/>
         <w:numPr>
           <w:ilvl w:val="0"/>
           <w:numId w:val="22"/>
@@ -8291,7 +8433,7 @@
     </w:p>
     <w:p>
       <w:pPr>
-        <w:pStyle w:val="ListParagraph"/>
+        <w:pStyle w:val="Odlomakpopisa"/>
         <w:numPr>
           <w:ilvl w:val="0"/>
           <w:numId w:val="22"/>
@@ -8330,7 +8472,7 @@
     </w:p>
     <w:p>
       <w:pPr>
-        <w:pStyle w:val="ListParagraph"/>
+        <w:pStyle w:val="Odlomakpopisa"/>
         <w:numPr>
           <w:ilvl w:val="0"/>
           <w:numId w:val="22"/>
@@ -8403,7 +8545,7 @@
     </w:p>
     <w:p>
       <w:pPr>
-        <w:pStyle w:val="ListParagraph"/>
+        <w:pStyle w:val="Odlomakpopisa"/>
         <w:numPr>
           <w:ilvl w:val="0"/>
           <w:numId w:val="22"/>
@@ -8450,7 +8592,7 @@
     </w:p>
     <w:p>
       <w:pPr>
-        <w:pStyle w:val="ListParagraph"/>
+        <w:pStyle w:val="Odlomakpopisa"/>
         <w:numPr>
           <w:ilvl w:val="0"/>
           <w:numId w:val="22"/>
@@ -8469,8 +8611,6 @@
         </w:rPr>
         <w:t>25.3</w:t>
       </w:r>
-      <w:bookmarkStart w:id="0" w:name="_GoBack"/>
-      <w:bookmarkEnd w:id="0"/>
       <w:r>
         <w:rPr>
           <w:rFonts w:ascii="Arial" w:eastAsia="Times New Roman" w:hAnsi="Arial" w:cs="Arial"/>
@@ -8527,7 +8667,7 @@
     </w:p>
     <w:p>
       <w:pPr>
-        <w:pStyle w:val="ListParagraph"/>
+        <w:pStyle w:val="Odlomakpopisa"/>
         <w:numPr>
           <w:ilvl w:val="0"/>
           <w:numId w:val="22"/>
@@ -8549,7 +8689,7 @@
     </w:p>
     <w:p>
       <w:pPr>
-        <w:pStyle w:val="ListParagraph"/>
+        <w:pStyle w:val="Odlomakpopisa"/>
         <w:numPr>
           <w:ilvl w:val="0"/>
           <w:numId w:val="22"/>
@@ -8571,7 +8711,7 @@
     </w:p>
     <w:p>
       <w:pPr>
-        <w:pStyle w:val="ListParagraph"/>
+        <w:pStyle w:val="Odlomakpopisa"/>
         <w:numPr>
           <w:ilvl w:val="0"/>
           <w:numId w:val="22"/>
@@ -8610,7 +8750,7 @@
     </w:p>
     <w:p>
       <w:pPr>
-        <w:pStyle w:val="ListParagraph"/>
+        <w:pStyle w:val="Odlomakpopisa"/>
         <w:numPr>
           <w:ilvl w:val="0"/>
           <w:numId w:val="22"/>
@@ -8705,7 +8845,7 @@
 </file>
 
 <file path=word/endnotes.xml><?xml version="1.0" encoding="utf-8"?>
-<w:endnotes xmlns:wpc="http://schemas.microsoft.com/office/word/2010/wordprocessingCanvas" xmlns:cx="http://schemas.microsoft.com/office/drawing/2014/chartex" xmlns:mc="http://schemas.openxmlformats.org/markup-compatibility/2006" xmlns:o="urn:schemas-microsoft-com:office:office" xmlns:r="http://schemas.openxmlformats.org/officeDocument/2006/relationships" xmlns:m="http://schemas.openxmlformats.org/officeDocument/2006/math" xmlns:v="urn:schemas-microsoft-com:vml" xmlns:wp14="http://schemas.microsoft.com/office/word/2010/wordprocessingDrawing" xmlns:wp="http://schemas.openxmlformats.org/drawingml/2006/wordprocessingDrawing" xmlns:w10="urn:schemas-microsoft-com:office:word" xmlns:w="http://schemas.openxmlformats.org/wordprocessingml/2006/main" xmlns:w14="http://schemas.microsoft.com/office/word/2010/wordml" xmlns:w15="http://schemas.microsoft.com/office/word/2012/wordml" xmlns:w16se="http://schemas.microsoft.com/office/word/2015/wordml/symex" xmlns:wpg="http://schemas.microsoft.com/office/word/2010/wordprocessingGroup" xmlns:wpi="http://schemas.microsoft.com/office/word/2010/wordprocessingInk" xmlns:wne="http://schemas.microsoft.com/office/word/2006/wordml" xmlns:wps="http://schemas.microsoft.com/office/word/2010/wordprocessingShape" mc:Ignorable="w14 w15 w16se wp14">
+<w:endnotes xmlns:wpc="http://schemas.microsoft.com/office/word/2010/wordprocessingCanvas" xmlns:cx="http://schemas.microsoft.com/office/drawing/2014/chartex" xmlns:cx1="http://schemas.microsoft.com/office/drawing/2015/9/8/chartex" xmlns:cx2="http://schemas.microsoft.com/office/drawing/2015/10/21/chartex" xmlns:cx3="http://schemas.microsoft.com/office/drawing/2016/5/9/chartex" xmlns:cx4="http://schemas.microsoft.com/office/drawing/2016/5/10/chartex" xmlns:cx5="http://schemas.microsoft.com/office/drawing/2016/5/11/chartex" xmlns:cx6="http://schemas.microsoft.com/office/drawing/2016/5/12/chartex" xmlns:cx7="http://schemas.microsoft.com/office/drawing/2016/5/13/chartex" xmlns:cx8="http://schemas.microsoft.com/office/drawing/2016/5/14/chartex" xmlns:mc="http://schemas.openxmlformats.org/markup-compatibility/2006" xmlns:aink="http://schemas.microsoft.com/office/drawing/2016/ink" xmlns:am3d="http://schemas.microsoft.com/office/drawing/2017/model3d" xmlns:o="urn:schemas-microsoft-com:office:office" xmlns:r="http://schemas.openxmlformats.org/officeDocument/2006/relationships" xmlns:m="http://schemas.openxmlformats.org/officeDocument/2006/math" xmlns:v="urn:schemas-microsoft-com:vml" xmlns:wp14="http://schemas.microsoft.com/office/word/2010/wordprocessingDrawing" xmlns:wp="http://schemas.openxmlformats.org/drawingml/2006/wordprocessingDrawing" xmlns:w10="urn:schemas-microsoft-com:office:word" xmlns:w="http://schemas.openxmlformats.org/wordprocessingml/2006/main" xmlns:w14="http://schemas.microsoft.com/office/word/2010/wordml" xmlns:w15="http://schemas.microsoft.com/office/word/2012/wordml" xmlns:w16cex="http://schemas.microsoft.com/office/word/2018/wordml/cex" xmlns:w16cid="http://schemas.microsoft.com/office/word/2016/wordml/cid" xmlns:w16="http://schemas.microsoft.com/office/word/2018/wordml" xmlns:w16se="http://schemas.microsoft.com/office/word/2015/wordml/symex" xmlns:wpg="http://schemas.microsoft.com/office/word/2010/wordprocessingGroup" xmlns:wpi="http://schemas.microsoft.com/office/word/2010/wordprocessingInk" xmlns:wne="http://schemas.microsoft.com/office/word/2006/wordml" xmlns:wps="http://schemas.microsoft.com/office/word/2010/wordprocessingShape" mc:Ignorable="w14 w15 w16se w16cid w16 w16cex wp14">
   <w:endnote w:type="separator" w:id="-1">
     <w:p>
       <w:pPr>
@@ -8730,7 +8870,7 @@
 </file>
 
 <file path=word/footnotes.xml><?xml version="1.0" encoding="utf-8"?>
-<w:footnotes xmlns:wpc="http://schemas.microsoft.com/office/word/2010/wordprocessingCanvas" xmlns:cx="http://schemas.microsoft.com/office/drawing/2014/chartex" xmlns:mc="http://schemas.openxmlformats.org/markup-compatibility/2006" xmlns:o="urn:schemas-microsoft-com:office:office" xmlns:r="http://schemas.openxmlformats.org/officeDocument/2006/relationships" xmlns:m="http://schemas.openxmlformats.org/officeDocument/2006/math" xmlns:v="urn:schemas-microsoft-com:vml" xmlns:wp14="http://schemas.microsoft.com/office/word/2010/wordprocessingDrawing" xmlns:wp="http://schemas.openxmlformats.org/drawingml/2006/wordprocessingDrawing" xmlns:w10="urn:schemas-microsoft-com:office:word" xmlns:w="http://schemas.openxmlformats.org/wordprocessingml/2006/main" xmlns:w14="http://schemas.microsoft.com/office/word/2010/wordml" xmlns:w15="http://schemas.microsoft.com/office/word/2012/wordml" xmlns:w16se="http://schemas.microsoft.com/office/word/2015/wordml/symex" xmlns:wpg="http://schemas.microsoft.com/office/word/2010/wordprocessingGroup" xmlns:wpi="http://schemas.microsoft.com/office/word/2010/wordprocessingInk" xmlns:wne="http://schemas.microsoft.com/office/word/2006/wordml" xmlns:wps="http://schemas.microsoft.com/office/word/2010/wordprocessingShape" mc:Ignorable="w14 w15 w16se wp14">
+<w:footnotes xmlns:wpc="http://schemas.microsoft.com/office/word/2010/wordprocessingCanvas" xmlns:cx="http://schemas.microsoft.com/office/drawing/2014/chartex" xmlns:cx1="http://schemas.microsoft.com/office/drawing/2015/9/8/chartex" xmlns:cx2="http://schemas.microsoft.com/office/drawing/2015/10/21/chartex" xmlns:cx3="http://schemas.microsoft.com/office/drawing/2016/5/9/chartex" xmlns:cx4="http://schemas.microsoft.com/office/drawing/2016/5/10/chartex" xmlns:cx5="http://schemas.microsoft.com/office/drawing/2016/5/11/chartex" xmlns:cx6="http://schemas.microsoft.com/office/drawing/2016/5/12/chartex" xmlns:cx7="http://schemas.microsoft.com/office/drawing/2016/5/13/chartex" xmlns:cx8="http://schemas.microsoft.com/office/drawing/2016/5/14/chartex" xmlns:mc="http://schemas.openxmlformats.org/markup-compatibility/2006" xmlns:aink="http://schemas.microsoft.com/office/drawing/2016/ink" xmlns:am3d="http://schemas.microsoft.com/office/drawing/2017/model3d" xmlns:o="urn:schemas-microsoft-com:office:office" xmlns:r="http://schemas.openxmlformats.org/officeDocument/2006/relationships" xmlns:m="http://schemas.openxmlformats.org/officeDocument/2006/math" xmlns:v="urn:schemas-microsoft-com:vml" xmlns:wp14="http://schemas.microsoft.com/office/word/2010/wordprocessingDrawing" xmlns:wp="http://schemas.openxmlformats.org/drawingml/2006/wordprocessingDrawing" xmlns:w10="urn:schemas-microsoft-com:office:word" xmlns:w="http://schemas.openxmlformats.org/wordprocessingml/2006/main" xmlns:w14="http://schemas.microsoft.com/office/word/2010/wordml" xmlns:w15="http://schemas.microsoft.com/office/word/2012/wordml" xmlns:w16cex="http://schemas.microsoft.com/office/word/2018/wordml/cex" xmlns:w16cid="http://schemas.microsoft.com/office/word/2016/wordml/cid" xmlns:w16="http://schemas.microsoft.com/office/word/2018/wordml" xmlns:w16se="http://schemas.microsoft.com/office/word/2015/wordml/symex" xmlns:wpg="http://schemas.microsoft.com/office/word/2010/wordprocessingGroup" xmlns:wpi="http://schemas.microsoft.com/office/word/2010/wordprocessingInk" xmlns:wne="http://schemas.microsoft.com/office/word/2006/wordml" xmlns:wps="http://schemas.microsoft.com/office/word/2010/wordprocessingShape" mc:Ignorable="w14 w15 w16se w16cid w16 w16cex wp14">
   <w:footnote w:type="separator" w:id="-1">
     <w:p>
       <w:pPr>
@@ -8755,7 +8895,7 @@
 </file>
 
 <file path=word/numbering.xml><?xml version="1.0" encoding="utf-8"?>
-<w:numbering xmlns:wpc="http://schemas.microsoft.com/office/word/2010/wordprocessingCanvas" xmlns:cx="http://schemas.microsoft.com/office/drawing/2014/chartex" xmlns:mc="http://schemas.openxmlformats.org/markup-compatibility/2006" xmlns:o="urn:schemas-microsoft-com:office:office" xmlns:r="http://schemas.openxmlformats.org/officeDocument/2006/relationships" xmlns:m="http://schemas.openxmlformats.org/officeDocument/2006/math" xmlns:v="urn:schemas-microsoft-com:vml" xmlns:wp14="http://schemas.microsoft.com/office/word/2010/wordprocessingDrawing" xmlns:wp="http://schemas.openxmlformats.org/drawingml/2006/wordprocessingDrawing" xmlns:w10="urn:schemas-microsoft-com:office:word" xmlns:w="http://schemas.openxmlformats.org/wordprocessingml/2006/main" xmlns:w14="http://schemas.microsoft.com/office/word/2010/wordml" xmlns:w15="http://schemas.microsoft.com/office/word/2012/wordml" xmlns:w16se="http://schemas.microsoft.com/office/word/2015/wordml/symex" xmlns:wpg="http://schemas.microsoft.com/office/word/2010/wordprocessingGroup" xmlns:wpi="http://schemas.microsoft.com/office/word/2010/wordprocessingInk" xmlns:wne="http://schemas.microsoft.com/office/word/2006/wordml" xmlns:wps="http://schemas.microsoft.com/office/word/2010/wordprocessingShape" mc:Ignorable="w14 w15 w16se wp14">
+<w:numbering xmlns:wpc="http://schemas.microsoft.com/office/word/2010/wordprocessingCanvas" xmlns:cx="http://schemas.microsoft.com/office/drawing/2014/chartex" xmlns:cx1="http://schemas.microsoft.com/office/drawing/2015/9/8/chartex" xmlns:cx2="http://schemas.microsoft.com/office/drawing/2015/10/21/chartex" xmlns:cx3="http://schemas.microsoft.com/office/drawing/2016/5/9/chartex" xmlns:cx4="http://schemas.microsoft.com/office/drawing/2016/5/10/chartex" xmlns:cx5="http://schemas.microsoft.com/office/drawing/2016/5/11/chartex" xmlns:cx6="http://schemas.microsoft.com/office/drawing/2016/5/12/chartex" xmlns:cx7="http://schemas.microsoft.com/office/drawing/2016/5/13/chartex" xmlns:cx8="http://schemas.microsoft.com/office/drawing/2016/5/14/chartex" xmlns:mc="http://schemas.openxmlformats.org/markup-compatibility/2006" xmlns:aink="http://schemas.microsoft.com/office/drawing/2016/ink" xmlns:am3d="http://schemas.microsoft.com/office/drawing/2017/model3d" xmlns:o="urn:schemas-microsoft-com:office:office" xmlns:r="http://schemas.openxmlformats.org/officeDocument/2006/relationships" xmlns:m="http://schemas.openxmlformats.org/officeDocument/2006/math" xmlns:v="urn:schemas-microsoft-com:vml" xmlns:wp14="http://schemas.microsoft.com/office/word/2010/wordprocessingDrawing" xmlns:wp="http://schemas.openxmlformats.org/drawingml/2006/wordprocessingDrawing" xmlns:w10="urn:schemas-microsoft-com:office:word" xmlns:w="http://schemas.openxmlformats.org/wordprocessingml/2006/main" xmlns:w14="http://schemas.microsoft.com/office/word/2010/wordml" xmlns:w15="http://schemas.microsoft.com/office/word/2012/wordml" xmlns:w16cex="http://schemas.microsoft.com/office/word/2018/wordml/cex" xmlns:w16cid="http://schemas.microsoft.com/office/word/2016/wordml/cid" xmlns:w16="http://schemas.microsoft.com/office/word/2018/wordml" xmlns:w16se="http://schemas.microsoft.com/office/word/2015/wordml/symex" xmlns:wpg="http://schemas.microsoft.com/office/word/2010/wordprocessingGroup" xmlns:wpi="http://schemas.microsoft.com/office/word/2010/wordprocessingInk" xmlns:wne="http://schemas.microsoft.com/office/word/2006/wordml" xmlns:wps="http://schemas.microsoft.com/office/word/2010/wordprocessingShape" mc:Ignorable="w14 w15 w16se w16cid w16 w16cex wp14">
   <w:abstractNum w:abstractNumId="0" w15:restartNumberingAfterBreak="0">
     <w:nsid w:val="0A550C0C"/>
     <w:multiLevelType w:val="hybridMultilevel"/>
@@ -9663,7 +9803,7 @@
   <w:abstractNum w:abstractNumId="8" w15:restartNumberingAfterBreak="0">
     <w:nsid w:val="30156088"/>
     <w:multiLevelType w:val="hybridMultilevel"/>
-    <w:tmpl w:val="CDDADCF2"/>
+    <w:tmpl w:val="7030434C"/>
     <w:lvl w:ilvl="0" w:tplc="041A0003">
       <w:start w:val="1"/>
       <w:numFmt w:val="bullet"/>
@@ -10878,7 +11018,7 @@
   <w:abstractNum w:abstractNumId="19" w15:restartNumberingAfterBreak="0">
     <w:nsid w:val="65443576"/>
     <w:multiLevelType w:val="hybridMultilevel"/>
-    <w:tmpl w:val="39863C14"/>
+    <w:tmpl w:val="A16C3564"/>
     <w:lvl w:ilvl="0" w:tplc="04090001">
       <w:start w:val="1"/>
       <w:numFmt w:val="bullet"/>
@@ -11516,7 +11656,7 @@
 </file>
 
 <file path=word/styles.xml><?xml version="1.0" encoding="utf-8"?>
-<w:styles xmlns:mc="http://schemas.openxmlformats.org/markup-compatibility/2006" xmlns:r="http://schemas.openxmlformats.org/officeDocument/2006/relationships" xmlns:w="http://schemas.openxmlformats.org/wordprocessingml/2006/main" xmlns:w14="http://schemas.microsoft.com/office/word/2010/wordml" xmlns:w15="http://schemas.microsoft.com/office/word/2012/wordml" xmlns:w16se="http://schemas.microsoft.com/office/word/2015/wordml/symex" mc:Ignorable="w14 w15 w16se">
+<w:styles xmlns:mc="http://schemas.openxmlformats.org/markup-compatibility/2006" xmlns:r="http://schemas.openxmlformats.org/officeDocument/2006/relationships" xmlns:w="http://schemas.openxmlformats.org/wordprocessingml/2006/main" xmlns:w14="http://schemas.microsoft.com/office/word/2010/wordml" xmlns:w15="http://schemas.microsoft.com/office/word/2012/wordml" xmlns:w16cex="http://schemas.microsoft.com/office/word/2018/wordml/cex" xmlns:w16cid="http://schemas.microsoft.com/office/word/2016/wordml/cid" xmlns:w16="http://schemas.microsoft.com/office/word/2018/wordml" xmlns:w16se="http://schemas.microsoft.com/office/word/2015/wordml/symex" mc:Ignorable="w14 w15 w16se w16cid w16 w16cex">
   <w:docDefaults>
     <w:rPrDefault>
       <w:rPr>
@@ -11532,7 +11672,7 @@
       </w:pPr>
     </w:pPrDefault>
   </w:docDefaults>
-  <w:latentStyles w:defLockedState="0" w:defUIPriority="99" w:defSemiHidden="0" w:defUnhideWhenUsed="0" w:defQFormat="0" w:count="371">
+  <w:latentStyles w:defLockedState="0" w:defUIPriority="99" w:defSemiHidden="0" w:defUnhideWhenUsed="0" w:defQFormat="0" w:count="376">
     <w:lsdException w:name="Normal" w:uiPriority="0" w:qFormat="1"/>
     <w:lsdException w:name="heading 1" w:uiPriority="9" w:qFormat="1"/>
     <w:lsdException w:name="heading 2" w:semiHidden="1" w:uiPriority="9" w:unhideWhenUsed="1" w:qFormat="1"/>
@@ -11638,7 +11778,6 @@
     <w:lsdException w:name="HTML Sample" w:semiHidden="1" w:unhideWhenUsed="1"/>
     <w:lsdException w:name="HTML Typewriter" w:semiHidden="1" w:unhideWhenUsed="1"/>
     <w:lsdException w:name="HTML Variable" w:semiHidden="1" w:unhideWhenUsed="1"/>
-    <w:lsdException w:name="Normal Table" w:semiHidden="1" w:unhideWhenUsed="1"/>
     <w:lsdException w:name="annotation subject" w:semiHidden="1" w:unhideWhenUsed="1"/>
     <w:lsdException w:name="No List" w:semiHidden="1" w:unhideWhenUsed="1"/>
     <w:lsdException w:name="Outline List 1" w:semiHidden="1" w:unhideWhenUsed="1"/>
@@ -11681,11 +11820,8 @@
     <w:lsdException w:name="Table Contemporary" w:semiHidden="1" w:unhideWhenUsed="1"/>
     <w:lsdException w:name="Table Elegant" w:semiHidden="1" w:unhideWhenUsed="1"/>
     <w:lsdException w:name="Table Professional" w:semiHidden="1" w:unhideWhenUsed="1"/>
-    <w:lsdException w:name="Table Subtle 1" w:semiHidden="1" w:unhideWhenUsed="1"/>
     <w:lsdException w:name="Table Subtle 2" w:semiHidden="1" w:unhideWhenUsed="1"/>
     <w:lsdException w:name="Table Web 1" w:semiHidden="1" w:unhideWhenUsed="1"/>
-    <w:lsdException w:name="Table Web 2" w:semiHidden="1" w:unhideWhenUsed="1"/>
-    <w:lsdException w:name="Table Web 3" w:semiHidden="1" w:unhideWhenUsed="1"/>
     <w:lsdException w:name="Balloon Text" w:semiHidden="1" w:unhideWhenUsed="1"/>
     <w:lsdException w:name="Table Grid" w:uiPriority="39"/>
     <w:lsdException w:name="Table Theme" w:semiHidden="1" w:unhideWhenUsed="1"/>
@@ -11904,15 +12040,20 @@
     <w:lsdException w:name="List Table 5 Dark Accent 6" w:uiPriority="50"/>
     <w:lsdException w:name="List Table 6 Colorful Accent 6" w:uiPriority="51"/>
     <w:lsdException w:name="List Table 7 Colorful Accent 6" w:uiPriority="52"/>
+    <w:lsdException w:name="Mention" w:semiHidden="1" w:unhideWhenUsed="1"/>
+    <w:lsdException w:name="Smart Hyperlink" w:semiHidden="1" w:unhideWhenUsed="1"/>
+    <w:lsdException w:name="Hashtag" w:semiHidden="1" w:unhideWhenUsed="1"/>
+    <w:lsdException w:name="Unresolved Mention" w:semiHidden="1" w:unhideWhenUsed="1"/>
+    <w:lsdException w:name="Smart Link" w:semiHidden="1" w:unhideWhenUsed="1"/>
   </w:latentStyles>
   <w:style w:type="paragraph" w:default="1" w:styleId="Normal">
     <w:name w:val="Normal"/>
     <w:qFormat/>
   </w:style>
-  <w:style w:type="paragraph" w:styleId="Heading2">
+  <w:style w:type="paragraph" w:styleId="Naslov2">
     <w:name w:val="heading 2"/>
     <w:basedOn w:val="Normal"/>
-    <w:link w:val="Heading2Char"/>
+    <w:link w:val="Naslov2Char"/>
     <w:uiPriority w:val="9"/>
     <w:qFormat/>
     <w:rsid w:val="009D18D1"/>
@@ -11929,13 +12070,13 @@
       <w:lang w:eastAsia="hr-HR"/>
     </w:rPr>
   </w:style>
-  <w:style w:type="character" w:default="1" w:styleId="DefaultParagraphFont">
+  <w:style w:type="character" w:default="1" w:styleId="Zadanifontodlomka">
     <w:name w:val="Default Paragraph Font"/>
     <w:uiPriority w:val="1"/>
     <w:semiHidden/>
     <w:unhideWhenUsed/>
   </w:style>
-  <w:style w:type="table" w:default="1" w:styleId="TableNormal">
+  <w:style w:type="table" w:default="1" w:styleId="Obinatablica">
     <w:name w:val="Normal Table"/>
     <w:uiPriority w:val="99"/>
     <w:semiHidden/>
@@ -11950,16 +12091,16 @@
       </w:tblCellMar>
     </w:tblPr>
   </w:style>
-  <w:style w:type="numbering" w:default="1" w:styleId="NoList">
+  <w:style w:type="numbering" w:default="1" w:styleId="Bezpopisa">
     <w:name w:val="No List"/>
     <w:uiPriority w:val="99"/>
     <w:semiHidden/>
     <w:unhideWhenUsed/>
   </w:style>
-  <w:style w:type="character" w:customStyle="1" w:styleId="Heading2Char">
-    <w:name w:val="Heading 2 Char"/>
-    <w:basedOn w:val="DefaultParagraphFont"/>
-    <w:link w:val="Heading2"/>
+  <w:style w:type="character" w:customStyle="1" w:styleId="Naslov2Char">
+    <w:name w:val="Naslov 2 Char"/>
+    <w:basedOn w:val="Zadanifontodlomka"/>
+    <w:link w:val="Naslov2"/>
     <w:uiPriority w:val="9"/>
     <w:rsid w:val="009D18D1"/>
     <w:rPr>
@@ -11971,7 +12112,7 @@
       <w:lang w:eastAsia="hr-HR"/>
     </w:rPr>
   </w:style>
-  <w:style w:type="paragraph" w:styleId="NormalWeb">
+  <w:style w:type="paragraph" w:styleId="StandardWeb">
     <w:name w:val="Normal (Web)"/>
     <w:basedOn w:val="Normal"/>
     <w:uiPriority w:val="99"/>
@@ -11988,9 +12129,9 @@
       <w:lang w:eastAsia="hr-HR"/>
     </w:rPr>
   </w:style>
-  <w:style w:type="character" w:styleId="Hyperlink">
+  <w:style w:type="character" w:styleId="Hiperveza">
     <w:name w:val="Hyperlink"/>
-    <w:basedOn w:val="DefaultParagraphFont"/>
+    <w:basedOn w:val="Zadanifontodlomka"/>
     <w:uiPriority w:val="99"/>
     <w:unhideWhenUsed/>
     <w:rsid w:val="009D18D1"/>
@@ -11999,7 +12140,7 @@
       <w:u w:val="single"/>
     </w:rPr>
   </w:style>
-  <w:style w:type="paragraph" w:styleId="ListParagraph">
+  <w:style w:type="paragraph" w:styleId="Odlomakpopisa">
     <w:name w:val="List Paragraph"/>
     <w:basedOn w:val="Normal"/>
     <w:uiPriority w:val="34"/>
@@ -12010,10 +12151,10 @@
       <w:contextualSpacing/>
     </w:pPr>
   </w:style>
-  <w:style w:type="paragraph" w:styleId="Header">
+  <w:style w:type="paragraph" w:styleId="Zaglavlje">
     <w:name w:val="header"/>
     <w:basedOn w:val="Normal"/>
-    <w:link w:val="HeaderChar"/>
+    <w:link w:val="ZaglavljeChar"/>
     <w:uiPriority w:val="99"/>
     <w:unhideWhenUsed/>
     <w:rsid w:val="0015471B"/>
@@ -12025,17 +12166,17 @@
       <w:spacing w:after="0" w:line="240" w:lineRule="auto"/>
     </w:pPr>
   </w:style>
-  <w:style w:type="character" w:customStyle="1" w:styleId="HeaderChar">
-    <w:name w:val="Header Char"/>
-    <w:basedOn w:val="DefaultParagraphFont"/>
-    <w:link w:val="Header"/>
+  <w:style w:type="character" w:customStyle="1" w:styleId="ZaglavljeChar">
+    <w:name w:val="Zaglavlje Char"/>
+    <w:basedOn w:val="Zadanifontodlomka"/>
+    <w:link w:val="Zaglavlje"/>
     <w:uiPriority w:val="99"/>
     <w:rsid w:val="0015471B"/>
   </w:style>
-  <w:style w:type="paragraph" w:styleId="Footer">
+  <w:style w:type="paragraph" w:styleId="Podnoje">
     <w:name w:val="footer"/>
     <w:basedOn w:val="Normal"/>
-    <w:link w:val="FooterChar"/>
+    <w:link w:val="PodnojeChar"/>
     <w:uiPriority w:val="99"/>
     <w:unhideWhenUsed/>
     <w:rsid w:val="0015471B"/>
@@ -12047,10 +12188,10 @@
       <w:spacing w:after="0" w:line="240" w:lineRule="auto"/>
     </w:pPr>
   </w:style>
-  <w:style w:type="character" w:customStyle="1" w:styleId="FooterChar">
-    <w:name w:val="Footer Char"/>
-    <w:basedOn w:val="DefaultParagraphFont"/>
-    <w:link w:val="Footer"/>
+  <w:style w:type="character" w:customStyle="1" w:styleId="PodnojeChar">
+    <w:name w:val="Podnožje Char"/>
+    <w:basedOn w:val="Zadanifontodlomka"/>
+    <w:link w:val="Podnoje"/>
     <w:uiPriority w:val="99"/>
     <w:rsid w:val="0015471B"/>
   </w:style>

</xml_diff>

<commit_message>
Manji popravci i dnevnik rada
Uređivanje koda, popravak bug-ova s bodovima i vremenom, update dnevnika.
</commit_message>
<xml_diff>
--- a/Dnevnik_rada.docx
+++ b/Dnevnik_rada.docx
@@ -1,6 +1,6 @@
 
 <file path=word/document.xml><?xml version="1.0" encoding="utf-8"?>
-<w:document xmlns:wpc="http://schemas.microsoft.com/office/word/2010/wordprocessingCanvas" xmlns:cx="http://schemas.microsoft.com/office/drawing/2014/chartex" xmlns:cx1="http://schemas.microsoft.com/office/drawing/2015/9/8/chartex" xmlns:cx2="http://schemas.microsoft.com/office/drawing/2015/10/21/chartex" xmlns:cx3="http://schemas.microsoft.com/office/drawing/2016/5/9/chartex" xmlns:cx4="http://schemas.microsoft.com/office/drawing/2016/5/10/chartex" xmlns:cx5="http://schemas.microsoft.com/office/drawing/2016/5/11/chartex" xmlns:cx6="http://schemas.microsoft.com/office/drawing/2016/5/12/chartex" xmlns:cx7="http://schemas.microsoft.com/office/drawing/2016/5/13/chartex" xmlns:cx8="http://schemas.microsoft.com/office/drawing/2016/5/14/chartex" xmlns:mc="http://schemas.openxmlformats.org/markup-compatibility/2006" xmlns:aink="http://schemas.microsoft.com/office/drawing/2016/ink" xmlns:am3d="http://schemas.microsoft.com/office/drawing/2017/model3d" xmlns:o="urn:schemas-microsoft-com:office:office" xmlns:r="http://schemas.openxmlformats.org/officeDocument/2006/relationships" xmlns:m="http://schemas.openxmlformats.org/officeDocument/2006/math" xmlns:v="urn:schemas-microsoft-com:vml" xmlns:wp14="http://schemas.microsoft.com/office/word/2010/wordprocessingDrawing" xmlns:wp="http://schemas.openxmlformats.org/drawingml/2006/wordprocessingDrawing" xmlns:w10="urn:schemas-microsoft-com:office:word" xmlns:w="http://schemas.openxmlformats.org/wordprocessingml/2006/main" xmlns:w14="http://schemas.microsoft.com/office/word/2010/wordml" xmlns:w15="http://schemas.microsoft.com/office/word/2012/wordml" xmlns:w16cex="http://schemas.microsoft.com/office/word/2018/wordml/cex" xmlns:w16cid="http://schemas.microsoft.com/office/word/2016/wordml/cid" xmlns:w16="http://schemas.microsoft.com/office/word/2018/wordml" xmlns:w16se="http://schemas.microsoft.com/office/word/2015/wordml/symex" xmlns:wpg="http://schemas.microsoft.com/office/word/2010/wordprocessingGroup" xmlns:wpi="http://schemas.microsoft.com/office/word/2010/wordprocessingInk" xmlns:wne="http://schemas.microsoft.com/office/word/2006/wordml" xmlns:wps="http://schemas.microsoft.com/office/word/2010/wordprocessingShape" mc:Ignorable="w14 w15 w16se w16cid w16 w16cex wp14">
+<w:document xmlns:wpc="http://schemas.microsoft.com/office/word/2010/wordprocessingCanvas" xmlns:cx="http://schemas.microsoft.com/office/drawing/2014/chartex" xmlns:cx1="http://schemas.microsoft.com/office/drawing/2015/9/8/chartex" xmlns:mc="http://schemas.openxmlformats.org/markup-compatibility/2006" xmlns:o="urn:schemas-microsoft-com:office:office" xmlns:r="http://schemas.openxmlformats.org/officeDocument/2006/relationships" xmlns:m="http://schemas.openxmlformats.org/officeDocument/2006/math" xmlns:v="urn:schemas-microsoft-com:vml" xmlns:wp14="http://schemas.microsoft.com/office/word/2010/wordprocessingDrawing" xmlns:wp="http://schemas.openxmlformats.org/drawingml/2006/wordprocessingDrawing" xmlns:w10="urn:schemas-microsoft-com:office:word" xmlns:w="http://schemas.openxmlformats.org/wordprocessingml/2006/main" xmlns:w14="http://schemas.microsoft.com/office/word/2010/wordml" xmlns:w15="http://schemas.microsoft.com/office/word/2012/wordml" xmlns:w16se="http://schemas.microsoft.com/office/word/2015/wordml/symex" xmlns:wpg="http://schemas.microsoft.com/office/word/2010/wordprocessingGroup" xmlns:wpi="http://schemas.microsoft.com/office/word/2010/wordprocessingInk" xmlns:wne="http://schemas.microsoft.com/office/word/2006/wordml" xmlns:wps="http://schemas.microsoft.com/office/word/2010/wordprocessingShape" mc:Ignorable="w14 w15 w16se wp14">
   <w:body>
     <w:p>
       <w:pPr>
@@ -6046,7 +6046,7 @@
           <w:color w:val="000000"/>
           <w:lang w:eastAsia="hr-HR"/>
         </w:rPr>
-        <w:t>23. ožujka 2021. (Petra Škrabo):</w:t>
+        <w:t>22. ožujka 2021. (Dominik Mikulčić)</w:t>
       </w:r>
     </w:p>
     <w:p>
@@ -6068,45 +6068,7 @@
           <w:color w:val="000000"/>
           <w:lang w:eastAsia="hr-HR"/>
         </w:rPr>
-        <w:t xml:space="preserve">Uvedena nova funkcija </w:t>
-      </w:r>
-      <w:r>
-        <w:rPr>
-          <w:rFonts w:ascii="Arial" w:eastAsia="Times New Roman" w:hAnsi="Arial" w:cs="Arial"/>
-          <w:i/>
-          <w:iCs/>
-          <w:color w:val="000000"/>
-          <w:lang w:eastAsia="hr-HR"/>
-        </w:rPr>
-        <w:t>play_game</w:t>
-      </w:r>
-      <w:r>
-        <w:rPr>
-          <w:rFonts w:ascii="Arial" w:eastAsia="Times New Roman" w:hAnsi="Arial" w:cs="Arial"/>
-          <w:i/>
-          <w:iCs/>
-          <w:color w:val="000000"/>
-          <w:lang w:eastAsia="hr-HR"/>
-        </w:rPr>
-        <w:t>()</w:t>
-      </w:r>
-      <w:r>
-        <w:rPr>
-          <w:rFonts w:ascii="Arial" w:eastAsia="Times New Roman" w:hAnsi="Arial" w:cs="Arial"/>
-          <w:i/>
-          <w:iCs/>
-          <w:color w:val="000000"/>
-          <w:lang w:eastAsia="hr-HR"/>
-        </w:rPr>
-        <w:t xml:space="preserve"> </w:t>
-      </w:r>
-      <w:r>
-        <w:rPr>
-          <w:rFonts w:ascii="Arial" w:eastAsia="Times New Roman" w:hAnsi="Arial" w:cs="Arial"/>
-          <w:color w:val="000000"/>
-          <w:lang w:eastAsia="hr-HR"/>
-        </w:rPr>
-        <w:t>za pokretanje nove igre ovisno o odabranom broju igrača.</w:t>
+        <w:t>Dodani su još ekstra bodovi za 'combo' – tj kada se dovoljno puta zaredom udare 'iste' loptice pa se unište na bodljama na vrhu ekrana. Tada igrač dobije dvostruku vrijednost bodova za pripadne loptice.</w:t>
       </w:r>
     </w:p>
     <w:p>
@@ -6128,121 +6090,58 @@
           <w:color w:val="000000"/>
           <w:lang w:eastAsia="hr-HR"/>
         </w:rPr>
-        <w:t>Dodane p</w:t>
-      </w:r>
-      <w:r>
-        <w:rPr>
-          <w:rFonts w:ascii="Arial" w:eastAsia="Times New Roman" w:hAnsi="Arial" w:cs="Arial"/>
-          <w:color w:val="000000"/>
-          <w:lang w:eastAsia="hr-HR"/>
-        </w:rPr>
-        <w:t>omoćn</w:t>
-      </w:r>
-      <w:r>
-        <w:rPr>
-          <w:rFonts w:ascii="Arial" w:eastAsia="Times New Roman" w:hAnsi="Arial" w:cs="Arial"/>
-          <w:color w:val="000000"/>
-          <w:lang w:eastAsia="hr-HR"/>
-        </w:rPr>
-        <w:t xml:space="preserve">e </w:t>
-      </w:r>
-      <w:r>
-        <w:rPr>
-          <w:rFonts w:ascii="Arial" w:eastAsia="Times New Roman" w:hAnsi="Arial" w:cs="Arial"/>
-          <w:color w:val="000000"/>
-          <w:lang w:eastAsia="hr-HR"/>
-        </w:rPr>
-        <w:t>funkcij</w:t>
-      </w:r>
-      <w:r>
-        <w:rPr>
-          <w:rFonts w:ascii="Arial" w:eastAsia="Times New Roman" w:hAnsi="Arial" w:cs="Arial"/>
-          <w:color w:val="000000"/>
-          <w:lang w:eastAsia="hr-HR"/>
-        </w:rPr>
-        <w:t xml:space="preserve">e </w:t>
-      </w:r>
-      <w:r>
-        <w:rPr>
-          <w:rFonts w:ascii="Arial" w:eastAsia="Times New Roman" w:hAnsi="Arial" w:cs="Arial"/>
-          <w:color w:val="000000"/>
-          <w:lang w:eastAsia="hr-HR"/>
-        </w:rPr>
-        <w:t>koj</w:t>
-      </w:r>
-      <w:r>
-        <w:rPr>
-          <w:rFonts w:ascii="Arial" w:eastAsia="Times New Roman" w:hAnsi="Arial" w:cs="Arial"/>
-          <w:color w:val="000000"/>
-          <w:lang w:eastAsia="hr-HR"/>
-        </w:rPr>
-        <w:t>e</w:t>
-      </w:r>
-      <w:r>
-        <w:rPr>
-          <w:rFonts w:ascii="Arial" w:eastAsia="Times New Roman" w:hAnsi="Arial" w:cs="Arial"/>
-          <w:color w:val="000000"/>
-          <w:lang w:eastAsia="hr-HR"/>
-        </w:rPr>
-        <w:t xml:space="preserve"> provjerav</w:t>
-      </w:r>
-      <w:r>
-        <w:rPr>
-          <w:rFonts w:ascii="Arial" w:eastAsia="Times New Roman" w:hAnsi="Arial" w:cs="Arial"/>
-          <w:color w:val="000000"/>
-          <w:lang w:eastAsia="hr-HR"/>
-        </w:rPr>
-        <w:t xml:space="preserve">aju </w:t>
-      </w:r>
-      <w:r>
-        <w:rPr>
-          <w:rFonts w:ascii="Arial" w:eastAsia="Times New Roman" w:hAnsi="Arial" w:cs="Arial"/>
-          <w:color w:val="000000"/>
-          <w:lang w:eastAsia="hr-HR"/>
-        </w:rPr>
-        <w:t xml:space="preserve">nalazi li se miš na </w:t>
-      </w:r>
-      <w:r>
-        <w:rPr>
-          <w:rFonts w:ascii="Arial" w:eastAsia="Times New Roman" w:hAnsi="Arial" w:cs="Arial"/>
-          <w:color w:val="000000"/>
-          <w:lang w:eastAsia="hr-HR"/>
-        </w:rPr>
-        <w:t xml:space="preserve">jednom od 4 </w:t>
-      </w:r>
-      <w:r>
-        <w:rPr>
-          <w:rFonts w:ascii="Arial" w:eastAsia="Times New Roman" w:hAnsi="Arial" w:cs="Arial"/>
-          <w:i/>
-          <w:iCs/>
-          <w:color w:val="000000"/>
-          <w:lang w:eastAsia="hr-HR"/>
-        </w:rPr>
-        <w:t>MENU</w:t>
-      </w:r>
-      <w:r>
-        <w:rPr>
-          <w:rFonts w:ascii="Arial" w:eastAsia="Times New Roman" w:hAnsi="Arial" w:cs="Arial"/>
-          <w:color w:val="000000"/>
-          <w:lang w:eastAsia="hr-HR"/>
-        </w:rPr>
-        <w:t xml:space="preserve"> izbor</w:t>
-      </w:r>
-      <w:r>
-        <w:rPr>
-          <w:rFonts w:ascii="Arial" w:eastAsia="Times New Roman" w:hAnsi="Arial" w:cs="Arial"/>
-          <w:color w:val="000000"/>
-          <w:lang w:eastAsia="hr-HR"/>
-        </w:rPr>
-        <w:t>a</w:t>
-      </w:r>
-      <w:r>
-        <w:rPr>
-          <w:rFonts w:ascii="Arial" w:eastAsia="Times New Roman" w:hAnsi="Arial" w:cs="Arial"/>
-          <w:color w:val="000000"/>
-          <w:lang w:eastAsia="hr-HR"/>
-        </w:rPr>
-        <w:t>.</w:t>
+        <w:t xml:space="preserve">Implementirane su pauze prije igre, kako bi igrač imao dovoljno vremena za pripremu. Ovdje se koristi pomoćna varijabla </w:t>
+      </w:r>
+      <w:r>
+        <w:rPr>
+          <w:rFonts w:ascii="Arial" w:eastAsia="Times New Roman" w:hAnsi="Arial" w:cs="Arial"/>
+          <w:i/>
+          <w:color w:val="000000"/>
+          <w:lang w:eastAsia="hr-HR"/>
+        </w:rPr>
+        <w:t>get_ready</w:t>
+      </w:r>
+      <w:r>
+        <w:rPr>
+          <w:rFonts w:ascii="Arial" w:eastAsia="Times New Roman" w:hAnsi="Arial" w:cs="Arial"/>
+          <w:color w:val="000000"/>
+          <w:lang w:eastAsia="hr-HR"/>
+        </w:rPr>
+        <w:t xml:space="preserve"> koja je postavljena na </w:t>
+      </w:r>
+      <w:r>
+        <w:rPr>
+          <w:rFonts w:ascii="Arial" w:eastAsia="Times New Roman" w:hAnsi="Arial" w:cs="Arial"/>
+          <w:i/>
+          <w:color w:val="000000"/>
+          <w:lang w:eastAsia="hr-HR"/>
+        </w:rPr>
+        <w:t>true</w:t>
+      </w:r>
+      <w:r>
+        <w:rPr>
+          <w:rFonts w:ascii="Arial" w:eastAsia="Times New Roman" w:hAnsi="Arial" w:cs="Arial"/>
+          <w:color w:val="000000"/>
+          <w:lang w:eastAsia="hr-HR"/>
+        </w:rPr>
+        <w:t xml:space="preserve"> kada želimo da se ispiše natpis 'Get ready' da se igrač pripremi, a nakon kraćeg vremena je postavljena na </w:t>
+      </w:r>
+      <w:r>
+        <w:rPr>
+          <w:rFonts w:ascii="Arial" w:eastAsia="Times New Roman" w:hAnsi="Arial" w:cs="Arial"/>
+          <w:i/>
+          <w:color w:val="000000"/>
+          <w:lang w:eastAsia="hr-HR"/>
+        </w:rPr>
+        <w:t>false</w:t>
+      </w:r>
+      <w:r>
+        <w:rPr>
+          <w:rFonts w:ascii="Arial" w:eastAsia="Times New Roman" w:hAnsi="Arial" w:cs="Arial"/>
+          <w:color w:val="000000"/>
+          <w:lang w:eastAsia="hr-HR"/>
+        </w:rPr>
+        <w:t xml:space="preserve"> te se može započeti s igrom.</w:t>
       </w:r>
     </w:p>
     <w:p>
@@ -6264,107 +6163,58 @@
           <w:color w:val="000000"/>
           <w:lang w:eastAsia="hr-HR"/>
         </w:rPr>
-        <w:t>Dodana f</w:t>
-      </w:r>
-      <w:r>
-        <w:rPr>
-          <w:rFonts w:ascii="Arial" w:eastAsia="Times New Roman" w:hAnsi="Arial" w:cs="Arial"/>
-          <w:color w:val="000000"/>
-          <w:lang w:eastAsia="hr-HR"/>
-        </w:rPr>
-        <w:t xml:space="preserve">unkcija </w:t>
-      </w:r>
-      <w:r>
-        <w:rPr>
-          <w:rFonts w:ascii="Arial" w:eastAsia="Times New Roman" w:hAnsi="Arial" w:cs="Arial"/>
-          <w:i/>
-          <w:iCs/>
-          <w:color w:val="000000"/>
-          <w:lang w:eastAsia="hr-HR"/>
-        </w:rPr>
-        <w:t>update()</w:t>
-      </w:r>
-      <w:r>
-        <w:rPr>
-          <w:rFonts w:ascii="Arial" w:eastAsia="Times New Roman" w:hAnsi="Arial" w:cs="Arial"/>
-          <w:color w:val="000000"/>
-          <w:lang w:eastAsia="hr-HR"/>
-        </w:rPr>
-        <w:t xml:space="preserve"> koja </w:t>
-      </w:r>
-      <w:r>
-        <w:rPr>
-          <w:rFonts w:ascii="Arial" w:eastAsia="Times New Roman" w:hAnsi="Arial" w:cs="Arial"/>
-          <w:color w:val="000000"/>
-          <w:lang w:eastAsia="hr-HR"/>
-        </w:rPr>
-        <w:t xml:space="preserve">ažurira na kojem </w:t>
-      </w:r>
-      <w:r>
-        <w:rPr>
-          <w:rFonts w:ascii="Arial" w:eastAsia="Times New Roman" w:hAnsi="Arial" w:cs="Arial"/>
-          <w:color w:val="000000"/>
-          <w:lang w:eastAsia="hr-HR"/>
-        </w:rPr>
-        <w:t>se</w:t>
-      </w:r>
-      <w:r>
-        <w:rPr>
-          <w:rFonts w:ascii="Arial" w:eastAsia="Times New Roman" w:hAnsi="Arial" w:cs="Arial"/>
-          <w:color w:val="000000"/>
-          <w:lang w:eastAsia="hr-HR"/>
-        </w:rPr>
-        <w:t xml:space="preserve"> od </w:t>
-      </w:r>
-      <w:r>
-        <w:rPr>
-          <w:rFonts w:ascii="Arial" w:eastAsia="Times New Roman" w:hAnsi="Arial" w:cs="Arial"/>
-          <w:i/>
-          <w:iCs/>
-          <w:color w:val="000000"/>
-          <w:lang w:eastAsia="hr-HR"/>
-        </w:rPr>
-        <w:t>MENU</w:t>
-      </w:r>
-      <w:r>
-        <w:rPr>
-          <w:rFonts w:ascii="Arial" w:eastAsia="Times New Roman" w:hAnsi="Arial" w:cs="Arial"/>
-          <w:color w:val="000000"/>
-          <w:lang w:eastAsia="hr-HR"/>
-        </w:rPr>
-        <w:t xml:space="preserve"> izbor</w:t>
-      </w:r>
-      <w:r>
-        <w:rPr>
-          <w:rFonts w:ascii="Arial" w:eastAsia="Times New Roman" w:hAnsi="Arial" w:cs="Arial"/>
-          <w:color w:val="000000"/>
-          <w:lang w:eastAsia="hr-HR"/>
-        </w:rPr>
-        <w:t>u</w:t>
-      </w:r>
-      <w:r>
-        <w:rPr>
-          <w:rFonts w:ascii="Arial" w:eastAsia="Times New Roman" w:hAnsi="Arial" w:cs="Arial"/>
-          <w:color w:val="000000"/>
-          <w:lang w:eastAsia="hr-HR"/>
-        </w:rPr>
-        <w:t xml:space="preserve"> miš trenutno</w:t>
-      </w:r>
-      <w:r>
-        <w:rPr>
-          <w:rFonts w:ascii="Arial" w:eastAsia="Times New Roman" w:hAnsi="Arial" w:cs="Arial"/>
-          <w:color w:val="000000"/>
-          <w:lang w:eastAsia="hr-HR"/>
-        </w:rPr>
-        <w:t xml:space="preserve"> nalazi</w:t>
-      </w:r>
-      <w:r>
-        <w:rPr>
-          <w:rFonts w:ascii="Arial" w:eastAsia="Times New Roman" w:hAnsi="Arial" w:cs="Arial"/>
-          <w:color w:val="000000"/>
-          <w:lang w:eastAsia="hr-HR"/>
-        </w:rPr>
-        <w:t>.</w:t>
+        <w:t xml:space="preserve">Implementiran je i prikaz vremena. Ovdje smo odlučili prebaciti se s korištenja minuta i sekundi na korištenje milisekundi. Stoga dodajemo varijablu </w:t>
+      </w:r>
+      <w:r>
+        <w:rPr>
+          <w:rFonts w:ascii="Arial" w:eastAsia="Times New Roman" w:hAnsi="Arial" w:cs="Arial"/>
+          <w:i/>
+          <w:color w:val="000000"/>
+          <w:lang w:eastAsia="hr-HR"/>
+        </w:rPr>
+        <w:t>millis</w:t>
+      </w:r>
+      <w:r>
+        <w:rPr>
+          <w:rFonts w:ascii="Arial" w:eastAsia="Times New Roman" w:hAnsi="Arial" w:cs="Arial"/>
+          <w:color w:val="000000"/>
+          <w:lang w:eastAsia="hr-HR"/>
+        </w:rPr>
+        <w:t xml:space="preserve"> koja pamti vrijeme početka igre. Za svaki level postavljamo vremensko ograničenje unutar kojeg se on mora dovršiti (inače se level završava i gubi život). Stoga u varijabli </w:t>
+      </w:r>
+      <w:r>
+        <w:rPr>
+          <w:rFonts w:ascii="Arial" w:eastAsia="Times New Roman" w:hAnsi="Arial" w:cs="Arial"/>
+          <w:i/>
+          <w:color w:val="000000"/>
+          <w:lang w:eastAsia="hr-HR"/>
+        </w:rPr>
+        <w:t>percent</w:t>
+      </w:r>
+      <w:r>
+        <w:rPr>
+          <w:rFonts w:ascii="Arial" w:eastAsia="Times New Roman" w:hAnsi="Arial" w:cs="Arial"/>
+          <w:color w:val="000000"/>
+          <w:lang w:eastAsia="hr-HR"/>
+        </w:rPr>
+        <w:t xml:space="preserve"> računamo koliki je udio vremena prošao. Zatim taj postotak prikazujemo na crvenoj traci ispod pravokutnika za igru. Također su ovdje implementirane i funkcionalnosti: stajanje vremena kad se izgubi život, kad se prekine igra, kad je </w:t>
+      </w:r>
+      <w:r>
+        <w:rPr>
+          <w:rFonts w:ascii="Arial" w:eastAsia="Times New Roman" w:hAnsi="Arial" w:cs="Arial"/>
+          <w:i/>
+          <w:color w:val="000000"/>
+          <w:lang w:eastAsia="hr-HR"/>
+        </w:rPr>
+        <w:t>get_ready</w:t>
+      </w:r>
+      <w:r>
+        <w:rPr>
+          <w:rFonts w:ascii="Arial" w:eastAsia="Times New Roman" w:hAnsi="Arial" w:cs="Arial"/>
+          <w:color w:val="000000"/>
+          <w:lang w:eastAsia="hr-HR"/>
+        </w:rPr>
+        <w:t xml:space="preserve"> istinit i kad je pobijeđen level.</w:t>
       </w:r>
     </w:p>
     <w:p>
@@ -6386,23 +6236,29 @@
           <w:color w:val="000000"/>
           <w:lang w:eastAsia="hr-HR"/>
         </w:rPr>
-        <w:t>Omogućen odabir MENU opcija mišem</w:t>
-      </w:r>
-      <w:r>
-        <w:rPr>
-          <w:rFonts w:ascii="Arial" w:eastAsia="Times New Roman" w:hAnsi="Arial" w:cs="Arial"/>
-          <w:color w:val="000000"/>
-          <w:lang w:eastAsia="hr-HR"/>
-        </w:rPr>
-        <w:t xml:space="preserve"> (ukoliko se miš ne nalazi na niti jednoj opciji moguće je gibanje strelicama, inače je odabrana opcija na kojoj je miš trenutno)</w:t>
-      </w:r>
-      <w:r>
-        <w:rPr>
-          <w:rFonts w:ascii="Arial" w:eastAsia="Times New Roman" w:hAnsi="Arial" w:cs="Arial"/>
-          <w:color w:val="000000"/>
-          <w:lang w:eastAsia="hr-HR"/>
-        </w:rPr>
-        <w:t>.</w:t>
+        <w:t>Ukupno: 9h rada.</w:t>
+      </w:r>
+    </w:p>
+    <w:p>
+      <w:pPr>
+        <w:pStyle w:val="Odlomakpopisa"/>
+        <w:numPr>
+          <w:ilvl w:val="0"/>
+          <w:numId w:val="20"/>
+        </w:numPr>
+        <w:rPr>
+          <w:rFonts w:ascii="Arial" w:eastAsia="Times New Roman" w:hAnsi="Arial" w:cs="Arial"/>
+          <w:color w:val="000000"/>
+          <w:lang w:eastAsia="hr-HR"/>
+        </w:rPr>
+      </w:pPr>
+      <w:r>
+        <w:rPr>
+          <w:rFonts w:ascii="Arial" w:eastAsia="Times New Roman" w:hAnsi="Arial" w:cs="Arial"/>
+          <w:color w:val="000000"/>
+          <w:lang w:eastAsia="hr-HR"/>
+        </w:rPr>
+        <w:t>23. ožujka 2021. (Petra Škrabo):</w:t>
       </w:r>
     </w:p>
     <w:p>
@@ -6424,6 +6280,362 @@
           <w:color w:val="000000"/>
           <w:lang w:eastAsia="hr-HR"/>
         </w:rPr>
+        <w:t xml:space="preserve">Uvedena nova funkcija </w:t>
+      </w:r>
+      <w:r>
+        <w:rPr>
+          <w:rFonts w:ascii="Arial" w:eastAsia="Times New Roman" w:hAnsi="Arial" w:cs="Arial"/>
+          <w:i/>
+          <w:iCs/>
+          <w:color w:val="000000"/>
+          <w:lang w:eastAsia="hr-HR"/>
+        </w:rPr>
+        <w:t>play_game</w:t>
+      </w:r>
+      <w:r>
+        <w:rPr>
+          <w:rFonts w:ascii="Arial" w:eastAsia="Times New Roman" w:hAnsi="Arial" w:cs="Arial"/>
+          <w:i/>
+          <w:iCs/>
+          <w:color w:val="000000"/>
+          <w:lang w:eastAsia="hr-HR"/>
+        </w:rPr>
+        <w:t>()</w:t>
+      </w:r>
+      <w:r>
+        <w:rPr>
+          <w:rFonts w:ascii="Arial" w:eastAsia="Times New Roman" w:hAnsi="Arial" w:cs="Arial"/>
+          <w:i/>
+          <w:iCs/>
+          <w:color w:val="000000"/>
+          <w:lang w:eastAsia="hr-HR"/>
+        </w:rPr>
+        <w:t xml:space="preserve"> </w:t>
+      </w:r>
+      <w:r>
+        <w:rPr>
+          <w:rFonts w:ascii="Arial" w:eastAsia="Times New Roman" w:hAnsi="Arial" w:cs="Arial"/>
+          <w:color w:val="000000"/>
+          <w:lang w:eastAsia="hr-HR"/>
+        </w:rPr>
+        <w:t>za pokretanje nove igre ovisno o odabranom broju igrača.</w:t>
+      </w:r>
+    </w:p>
+    <w:p>
+      <w:pPr>
+        <w:pStyle w:val="Odlomakpopisa"/>
+        <w:numPr>
+          <w:ilvl w:val="1"/>
+          <w:numId w:val="20"/>
+        </w:numPr>
+        <w:rPr>
+          <w:rFonts w:ascii="Arial" w:eastAsia="Times New Roman" w:hAnsi="Arial" w:cs="Arial"/>
+          <w:color w:val="000000"/>
+          <w:lang w:eastAsia="hr-HR"/>
+        </w:rPr>
+      </w:pPr>
+      <w:r>
+        <w:rPr>
+          <w:rFonts w:ascii="Arial" w:eastAsia="Times New Roman" w:hAnsi="Arial" w:cs="Arial"/>
+          <w:color w:val="000000"/>
+          <w:lang w:eastAsia="hr-HR"/>
+        </w:rPr>
+        <w:t>Dodane p</w:t>
+      </w:r>
+      <w:r>
+        <w:rPr>
+          <w:rFonts w:ascii="Arial" w:eastAsia="Times New Roman" w:hAnsi="Arial" w:cs="Arial"/>
+          <w:color w:val="000000"/>
+          <w:lang w:eastAsia="hr-HR"/>
+        </w:rPr>
+        <w:t>omoćn</w:t>
+      </w:r>
+      <w:r>
+        <w:rPr>
+          <w:rFonts w:ascii="Arial" w:eastAsia="Times New Roman" w:hAnsi="Arial" w:cs="Arial"/>
+          <w:color w:val="000000"/>
+          <w:lang w:eastAsia="hr-HR"/>
+        </w:rPr>
+        <w:t xml:space="preserve">e </w:t>
+      </w:r>
+      <w:r>
+        <w:rPr>
+          <w:rFonts w:ascii="Arial" w:eastAsia="Times New Roman" w:hAnsi="Arial" w:cs="Arial"/>
+          <w:color w:val="000000"/>
+          <w:lang w:eastAsia="hr-HR"/>
+        </w:rPr>
+        <w:t>funkcij</w:t>
+      </w:r>
+      <w:r>
+        <w:rPr>
+          <w:rFonts w:ascii="Arial" w:eastAsia="Times New Roman" w:hAnsi="Arial" w:cs="Arial"/>
+          <w:color w:val="000000"/>
+          <w:lang w:eastAsia="hr-HR"/>
+        </w:rPr>
+        <w:t xml:space="preserve">e </w:t>
+      </w:r>
+      <w:r>
+        <w:rPr>
+          <w:rFonts w:ascii="Arial" w:eastAsia="Times New Roman" w:hAnsi="Arial" w:cs="Arial"/>
+          <w:color w:val="000000"/>
+          <w:lang w:eastAsia="hr-HR"/>
+        </w:rPr>
+        <w:t>koj</w:t>
+      </w:r>
+      <w:r>
+        <w:rPr>
+          <w:rFonts w:ascii="Arial" w:eastAsia="Times New Roman" w:hAnsi="Arial" w:cs="Arial"/>
+          <w:color w:val="000000"/>
+          <w:lang w:eastAsia="hr-HR"/>
+        </w:rPr>
+        <w:t>e</w:t>
+      </w:r>
+      <w:r>
+        <w:rPr>
+          <w:rFonts w:ascii="Arial" w:eastAsia="Times New Roman" w:hAnsi="Arial" w:cs="Arial"/>
+          <w:color w:val="000000"/>
+          <w:lang w:eastAsia="hr-HR"/>
+        </w:rPr>
+        <w:t xml:space="preserve"> provjerav</w:t>
+      </w:r>
+      <w:r>
+        <w:rPr>
+          <w:rFonts w:ascii="Arial" w:eastAsia="Times New Roman" w:hAnsi="Arial" w:cs="Arial"/>
+          <w:color w:val="000000"/>
+          <w:lang w:eastAsia="hr-HR"/>
+        </w:rPr>
+        <w:t xml:space="preserve">aju </w:t>
+      </w:r>
+      <w:r>
+        <w:rPr>
+          <w:rFonts w:ascii="Arial" w:eastAsia="Times New Roman" w:hAnsi="Arial" w:cs="Arial"/>
+          <w:color w:val="000000"/>
+          <w:lang w:eastAsia="hr-HR"/>
+        </w:rPr>
+        <w:t xml:space="preserve">nalazi li se miš na </w:t>
+      </w:r>
+      <w:r>
+        <w:rPr>
+          <w:rFonts w:ascii="Arial" w:eastAsia="Times New Roman" w:hAnsi="Arial" w:cs="Arial"/>
+          <w:color w:val="000000"/>
+          <w:lang w:eastAsia="hr-HR"/>
+        </w:rPr>
+        <w:t xml:space="preserve">jednom od 4 </w:t>
+      </w:r>
+      <w:r>
+        <w:rPr>
+          <w:rFonts w:ascii="Arial" w:eastAsia="Times New Roman" w:hAnsi="Arial" w:cs="Arial"/>
+          <w:i/>
+          <w:iCs/>
+          <w:color w:val="000000"/>
+          <w:lang w:eastAsia="hr-HR"/>
+        </w:rPr>
+        <w:t>MENU</w:t>
+      </w:r>
+      <w:r>
+        <w:rPr>
+          <w:rFonts w:ascii="Arial" w:eastAsia="Times New Roman" w:hAnsi="Arial" w:cs="Arial"/>
+          <w:color w:val="000000"/>
+          <w:lang w:eastAsia="hr-HR"/>
+        </w:rPr>
+        <w:t xml:space="preserve"> izbor</w:t>
+      </w:r>
+      <w:r>
+        <w:rPr>
+          <w:rFonts w:ascii="Arial" w:eastAsia="Times New Roman" w:hAnsi="Arial" w:cs="Arial"/>
+          <w:color w:val="000000"/>
+          <w:lang w:eastAsia="hr-HR"/>
+        </w:rPr>
+        <w:t>a</w:t>
+      </w:r>
+      <w:r>
+        <w:rPr>
+          <w:rFonts w:ascii="Arial" w:eastAsia="Times New Roman" w:hAnsi="Arial" w:cs="Arial"/>
+          <w:color w:val="000000"/>
+          <w:lang w:eastAsia="hr-HR"/>
+        </w:rPr>
+        <w:t>.</w:t>
+      </w:r>
+    </w:p>
+    <w:p>
+      <w:pPr>
+        <w:pStyle w:val="Odlomakpopisa"/>
+        <w:numPr>
+          <w:ilvl w:val="1"/>
+          <w:numId w:val="20"/>
+        </w:numPr>
+        <w:rPr>
+          <w:rFonts w:ascii="Arial" w:eastAsia="Times New Roman" w:hAnsi="Arial" w:cs="Arial"/>
+          <w:color w:val="000000"/>
+          <w:lang w:eastAsia="hr-HR"/>
+        </w:rPr>
+      </w:pPr>
+      <w:r>
+        <w:rPr>
+          <w:rFonts w:ascii="Arial" w:eastAsia="Times New Roman" w:hAnsi="Arial" w:cs="Arial"/>
+          <w:color w:val="000000"/>
+          <w:lang w:eastAsia="hr-HR"/>
+        </w:rPr>
+        <w:t>Dodana f</w:t>
+      </w:r>
+      <w:r>
+        <w:rPr>
+          <w:rFonts w:ascii="Arial" w:eastAsia="Times New Roman" w:hAnsi="Arial" w:cs="Arial"/>
+          <w:color w:val="000000"/>
+          <w:lang w:eastAsia="hr-HR"/>
+        </w:rPr>
+        <w:t xml:space="preserve">unkcija </w:t>
+      </w:r>
+      <w:r>
+        <w:rPr>
+          <w:rFonts w:ascii="Arial" w:eastAsia="Times New Roman" w:hAnsi="Arial" w:cs="Arial"/>
+          <w:i/>
+          <w:iCs/>
+          <w:color w:val="000000"/>
+          <w:lang w:eastAsia="hr-HR"/>
+        </w:rPr>
+        <w:t>update()</w:t>
+      </w:r>
+      <w:r>
+        <w:rPr>
+          <w:rFonts w:ascii="Arial" w:eastAsia="Times New Roman" w:hAnsi="Arial" w:cs="Arial"/>
+          <w:color w:val="000000"/>
+          <w:lang w:eastAsia="hr-HR"/>
+        </w:rPr>
+        <w:t xml:space="preserve"> koja </w:t>
+      </w:r>
+      <w:r>
+        <w:rPr>
+          <w:rFonts w:ascii="Arial" w:eastAsia="Times New Roman" w:hAnsi="Arial" w:cs="Arial"/>
+          <w:color w:val="000000"/>
+          <w:lang w:eastAsia="hr-HR"/>
+        </w:rPr>
+        <w:t xml:space="preserve">ažurira na kojem </w:t>
+      </w:r>
+      <w:r>
+        <w:rPr>
+          <w:rFonts w:ascii="Arial" w:eastAsia="Times New Roman" w:hAnsi="Arial" w:cs="Arial"/>
+          <w:color w:val="000000"/>
+          <w:lang w:eastAsia="hr-HR"/>
+        </w:rPr>
+        <w:t>se</w:t>
+      </w:r>
+      <w:r>
+        <w:rPr>
+          <w:rFonts w:ascii="Arial" w:eastAsia="Times New Roman" w:hAnsi="Arial" w:cs="Arial"/>
+          <w:color w:val="000000"/>
+          <w:lang w:eastAsia="hr-HR"/>
+        </w:rPr>
+        <w:t xml:space="preserve"> od </w:t>
+      </w:r>
+      <w:r>
+        <w:rPr>
+          <w:rFonts w:ascii="Arial" w:eastAsia="Times New Roman" w:hAnsi="Arial" w:cs="Arial"/>
+          <w:i/>
+          <w:iCs/>
+          <w:color w:val="000000"/>
+          <w:lang w:eastAsia="hr-HR"/>
+        </w:rPr>
+        <w:t>MENU</w:t>
+      </w:r>
+      <w:r>
+        <w:rPr>
+          <w:rFonts w:ascii="Arial" w:eastAsia="Times New Roman" w:hAnsi="Arial" w:cs="Arial"/>
+          <w:color w:val="000000"/>
+          <w:lang w:eastAsia="hr-HR"/>
+        </w:rPr>
+        <w:t xml:space="preserve"> izbor</w:t>
+      </w:r>
+      <w:r>
+        <w:rPr>
+          <w:rFonts w:ascii="Arial" w:eastAsia="Times New Roman" w:hAnsi="Arial" w:cs="Arial"/>
+          <w:color w:val="000000"/>
+          <w:lang w:eastAsia="hr-HR"/>
+        </w:rPr>
+        <w:t>u</w:t>
+      </w:r>
+      <w:r>
+        <w:rPr>
+          <w:rFonts w:ascii="Arial" w:eastAsia="Times New Roman" w:hAnsi="Arial" w:cs="Arial"/>
+          <w:color w:val="000000"/>
+          <w:lang w:eastAsia="hr-HR"/>
+        </w:rPr>
+        <w:t xml:space="preserve"> miš trenutno</w:t>
+      </w:r>
+      <w:r>
+        <w:rPr>
+          <w:rFonts w:ascii="Arial" w:eastAsia="Times New Roman" w:hAnsi="Arial" w:cs="Arial"/>
+          <w:color w:val="000000"/>
+          <w:lang w:eastAsia="hr-HR"/>
+        </w:rPr>
+        <w:t xml:space="preserve"> nalazi</w:t>
+      </w:r>
+      <w:r>
+        <w:rPr>
+          <w:rFonts w:ascii="Arial" w:eastAsia="Times New Roman" w:hAnsi="Arial" w:cs="Arial"/>
+          <w:color w:val="000000"/>
+          <w:lang w:eastAsia="hr-HR"/>
+        </w:rPr>
+        <w:t>.</w:t>
+      </w:r>
+    </w:p>
+    <w:p>
+      <w:pPr>
+        <w:pStyle w:val="Odlomakpopisa"/>
+        <w:numPr>
+          <w:ilvl w:val="1"/>
+          <w:numId w:val="20"/>
+        </w:numPr>
+        <w:rPr>
+          <w:rFonts w:ascii="Arial" w:eastAsia="Times New Roman" w:hAnsi="Arial" w:cs="Arial"/>
+          <w:color w:val="000000"/>
+          <w:lang w:eastAsia="hr-HR"/>
+        </w:rPr>
+      </w:pPr>
+      <w:r>
+        <w:rPr>
+          <w:rFonts w:ascii="Arial" w:eastAsia="Times New Roman" w:hAnsi="Arial" w:cs="Arial"/>
+          <w:color w:val="000000"/>
+          <w:lang w:eastAsia="hr-HR"/>
+        </w:rPr>
+        <w:t>Omogućen odabir MENU opcija mišem</w:t>
+      </w:r>
+      <w:r>
+        <w:rPr>
+          <w:rFonts w:ascii="Arial" w:eastAsia="Times New Roman" w:hAnsi="Arial" w:cs="Arial"/>
+          <w:color w:val="000000"/>
+          <w:lang w:eastAsia="hr-HR"/>
+        </w:rPr>
+        <w:t xml:space="preserve"> (ukoliko se miš ne nalazi na niti jednoj opciji moguće je gibanje strelicama, inače je odabrana opcija na kojoj je miš trenutno)</w:t>
+      </w:r>
+      <w:r>
+        <w:rPr>
+          <w:rFonts w:ascii="Arial" w:eastAsia="Times New Roman" w:hAnsi="Arial" w:cs="Arial"/>
+          <w:color w:val="000000"/>
+          <w:lang w:eastAsia="hr-HR"/>
+        </w:rPr>
+        <w:t>.</w:t>
+      </w:r>
+    </w:p>
+    <w:p>
+      <w:pPr>
+        <w:pStyle w:val="Odlomakpopisa"/>
+        <w:numPr>
+          <w:ilvl w:val="1"/>
+          <w:numId w:val="20"/>
+        </w:numPr>
+        <w:rPr>
+          <w:rFonts w:ascii="Arial" w:eastAsia="Times New Roman" w:hAnsi="Arial" w:cs="Arial"/>
+          <w:color w:val="000000"/>
+          <w:lang w:eastAsia="hr-HR"/>
+        </w:rPr>
+      </w:pPr>
+      <w:r>
+        <w:rPr>
+          <w:rFonts w:ascii="Arial" w:eastAsia="Times New Roman" w:hAnsi="Arial" w:cs="Arial"/>
+          <w:color w:val="000000"/>
+          <w:lang w:eastAsia="hr-HR"/>
+        </w:rPr>
         <w:t>Ukupno rada: 3h</w:t>
       </w:r>
     </w:p>
@@ -6744,6 +6956,7 @@
           <w:color w:val="000000"/>
           <w:lang w:eastAsia="hr-HR"/>
         </w:rPr>
+        <w:lastRenderedPageBreak/>
         <w:t>Ukupno rada: 1h</w:t>
       </w:r>
     </w:p>
@@ -7112,16 +7325,7 @@
           <w:color w:val="000000"/>
           <w:lang w:eastAsia="hr-HR"/>
         </w:rPr>
-        <w:t xml:space="preserve">koji je razdvojen u riječi </w:t>
-      </w:r>
-      <w:r>
-        <w:rPr>
-          <w:rFonts w:ascii="Arial" w:eastAsia="Times New Roman" w:hAnsi="Arial" w:cs="Arial"/>
-          <w:color w:val="000000"/>
-          <w:lang w:eastAsia="hr-HR"/>
-        </w:rPr>
-        <w:lastRenderedPageBreak/>
-        <w:t xml:space="preserve">tako da se riječi redom pojavljuju u animaciji. Za ispravno postavljanje koordinata tih riječi napravljena je funkcija </w:t>
+        <w:t xml:space="preserve">koji je razdvojen u riječi tako da se riječi redom pojavljuju u animaciji. Za ispravno postavljanje koordinata tih riječi napravljena je funkcija </w:t>
       </w:r>
       <w:r>
         <w:rPr>
@@ -7735,7 +7939,16 @@
           <w:color w:val="000000"/>
           <w:lang w:eastAsia="hr-HR"/>
         </w:rPr>
-        <w:t xml:space="preserve">Popravak greške u kojoj se prilikom pauziranja igre igrač nastavio kretati u smjeru u kojem se kretao prije pauziranja. Bilo je potrebno deaktivirati varijable koje označavaju pritisak tipke, kao npr. </w:t>
+        <w:t xml:space="preserve">Popravak greške u kojoj se prilikom pauziranja igre igrač nastavio kretati u smjeru u kojem se kretao prije pauziranja. Bilo je potrebno deaktivirati </w:t>
+      </w:r>
+      <w:r>
+        <w:rPr>
+          <w:rFonts w:ascii="Arial" w:eastAsia="Times New Roman" w:hAnsi="Arial" w:cs="Arial"/>
+          <w:color w:val="000000"/>
+          <w:lang w:eastAsia="hr-HR"/>
+        </w:rPr>
+        <w:lastRenderedPageBreak/>
+        <w:t xml:space="preserve">varijable koje označavaju pritisak tipke, kao npr. </w:t>
       </w:r>
       <w:r>
         <w:rPr>
@@ -7966,114 +8179,6 @@
     </w:p>
     <w:p>
       <w:pPr>
-        <w:ind w:left="1080"/>
-        <w:rPr>
-          <w:rFonts w:ascii="Arial" w:eastAsia="Times New Roman" w:hAnsi="Arial" w:cs="Arial"/>
-          <w:color w:val="000000"/>
-          <w:lang w:eastAsia="hr-HR"/>
-        </w:rPr>
-      </w:pPr>
-    </w:p>
-    <w:p>
-      <w:pPr>
-        <w:ind w:left="1080"/>
-        <w:rPr>
-          <w:rFonts w:ascii="Arial" w:eastAsia="Times New Roman" w:hAnsi="Arial" w:cs="Arial"/>
-          <w:color w:val="000000"/>
-          <w:lang w:eastAsia="hr-HR"/>
-        </w:rPr>
-      </w:pPr>
-    </w:p>
-    <w:p>
-      <w:pPr>
-        <w:rPr>
-          <w:rFonts w:ascii="Arial" w:eastAsia="Times New Roman" w:hAnsi="Arial" w:cs="Arial"/>
-          <w:i/>
-          <w:color w:val="000000"/>
-          <w:lang w:eastAsia="hr-HR"/>
-        </w:rPr>
-      </w:pPr>
-      <w:r>
-        <w:rPr>
-          <w:rFonts w:ascii="Arial" w:eastAsia="Times New Roman" w:hAnsi="Arial" w:cs="Arial"/>
-          <w:i/>
-          <w:color w:val="000000"/>
-          <w:sz w:val="24"/>
-          <w:lang w:eastAsia="hr-HR"/>
-        </w:rPr>
-        <w:t>Timski dogovor</w:t>
-      </w:r>
-    </w:p>
-    <w:p>
-      <w:pPr>
-        <w:rPr>
-          <w:rFonts w:ascii="Arial" w:eastAsia="Times New Roman" w:hAnsi="Arial" w:cs="Arial"/>
-          <w:color w:val="000000"/>
-          <w:lang w:eastAsia="hr-HR"/>
-        </w:rPr>
-      </w:pPr>
-      <w:r>
-        <w:rPr>
-          <w:rFonts w:ascii="Arial" w:eastAsia="Times New Roman" w:hAnsi="Arial" w:cs="Arial"/>
-          <w:color w:val="000000"/>
-          <w:lang w:eastAsia="hr-HR"/>
-        </w:rPr>
-        <w:t xml:space="preserve">Svakodnevna komunikacija tima odvijala se preko Facebook Messengera, gdje su svi članovi tima bili dostupni cijeli dan. Preko poruka su se donosile važne odluke o promjenama </w:t>
-      </w:r>
-      <w:r>
-        <w:rPr>
-          <w:rFonts w:ascii="Arial" w:eastAsia="Times New Roman" w:hAnsi="Arial" w:cs="Arial"/>
-          <w:color w:val="000000"/>
-          <w:lang w:eastAsia="hr-HR"/>
-        </w:rPr>
-        <w:lastRenderedPageBreak/>
-        <w:t xml:space="preserve">u igri (prelazak iz levela u level, način odskakanja loptice, princip bodovanja, izgled same igrice, pomak lika u igri, završetak igre, zvukovi,…). Prilikom </w:t>
-      </w:r>
-      <w:r>
-        <w:rPr>
-          <w:rFonts w:ascii="Arial" w:eastAsia="Times New Roman" w:hAnsi="Arial" w:cs="Arial"/>
-          <w:i/>
-          <w:color w:val="000000"/>
-          <w:lang w:eastAsia="hr-HR"/>
-        </w:rPr>
-        <w:t>pull</w:t>
-      </w:r>
-      <w:r>
-        <w:rPr>
-          <w:rFonts w:ascii="Arial" w:eastAsia="Times New Roman" w:hAnsi="Arial" w:cs="Arial"/>
-          <w:color w:val="000000"/>
-          <w:lang w:eastAsia="hr-HR"/>
-        </w:rPr>
-        <w:t xml:space="preserve">anja svi članovi tima testirali su novu funkcionalnost u igrici te pritom ukazivali na </w:t>
-      </w:r>
-      <w:r>
-        <w:rPr>
-          <w:rFonts w:ascii="Arial" w:eastAsia="Times New Roman" w:hAnsi="Arial" w:cs="Arial"/>
-          <w:i/>
-          <w:color w:val="000000"/>
-          <w:lang w:eastAsia="hr-HR"/>
-        </w:rPr>
-        <w:t>bug</w:t>
-      </w:r>
-      <w:r>
-        <w:rPr>
-          <w:rFonts w:ascii="Arial" w:eastAsia="Times New Roman" w:hAnsi="Arial" w:cs="Arial"/>
-          <w:color w:val="000000"/>
-          <w:lang w:eastAsia="hr-HR"/>
-        </w:rPr>
-        <w:t>ove, koj</w:t>
-      </w:r>
-      <w:r>
-        <w:rPr>
-          <w:rFonts w:ascii="Arial" w:eastAsia="Times New Roman" w:hAnsi="Arial" w:cs="Arial"/>
-          <w:color w:val="000000"/>
-          <w:lang w:eastAsia="hr-HR"/>
-        </w:rPr>
-        <w:t>i su se nakon toga popravljali.</w:t>
-      </w:r>
-    </w:p>
-    <w:p>
-      <w:pPr>
         <w:pStyle w:val="Odlomakpopisa"/>
         <w:numPr>
           <w:ilvl w:val="0"/>
@@ -8091,23 +8196,315 @@
           <w:color w:val="000000"/>
           <w:lang w:eastAsia="hr-HR"/>
         </w:rPr>
-        <w:t>5.3. –</w:t>
-      </w:r>
-      <w:r>
-        <w:rPr>
-          <w:rFonts w:ascii="Arial" w:eastAsia="Times New Roman" w:hAnsi="Arial" w:cs="Arial"/>
-          <w:color w:val="000000"/>
-          <w:lang w:eastAsia="hr-HR"/>
-        </w:rPr>
-        <w:t xml:space="preserve"> D</w:t>
-      </w:r>
-      <w:r>
-        <w:rPr>
-          <w:rFonts w:ascii="Arial" w:eastAsia="Times New Roman" w:hAnsi="Arial" w:cs="Arial"/>
-          <w:color w:val="000000"/>
-          <w:lang w:eastAsia="hr-HR"/>
-        </w:rPr>
-        <w:t>ogovor oko početka projekta.</w:t>
+        <w:t>26. ožujka 2021. (Dominik Mikulčić):</w:t>
+      </w:r>
+    </w:p>
+    <w:p>
+      <w:pPr>
+        <w:pStyle w:val="Odlomakpopisa"/>
+        <w:numPr>
+          <w:ilvl w:val="0"/>
+          <w:numId w:val="23"/>
+        </w:numPr>
+        <w:rPr>
+          <w:rFonts w:ascii="Arial" w:eastAsia="Times New Roman" w:hAnsi="Arial" w:cs="Arial"/>
+          <w:color w:val="000000"/>
+          <w:lang w:eastAsia="hr-HR"/>
+        </w:rPr>
+      </w:pPr>
+      <w:r>
+        <w:rPr>
+          <w:rFonts w:ascii="Arial" w:eastAsia="Times New Roman" w:hAnsi="Arial" w:cs="Arial"/>
+          <w:color w:val="000000"/>
+          <w:lang w:eastAsia="hr-HR"/>
+        </w:rPr>
+        <w:t xml:space="preserve">Malo uređenje i poopćenje koda: dodavanje funkcije </w:t>
+      </w:r>
+      <w:r>
+        <w:rPr>
+          <w:rFonts w:ascii="Arial" w:eastAsia="Times New Roman" w:hAnsi="Arial" w:cs="Arial"/>
+          <w:i/>
+          <w:color w:val="000000"/>
+          <w:lang w:eastAsia="hr-HR"/>
+        </w:rPr>
+        <w:t>game_setup()</w:t>
+      </w:r>
+      <w:r>
+        <w:rPr>
+          <w:rFonts w:ascii="Arial" w:eastAsia="Times New Roman" w:hAnsi="Arial" w:cs="Arial"/>
+          <w:color w:val="000000"/>
+          <w:lang w:eastAsia="hr-HR"/>
+        </w:rPr>
+        <w:t xml:space="preserve"> koja se onda poziva u funkciji </w:t>
+      </w:r>
+      <w:r>
+        <w:rPr>
+          <w:rFonts w:ascii="Arial" w:eastAsia="Times New Roman" w:hAnsi="Arial" w:cs="Arial"/>
+          <w:i/>
+          <w:color w:val="000000"/>
+          <w:lang w:eastAsia="hr-HR"/>
+        </w:rPr>
+        <w:t>setup()</w:t>
+      </w:r>
+      <w:r>
+        <w:rPr>
+          <w:rFonts w:ascii="Arial" w:eastAsia="Times New Roman" w:hAnsi="Arial" w:cs="Arial"/>
+          <w:color w:val="000000"/>
+          <w:lang w:eastAsia="hr-HR"/>
+        </w:rPr>
+        <w:t xml:space="preserve"> na početku i </w:t>
+      </w:r>
+      <w:r>
+        <w:rPr>
+          <w:rFonts w:ascii="Arial" w:eastAsia="Times New Roman" w:hAnsi="Arial" w:cs="Arial"/>
+          <w:i/>
+          <w:color w:val="000000"/>
+          <w:lang w:eastAsia="hr-HR"/>
+        </w:rPr>
+        <w:t>play_game()</w:t>
+      </w:r>
+      <w:r>
+        <w:rPr>
+          <w:rFonts w:ascii="Arial" w:eastAsia="Times New Roman" w:hAnsi="Arial" w:cs="Arial"/>
+          <w:color w:val="000000"/>
+          <w:lang w:eastAsia="hr-HR"/>
+        </w:rPr>
+        <w:t xml:space="preserve">. Dosad smo pozivali funkciju </w:t>
+      </w:r>
+      <w:r>
+        <w:rPr>
+          <w:rFonts w:ascii="Arial" w:eastAsia="Times New Roman" w:hAnsi="Arial" w:cs="Arial"/>
+          <w:i/>
+          <w:color w:val="000000"/>
+          <w:lang w:eastAsia="hr-HR"/>
+        </w:rPr>
+        <w:t>setup()</w:t>
+      </w:r>
+      <w:r>
+        <w:rPr>
+          <w:rFonts w:ascii="Arial" w:eastAsia="Times New Roman" w:hAnsi="Arial" w:cs="Arial"/>
+          <w:color w:val="000000"/>
+          <w:lang w:eastAsia="hr-HR"/>
+        </w:rPr>
+        <w:t xml:space="preserve"> što nije imalo pretjerano puno smisla jer smo onda iznova i iznova inicijalizirali varijable koje je doista dovoljno inicijalizirati jednom (kao npr. slike).</w:t>
+      </w:r>
+    </w:p>
+    <w:p>
+      <w:pPr>
+        <w:pStyle w:val="Odlomakpopisa"/>
+        <w:numPr>
+          <w:ilvl w:val="0"/>
+          <w:numId w:val="23"/>
+        </w:numPr>
+        <w:rPr>
+          <w:rFonts w:ascii="Arial" w:eastAsia="Times New Roman" w:hAnsi="Arial" w:cs="Arial"/>
+          <w:color w:val="000000"/>
+          <w:lang w:eastAsia="hr-HR"/>
+        </w:rPr>
+      </w:pPr>
+      <w:r>
+        <w:rPr>
+          <w:rFonts w:ascii="Arial" w:eastAsia="Times New Roman" w:hAnsi="Arial" w:cs="Arial"/>
+          <w:color w:val="000000"/>
+          <w:lang w:eastAsia="hr-HR"/>
+        </w:rPr>
+        <w:t xml:space="preserve">Ispravljeni su mali </w:t>
+      </w:r>
+      <w:r>
+        <w:rPr>
+          <w:rFonts w:ascii="Arial" w:eastAsia="Times New Roman" w:hAnsi="Arial" w:cs="Arial"/>
+          <w:i/>
+          <w:color w:val="000000"/>
+          <w:lang w:eastAsia="hr-HR"/>
+        </w:rPr>
+        <w:t>bug</w:t>
+      </w:r>
+      <w:r>
+        <w:rPr>
+          <w:rFonts w:ascii="Arial" w:eastAsia="Times New Roman" w:hAnsi="Arial" w:cs="Arial"/>
+          <w:color w:val="000000"/>
+          <w:lang w:eastAsia="hr-HR"/>
+        </w:rPr>
+        <w:t>-ovi oko bodova (npr. po završetku igre se znalo dogoditi da negdje zapnemo u beskonačnoj petlji te se bodovi stalno nadodaju).</w:t>
+      </w:r>
+    </w:p>
+    <w:p>
+      <w:pPr>
+        <w:pStyle w:val="Odlomakpopisa"/>
+        <w:numPr>
+          <w:ilvl w:val="0"/>
+          <w:numId w:val="23"/>
+        </w:numPr>
+        <w:rPr>
+          <w:rFonts w:ascii="Arial" w:eastAsia="Times New Roman" w:hAnsi="Arial" w:cs="Arial"/>
+          <w:color w:val="000000"/>
+          <w:lang w:eastAsia="hr-HR"/>
+        </w:rPr>
+      </w:pPr>
+      <w:r>
+        <w:rPr>
+          <w:rFonts w:ascii="Arial" w:eastAsia="Times New Roman" w:hAnsi="Arial" w:cs="Arial"/>
+          <w:color w:val="000000"/>
+          <w:lang w:eastAsia="hr-HR"/>
+        </w:rPr>
+        <w:t xml:space="preserve">Izbačene varijable viška (npr. </w:t>
+      </w:r>
+      <w:r>
+        <w:rPr>
+          <w:rFonts w:ascii="Arial" w:eastAsia="Times New Roman" w:hAnsi="Arial" w:cs="Arial"/>
+          <w:i/>
+          <w:color w:val="000000"/>
+          <w:lang w:eastAsia="hr-HR"/>
+        </w:rPr>
+        <w:t>minutes</w:t>
+      </w:r>
+      <w:r>
+        <w:rPr>
+          <w:rFonts w:ascii="Arial" w:eastAsia="Times New Roman" w:hAnsi="Arial" w:cs="Arial"/>
+          <w:color w:val="000000"/>
+          <w:lang w:eastAsia="hr-HR"/>
+        </w:rPr>
+        <w:t xml:space="preserve">, </w:t>
+      </w:r>
+      <w:r>
+        <w:rPr>
+          <w:rFonts w:ascii="Arial" w:eastAsia="Times New Roman" w:hAnsi="Arial" w:cs="Arial"/>
+          <w:i/>
+          <w:color w:val="000000"/>
+          <w:lang w:eastAsia="hr-HR"/>
+        </w:rPr>
+        <w:t>seconds</w:t>
+      </w:r>
+      <w:r>
+        <w:rPr>
+          <w:rFonts w:ascii="Arial" w:eastAsia="Times New Roman" w:hAnsi="Arial" w:cs="Arial"/>
+          <w:color w:val="000000"/>
+          <w:lang w:eastAsia="hr-HR"/>
+        </w:rPr>
+        <w:t xml:space="preserve">). </w:t>
+      </w:r>
+    </w:p>
+    <w:p>
+      <w:pPr>
+        <w:pStyle w:val="Odlomakpopisa"/>
+        <w:numPr>
+          <w:ilvl w:val="0"/>
+          <w:numId w:val="23"/>
+        </w:numPr>
+        <w:rPr>
+          <w:rFonts w:ascii="Arial" w:eastAsia="Times New Roman" w:hAnsi="Arial" w:cs="Arial"/>
+          <w:color w:val="000000"/>
+          <w:lang w:eastAsia="hr-HR"/>
+        </w:rPr>
+      </w:pPr>
+      <w:r>
+        <w:rPr>
+          <w:rFonts w:ascii="Arial" w:eastAsia="Times New Roman" w:hAnsi="Arial" w:cs="Arial"/>
+          <w:color w:val="000000"/>
+          <w:lang w:eastAsia="hr-HR"/>
+        </w:rPr>
+        <w:t>Ukupno: 2h rada.</w:t>
+      </w:r>
+      <w:bookmarkStart w:id="0" w:name="_GoBack"/>
+      <w:bookmarkEnd w:id="0"/>
+    </w:p>
+    <w:p>
+      <w:pPr>
+        <w:ind w:left="1080"/>
+        <w:rPr>
+          <w:rFonts w:ascii="Arial" w:eastAsia="Times New Roman" w:hAnsi="Arial" w:cs="Arial"/>
+          <w:color w:val="000000"/>
+          <w:lang w:eastAsia="hr-HR"/>
+        </w:rPr>
+      </w:pPr>
+    </w:p>
+    <w:p>
+      <w:pPr>
+        <w:ind w:left="1080"/>
+        <w:rPr>
+          <w:rFonts w:ascii="Arial" w:eastAsia="Times New Roman" w:hAnsi="Arial" w:cs="Arial"/>
+          <w:color w:val="000000"/>
+          <w:lang w:eastAsia="hr-HR"/>
+        </w:rPr>
+      </w:pPr>
+    </w:p>
+    <w:p>
+      <w:pPr>
+        <w:rPr>
+          <w:rFonts w:ascii="Arial" w:eastAsia="Times New Roman" w:hAnsi="Arial" w:cs="Arial"/>
+          <w:i/>
+          <w:color w:val="000000"/>
+          <w:lang w:eastAsia="hr-HR"/>
+        </w:rPr>
+      </w:pPr>
+      <w:r>
+        <w:rPr>
+          <w:rFonts w:ascii="Arial" w:eastAsia="Times New Roman" w:hAnsi="Arial" w:cs="Arial"/>
+          <w:i/>
+          <w:color w:val="000000"/>
+          <w:sz w:val="24"/>
+          <w:lang w:eastAsia="hr-HR"/>
+        </w:rPr>
+        <w:t>Timski dogovor</w:t>
+      </w:r>
+    </w:p>
+    <w:p>
+      <w:pPr>
+        <w:rPr>
+          <w:rFonts w:ascii="Arial" w:eastAsia="Times New Roman" w:hAnsi="Arial" w:cs="Arial"/>
+          <w:color w:val="000000"/>
+          <w:lang w:eastAsia="hr-HR"/>
+        </w:rPr>
+      </w:pPr>
+      <w:r>
+        <w:rPr>
+          <w:rFonts w:ascii="Arial" w:eastAsia="Times New Roman" w:hAnsi="Arial" w:cs="Arial"/>
+          <w:color w:val="000000"/>
+          <w:lang w:eastAsia="hr-HR"/>
+        </w:rPr>
+        <w:t xml:space="preserve">Svakodnevna komunikacija tima odvijala se preko Facebook Messengera, gdje su svi članovi tima bili dostupni cijeli dan. Preko poruka su se donosile važne odluke o promjenama u igri (prelazak iz levela u level, način odskakanja loptice, princip bodovanja, izgled same igrice, pomak lika u igri, završetak igre, zvukovi,…). Prilikom </w:t>
+      </w:r>
+      <w:r>
+        <w:rPr>
+          <w:rFonts w:ascii="Arial" w:eastAsia="Times New Roman" w:hAnsi="Arial" w:cs="Arial"/>
+          <w:i/>
+          <w:color w:val="000000"/>
+          <w:lang w:eastAsia="hr-HR"/>
+        </w:rPr>
+        <w:t>pull</w:t>
+      </w:r>
+      <w:r>
+        <w:rPr>
+          <w:rFonts w:ascii="Arial" w:eastAsia="Times New Roman" w:hAnsi="Arial" w:cs="Arial"/>
+          <w:color w:val="000000"/>
+          <w:lang w:eastAsia="hr-HR"/>
+        </w:rPr>
+        <w:t xml:space="preserve">anja svi članovi tima testirali su novu funkcionalnost u igrici te pritom ukazivali na </w:t>
+      </w:r>
+      <w:r>
+        <w:rPr>
+          <w:rFonts w:ascii="Arial" w:eastAsia="Times New Roman" w:hAnsi="Arial" w:cs="Arial"/>
+          <w:i/>
+          <w:color w:val="000000"/>
+          <w:lang w:eastAsia="hr-HR"/>
+        </w:rPr>
+        <w:t>bug</w:t>
+      </w:r>
+      <w:r>
+        <w:rPr>
+          <w:rFonts w:ascii="Arial" w:eastAsia="Times New Roman" w:hAnsi="Arial" w:cs="Arial"/>
+          <w:color w:val="000000"/>
+          <w:lang w:eastAsia="hr-HR"/>
+        </w:rPr>
+        <w:t>ove, koj</w:t>
+      </w:r>
+      <w:r>
+        <w:rPr>
+          <w:rFonts w:ascii="Arial" w:eastAsia="Times New Roman" w:hAnsi="Arial" w:cs="Arial"/>
+          <w:color w:val="000000"/>
+          <w:lang w:eastAsia="hr-HR"/>
+        </w:rPr>
+        <w:t>i su se nakon toga popravljali.</w:t>
       </w:r>
     </w:p>
     <w:p>
@@ -8129,31 +8526,23 @@
           <w:color w:val="000000"/>
           <w:lang w:eastAsia="hr-HR"/>
         </w:rPr>
-        <w:t xml:space="preserve">10.3. – </w:t>
-      </w:r>
-      <w:r>
-        <w:rPr>
-          <w:rFonts w:ascii="Arial" w:eastAsia="Times New Roman" w:hAnsi="Arial" w:cs="Arial"/>
-          <w:color w:val="000000"/>
-          <w:lang w:eastAsia="hr-HR"/>
-        </w:rPr>
-        <w:t>Pregled</w:t>
-      </w:r>
-      <w:r>
-        <w:rPr>
-          <w:rFonts w:ascii="Arial" w:eastAsia="Times New Roman" w:hAnsi="Arial" w:cs="Arial"/>
-          <w:color w:val="000000"/>
-          <w:lang w:eastAsia="hr-HR"/>
-        </w:rPr>
-        <w:t xml:space="preserve"> napravljenog i prijedlozi dalje (kolizije, broj života, dodavanje više igrača)</w:t>
-      </w:r>
-      <w:r>
-        <w:rPr>
-          <w:rFonts w:ascii="Arial" w:eastAsia="Times New Roman" w:hAnsi="Arial" w:cs="Arial"/>
-          <w:color w:val="000000"/>
-          <w:lang w:eastAsia="hr-HR"/>
-        </w:rPr>
-        <w:t>.</w:t>
+        <w:t>5.3. –</w:t>
+      </w:r>
+      <w:r>
+        <w:rPr>
+          <w:rFonts w:ascii="Arial" w:eastAsia="Times New Roman" w:hAnsi="Arial" w:cs="Arial"/>
+          <w:color w:val="000000"/>
+          <w:lang w:eastAsia="hr-HR"/>
+        </w:rPr>
+        <w:t xml:space="preserve"> D</w:t>
+      </w:r>
+      <w:r>
+        <w:rPr>
+          <w:rFonts w:ascii="Arial" w:eastAsia="Times New Roman" w:hAnsi="Arial" w:cs="Arial"/>
+          <w:color w:val="000000"/>
+          <w:lang w:eastAsia="hr-HR"/>
+        </w:rPr>
+        <w:t>ogovor oko početka projekta.</w:t>
       </w:r>
     </w:p>
     <w:p>
@@ -8175,23 +8564,23 @@
           <w:color w:val="000000"/>
           <w:lang w:eastAsia="hr-HR"/>
         </w:rPr>
-        <w:t>16.3. –</w:t>
-      </w:r>
-      <w:r>
-        <w:rPr>
-          <w:rFonts w:ascii="Arial" w:eastAsia="Times New Roman" w:hAnsi="Arial" w:cs="Arial"/>
-          <w:color w:val="000000"/>
-          <w:lang w:eastAsia="hr-HR"/>
-        </w:rPr>
-        <w:t xml:space="preserve"> Z</w:t>
-      </w:r>
-      <w:r>
-        <w:rPr>
-          <w:rFonts w:ascii="Arial" w:eastAsia="Times New Roman" w:hAnsi="Arial" w:cs="Arial"/>
-          <w:color w:val="000000"/>
-          <w:lang w:eastAsia="hr-HR"/>
-        </w:rPr>
-        <w:t>oom sastanak (detaljnija podjela poslova), izgled menija</w:t>
+        <w:t xml:space="preserve">10.3. – </w:t>
+      </w:r>
+      <w:r>
+        <w:rPr>
+          <w:rFonts w:ascii="Arial" w:eastAsia="Times New Roman" w:hAnsi="Arial" w:cs="Arial"/>
+          <w:color w:val="000000"/>
+          <w:lang w:eastAsia="hr-HR"/>
+        </w:rPr>
+        <w:t>Pregled</w:t>
+      </w:r>
+      <w:r>
+        <w:rPr>
+          <w:rFonts w:ascii="Arial" w:eastAsia="Times New Roman" w:hAnsi="Arial" w:cs="Arial"/>
+          <w:color w:val="000000"/>
+          <w:lang w:eastAsia="hr-HR"/>
+        </w:rPr>
+        <w:t xml:space="preserve"> napravljenog i prijedlozi dalje (kolizije, broj života, dodavanje više igrača)</w:t>
       </w:r>
       <w:r>
         <w:rPr>
@@ -8221,40 +8610,23 @@
           <w:color w:val="000000"/>
           <w:lang w:eastAsia="hr-HR"/>
         </w:rPr>
-        <w:t>17.3. –</w:t>
-      </w:r>
-      <w:r>
-        <w:rPr>
-          <w:rFonts w:ascii="Arial" w:eastAsia="Times New Roman" w:hAnsi="Arial" w:cs="Arial"/>
-          <w:color w:val="000000"/>
-          <w:lang w:eastAsia="hr-HR"/>
-        </w:rPr>
-        <w:t xml:space="preserve"> D</w:t>
-      </w:r>
-      <w:r>
-        <w:rPr>
-          <w:rFonts w:ascii="Arial" w:eastAsia="Times New Roman" w:hAnsi="Arial" w:cs="Arial"/>
-          <w:color w:val="000000"/>
-          <w:lang w:eastAsia="hr-HR"/>
-        </w:rPr>
-        <w:t xml:space="preserve">ogovor oko dodavanja zvukova u određene dijelove igrice i popravljanje skakanja loptice i kolizije loptice i koplja, dogovor za dodavanje </w:t>
-      </w:r>
-      <w:r>
-        <w:rPr>
-          <w:rFonts w:ascii="Arial" w:eastAsia="Times New Roman" w:hAnsi="Arial" w:cs="Arial"/>
-          <w:i/>
-          <w:color w:val="000000"/>
-          <w:lang w:eastAsia="hr-HR"/>
-        </w:rPr>
-        <w:t>mute buttona</w:t>
-      </w:r>
-      <w:r>
-        <w:rPr>
-          <w:rFonts w:ascii="Arial" w:eastAsia="Times New Roman" w:hAnsi="Arial" w:cs="Arial"/>
-          <w:color w:val="000000"/>
-          <w:lang w:eastAsia="hr-HR"/>
-        </w:rPr>
-        <w:t xml:space="preserve"> i bodovnog sustava</w:t>
+        <w:t>16.3. –</w:t>
+      </w:r>
+      <w:r>
+        <w:rPr>
+          <w:rFonts w:ascii="Arial" w:eastAsia="Times New Roman" w:hAnsi="Arial" w:cs="Arial"/>
+          <w:color w:val="000000"/>
+          <w:lang w:eastAsia="hr-HR"/>
+        </w:rPr>
+        <w:t xml:space="preserve"> Z</w:t>
+      </w:r>
+      <w:r>
+        <w:rPr>
+          <w:rFonts w:ascii="Arial" w:eastAsia="Times New Roman" w:hAnsi="Arial" w:cs="Arial"/>
+          <w:color w:val="000000"/>
+          <w:lang w:eastAsia="hr-HR"/>
+        </w:rPr>
+        <w:t>oom sastanak (detaljnija podjela poslova), izgled menija</w:t>
       </w:r>
       <w:r>
         <w:rPr>
@@ -8284,73 +8656,48 @@
           <w:color w:val="000000"/>
           <w:lang w:eastAsia="hr-HR"/>
         </w:rPr>
-        <w:t>18.3. –</w:t>
-      </w:r>
-      <w:r>
-        <w:rPr>
-          <w:rFonts w:ascii="Arial" w:eastAsia="Times New Roman" w:hAnsi="Arial" w:cs="Arial"/>
-          <w:color w:val="000000"/>
-          <w:lang w:eastAsia="hr-HR"/>
-        </w:rPr>
-        <w:t xml:space="preserve"> T</w:t>
-      </w:r>
-      <w:r>
-        <w:rPr>
-          <w:rFonts w:ascii="Arial" w:eastAsia="Times New Roman" w:hAnsi="Arial" w:cs="Arial"/>
-          <w:color w:val="000000"/>
-          <w:lang w:eastAsia="hr-HR"/>
-        </w:rPr>
-        <w:t xml:space="preserve">estiranje </w:t>
-      </w:r>
-      <w:r>
-        <w:rPr>
-          <w:rFonts w:ascii="Arial" w:eastAsia="Times New Roman" w:hAnsi="Arial" w:cs="Arial"/>
-          <w:color w:val="000000"/>
-          <w:lang w:eastAsia="hr-HR"/>
-        </w:rPr>
-        <w:t>igre</w:t>
-      </w:r>
-      <w:r>
-        <w:rPr>
-          <w:rFonts w:ascii="Arial" w:eastAsia="Times New Roman" w:hAnsi="Arial" w:cs="Arial"/>
-          <w:color w:val="000000"/>
-          <w:lang w:eastAsia="hr-HR"/>
-        </w:rPr>
-        <w:t xml:space="preserve"> i naglašeni uočeni </w:t>
-      </w:r>
-      <w:r>
-        <w:rPr>
-          <w:rFonts w:ascii="Arial" w:eastAsia="Times New Roman" w:hAnsi="Arial" w:cs="Arial"/>
-          <w:i/>
-          <w:color w:val="000000"/>
-          <w:lang w:eastAsia="hr-HR"/>
-        </w:rPr>
-        <w:t>bug</w:t>
-      </w:r>
-      <w:r>
-        <w:rPr>
-          <w:rFonts w:ascii="Arial" w:eastAsia="Times New Roman" w:hAnsi="Arial" w:cs="Arial"/>
-          <w:color w:val="000000"/>
-          <w:lang w:eastAsia="hr-HR"/>
-        </w:rPr>
-        <w:t xml:space="preserve">ovi koji se ispravljaju. Dogovor oko dodavanja zamrzavanja igre prilikom gubitka života (deaktiviranje tipki i prestanak svih kretanja na ekranu – dodatni </w:t>
-      </w:r>
-      <w:r>
-        <w:rPr>
-          <w:rFonts w:ascii="Arial" w:eastAsia="Times New Roman" w:hAnsi="Arial" w:cs="Arial"/>
-          <w:i/>
-          <w:color w:val="000000"/>
-          <w:lang w:eastAsia="hr-HR"/>
-        </w:rPr>
-        <w:t>Zoom</w:t>
-      </w:r>
-      <w:r>
-        <w:rPr>
-          <w:rFonts w:ascii="Arial" w:eastAsia="Times New Roman" w:hAnsi="Arial" w:cs="Arial"/>
-          <w:color w:val="000000"/>
-          <w:lang w:eastAsia="hr-HR"/>
-        </w:rPr>
-        <w:t xml:space="preserve"> sastanak). Detaljniji dogovori oko zvukova u meniju. Dodavanje slika likova i loptice u igru.</w:t>
+        <w:t>17.3. –</w:t>
+      </w:r>
+      <w:r>
+        <w:rPr>
+          <w:rFonts w:ascii="Arial" w:eastAsia="Times New Roman" w:hAnsi="Arial" w:cs="Arial"/>
+          <w:color w:val="000000"/>
+          <w:lang w:eastAsia="hr-HR"/>
+        </w:rPr>
+        <w:t xml:space="preserve"> D</w:t>
+      </w:r>
+      <w:r>
+        <w:rPr>
+          <w:rFonts w:ascii="Arial" w:eastAsia="Times New Roman" w:hAnsi="Arial" w:cs="Arial"/>
+          <w:color w:val="000000"/>
+          <w:lang w:eastAsia="hr-HR"/>
+        </w:rPr>
+        <w:t xml:space="preserve">ogovor oko dodavanja zvukova u određene dijelove igrice i popravljanje skakanja loptice i kolizije loptice i koplja, dogovor za dodavanje </w:t>
+      </w:r>
+      <w:r>
+        <w:rPr>
+          <w:rFonts w:ascii="Arial" w:eastAsia="Times New Roman" w:hAnsi="Arial" w:cs="Arial"/>
+          <w:i/>
+          <w:color w:val="000000"/>
+          <w:lang w:eastAsia="hr-HR"/>
+        </w:rPr>
+        <w:t>mute buttona</w:t>
+      </w:r>
+      <w:r>
+        <w:rPr>
+          <w:rFonts w:ascii="Arial" w:eastAsia="Times New Roman" w:hAnsi="Arial" w:cs="Arial"/>
+          <w:color w:val="000000"/>
+          <w:lang w:eastAsia="hr-HR"/>
+        </w:rPr>
+        <w:t xml:space="preserve"> i bodovnog sustava</w:t>
+      </w:r>
+      <w:r>
+        <w:rPr>
+          <w:rFonts w:ascii="Arial" w:eastAsia="Times New Roman" w:hAnsi="Arial" w:cs="Arial"/>
+          <w:color w:val="000000"/>
+          <w:lang w:eastAsia="hr-HR"/>
+        </w:rPr>
+        <w:t>.</w:t>
       </w:r>
     </w:p>
     <w:p>
@@ -8372,7 +8719,39 @@
           <w:color w:val="000000"/>
           <w:lang w:eastAsia="hr-HR"/>
         </w:rPr>
-        <w:t xml:space="preserve">19.3. – Promjena izgleda igre – dodavanje ciglene pozadine. Ponovno uočavanje novih </w:t>
+        <w:t>18.3. –</w:t>
+      </w:r>
+      <w:r>
+        <w:rPr>
+          <w:rFonts w:ascii="Arial" w:eastAsia="Times New Roman" w:hAnsi="Arial" w:cs="Arial"/>
+          <w:color w:val="000000"/>
+          <w:lang w:eastAsia="hr-HR"/>
+        </w:rPr>
+        <w:t xml:space="preserve"> T</w:t>
+      </w:r>
+      <w:r>
+        <w:rPr>
+          <w:rFonts w:ascii="Arial" w:eastAsia="Times New Roman" w:hAnsi="Arial" w:cs="Arial"/>
+          <w:color w:val="000000"/>
+          <w:lang w:eastAsia="hr-HR"/>
+        </w:rPr>
+        <w:t xml:space="preserve">estiranje </w:t>
+      </w:r>
+      <w:r>
+        <w:rPr>
+          <w:rFonts w:ascii="Arial" w:eastAsia="Times New Roman" w:hAnsi="Arial" w:cs="Arial"/>
+          <w:color w:val="000000"/>
+          <w:lang w:eastAsia="hr-HR"/>
+        </w:rPr>
+        <w:t>igre</w:t>
+      </w:r>
+      <w:r>
+        <w:rPr>
+          <w:rFonts w:ascii="Arial" w:eastAsia="Times New Roman" w:hAnsi="Arial" w:cs="Arial"/>
+          <w:color w:val="000000"/>
+          <w:lang w:eastAsia="hr-HR"/>
+        </w:rPr>
+        <w:t xml:space="preserve"> i naglašeni uočeni </w:t>
       </w:r>
       <w:r>
         <w:rPr>
@@ -8389,24 +8768,24 @@
           <w:color w:val="000000"/>
           <w:lang w:eastAsia="hr-HR"/>
         </w:rPr>
-        <w:t>ova (</w:t>
-      </w:r>
-      <w:r>
-        <w:rPr>
-          <w:rFonts w:ascii="Arial" w:eastAsia="Times New Roman" w:hAnsi="Arial" w:cs="Arial"/>
-          <w:i/>
-          <w:color w:val="000000"/>
-          <w:lang w:eastAsia="hr-HR"/>
-        </w:rPr>
-        <w:t>text alignment</w:t>
-      </w:r>
-      <w:r>
-        <w:rPr>
-          <w:rFonts w:ascii="Arial" w:eastAsia="Times New Roman" w:hAnsi="Arial" w:cs="Arial"/>
-          <w:color w:val="000000"/>
-          <w:lang w:eastAsia="hr-HR"/>
-        </w:rPr>
-        <w:t xml:space="preserve"> i slično) te popravljanje istih. </w:t>
+        <w:t xml:space="preserve">ovi koji se ispravljaju. Dogovor oko dodavanja zamrzavanja igre prilikom gubitka života (deaktiviranje tipki i prestanak svih kretanja na ekranu – dodatni </w:t>
+      </w:r>
+      <w:r>
+        <w:rPr>
+          <w:rFonts w:ascii="Arial" w:eastAsia="Times New Roman" w:hAnsi="Arial" w:cs="Arial"/>
+          <w:i/>
+          <w:color w:val="000000"/>
+          <w:lang w:eastAsia="hr-HR"/>
+        </w:rPr>
+        <w:t>Zoom</w:t>
+      </w:r>
+      <w:r>
+        <w:rPr>
+          <w:rFonts w:ascii="Arial" w:eastAsia="Times New Roman" w:hAnsi="Arial" w:cs="Arial"/>
+          <w:color w:val="000000"/>
+          <w:lang w:eastAsia="hr-HR"/>
+        </w:rPr>
+        <w:t xml:space="preserve"> sastanak). Detaljniji dogovori oko zvukova u meniju. Dodavanje slika likova i loptice u igru.</w:t>
       </w:r>
     </w:p>
     <w:p>
@@ -8428,7 +8807,41 @@
           <w:color w:val="000000"/>
           <w:lang w:eastAsia="hr-HR"/>
         </w:rPr>
-        <w:t>20.3. – Rasprava oko dodavanja da se loptica razbije pri razbijanju o gornji rub (utjecaj na sistem bodovanja).</w:t>
+        <w:t xml:space="preserve">19.3. – Promjena izgleda igre – dodavanje ciglene pozadine. Ponovno uočavanje novih </w:t>
+      </w:r>
+      <w:r>
+        <w:rPr>
+          <w:rFonts w:ascii="Arial" w:eastAsia="Times New Roman" w:hAnsi="Arial" w:cs="Arial"/>
+          <w:i/>
+          <w:color w:val="000000"/>
+          <w:lang w:eastAsia="hr-HR"/>
+        </w:rPr>
+        <w:t>bug</w:t>
+      </w:r>
+      <w:r>
+        <w:rPr>
+          <w:rFonts w:ascii="Arial" w:eastAsia="Times New Roman" w:hAnsi="Arial" w:cs="Arial"/>
+          <w:color w:val="000000"/>
+          <w:lang w:eastAsia="hr-HR"/>
+        </w:rPr>
+        <w:t>ova (</w:t>
+      </w:r>
+      <w:r>
+        <w:rPr>
+          <w:rFonts w:ascii="Arial" w:eastAsia="Times New Roman" w:hAnsi="Arial" w:cs="Arial"/>
+          <w:i/>
+          <w:color w:val="000000"/>
+          <w:lang w:eastAsia="hr-HR"/>
+        </w:rPr>
+        <w:t>text alignment</w:t>
+      </w:r>
+      <w:r>
+        <w:rPr>
+          <w:rFonts w:ascii="Arial" w:eastAsia="Times New Roman" w:hAnsi="Arial" w:cs="Arial"/>
+          <w:color w:val="000000"/>
+          <w:lang w:eastAsia="hr-HR"/>
+        </w:rPr>
+        <w:t xml:space="preserve"> i slično) te popravljanje istih. </w:t>
       </w:r>
     </w:p>
     <w:p>
@@ -8450,7 +8863,38 @@
           <w:color w:val="000000"/>
           <w:lang w:eastAsia="hr-HR"/>
         </w:rPr>
-        <w:t xml:space="preserve">22.3. – Dogovor oko prikaza imena igrača, života i bodova te dodavanje novih zvukova. Dodavanje pomičnih zidova za prijelaz iz stanja u stanje s odgovarajućim zvukovima.  Dogovor oko broja levela i naglašavanje uočenih bugova koji se trebaju ispraviti. Dodavanje stanja </w:t>
+        <w:t>20.3. – Rasprava oko dodavanja da se loptica razbije pri razbijanju o gornji rub (utjecaj na sistem bodovanja).</w:t>
+      </w:r>
+    </w:p>
+    <w:p>
+      <w:pPr>
+        <w:pStyle w:val="Odlomakpopisa"/>
+        <w:numPr>
+          <w:ilvl w:val="0"/>
+          <w:numId w:val="22"/>
+        </w:numPr>
+        <w:rPr>
+          <w:rFonts w:ascii="Arial" w:eastAsia="Times New Roman" w:hAnsi="Arial" w:cs="Arial"/>
+          <w:color w:val="000000"/>
+          <w:lang w:eastAsia="hr-HR"/>
+        </w:rPr>
+      </w:pPr>
+      <w:r>
+        <w:rPr>
+          <w:rFonts w:ascii="Arial" w:eastAsia="Times New Roman" w:hAnsi="Arial" w:cs="Arial"/>
+          <w:color w:val="000000"/>
+          <w:lang w:eastAsia="hr-HR"/>
+        </w:rPr>
+        <w:t xml:space="preserve">22.3. – Dogovor oko prikaza imena igrača, života i bodova te dodavanje novih zvukova. Dodavanje pomičnih zidova za prijelaz iz stanja u stanje s odgovarajućim </w:t>
+      </w:r>
+      <w:r>
+        <w:rPr>
+          <w:rFonts w:ascii="Arial" w:eastAsia="Times New Roman" w:hAnsi="Arial" w:cs="Arial"/>
+          <w:color w:val="000000"/>
+          <w:lang w:eastAsia="hr-HR"/>
+        </w:rPr>
+        <w:lastRenderedPageBreak/>
+        <w:t xml:space="preserve">zvukovima.  Dogovor oko broja levela i naglašavanje uočenih bugova koji se trebaju ispraviti. Dodavanje stanja </w:t>
       </w:r>
       <w:r>
         <w:rPr>
@@ -8845,7 +9289,7 @@
 </file>
 
 <file path=word/endnotes.xml><?xml version="1.0" encoding="utf-8"?>
-<w:endnotes xmlns:wpc="http://schemas.microsoft.com/office/word/2010/wordprocessingCanvas" xmlns:cx="http://schemas.microsoft.com/office/drawing/2014/chartex" xmlns:cx1="http://schemas.microsoft.com/office/drawing/2015/9/8/chartex" xmlns:cx2="http://schemas.microsoft.com/office/drawing/2015/10/21/chartex" xmlns:cx3="http://schemas.microsoft.com/office/drawing/2016/5/9/chartex" xmlns:cx4="http://schemas.microsoft.com/office/drawing/2016/5/10/chartex" xmlns:cx5="http://schemas.microsoft.com/office/drawing/2016/5/11/chartex" xmlns:cx6="http://schemas.microsoft.com/office/drawing/2016/5/12/chartex" xmlns:cx7="http://schemas.microsoft.com/office/drawing/2016/5/13/chartex" xmlns:cx8="http://schemas.microsoft.com/office/drawing/2016/5/14/chartex" xmlns:mc="http://schemas.openxmlformats.org/markup-compatibility/2006" xmlns:aink="http://schemas.microsoft.com/office/drawing/2016/ink" xmlns:am3d="http://schemas.microsoft.com/office/drawing/2017/model3d" xmlns:o="urn:schemas-microsoft-com:office:office" xmlns:r="http://schemas.openxmlformats.org/officeDocument/2006/relationships" xmlns:m="http://schemas.openxmlformats.org/officeDocument/2006/math" xmlns:v="urn:schemas-microsoft-com:vml" xmlns:wp14="http://schemas.microsoft.com/office/word/2010/wordprocessingDrawing" xmlns:wp="http://schemas.openxmlformats.org/drawingml/2006/wordprocessingDrawing" xmlns:w10="urn:schemas-microsoft-com:office:word" xmlns:w="http://schemas.openxmlformats.org/wordprocessingml/2006/main" xmlns:w14="http://schemas.microsoft.com/office/word/2010/wordml" xmlns:w15="http://schemas.microsoft.com/office/word/2012/wordml" xmlns:w16cex="http://schemas.microsoft.com/office/word/2018/wordml/cex" xmlns:w16cid="http://schemas.microsoft.com/office/word/2016/wordml/cid" xmlns:w16="http://schemas.microsoft.com/office/word/2018/wordml" xmlns:w16se="http://schemas.microsoft.com/office/word/2015/wordml/symex" xmlns:wpg="http://schemas.microsoft.com/office/word/2010/wordprocessingGroup" xmlns:wpi="http://schemas.microsoft.com/office/word/2010/wordprocessingInk" xmlns:wne="http://schemas.microsoft.com/office/word/2006/wordml" xmlns:wps="http://schemas.microsoft.com/office/word/2010/wordprocessingShape" mc:Ignorable="w14 w15 w16se w16cid w16 w16cex wp14">
+<w:endnotes xmlns:wpc="http://schemas.microsoft.com/office/word/2010/wordprocessingCanvas" xmlns:cx="http://schemas.microsoft.com/office/drawing/2014/chartex" xmlns:cx1="http://schemas.microsoft.com/office/drawing/2015/9/8/chartex" xmlns:mc="http://schemas.openxmlformats.org/markup-compatibility/2006" xmlns:o="urn:schemas-microsoft-com:office:office" xmlns:r="http://schemas.openxmlformats.org/officeDocument/2006/relationships" xmlns:m="http://schemas.openxmlformats.org/officeDocument/2006/math" xmlns:v="urn:schemas-microsoft-com:vml" xmlns:wp14="http://schemas.microsoft.com/office/word/2010/wordprocessingDrawing" xmlns:wp="http://schemas.openxmlformats.org/drawingml/2006/wordprocessingDrawing" xmlns:w10="urn:schemas-microsoft-com:office:word" xmlns:w="http://schemas.openxmlformats.org/wordprocessingml/2006/main" xmlns:w14="http://schemas.microsoft.com/office/word/2010/wordml" xmlns:w15="http://schemas.microsoft.com/office/word/2012/wordml" xmlns:w16se="http://schemas.microsoft.com/office/word/2015/wordml/symex" xmlns:wpg="http://schemas.microsoft.com/office/word/2010/wordprocessingGroup" xmlns:wpi="http://schemas.microsoft.com/office/word/2010/wordprocessingInk" xmlns:wne="http://schemas.microsoft.com/office/word/2006/wordml" xmlns:wps="http://schemas.microsoft.com/office/word/2010/wordprocessingShape" mc:Ignorable="w14 w15 w16se wp14">
   <w:endnote w:type="separator" w:id="-1">
     <w:p>
       <w:pPr>
@@ -8870,7 +9314,7 @@
 </file>
 
 <file path=word/footnotes.xml><?xml version="1.0" encoding="utf-8"?>
-<w:footnotes xmlns:wpc="http://schemas.microsoft.com/office/word/2010/wordprocessingCanvas" xmlns:cx="http://schemas.microsoft.com/office/drawing/2014/chartex" xmlns:cx1="http://schemas.microsoft.com/office/drawing/2015/9/8/chartex" xmlns:cx2="http://schemas.microsoft.com/office/drawing/2015/10/21/chartex" xmlns:cx3="http://schemas.microsoft.com/office/drawing/2016/5/9/chartex" xmlns:cx4="http://schemas.microsoft.com/office/drawing/2016/5/10/chartex" xmlns:cx5="http://schemas.microsoft.com/office/drawing/2016/5/11/chartex" xmlns:cx6="http://schemas.microsoft.com/office/drawing/2016/5/12/chartex" xmlns:cx7="http://schemas.microsoft.com/office/drawing/2016/5/13/chartex" xmlns:cx8="http://schemas.microsoft.com/office/drawing/2016/5/14/chartex" xmlns:mc="http://schemas.openxmlformats.org/markup-compatibility/2006" xmlns:aink="http://schemas.microsoft.com/office/drawing/2016/ink" xmlns:am3d="http://schemas.microsoft.com/office/drawing/2017/model3d" xmlns:o="urn:schemas-microsoft-com:office:office" xmlns:r="http://schemas.openxmlformats.org/officeDocument/2006/relationships" xmlns:m="http://schemas.openxmlformats.org/officeDocument/2006/math" xmlns:v="urn:schemas-microsoft-com:vml" xmlns:wp14="http://schemas.microsoft.com/office/word/2010/wordprocessingDrawing" xmlns:wp="http://schemas.openxmlformats.org/drawingml/2006/wordprocessingDrawing" xmlns:w10="urn:schemas-microsoft-com:office:word" xmlns:w="http://schemas.openxmlformats.org/wordprocessingml/2006/main" xmlns:w14="http://schemas.microsoft.com/office/word/2010/wordml" xmlns:w15="http://schemas.microsoft.com/office/word/2012/wordml" xmlns:w16cex="http://schemas.microsoft.com/office/word/2018/wordml/cex" xmlns:w16cid="http://schemas.microsoft.com/office/word/2016/wordml/cid" xmlns:w16="http://schemas.microsoft.com/office/word/2018/wordml" xmlns:w16se="http://schemas.microsoft.com/office/word/2015/wordml/symex" xmlns:wpg="http://schemas.microsoft.com/office/word/2010/wordprocessingGroup" xmlns:wpi="http://schemas.microsoft.com/office/word/2010/wordprocessingInk" xmlns:wne="http://schemas.microsoft.com/office/word/2006/wordml" xmlns:wps="http://schemas.microsoft.com/office/word/2010/wordprocessingShape" mc:Ignorable="w14 w15 w16se w16cid w16 w16cex wp14">
+<w:footnotes xmlns:wpc="http://schemas.microsoft.com/office/word/2010/wordprocessingCanvas" xmlns:cx="http://schemas.microsoft.com/office/drawing/2014/chartex" xmlns:cx1="http://schemas.microsoft.com/office/drawing/2015/9/8/chartex" xmlns:mc="http://schemas.openxmlformats.org/markup-compatibility/2006" xmlns:o="urn:schemas-microsoft-com:office:office" xmlns:r="http://schemas.openxmlformats.org/officeDocument/2006/relationships" xmlns:m="http://schemas.openxmlformats.org/officeDocument/2006/math" xmlns:v="urn:schemas-microsoft-com:vml" xmlns:wp14="http://schemas.microsoft.com/office/word/2010/wordprocessingDrawing" xmlns:wp="http://schemas.openxmlformats.org/drawingml/2006/wordprocessingDrawing" xmlns:w10="urn:schemas-microsoft-com:office:word" xmlns:w="http://schemas.openxmlformats.org/wordprocessingml/2006/main" xmlns:w14="http://schemas.microsoft.com/office/word/2010/wordml" xmlns:w15="http://schemas.microsoft.com/office/word/2012/wordml" xmlns:w16se="http://schemas.microsoft.com/office/word/2015/wordml/symex" xmlns:wpg="http://schemas.microsoft.com/office/word/2010/wordprocessingGroup" xmlns:wpi="http://schemas.microsoft.com/office/word/2010/wordprocessingInk" xmlns:wne="http://schemas.microsoft.com/office/word/2006/wordml" xmlns:wps="http://schemas.microsoft.com/office/word/2010/wordprocessingShape" mc:Ignorable="w14 w15 w16se wp14">
   <w:footnote w:type="separator" w:id="-1">
     <w:p>
       <w:pPr>
@@ -8895,7 +9339,7 @@
 </file>
 
 <file path=word/numbering.xml><?xml version="1.0" encoding="utf-8"?>
-<w:numbering xmlns:wpc="http://schemas.microsoft.com/office/word/2010/wordprocessingCanvas" xmlns:cx="http://schemas.microsoft.com/office/drawing/2014/chartex" xmlns:cx1="http://schemas.microsoft.com/office/drawing/2015/9/8/chartex" xmlns:cx2="http://schemas.microsoft.com/office/drawing/2015/10/21/chartex" xmlns:cx3="http://schemas.microsoft.com/office/drawing/2016/5/9/chartex" xmlns:cx4="http://schemas.microsoft.com/office/drawing/2016/5/10/chartex" xmlns:cx5="http://schemas.microsoft.com/office/drawing/2016/5/11/chartex" xmlns:cx6="http://schemas.microsoft.com/office/drawing/2016/5/12/chartex" xmlns:cx7="http://schemas.microsoft.com/office/drawing/2016/5/13/chartex" xmlns:cx8="http://schemas.microsoft.com/office/drawing/2016/5/14/chartex" xmlns:mc="http://schemas.openxmlformats.org/markup-compatibility/2006" xmlns:aink="http://schemas.microsoft.com/office/drawing/2016/ink" xmlns:am3d="http://schemas.microsoft.com/office/drawing/2017/model3d" xmlns:o="urn:schemas-microsoft-com:office:office" xmlns:r="http://schemas.openxmlformats.org/officeDocument/2006/relationships" xmlns:m="http://schemas.openxmlformats.org/officeDocument/2006/math" xmlns:v="urn:schemas-microsoft-com:vml" xmlns:wp14="http://schemas.microsoft.com/office/word/2010/wordprocessingDrawing" xmlns:wp="http://schemas.openxmlformats.org/drawingml/2006/wordprocessingDrawing" xmlns:w10="urn:schemas-microsoft-com:office:word" xmlns:w="http://schemas.openxmlformats.org/wordprocessingml/2006/main" xmlns:w14="http://schemas.microsoft.com/office/word/2010/wordml" xmlns:w15="http://schemas.microsoft.com/office/word/2012/wordml" xmlns:w16cex="http://schemas.microsoft.com/office/word/2018/wordml/cex" xmlns:w16cid="http://schemas.microsoft.com/office/word/2016/wordml/cid" xmlns:w16="http://schemas.microsoft.com/office/word/2018/wordml" xmlns:w16se="http://schemas.microsoft.com/office/word/2015/wordml/symex" xmlns:wpg="http://schemas.microsoft.com/office/word/2010/wordprocessingGroup" xmlns:wpi="http://schemas.microsoft.com/office/word/2010/wordprocessingInk" xmlns:wne="http://schemas.microsoft.com/office/word/2006/wordml" xmlns:wps="http://schemas.microsoft.com/office/word/2010/wordprocessingShape" mc:Ignorable="w14 w15 w16se w16cid w16 w16cex wp14">
+<w:numbering xmlns:wpc="http://schemas.microsoft.com/office/word/2010/wordprocessingCanvas" xmlns:cx="http://schemas.microsoft.com/office/drawing/2014/chartex" xmlns:cx1="http://schemas.microsoft.com/office/drawing/2015/9/8/chartex" xmlns:mc="http://schemas.openxmlformats.org/markup-compatibility/2006" xmlns:o="urn:schemas-microsoft-com:office:office" xmlns:r="http://schemas.openxmlformats.org/officeDocument/2006/relationships" xmlns:m="http://schemas.openxmlformats.org/officeDocument/2006/math" xmlns:v="urn:schemas-microsoft-com:vml" xmlns:wp14="http://schemas.microsoft.com/office/word/2010/wordprocessingDrawing" xmlns:wp="http://schemas.openxmlformats.org/drawingml/2006/wordprocessingDrawing" xmlns:w10="urn:schemas-microsoft-com:office:word" xmlns:w="http://schemas.openxmlformats.org/wordprocessingml/2006/main" xmlns:w14="http://schemas.microsoft.com/office/word/2010/wordml" xmlns:w15="http://schemas.microsoft.com/office/word/2012/wordml" xmlns:w16se="http://schemas.microsoft.com/office/word/2015/wordml/symex" xmlns:wpg="http://schemas.microsoft.com/office/word/2010/wordprocessingGroup" xmlns:wpi="http://schemas.microsoft.com/office/word/2010/wordprocessingInk" xmlns:wne="http://schemas.microsoft.com/office/word/2006/wordml" xmlns:wps="http://schemas.microsoft.com/office/word/2010/wordprocessingShape" mc:Ignorable="w14 w15 w16se wp14">
   <w:abstractNum w:abstractNumId="0" w15:restartNumberingAfterBreak="0">
     <w:nsid w:val="0A550C0C"/>
     <w:multiLevelType w:val="hybridMultilevel"/>
@@ -11656,7 +12100,7 @@
 </file>
 
 <file path=word/styles.xml><?xml version="1.0" encoding="utf-8"?>
-<w:styles xmlns:mc="http://schemas.openxmlformats.org/markup-compatibility/2006" xmlns:r="http://schemas.openxmlformats.org/officeDocument/2006/relationships" xmlns:w="http://schemas.openxmlformats.org/wordprocessingml/2006/main" xmlns:w14="http://schemas.microsoft.com/office/word/2010/wordml" xmlns:w15="http://schemas.microsoft.com/office/word/2012/wordml" xmlns:w16cex="http://schemas.microsoft.com/office/word/2018/wordml/cex" xmlns:w16cid="http://schemas.microsoft.com/office/word/2016/wordml/cid" xmlns:w16="http://schemas.microsoft.com/office/word/2018/wordml" xmlns:w16se="http://schemas.microsoft.com/office/word/2015/wordml/symex" mc:Ignorable="w14 w15 w16se w16cid w16 w16cex">
+<w:styles xmlns:mc="http://schemas.openxmlformats.org/markup-compatibility/2006" xmlns:r="http://schemas.openxmlformats.org/officeDocument/2006/relationships" xmlns:w="http://schemas.openxmlformats.org/wordprocessingml/2006/main" xmlns:w14="http://schemas.microsoft.com/office/word/2010/wordml" xmlns:w15="http://schemas.microsoft.com/office/word/2012/wordml" xmlns:w16se="http://schemas.microsoft.com/office/word/2015/wordml/symex" mc:Ignorable="w14 w15 w16se">
   <w:docDefaults>
     <w:rPrDefault>
       <w:rPr>
@@ -11672,7 +12116,7 @@
       </w:pPr>
     </w:pPrDefault>
   </w:docDefaults>
-  <w:latentStyles w:defLockedState="0" w:defUIPriority="99" w:defSemiHidden="0" w:defUnhideWhenUsed="0" w:defQFormat="0" w:count="376">
+  <w:latentStyles w:defLockedState="0" w:defUIPriority="99" w:defSemiHidden="0" w:defUnhideWhenUsed="0" w:defQFormat="0" w:count="371">
     <w:lsdException w:name="Normal" w:uiPriority="0" w:qFormat="1"/>
     <w:lsdException w:name="heading 1" w:uiPriority="9" w:qFormat="1"/>
     <w:lsdException w:name="heading 2" w:semiHidden="1" w:uiPriority="9" w:unhideWhenUsed="1" w:qFormat="1"/>
@@ -11778,6 +12222,7 @@
     <w:lsdException w:name="HTML Sample" w:semiHidden="1" w:unhideWhenUsed="1"/>
     <w:lsdException w:name="HTML Typewriter" w:semiHidden="1" w:unhideWhenUsed="1"/>
     <w:lsdException w:name="HTML Variable" w:semiHidden="1" w:unhideWhenUsed="1"/>
+    <w:lsdException w:name="Normal Table" w:semiHidden="1" w:unhideWhenUsed="1"/>
     <w:lsdException w:name="annotation subject" w:semiHidden="1" w:unhideWhenUsed="1"/>
     <w:lsdException w:name="No List" w:semiHidden="1" w:unhideWhenUsed="1"/>
     <w:lsdException w:name="Outline List 1" w:semiHidden="1" w:unhideWhenUsed="1"/>
@@ -11820,8 +12265,11 @@
     <w:lsdException w:name="Table Contemporary" w:semiHidden="1" w:unhideWhenUsed="1"/>
     <w:lsdException w:name="Table Elegant" w:semiHidden="1" w:unhideWhenUsed="1"/>
     <w:lsdException w:name="Table Professional" w:semiHidden="1" w:unhideWhenUsed="1"/>
+    <w:lsdException w:name="Table Subtle 1" w:semiHidden="1" w:unhideWhenUsed="1"/>
     <w:lsdException w:name="Table Subtle 2" w:semiHidden="1" w:unhideWhenUsed="1"/>
     <w:lsdException w:name="Table Web 1" w:semiHidden="1" w:unhideWhenUsed="1"/>
+    <w:lsdException w:name="Table Web 2" w:semiHidden="1" w:unhideWhenUsed="1"/>
+    <w:lsdException w:name="Table Web 3" w:semiHidden="1" w:unhideWhenUsed="1"/>
     <w:lsdException w:name="Balloon Text" w:semiHidden="1" w:unhideWhenUsed="1"/>
     <w:lsdException w:name="Table Grid" w:uiPriority="39"/>
     <w:lsdException w:name="Table Theme" w:semiHidden="1" w:unhideWhenUsed="1"/>
@@ -12040,11 +12488,6 @@
     <w:lsdException w:name="List Table 5 Dark Accent 6" w:uiPriority="50"/>
     <w:lsdException w:name="List Table 6 Colorful Accent 6" w:uiPriority="51"/>
     <w:lsdException w:name="List Table 7 Colorful Accent 6" w:uiPriority="52"/>
-    <w:lsdException w:name="Mention" w:semiHidden="1" w:unhideWhenUsed="1"/>
-    <w:lsdException w:name="Smart Hyperlink" w:semiHidden="1" w:unhideWhenUsed="1"/>
-    <w:lsdException w:name="Hashtag" w:semiHidden="1" w:unhideWhenUsed="1"/>
-    <w:lsdException w:name="Unresolved Mention" w:semiHidden="1" w:unhideWhenUsed="1"/>
-    <w:lsdException w:name="Smart Link" w:semiHidden="1" w:unhideWhenUsed="1"/>
   </w:latentStyles>
   <w:style w:type="paragraph" w:default="1" w:styleId="Normal">
     <w:name w:val="Normal"/>

</xml_diff>